<commit_message>
Updated Relazione.docx and Idea di base.txt
</commit_message>
<xml_diff>
--- a/Relazione.docx
+++ b/Relazione.docx
@@ -2371,13 +2371,13 @@
         <w:rPr>
           <w:lang w:val="it-IT"/>
         </w:rPr>
-        <w:t xml:space="preserve">e che </w:t>
-      </w:r>
-      <w:r>
-        <w:rPr>
-          <w:lang w:val="it-IT"/>
-        </w:rPr>
-        <w:t xml:space="preserve">hanno un numero di posti disponibili non minore del numero di biglietti da acquistare, </w:t>
+        <w:t xml:space="preserve">e che hanno un numero di posti disponibili non minore del numero </w:t>
+      </w:r>
+      <w:r>
+        <w:rPr>
+          <w:lang w:val="it-IT"/>
+        </w:rPr>
+        <w:t xml:space="preserve">di biglietti da acquistare, </w:t>
       </w:r>
       <w:r>
         <w:rPr>
@@ -2455,13 +2455,7 @@
         <w:rPr>
           <w:lang w:val="it-IT"/>
         </w:rPr>
-        <w:t xml:space="preserve"> </w:t>
-      </w:r>
-      <w:r>
-        <w:rPr>
-          <w:lang w:val="it-IT"/>
-        </w:rPr>
-        <w:t>(ed eventualmente quali)</w:t>
+        <w:t xml:space="preserve"> (ed eventualmente quali)</w:t>
       </w:r>
       <w:r>
         <w:rPr>
@@ -2540,1237 +2534,2347 @@
           <w:lang w:val="it-IT"/>
         </w:rPr>
         <w:t xml:space="preserve"> ottenere e mostrare all’utente i prezzi dei posti a sedere e i servizi extra è il seguente:</w:t>
+      </w:r>
+      <w:r>
+        <w:rPr>
+          <w:lang w:val="it-IT"/>
+        </w:rPr>
+        <w:t xml:space="preserve"> il front-e</w:t>
+      </w:r>
+      <w:r>
+        <w:rPr>
+          <w:lang w:val="it-IT"/>
+        </w:rPr>
+        <w:t xml:space="preserve">nd </w:t>
+      </w:r>
+      <w:r>
+        <w:rPr>
+          <w:lang w:val="it-IT"/>
+        </w:rPr>
+        <w:t>invia una query a</w:t>
+      </w:r>
+      <w:r>
+        <w:rPr>
+          <w:lang w:val="it-IT"/>
+        </w:rPr>
+        <w:t xml:space="preserve"> booking</w:t>
+      </w:r>
+      <w:r>
+        <w:rPr>
+          <w:lang w:val="it-IT"/>
+        </w:rPr>
+        <w:t xml:space="preserve"> poiché è quest’ultimo che si occupa del caso d’uso “Acquisto biglietti”</w:t>
+      </w:r>
+      <w:r>
+        <w:rPr>
+          <w:lang w:val="it-IT"/>
+        </w:rPr>
+        <w:t>; booking, a sua volta, per poter rispondere al front-end, invia una query a flights management</w:t>
+      </w:r>
+      <w:r>
+        <w:rPr>
+          <w:lang w:val="it-IT"/>
+        </w:rPr>
+        <w:t>; quest’ultimo va a leggere i prezzi sul database</w:t>
+      </w:r>
+      <w:r>
+        <w:rPr>
+          <w:lang w:val="it-IT"/>
+        </w:rPr>
+        <w:t xml:space="preserve"> e li restituisce a booking; infine, </w:t>
+      </w:r>
+      <w:r>
+        <w:rPr>
+          <w:lang w:val="it-IT"/>
+        </w:rPr>
+        <w:t>booking</w:t>
+      </w:r>
+      <w:r>
+        <w:rPr>
+          <w:lang w:val="it-IT"/>
+        </w:rPr>
+        <w:t xml:space="preserve"> invia i prezzi al front-end</w:t>
+      </w:r>
+      <w:r>
+        <w:rPr>
+          <w:lang w:val="it-IT"/>
+        </w:rPr>
+        <w:t xml:space="preserve"> in modo tale che, in ultima istanza</w:t>
+      </w:r>
+      <w:r>
+        <w:rPr>
+          <w:lang w:val="it-IT"/>
+        </w:rPr>
+        <w:t xml:space="preserve">, vengano </w:t>
+      </w:r>
+      <w:r>
+        <w:rPr>
+          <w:lang w:val="it-IT"/>
+        </w:rPr>
+        <w:t>mostrati all’utente tramite una stampa a schermo.</w:t>
       </w:r>
     </w:p>
     <w:p>
       <w:pPr>
-        <w:pStyle w:val="Titolo1"/>
-      </w:pPr>
-      <w:r>
-        <w:t xml:space="preserve">Prepare Your Paper </w:t>
-      </w:r>
-      <w:r>
-        <w:t>Before</w:t>
-      </w:r>
-      <w:r>
-        <w:t xml:space="preserve"> Styling</w:t>
+        <w:pStyle w:val="Titolo2"/>
+      </w:pPr>
+      <w:r>
+        <w:t>Payment</w:t>
       </w:r>
     </w:p>
     <w:p>
       <w:pPr>
         <w:pStyle w:val="Corpotesto"/>
         <w:rPr>
-          <w:lang w:val="en-US"/>
-        </w:rPr>
-      </w:pPr>
-      <w:r>
-        <w:t>Before</w:t>
-      </w:r>
-      <w:r>
-        <w:t xml:space="preserve"> you begin to format your paper, first write and save the content as a separate text file. </w:t>
-      </w:r>
-      <w:r>
-        <w:rPr>
-          <w:lang w:val="en-US"/>
-        </w:rPr>
-        <w:t>Complete all content and organizational editing before formatting. Please note sections A-D below for more information on proofreading, spelling and grammar.</w:t>
+          <w:lang w:val="it-IT"/>
+        </w:rPr>
+      </w:pPr>
+      <w:r>
+        <w:rPr>
+          <w:lang w:val="it-IT"/>
+        </w:rPr>
+        <w:t>Dopo aver immesso tutte le informazioni necessarie per prenotare il volo,</w:t>
+      </w:r>
+      <w:r>
+        <w:rPr>
+          <w:lang w:val="it-IT"/>
+        </w:rPr>
+        <w:t xml:space="preserve"> l’utente </w:t>
+      </w:r>
+      <w:r>
+        <w:rPr>
+          <w:lang w:val="it-IT"/>
+        </w:rPr>
+        <w:t>vedrà</w:t>
+      </w:r>
+      <w:r>
+        <w:rPr>
+          <w:lang w:val="it-IT"/>
+        </w:rPr>
+        <w:t xml:space="preserve"> una schermata con i dettagli di pag</w:t>
+      </w:r>
+      <w:r>
+        <w:rPr>
+          <w:lang w:val="it-IT"/>
+        </w:rPr>
+        <w:t>amento dei biglietti. Da qui può decidere di confermare il pagamento</w:t>
+      </w:r>
+      <w:r>
+        <w:rPr>
+          <w:lang w:val="it-IT"/>
+        </w:rPr>
+        <w:t xml:space="preserve">. In tal caso, </w:t>
+      </w:r>
+      <w:r>
+        <w:rPr>
+          <w:lang w:val="it-IT"/>
+        </w:rPr>
+        <w:t>il front-end</w:t>
+      </w:r>
+      <w:r>
+        <w:rPr>
+          <w:lang w:val="it-IT"/>
+        </w:rPr>
+        <w:t xml:space="preserve"> deve contattare il microservizio payment</w:t>
+      </w:r>
+      <w:r>
+        <w:rPr>
+          <w:lang w:val="it-IT"/>
+        </w:rPr>
+        <w:t xml:space="preserve"> per inviarvi</w:t>
+      </w:r>
+      <w:r>
+        <w:rPr>
+          <w:lang w:val="it-IT"/>
+        </w:rPr>
+        <w:t xml:space="preserve"> tutti i dettagli relativi al pagamento e alla prenotazione effettuata</w:t>
+      </w:r>
+      <w:r>
+        <w:rPr>
+          <w:lang w:val="it-IT"/>
+        </w:rPr>
+        <w:t xml:space="preserve">. A tal punto interviene il pattern saga dei microservizi: </w:t>
+      </w:r>
+      <w:r>
+        <w:rPr>
+          <w:lang w:val="it-IT"/>
+        </w:rPr>
+        <w:t xml:space="preserve">è necessario </w:t>
+      </w:r>
+      <w:r>
+        <w:rPr>
+          <w:lang w:val="it-IT"/>
+        </w:rPr>
+        <w:t>definire una transazione</w:t>
+      </w:r>
+      <w:r>
+        <w:rPr>
+          <w:lang w:val="it-IT"/>
+        </w:rPr>
+        <w:t xml:space="preserve"> con semantica all-or-nothing</w:t>
+      </w:r>
+      <w:r>
+        <w:rPr>
+          <w:lang w:val="it-IT"/>
+        </w:rPr>
+        <w:t xml:space="preserve"> che </w:t>
+      </w:r>
+      <w:r>
+        <w:rPr>
+          <w:lang w:val="it-IT"/>
+        </w:rPr>
+        <w:t>effettui una store sia de</w:t>
+      </w:r>
+      <w:r>
+        <w:rPr>
+          <w:lang w:val="it-IT"/>
+        </w:rPr>
+        <w:t>lle informazioni strettamente relative al pagamento effettuato dall’utente</w:t>
+      </w:r>
+      <w:r>
+        <w:rPr>
+          <w:lang w:val="it-IT"/>
+        </w:rPr>
+        <w:t xml:space="preserve"> (e.g. </w:t>
+      </w:r>
+      <w:r>
+        <w:rPr>
+          <w:lang w:val="it-IT"/>
+        </w:rPr>
+        <w:t>subtotale del pagamento)</w:t>
+      </w:r>
+      <w:r>
+        <w:rPr>
+          <w:lang w:val="it-IT"/>
+        </w:rPr>
+        <w:t xml:space="preserve">, sia </w:t>
+      </w:r>
+      <w:r>
+        <w:rPr>
+          <w:lang w:val="it-IT"/>
+        </w:rPr>
+        <w:t xml:space="preserve">delle informazioni strettamente correlate </w:t>
+      </w:r>
+      <w:r>
+        <w:rPr>
+          <w:lang w:val="it-IT"/>
+        </w:rPr>
+        <w:t>al volo che è stato prenotato</w:t>
+      </w:r>
+      <w:r>
+        <w:rPr>
+          <w:lang w:val="it-IT"/>
+        </w:rPr>
+        <w:t xml:space="preserve"> (e.g. </w:t>
+      </w:r>
+      <w:r>
+        <w:rPr>
+          <w:lang w:val="it-IT"/>
+        </w:rPr>
+        <w:t>quali posti a sedere sono stati occupati</w:t>
+      </w:r>
+      <w:r>
+        <w:rPr>
+          <w:lang w:val="it-IT"/>
+        </w:rPr>
+        <w:t xml:space="preserve"> dalla prenotazione</w:t>
+      </w:r>
+      <w:r>
+        <w:rPr>
+          <w:lang w:val="it-IT"/>
+        </w:rPr>
+        <w:t>)</w:t>
+      </w:r>
+      <w:r>
+        <w:rPr>
+          <w:lang w:val="it-IT"/>
+        </w:rPr>
+        <w:t>.</w:t>
+      </w:r>
+      <w:r>
+        <w:rPr>
+          <w:lang w:val="it-IT"/>
+        </w:rPr>
+        <w:t xml:space="preserve"> Di conseguenza, è necessario che payment e booking si coordinino</w:t>
+      </w:r>
+      <w:r>
+        <w:rPr>
+          <w:lang w:val="it-IT"/>
+        </w:rPr>
+        <w:t xml:space="preserve"> per portare a termine la transazione.</w:t>
       </w:r>
     </w:p>
     <w:p>
       <w:pPr>
-        <w:pStyle w:val="Corpotesto"/>
-      </w:pPr>
-      <w:r>
-        <w:t>Keep your text and graphic files separate until after the text has been formatted and styled. Do not use hard tabs, and limit use of hard returns to only one return at the end of a paragraph. Do not add any kind of pagination anywhere in the paper. Do not number text heads-the template will do that for you.</w:t>
+        <w:pStyle w:val="Titolo2"/>
+      </w:pPr>
+      <w:r>
+        <w:t>Suggestions</w:t>
       </w:r>
     </w:p>
     <w:p>
       <w:pPr>
-        <w:pStyle w:val="Titolo2"/>
-      </w:pPr>
-      <w:r>
-        <w:t>Abbreviations</w:t>
-      </w:r>
-      <w:r>
-        <w:t xml:space="preserve"> and Acronyms</w:t>
+        <w:pStyle w:val="Corpotesto"/>
+        <w:rPr>
+          <w:lang w:val="it-IT"/>
+        </w:rPr>
+      </w:pPr>
+      <w:r>
+        <w:rPr>
+          <w:lang w:val="it-IT"/>
+        </w:rPr>
+        <w:t>Una volta al giorno</w:t>
+      </w:r>
+      <w:r>
+        <w:rPr>
+          <w:lang w:val="it-IT"/>
+        </w:rPr>
+        <w:t>,</w:t>
+      </w:r>
+      <w:r>
+        <w:rPr>
+          <w:lang w:val="it-IT"/>
+        </w:rPr>
+        <w:t xml:space="preserve"> i</w:t>
+      </w:r>
+      <w:r>
+        <w:rPr>
+          <w:lang w:val="it-IT"/>
+        </w:rPr>
+        <w:t>l microservizio</w:t>
+      </w:r>
+      <w:r>
+        <w:rPr>
+          <w:lang w:val="it-IT"/>
+        </w:rPr>
+        <w:t xml:space="preserve"> booking</w:t>
+      </w:r>
+      <w:r>
+        <w:rPr>
+          <w:lang w:val="it-IT"/>
+        </w:rPr>
+        <w:t>, sfruttando una coda di messaggi,</w:t>
+      </w:r>
+      <w:r>
+        <w:rPr>
+          <w:lang w:val="it-IT"/>
+        </w:rPr>
+        <w:t xml:space="preserve"> invia</w:t>
+      </w:r>
+      <w:r>
+        <w:rPr>
+          <w:lang w:val="it-IT"/>
+        </w:rPr>
+        <w:t xml:space="preserve"> al microservizio suggestions </w:t>
+      </w:r>
+      <w:r>
+        <w:rPr>
+          <w:lang w:val="it-IT"/>
+        </w:rPr>
+        <w:t>il prezzo di ciascun volo disponibile</w:t>
+      </w:r>
+      <w:r>
+        <w:rPr>
+          <w:lang w:val="it-IT"/>
+        </w:rPr>
+        <w:t xml:space="preserve"> relativo alla giornata </w:t>
+      </w:r>
+      <w:r>
+        <w:rPr>
+          <w:lang w:val="it-IT"/>
+        </w:rPr>
+        <w:t>appena conclusa. In questo modo</w:t>
+      </w:r>
+      <w:r>
+        <w:rPr>
+          <w:lang w:val="it-IT"/>
+        </w:rPr>
+        <w:t xml:space="preserve">, </w:t>
+      </w:r>
+      <w:r>
+        <w:rPr>
+          <w:lang w:val="it-IT"/>
+        </w:rPr>
+        <w:t>suggestions ha s</w:t>
+      </w:r>
+      <w:r>
+        <w:rPr>
+          <w:lang w:val="it-IT"/>
+        </w:rPr>
+        <w:t>empre a disposizione tutti i dati aggiornati relativ</w:t>
+      </w:r>
+      <w:r>
+        <w:rPr>
+          <w:lang w:val="it-IT"/>
+        </w:rPr>
+        <w:t>i</w:t>
+      </w:r>
+      <w:r>
+        <w:rPr>
+          <w:lang w:val="it-IT"/>
+        </w:rPr>
+        <w:t xml:space="preserve"> allo storico dei prezzi di tutti i voli, sia quelli disponibili, sia quelli</w:t>
+      </w:r>
+      <w:r>
+        <w:rPr>
+          <w:lang w:val="it-IT"/>
+        </w:rPr>
+        <w:t xml:space="preserve"> tenutisi in passato</w:t>
+      </w:r>
+      <w:r>
+        <w:rPr>
+          <w:lang w:val="it-IT"/>
+        </w:rPr>
+        <w:t>.</w:t>
+      </w:r>
+      <w:r>
+        <w:rPr>
+          <w:lang w:val="it-IT"/>
+        </w:rPr>
+        <w:t xml:space="preserve"> Tali</w:t>
+      </w:r>
+      <w:r>
+        <w:rPr>
+          <w:lang w:val="it-IT"/>
+        </w:rPr>
+        <w:t xml:space="preserve"> dati </w:t>
+      </w:r>
+      <w:r>
+        <w:rPr>
+          <w:lang w:val="it-IT"/>
+        </w:rPr>
+        <w:t>concorreranno</w:t>
+      </w:r>
+      <w:r>
+        <w:rPr>
+          <w:lang w:val="it-IT"/>
+        </w:rPr>
+        <w:t xml:space="preserve"> poi </w:t>
+      </w:r>
+      <w:r>
+        <w:rPr>
+          <w:lang w:val="it-IT"/>
+        </w:rPr>
+        <w:t xml:space="preserve">a formare </w:t>
+      </w:r>
+      <w:r>
+        <w:rPr>
+          <w:lang w:val="it-IT"/>
+        </w:rPr>
+        <w:t xml:space="preserve">il training set </w:t>
+      </w:r>
+      <w:r>
+        <w:rPr>
+          <w:lang w:val="it-IT"/>
+        </w:rPr>
+        <w:t>per</w:t>
+      </w:r>
+      <w:r>
+        <w:rPr>
+          <w:lang w:val="it-IT"/>
+        </w:rPr>
+        <w:t xml:space="preserve"> un algoritmo di machine learning che ha come scopo predire quanti giorni prima </w:t>
+      </w:r>
+      <w:r>
+        <w:rPr>
+          <w:lang w:val="it-IT"/>
+        </w:rPr>
+        <w:t>di un volo può risultare conveniente effettuare la prenotazione dal punto di vista del prezzo</w:t>
+      </w:r>
+      <w:r>
+        <w:rPr>
+          <w:lang w:val="it-IT"/>
+        </w:rPr>
+        <w:t xml:space="preserve"> (infatti, sappiamo che i prezzi dei biglietti aerei variano giorno dopo giorno)</w:t>
+      </w:r>
+      <w:r>
+        <w:rPr>
+          <w:lang w:val="it-IT"/>
+        </w:rPr>
+        <w:t>.</w:t>
+      </w:r>
+      <w:r>
+        <w:rPr>
+          <w:lang w:val="it-IT"/>
+        </w:rPr>
+        <w:t xml:space="preserve"> In particolare, </w:t>
+      </w:r>
+      <w:r>
+        <w:rPr>
+          <w:lang w:val="it-IT"/>
+        </w:rPr>
+        <w:t xml:space="preserve">per ogni volo V, </w:t>
+      </w:r>
+      <w:r>
+        <w:rPr>
+          <w:lang w:val="it-IT"/>
+        </w:rPr>
+        <w:t>si calcola la media aritmetica</w:t>
+      </w:r>
+      <w:r>
+        <w:rPr>
+          <w:lang w:val="it-IT"/>
+        </w:rPr>
+        <w:t xml:space="preserve"> </w:t>
+      </w:r>
+      <w:r>
+        <w:rPr>
+          <w:lang w:val="it-IT"/>
+        </w:rPr>
+        <w:t xml:space="preserve">M </w:t>
+      </w:r>
+      <w:r>
+        <w:rPr>
+          <w:lang w:val="it-IT"/>
+        </w:rPr>
+        <w:t xml:space="preserve">di tutti i prezzi </w:t>
+      </w:r>
+      <w:r>
+        <w:rPr>
+          <w:lang w:val="it-IT"/>
+        </w:rPr>
+        <w:t xml:space="preserve">di V </w:t>
+      </w:r>
+      <w:r>
+        <w:rPr>
+          <w:lang w:val="it-IT"/>
+        </w:rPr>
+        <w:t>in funzione del tempo</w:t>
+      </w:r>
+      <w:r>
+        <w:rPr>
+          <w:lang w:val="it-IT"/>
+        </w:rPr>
+        <w:t>;</w:t>
+      </w:r>
+      <w:r>
+        <w:rPr>
+          <w:lang w:val="it-IT"/>
+        </w:rPr>
+        <w:t xml:space="preserve"> dopodiché</w:t>
+      </w:r>
+      <w:r>
+        <w:rPr>
+          <w:lang w:val="it-IT"/>
+        </w:rPr>
+        <w:t xml:space="preserve">, </w:t>
+      </w:r>
+      <w:r>
+        <w:rPr>
+          <w:lang w:val="it-IT"/>
+        </w:rPr>
+        <w:t xml:space="preserve">per ogni volo V e per ogni data D in cui era possibile prenotare V, </w:t>
+      </w:r>
+      <w:r>
+        <w:rPr>
+          <w:lang w:val="it-IT"/>
+        </w:rPr>
+        <w:t>si calcola la differenza</w:t>
+      </w:r>
+      <w:r>
+        <w:rPr>
+          <w:lang w:val="it-IT"/>
+        </w:rPr>
+        <w:t xml:space="preserve"> </w:t>
+      </w:r>
+      <w:r>
+        <w:rPr>
+          <w:rFonts w:ascii="Symbol" w:hAnsi="Symbol"/>
+          <w:lang w:val="it-IT"/>
+        </w:rPr>
+        <w:t>D</w:t>
+      </w:r>
+      <w:r>
+        <w:rPr>
+          <w:lang w:val="it-IT"/>
+        </w:rPr>
+        <w:t xml:space="preserve"> tra la data del volo e D</w:t>
+      </w:r>
+      <w:r>
+        <w:rPr>
+          <w:lang w:val="it-IT"/>
+        </w:rPr>
+        <w:t xml:space="preserve">; inoltre, </w:t>
+      </w:r>
+      <w:r>
+        <w:rPr>
+          <w:lang w:val="it-IT"/>
+        </w:rPr>
+        <w:t xml:space="preserve">per ogni V e per ogni </w:t>
+      </w:r>
+      <w:r>
+        <w:rPr>
+          <w:rFonts w:ascii="Symbol" w:hAnsi="Symbol"/>
+          <w:lang w:val="it-IT"/>
+        </w:rPr>
+        <w:t>D</w:t>
+      </w:r>
+      <w:r>
+        <w:rPr>
+          <w:lang w:val="it-IT"/>
+        </w:rPr>
+        <w:t xml:space="preserve">, </w:t>
+      </w:r>
+      <w:r>
+        <w:rPr>
+          <w:lang w:val="it-IT"/>
+        </w:rPr>
+        <w:t>si effettua il confronto tra il prezzo P d</w:t>
+      </w:r>
+      <w:r>
+        <w:rPr>
+          <w:lang w:val="it-IT"/>
+        </w:rPr>
+        <w:t>el volo</w:t>
+      </w:r>
+      <w:r>
+        <w:rPr>
+          <w:lang w:val="it-IT"/>
+        </w:rPr>
+        <w:t xml:space="preserve"> V nella relativa data D</w:t>
+      </w:r>
+      <w:r>
+        <w:rPr>
+          <w:lang w:val="it-IT"/>
+        </w:rPr>
+        <w:t xml:space="preserve"> e il prezzo medio M: se P &lt; M, allora</w:t>
+      </w:r>
+      <w:r>
+        <w:rPr>
+          <w:lang w:val="it-IT"/>
+        </w:rPr>
+        <w:t xml:space="preserve"> si</w:t>
+      </w:r>
+      <w:r>
+        <w:rPr>
+          <w:lang w:val="it-IT"/>
+        </w:rPr>
+        <w:t xml:space="preserve"> assume che sarebbe convenuto acquistare i biglietti per il volo V a </w:t>
+      </w:r>
+      <w:r>
+        <w:rPr>
+          <w:rFonts w:ascii="Symbol" w:hAnsi="Symbol"/>
+          <w:lang w:val="it-IT"/>
+        </w:rPr>
+        <w:t>D</w:t>
+      </w:r>
+      <w:r>
+        <w:rPr>
+          <w:lang w:val="it-IT"/>
+        </w:rPr>
+        <w:t xml:space="preserve"> giorni dal</w:t>
+      </w:r>
+      <w:r>
+        <w:rPr>
+          <w:lang w:val="it-IT"/>
+        </w:rPr>
+        <w:t xml:space="preserve"> volo, altrimenti no. Questa informazione binaria (yes/no)</w:t>
+      </w:r>
+      <w:r>
+        <w:rPr>
+          <w:lang w:val="it-IT"/>
+        </w:rPr>
+        <w:t xml:space="preserve"> sarà proprio l’attributo da predire</w:t>
+      </w:r>
+      <w:r>
+        <w:rPr>
+          <w:lang w:val="it-IT"/>
+        </w:rPr>
+        <w:t xml:space="preserve"> nell’algoritmo di machine learning. Per praticità</w:t>
+      </w:r>
+      <w:r>
+        <w:rPr>
+          <w:lang w:val="it-IT"/>
+        </w:rPr>
+        <w:t>, all’interno del training set non si ha un attributo relativo all’identificatore del volo, bensì tre attributi relativi rispettivamente alla compagnia aerea, all’aeroporto di partenza e all’aeroporto di destinazione.</w:t>
+      </w:r>
+      <w:r>
+        <w:rPr>
+          <w:lang w:val="it-IT"/>
+        </w:rPr>
+        <w:t xml:space="preserve"> In definitiva, </w:t>
+      </w:r>
+      <w:r>
+        <w:rPr>
+          <w:lang w:val="it-IT"/>
+        </w:rPr>
+        <w:t>il training set è definito</w:t>
+      </w:r>
+      <w:r>
+        <w:rPr>
+          <w:lang w:val="it-IT"/>
+        </w:rPr>
+        <w:t xml:space="preserve"> dalla tabella</w:t>
+      </w:r>
+      <w:r>
+        <w:rPr>
+          <w:lang w:val="it-IT"/>
+        </w:rPr>
+        <w:t xml:space="preserve"> Table 1</w:t>
+      </w:r>
+      <w:r>
+        <w:rPr>
+          <w:lang w:val="it-IT"/>
+        </w:rPr>
+        <w:t xml:space="preserve"> riportata di seguito.</w:t>
       </w:r>
     </w:p>
     <w:p>
       <w:pPr>
-        <w:pStyle w:val="Corpotesto"/>
-      </w:pPr>
-      <w:r>
-        <w:t>Define abbreviations and acronyms the first time they are used in the text, even after they have been defined in the abstract. Abbreviations such as IEEE, SI, MKS, CGS, sc, dc, and rms do not have to be defined. Do not use abbreviations in the title or heads unless they are unavoidable.</w:t>
-      </w:r>
-    </w:p>
-    <w:p>
-      <w:pPr>
-        <w:pStyle w:val="Titolo2"/>
-      </w:pPr>
-      <w:r>
-        <w:t>Units</w:t>
-      </w:r>
-    </w:p>
-    <w:p>
-      <w:pPr>
-        <w:pStyle w:val="bulletlist"/>
-      </w:pPr>
-      <w:r>
-        <w:t xml:space="preserve">Use </w:t>
-      </w:r>
-      <w:r>
-        <w:t>either</w:t>
-      </w:r>
-      <w:r>
-        <w:t xml:space="preserve"> SI (MKS) or CGS as primary units. (SI units are encouraged.) English units may be used as secondary units (in parentheses). An exception would be the use of English units as identifiers in trade, such as “3.5-inch disk drive”.</w:t>
-      </w:r>
-    </w:p>
-    <w:p>
-      <w:pPr>
-        <w:pStyle w:val="bulletlist"/>
-      </w:pPr>
-      <w:r>
-        <w:t>Avoid combining SI and CGS units, such as current in amperes and magnetic field in oersteds. This often leads to confusion because equations do not balance dimensionally. If you must use mixed units, clearly state the units for each quantity that you use in an equation.</w:t>
-      </w:r>
-    </w:p>
-    <w:p>
-      <w:pPr>
-        <w:pStyle w:val="bulletlist"/>
-      </w:pPr>
-      <w:r>
-        <w:t>Do not mix complete spellings and abbreviations of units: “Wb/m2” or “webers per square meter”, not “webers/m2”.  Spell out units when they appear in text: “. . . a few henries”, not “. . . a few H”.</w:t>
-      </w:r>
-    </w:p>
-    <w:p>
-      <w:pPr>
-        <w:pStyle w:val="sponsors"/>
-        <w:framePr w:wrap="auto" w:vAnchor="page" w:hAnchor="page" w:x="45.90pt" w:y="756.05pt"/>
-        <w:ind w:firstLine="14.45pt"/>
-      </w:pPr>
-      <w:r>
-        <w:t>Identif</w:t>
-      </w:r>
-      <w:r>
-        <w:t xml:space="preserve">y applicable </w:t>
-      </w:r>
-      <w:r>
-        <w:t>funding agency</w:t>
-      </w:r>
-      <w:r>
-        <w:t xml:space="preserve"> here. </w:t>
-      </w:r>
-      <w:r>
-        <w:rPr>
-          <w:iCs/>
-        </w:rPr>
-        <w:t>If none, delete this text box</w:t>
-      </w:r>
-      <w:r>
-        <w:rPr>
-          <w:iCs/>
-        </w:rPr>
-        <w:t>.</w:t>
-      </w:r>
-    </w:p>
-    <w:p>
-      <w:pPr>
-        <w:pStyle w:val="bulletlist"/>
-      </w:pPr>
-      <w:r>
-        <w:t xml:space="preserve">Use a zero before decimal points: “0.25”, not “.25”. Use “cm3”, not “cc”. </w:t>
-      </w:r>
-      <w:r>
-        <w:t>(</w:t>
-      </w:r>
-      <w:r>
-        <w:rPr>
-          <w:i/>
-          <w:iCs/>
-        </w:rPr>
-        <w:t>bullet list</w:t>
-      </w:r>
-      <w:r>
-        <w:t>)</w:t>
-      </w:r>
-    </w:p>
-    <w:p>
-      <w:pPr>
-        <w:pStyle w:val="Titolo2"/>
-      </w:pPr>
-      <w:r>
-        <w:t>Equations</w:t>
-      </w:r>
-    </w:p>
-    <w:p>
-      <w:pPr>
-        <w:pStyle w:val="Corpotesto"/>
-      </w:pPr>
-      <w:r>
-        <w:t>The equations are an exception to the prescribed specifications of this template. You will need to determine whether or not your equation should be typed using either the Times New Roman or the Symbol font (please no other font). To create multileveled equations, it may be necessary to treat the equation as a graphic and insert it into the text after your paper is styled.</w:t>
-      </w:r>
-    </w:p>
-    <w:p>
-      <w:pPr>
-        <w:pStyle w:val="Corpotesto"/>
-        <w:rPr>
-          <w:lang w:val="en-US"/>
-        </w:rPr>
-      </w:pPr>
-      <w:r>
-        <w:t xml:space="preserve">Number equations consecutively. Equation numbers, within parentheses, are to position flush right, as in (1), using </w:t>
-      </w:r>
+        <w:pStyle w:val="tablehead"/>
+      </w:pPr>
       <w:r>
         <w:lastRenderedPageBreak/>
-        <w:t>a right tab stop. To make your equations more compact, you may use the solidus ( / ), the exp function, or appropriate exponents. Italicize Roman symbols for quantities and variables, but not Greek symbols. Use a long dash rather than a hyphen for a minus sign. Punctuate equations with commas or periods when they are part of a sentence, as in</w:t>
-      </w:r>
-      <w:r>
-        <w:rPr>
-          <w:lang w:val="en-US"/>
-        </w:rPr>
-        <w:t>:</w:t>
-      </w:r>
-    </w:p>
-    <w:p>
-      <w:pPr>
-        <w:pStyle w:val="equation"/>
-        <w:rPr>
-          <w:rFonts w:hint="eastAsia"/>
-        </w:rPr>
-      </w:pPr>
-      <w:r>
-        <w:tab/>
-      </w:r>
-      <w:r>
-        <w:rPr>
-          <w:rFonts w:ascii="Times New Roman" w:hAnsi="Times New Roman" w:cs="Times New Roman"/>
-          <w:i/>
-        </w:rPr>
-        <w:t>a</w:t>
-      </w:r>
-      <w:r>
-        <w:t></w:t>
-      </w:r>
-      <w:r>
-        <w:t></w:t>
-      </w:r>
-      <w:r>
-        <w:t></w:t>
-      </w:r>
-      <w:r>
-        <w:rPr>
-          <w:rFonts w:ascii="Times New Roman" w:hAnsi="Times New Roman" w:cs="Times New Roman"/>
-          <w:i/>
-        </w:rPr>
-        <w:t>b</w:t>
-      </w:r>
-      <w:r>
-        <w:t></w:t>
-      </w:r>
-      <w:r>
-        <w:t></w:t>
-      </w:r>
-      <w:r>
-        <w:t></w:t>
-      </w:r>
-      <w:r>
-        <w:t></w:t>
-      </w:r>
-      <w:r>
-        <w:t></w:t>
-      </w:r>
-      <w:r>
-        <w:tab/>
-      </w:r>
-      <w:r>
-        <w:t></w:t>
-      </w:r>
-      <w:r>
-        <w:t></w:t>
-      </w:r>
-      <w:r>
-        <w:t></w:t>
-      </w:r>
-    </w:p>
-    <w:p>
-      <w:pPr>
-        <w:pStyle w:val="Corpotesto"/>
-      </w:pPr>
-      <w:r>
-        <w:t>Note that the equation is centered using a center tab stop. Be sure that the symbols in your equation have been defined before or immediately following the equation. Use “(1)”, not “Eq. (1)” or “equation (1)”, except at the beginning of a sentence: “Equation (1) is . . .”</w:t>
-      </w:r>
-    </w:p>
-    <w:p>
-      <w:pPr>
-        <w:pStyle w:val="Titolo2"/>
-      </w:pPr>
-      <w:r>
-        <w:t>Some Common Mistakes</w:t>
-      </w:r>
-    </w:p>
-    <w:p>
-      <w:pPr>
-        <w:pStyle w:val="bulletlist"/>
-      </w:pPr>
-      <w:r>
-        <w:t>The word “data” is plural, not singular.</w:t>
-      </w:r>
-    </w:p>
-    <w:p>
-      <w:pPr>
-        <w:pStyle w:val="bulletlist"/>
-      </w:pPr>
-      <w:r>
-        <w:t xml:space="preserve">The subscript for the permeability of vacuum </w:t>
-      </w:r>
-      <w:r>
-        <w:rPr>
-          <w:rFonts w:ascii="Symbol" w:hAnsi="Symbol" w:cs="Symbol"/>
-          <w:i/>
-          <w:iCs/>
-          <w:snapToGrid w:val="0"/>
-        </w:rPr>
-        <w:t></w:t>
-      </w:r>
-      <w:r>
-        <w:rPr>
-          <w:vertAlign w:val="subscript"/>
-        </w:rPr>
-        <w:t>0</w:t>
-      </w:r>
-      <w:r>
-        <w:t>, and other common scientific constants, is zero with subscript formatting, not a lowercase letter “o”.</w:t>
-      </w:r>
-    </w:p>
-    <w:p>
-      <w:pPr>
-        <w:pStyle w:val="bulletlist"/>
-      </w:pPr>
-      <w:r>
-        <w:t xml:space="preserve">In American </w:t>
-      </w:r>
-      <w:r>
-        <w:t>English, commas, semi</w:t>
-      </w:r>
-      <w:r>
-        <w:t>colons, periods, question and exclamation marks are located within quotation marks only when a complete thought or name is cited, such as a title or full quotation. When quotation marks are used, instead of a bold or italic typeface, to highlight a word or phrase, punctuation should appear outside of the quotation marks. A parenthetical phrase or statement at the end of a sentence is punctuated outside of the closing parenthesis (like this). (A parenthetical sentence is punctuated within the parentheses.)</w:t>
-      </w:r>
-    </w:p>
-    <w:p>
-      <w:pPr>
-        <w:pStyle w:val="bulletlist"/>
-      </w:pPr>
-      <w:r>
-        <w:t>A graph within a graph is an “inset”, not an “insert”. The word alternatively is preferred to the word “alternately” (unless you really mean something that alternates).</w:t>
-      </w:r>
-    </w:p>
-    <w:p>
-      <w:pPr>
-        <w:pStyle w:val="bulletlist"/>
-      </w:pPr>
-      <w:r>
-        <w:t>Do not use the word “essentially” to mean “approximately” or “effectively”.</w:t>
-      </w:r>
-    </w:p>
-    <w:p>
-      <w:pPr>
-        <w:pStyle w:val="bulletlist"/>
-      </w:pPr>
-      <w:r>
-        <w:t>In your paper title, if the words “that uses” can accurately replace the word “using”, capitalize the “u”; if not, keep using lower-cased.</w:t>
-      </w:r>
-    </w:p>
-    <w:p>
-      <w:pPr>
-        <w:pStyle w:val="bulletlist"/>
-      </w:pPr>
-      <w:r>
-        <w:t>Be aware of the different meanings of the homophones “affect” and “effect”, “complement” and “compliment”, “discreet” and “discrete”, “principal” and “principle”.</w:t>
-      </w:r>
-    </w:p>
-    <w:p>
-      <w:pPr>
-        <w:pStyle w:val="bulletlist"/>
-      </w:pPr>
-      <w:r>
-        <w:t>Do not confuse “imply” and “infer”.</w:t>
-      </w:r>
-    </w:p>
-    <w:p>
-      <w:pPr>
-        <w:pStyle w:val="bulletlist"/>
-      </w:pPr>
-      <w:r>
-        <w:t>The prefix “non” is not a word; it should be joined to the word it modifies, usually without a hyphen.</w:t>
-      </w:r>
-    </w:p>
-    <w:p>
-      <w:pPr>
-        <w:pStyle w:val="bulletlist"/>
-      </w:pPr>
-      <w:r>
-        <w:t>There is no period after the “et” in the Latin abbreviation “et al.”.</w:t>
-      </w:r>
-    </w:p>
-    <w:p>
-      <w:pPr>
-        <w:pStyle w:val="bulletlist"/>
-      </w:pPr>
-      <w:r>
-        <w:t>The abbreviation “i.e.” means “that is”, and the abbreviation “e.g.” means “for example”.</w:t>
-      </w:r>
-    </w:p>
-    <w:p>
-      <w:pPr>
-        <w:pStyle w:val="Corpotesto"/>
-      </w:pPr>
-      <w:r>
-        <w:t>An excellent style manual for science writers is [7].</w:t>
-      </w:r>
-    </w:p>
-    <w:p>
-      <w:pPr>
-        <w:pStyle w:val="Titolo1"/>
-      </w:pPr>
-      <w:r>
-        <w:t xml:space="preserve">Using the </w:t>
-      </w:r>
-      <w:r>
-        <w:t>Template</w:t>
-      </w:r>
-    </w:p>
-    <w:p>
-      <w:pPr>
-        <w:pStyle w:val="Corpotesto"/>
-      </w:pPr>
-      <w:r>
-        <w:t xml:space="preserve">After the text edit has been completed, the paper is ready for the template. Duplicate the template file by using the Save As command, and use the naming convention prescribed by your conference for the name of your paper. In this newly </w:t>
-      </w:r>
-      <w:r>
-        <w:t>created file, highlight all of the contents and import your prepared text file. You are now ready to style your paper; use the scroll down window on the left of the MS Word Formatting toolbar.</w:t>
-      </w:r>
-    </w:p>
-    <w:p>
-      <w:pPr>
-        <w:pStyle w:val="Titolo2"/>
-      </w:pPr>
-      <w:r>
-        <w:t>Authors</w:t>
-      </w:r>
-      <w:r>
-        <w:t xml:space="preserve"> and Affiliations</w:t>
-      </w:r>
-    </w:p>
-    <w:p>
-      <w:pPr>
-        <w:pStyle w:val="Corpotesto"/>
-      </w:pPr>
-      <w:r>
-        <w:rPr>
-          <w:b/>
-        </w:rPr>
-        <w:t xml:space="preserve">The template is </w:t>
-      </w:r>
-      <w:r>
-        <w:rPr>
-          <w:b/>
-        </w:rPr>
-        <w:t>designed</w:t>
-      </w:r>
-      <w:r>
-        <w:rPr>
-          <w:b/>
-          <w:lang w:val="en-US"/>
-        </w:rPr>
-        <w:t xml:space="preserve"> for,</w:t>
-      </w:r>
-      <w:r>
-        <w:rPr>
-          <w:b/>
-        </w:rPr>
-        <w:t xml:space="preserve"> but not limited to</w:t>
-      </w:r>
-      <w:r>
-        <w:rPr>
-          <w:b/>
-          <w:lang w:val="en-US"/>
-        </w:rPr>
-        <w:t>,</w:t>
-      </w:r>
-      <w:r>
-        <w:rPr>
-          <w:b/>
-          <w:lang w:val="en-US"/>
-        </w:rPr>
-        <w:t xml:space="preserve"> </w:t>
-      </w:r>
-      <w:r>
-        <w:rPr>
-          <w:b/>
-          <w:lang w:val="en-US"/>
-        </w:rPr>
-        <w:t>six</w:t>
-      </w:r>
-      <w:r>
-        <w:rPr>
-          <w:b/>
-          <w:lang w:val="en-US"/>
-        </w:rPr>
-        <w:t xml:space="preserve"> authors.</w:t>
-      </w:r>
-      <w:r>
-        <w:rPr>
-          <w:lang w:val="en-US"/>
-        </w:rPr>
-        <w:t xml:space="preserve"> </w:t>
-      </w:r>
-      <w:r>
-        <w:rPr>
-          <w:lang w:val="en-US"/>
-        </w:rPr>
-        <w:t xml:space="preserve">A minimum of one author is required for all conference articles. </w:t>
-      </w:r>
-      <w:r>
-        <w:t>Author names should be listed starting from left to right and then moving down to the next line. This is the author sequence that will be used in future citations and by indexing services.</w:t>
-      </w:r>
-      <w:r>
-        <w:t xml:space="preserve"> </w:t>
-      </w:r>
-      <w:r>
-        <w:t>Names should not be listed in columns nor group by affiliation.</w:t>
-      </w:r>
-      <w:r>
-        <w:rPr>
-          <w:lang w:val="en-US"/>
-        </w:rPr>
-        <w:t xml:space="preserve"> </w:t>
-      </w:r>
-      <w:r>
-        <w:t>Please keep your affiliations as succinct as possible (for example, do not differentiate among departments of the same organization).</w:t>
-      </w:r>
-    </w:p>
-    <w:p>
-      <w:pPr>
-        <w:pStyle w:val="Titolo3"/>
-      </w:pPr>
-      <w:r>
-        <w:t xml:space="preserve">For papers with more than six authors: </w:t>
-      </w:r>
-      <w:r>
-        <w:rPr>
-          <w:i w:val="0"/>
-        </w:rPr>
-        <w:t>Add author names horizontally, moving to a third row if needed for more than 8 authors.</w:t>
-      </w:r>
-    </w:p>
-    <w:p>
-      <w:pPr>
-        <w:pStyle w:val="Titolo3"/>
-      </w:pPr>
-      <w:r>
-        <w:t xml:space="preserve">For </w:t>
-      </w:r>
-      <w:r>
-        <w:t xml:space="preserve">papers with less than </w:t>
-      </w:r>
-      <w:r>
-        <w:t>six</w:t>
-      </w:r>
-      <w:r>
-        <w:t xml:space="preserve"> authors</w:t>
-      </w:r>
-      <w:r>
-        <w:t xml:space="preserve">: </w:t>
-      </w:r>
-      <w:r>
-        <w:rPr>
-          <w:i w:val="0"/>
-        </w:rPr>
-        <w:t>To change the default, adjust the template as follows.</w:t>
-      </w:r>
-    </w:p>
-    <w:p>
-      <w:pPr>
-        <w:pStyle w:val="Titolo4"/>
-      </w:pPr>
-      <w:r>
-        <w:t>Selection</w:t>
-      </w:r>
-      <w:r>
-        <w:t xml:space="preserve">: </w:t>
-      </w:r>
-      <w:r>
-        <w:rPr>
-          <w:i w:val="0"/>
-        </w:rPr>
-        <w:t>Highlight all author and affiliation lines.</w:t>
-      </w:r>
-    </w:p>
-    <w:p>
-      <w:pPr>
-        <w:pStyle w:val="Titolo4"/>
-      </w:pPr>
-      <w:r>
-        <w:t>Change number of columns:</w:t>
-      </w:r>
-      <w:r>
-        <w:t xml:space="preserve"> </w:t>
-      </w:r>
-      <w:r>
-        <w:rPr>
-          <w:i w:val="0"/>
-        </w:rPr>
-        <w:t xml:space="preserve">Select the Columns icon from the MS Word Standard toolbar and then select </w:t>
-      </w:r>
-      <w:r>
-        <w:rPr>
-          <w:i w:val="0"/>
-        </w:rPr>
-        <w:t>the correct number of columns</w:t>
-      </w:r>
-      <w:r>
-        <w:rPr>
-          <w:i w:val="0"/>
-        </w:rPr>
-        <w:t xml:space="preserve"> from the selection palette.</w:t>
-      </w:r>
-    </w:p>
-    <w:p>
-      <w:pPr>
-        <w:pStyle w:val="Titolo4"/>
-        <w:rPr>
-          <w:i w:val="0"/>
-        </w:rPr>
-      </w:pPr>
-      <w:r>
-        <w:t xml:space="preserve">Deletion: </w:t>
-      </w:r>
-      <w:r>
-        <w:rPr>
-          <w:i w:val="0"/>
-        </w:rPr>
-        <w:t xml:space="preserve">Delete the author and affiliation lines for the </w:t>
-      </w:r>
-      <w:r>
-        <w:rPr>
-          <w:i w:val="0"/>
-        </w:rPr>
-        <w:t>extra authors.</w:t>
-      </w:r>
-    </w:p>
-    <w:p>
-      <w:pPr>
-        <w:jc w:val="start"/>
-        <w:rPr>
-          <w:i/>
-          <w:iCs/>
-          <w:noProof/>
-        </w:rPr>
-      </w:pPr>
-    </w:p>
-    <w:p>
-      <w:pPr>
-        <w:pStyle w:val="Titolo2"/>
-      </w:pPr>
-      <w:r>
-        <w:t>Identify</w:t>
-      </w:r>
-      <w:r>
-        <w:t xml:space="preserve"> the Headings</w:t>
-      </w:r>
-    </w:p>
-    <w:p>
-      <w:pPr>
-        <w:pStyle w:val="Corpotesto"/>
-      </w:pPr>
-      <w:r>
-        <w:t>Headings, or heads, are organizational devices that guide the reader through your paper. There are two types: component heads and text heads.</w:t>
-      </w:r>
-    </w:p>
-    <w:p>
-      <w:pPr>
-        <w:pStyle w:val="Corpotesto"/>
-      </w:pPr>
-      <w:r>
-        <w:t>Component heads identify the different components of your paper and are not topically subordinate to each other. Examples include Acknowledgments and References and, for these, the correct style to use is “Heading 5”. Use “figure caption” for your Figure captions, and “table head” for your table title. Run-in heads, such as “Abstract”, will require you to apply a style (in this case, italic) in addition to the style provided by the drop down menu to differentiate the head from the text.</w:t>
-      </w:r>
-    </w:p>
-    <w:p>
-      <w:pPr>
-        <w:pStyle w:val="Corpotesto"/>
-      </w:pPr>
-      <w:r>
-        <w:t>Text heads organize the topics on a relational, hierarchical basis. For example, the paper title is the primary text head because all subsequent material relates and elaborates on this one topic. If there are two or more sub-topics, the next level head (uppercase Roman numerals) should be used and, conversely, if there are not at least two sub-topics, then no subheads should be introduced. Styles named “Heading 1”, “Heading 2”, “Heading 3”, and “Heading 4” are prescribed.</w:t>
-      </w:r>
-    </w:p>
-    <w:p>
-      <w:pPr>
-        <w:pStyle w:val="Titolo2"/>
-      </w:pPr>
-      <w:r>
-        <w:t>Figures and Tables</w:t>
-      </w:r>
-    </w:p>
-    <w:p>
-      <w:pPr>
-        <w:pStyle w:val="Titolo4"/>
-      </w:pPr>
-      <w:r>
-        <w:t xml:space="preserve"> </w:t>
-      </w:r>
-      <w:r>
-        <w:t xml:space="preserve">Positioning Figures and Tables: </w:t>
-      </w:r>
-      <w:r>
-        <w:rPr>
-          <w:i w:val="0"/>
-        </w:rPr>
-        <w:t>Place figures and tables at the top and bottom of columns. Avoid placing them in the middle of columns. Large figures and tables may span across both columns. Figure captions should be below the figures; table heads should appear above the tables. Insert figures and tables after they are cited in the text. Use the abbreviation “Fig. 1”, even at the beginning of a sentence.</w:t>
-      </w:r>
-    </w:p>
-    <w:p>
-      <w:pPr>
-        <w:pStyle w:val="tablehead"/>
-      </w:pPr>
-      <w:r>
-        <w:t>Table Type Styles</w:t>
+        <w:t>Training set</w:t>
       </w:r>
     </w:p>
     <w:tbl>
       <w:tblPr>
-        <w:tblW w:w="0pt" w:type="dxa"/>
-        <w:jc w:val="center"/>
-        <w:tblBorders>
-          <w:top w:val="single" w:sz="2" w:space="0" w:color="auto"/>
-          <w:start w:val="single" w:sz="2" w:space="0" w:color="auto"/>
-          <w:bottom w:val="single" w:sz="2" w:space="0" w:color="auto"/>
-          <w:end w:val="single" w:sz="2" w:space="0" w:color="auto"/>
-          <w:insideH w:val="single" w:sz="2" w:space="0" w:color="auto"/>
-          <w:insideV w:val="single" w:sz="2" w:space="0" w:color="auto"/>
-        </w:tblBorders>
-        <w:tblLayout w:type="fixed"/>
-        <w:tblLook w:firstRow="0" w:lastRow="0" w:firstColumn="0" w:lastColumn="0" w:noHBand="0" w:noVBand="0"/>
+        <w:tblStyle w:val="Grigliatabella"/>
+        <w:tblW w:w="0pt" w:type="auto"/>
+        <w:tblLook w:firstRow="1" w:lastRow="0" w:firstColumn="1" w:lastColumn="0" w:noHBand="0" w:noVBand="1"/>
       </w:tblPr>
       <w:tblGrid>
-        <w:gridCol w:w="720"/>
-        <w:gridCol w:w="2340"/>
-        <w:gridCol w:w="900"/>
-        <w:gridCol w:w="900"/>
+        <w:gridCol w:w="918"/>
+        <w:gridCol w:w="999"/>
+        <w:gridCol w:w="940"/>
+        <w:gridCol w:w="940"/>
+        <w:gridCol w:w="1059"/>
       </w:tblGrid>
       <w:tr>
-        <w:trPr>
-          <w:cantSplit/>
-          <w:trHeight w:val="240"/>
-          <w:tblHeader/>
-          <w:jc w:val="center"/>
-        </w:trPr>
         <w:tc>
           <w:tcPr>
-            <w:tcW w:w="36pt" w:type="dxa"/>
-            <w:vMerge w:val="restart"/>
-            <w:vAlign w:val="center"/>
+            <w:tcW w:w="48.55pt" w:type="dxa"/>
           </w:tcPr>
           <w:p>
             <w:pPr>
-              <w:pStyle w:val="tablecolhead"/>
+              <w:pStyle w:val="Corpotesto"/>
+              <w:ind w:firstLine="0pt"/>
+              <w:rPr>
+                <w:b/>
+                <w:bCs/>
+                <w:sz w:val="16"/>
+                <w:szCs w:val="16"/>
+                <w:lang w:val="it-IT"/>
+              </w:rPr>
             </w:pPr>
             <w:r>
-              <w:lastRenderedPageBreak/>
-              <w:t>Table Head</w:t>
+              <w:rPr>
+                <w:b/>
+                <w:bCs/>
+                <w:sz w:val="16"/>
+                <w:szCs w:val="16"/>
+                <w:lang w:val="it-IT"/>
+              </w:rPr>
+              <w:t>#giorni rimanenti al vol</w:t>
+            </w:r>
+            <w:r>
+              <w:rPr>
+                <w:b/>
+                <w:bCs/>
+                <w:sz w:val="16"/>
+                <w:szCs w:val="16"/>
+                <w:lang w:val="it-IT"/>
+              </w:rPr>
+              <w:t>o</w:t>
+            </w:r>
+            <w:r>
+              <w:rPr>
+                <w:b/>
+                <w:bCs/>
+                <w:sz w:val="16"/>
+                <w:szCs w:val="16"/>
+                <w:lang w:val="it-IT"/>
+              </w:rPr>
+              <w:t xml:space="preserve"> (</w:t>
+            </w:r>
+            <w:r>
+              <w:rPr>
+                <w:rFonts w:ascii="Symbol" w:hAnsi="Symbol"/>
+                <w:b/>
+                <w:bCs/>
+                <w:sz w:val="16"/>
+                <w:szCs w:val="16"/>
+                <w:lang w:val="it-IT"/>
+              </w:rPr>
+              <w:t>D</w:t>
+            </w:r>
+            <w:r>
+              <w:rPr>
+                <w:rFonts w:ascii="Symbol" w:hAnsi="Symbol"/>
+                <w:b/>
+                <w:bCs/>
+                <w:sz w:val="16"/>
+                <w:szCs w:val="16"/>
+                <w:lang w:val="it-IT"/>
+              </w:rPr>
+              <w:t>)</w:t>
             </w:r>
           </w:p>
         </w:tc>
         <w:tc>
           <w:tcPr>
-            <w:tcW w:w="207pt" w:type="dxa"/>
-            <w:gridSpan w:val="3"/>
-            <w:vAlign w:val="center"/>
+            <w:tcW w:w="48.55pt" w:type="dxa"/>
           </w:tcPr>
           <w:p>
             <w:pPr>
-              <w:pStyle w:val="tablecolhead"/>
+              <w:pStyle w:val="Corpotesto"/>
+              <w:ind w:firstLine="0pt"/>
+              <w:rPr>
+                <w:b/>
+                <w:bCs/>
+                <w:sz w:val="16"/>
+                <w:szCs w:val="16"/>
+                <w:lang w:val="it-IT"/>
+              </w:rPr>
             </w:pPr>
             <w:r>
-              <w:t>Table Column Head</w:t>
+              <w:rPr>
+                <w:b/>
+                <w:bCs/>
+                <w:sz w:val="16"/>
+                <w:szCs w:val="16"/>
+                <w:lang w:val="it-IT"/>
+              </w:rPr>
+              <w:t>Compagnia aerea</w:t>
+            </w:r>
+          </w:p>
+        </w:tc>
+        <w:tc>
+          <w:tcPr>
+            <w:tcW w:w="48.55pt" w:type="dxa"/>
+          </w:tcPr>
+          <w:p>
+            <w:pPr>
+              <w:pStyle w:val="Corpotesto"/>
+              <w:ind w:firstLine="0pt"/>
+              <w:rPr>
+                <w:b/>
+                <w:bCs/>
+                <w:sz w:val="16"/>
+                <w:szCs w:val="16"/>
+                <w:lang w:val="it-IT"/>
+              </w:rPr>
+            </w:pPr>
+            <w:r>
+              <w:rPr>
+                <w:b/>
+                <w:bCs/>
+                <w:sz w:val="16"/>
+                <w:szCs w:val="16"/>
+                <w:lang w:val="it-IT"/>
+              </w:rPr>
+              <w:t>Aeroporto partenza</w:t>
+            </w:r>
+          </w:p>
+        </w:tc>
+        <w:tc>
+          <w:tcPr>
+            <w:tcW w:w="48.55pt" w:type="dxa"/>
+          </w:tcPr>
+          <w:p>
+            <w:pPr>
+              <w:pStyle w:val="Corpotesto"/>
+              <w:ind w:firstLine="0pt"/>
+              <w:rPr>
+                <w:b/>
+                <w:bCs/>
+                <w:sz w:val="16"/>
+                <w:szCs w:val="16"/>
+                <w:lang w:val="it-IT"/>
+              </w:rPr>
+            </w:pPr>
+            <w:r>
+              <w:rPr>
+                <w:b/>
+                <w:bCs/>
+                <w:sz w:val="16"/>
+                <w:szCs w:val="16"/>
+                <w:lang w:val="it-IT"/>
+              </w:rPr>
+              <w:t>Aeroporto arrivo</w:t>
+            </w:r>
+          </w:p>
+        </w:tc>
+        <w:tc>
+          <w:tcPr>
+            <w:tcW w:w="48.60pt" w:type="dxa"/>
+          </w:tcPr>
+          <w:p>
+            <w:pPr>
+              <w:pStyle w:val="Corpotesto"/>
+              <w:ind w:firstLine="0pt"/>
+              <w:rPr>
+                <w:b/>
+                <w:bCs/>
+                <w:sz w:val="16"/>
+                <w:szCs w:val="16"/>
+                <w:lang w:val="it-IT"/>
+              </w:rPr>
+            </w:pPr>
+            <w:r>
+              <w:rPr>
+                <w:b/>
+                <w:bCs/>
+                <w:sz w:val="16"/>
+                <w:szCs w:val="16"/>
+                <w:lang w:val="it-IT"/>
+              </w:rPr>
+              <w:t>Conveniente</w:t>
             </w:r>
           </w:p>
         </w:tc>
       </w:tr>
       <w:tr>
-        <w:trPr>
-          <w:cantSplit/>
-          <w:trHeight w:val="240"/>
-          <w:tblHeader/>
-          <w:jc w:val="center"/>
-        </w:trPr>
         <w:tc>
           <w:tcPr>
-            <w:tcW w:w="36pt" w:type="dxa"/>
-            <w:vMerge/>
+            <w:tcW w:w="48.55pt" w:type="dxa"/>
           </w:tcPr>
           <w:p>
             <w:pPr>
-              <w:rPr>
-                <w:sz w:val="16"/>
-                <w:szCs w:val="16"/>
+              <w:pStyle w:val="Corpotesto"/>
+              <w:ind w:firstLine="0pt"/>
+              <w:rPr>
+                <w:sz w:val="16"/>
+                <w:szCs w:val="16"/>
+                <w:lang w:val="it-IT"/>
               </w:rPr>
             </w:pPr>
           </w:p>
         </w:tc>
         <w:tc>
           <w:tcPr>
-            <w:tcW w:w="117pt" w:type="dxa"/>
-            <w:vAlign w:val="center"/>
+            <w:tcW w:w="48.55pt" w:type="dxa"/>
           </w:tcPr>
           <w:p>
             <w:pPr>
-              <w:pStyle w:val="tablecolsubhead"/>
+              <w:pStyle w:val="Corpotesto"/>
+              <w:ind w:firstLine="0pt"/>
+              <w:rPr>
+                <w:sz w:val="16"/>
+                <w:szCs w:val="16"/>
+                <w:lang w:val="it-IT"/>
+              </w:rPr>
+            </w:pPr>
+          </w:p>
+        </w:tc>
+        <w:tc>
+          <w:tcPr>
+            <w:tcW w:w="48.55pt" w:type="dxa"/>
+          </w:tcPr>
+          <w:p>
+            <w:pPr>
+              <w:pStyle w:val="Corpotesto"/>
+              <w:ind w:firstLine="0pt"/>
+              <w:rPr>
+                <w:sz w:val="16"/>
+                <w:szCs w:val="16"/>
+                <w:lang w:val="it-IT"/>
+              </w:rPr>
+            </w:pPr>
+          </w:p>
+        </w:tc>
+        <w:tc>
+          <w:tcPr>
+            <w:tcW w:w="48.55pt" w:type="dxa"/>
+          </w:tcPr>
+          <w:p>
+            <w:pPr>
+              <w:pStyle w:val="Corpotesto"/>
+              <w:ind w:firstLine="0pt"/>
+              <w:rPr>
+                <w:sz w:val="16"/>
+                <w:szCs w:val="16"/>
+                <w:lang w:val="it-IT"/>
+              </w:rPr>
+            </w:pPr>
+          </w:p>
+        </w:tc>
+        <w:tc>
+          <w:tcPr>
+            <w:tcW w:w="48.60pt" w:type="dxa"/>
+          </w:tcPr>
+          <w:p>
+            <w:pPr>
+              <w:pStyle w:val="Corpotesto"/>
+              <w:ind w:firstLine="0pt"/>
+              <w:rPr>
+                <w:sz w:val="16"/>
+                <w:szCs w:val="16"/>
+                <w:lang w:val="it-IT"/>
+              </w:rPr>
             </w:pPr>
             <w:r>
-              <w:t>Table column subhead</w:t>
+              <w:rPr>
+                <w:sz w:val="16"/>
+                <w:szCs w:val="16"/>
+                <w:lang w:val="it-IT"/>
+              </w:rPr>
+              <w:t>{yes, no}</w:t>
+            </w:r>
+          </w:p>
+        </w:tc>
+      </w:tr>
+    </w:tbl>
+    <w:p>
+      <w:pPr>
+        <w:pStyle w:val="Corpotesto"/>
+        <w:ind w:firstLine="0pt"/>
+        <w:rPr>
+          <w:lang w:val="it-IT"/>
+        </w:rPr>
+      </w:pPr>
+    </w:p>
+    <w:p>
+      <w:pPr>
+        <w:pStyle w:val="Corpotesto"/>
+        <w:ind w:firstLine="0pt"/>
+        <w:rPr>
+          <w:lang w:val="it-IT"/>
+        </w:rPr>
+      </w:pPr>
+      <w:r>
+        <w:rPr>
+          <w:lang w:val="it-IT"/>
+        </w:rPr>
+        <w:tab/>
+      </w:r>
+      <w:r>
+        <w:rPr>
+          <w:lang w:val="it-IT"/>
+        </w:rPr>
+        <w:t>Nel momento in cui</w:t>
+      </w:r>
+      <w:r>
+        <w:rPr>
+          <w:lang w:val="it-IT"/>
+        </w:rPr>
+        <w:t xml:space="preserve"> l’utente </w:t>
+      </w:r>
+      <w:r>
+        <w:rPr>
+          <w:lang w:val="it-IT"/>
+        </w:rPr>
+        <w:t xml:space="preserve">ha selezionato il volo da prenotare, prima di procedere col pagamento, </w:t>
+      </w:r>
+      <w:r>
+        <w:rPr>
+          <w:lang w:val="it-IT"/>
+        </w:rPr>
+        <w:t>il front-end contatta anche suggestions</w:t>
+      </w:r>
+      <w:r>
+        <w:rPr>
+          <w:lang w:val="it-IT"/>
+        </w:rPr>
+        <w:t xml:space="preserve"> per ottenere </w:t>
+      </w:r>
+      <w:r>
+        <w:rPr>
+          <w:lang w:val="it-IT"/>
+        </w:rPr>
+        <w:t xml:space="preserve">dei suggerimenti su quando convenga procedere effettivamente </w:t>
+      </w:r>
+      <w:r>
+        <w:rPr>
+          <w:lang w:val="it-IT"/>
+        </w:rPr>
+        <w:t>col</w:t>
+      </w:r>
+      <w:r>
+        <w:rPr>
+          <w:lang w:val="it-IT"/>
+        </w:rPr>
+        <w:t xml:space="preserve"> pagamento</w:t>
+      </w:r>
+      <w:r>
+        <w:rPr>
+          <w:lang w:val="it-IT"/>
+        </w:rPr>
+        <w:t xml:space="preserve">. </w:t>
+      </w:r>
+      <w:r>
+        <w:rPr>
+          <w:lang w:val="it-IT"/>
+        </w:rPr>
+        <w:t xml:space="preserve">Perciò, il front-end invia </w:t>
+      </w:r>
+      <w:r>
+        <w:rPr>
+          <w:lang w:val="it-IT"/>
+        </w:rPr>
+        <w:t xml:space="preserve">a suggestions </w:t>
+      </w:r>
+      <w:r>
+        <w:rPr>
+          <w:lang w:val="it-IT"/>
+        </w:rPr>
+        <w:t>le informazioni relative al volo selezionato (i.e. la compagnia aerea, l’aeroporto di partenza, l’aeroporto di arrivo e il numero</w:t>
+      </w:r>
+      <w:r>
+        <w:rPr>
+          <w:rFonts w:ascii="Symbol" w:hAnsi="Symbol"/>
+          <w:lang w:val="it-IT"/>
+        </w:rPr>
+        <w:t xml:space="preserve"> </w:t>
+      </w:r>
+      <w:r>
+        <w:rPr>
+          <w:rFonts w:ascii="Symbol" w:hAnsi="Symbol"/>
+          <w:lang w:val="it-IT"/>
+        </w:rPr>
+        <w:t xml:space="preserve"> </w:t>
+      </w:r>
+      <w:r>
+        <w:rPr>
+          <w:rFonts w:ascii="Symbol" w:hAnsi="Symbol"/>
+          <w:lang w:val="it-IT"/>
+        </w:rPr>
+        <w:t>D</w:t>
+      </w:r>
+      <w:r>
+        <w:rPr>
+          <w:lang w:val="it-IT"/>
+        </w:rPr>
+        <w:t xml:space="preserve"> di giorni rimanenti </w:t>
+      </w:r>
+      <w:r>
+        <w:rPr>
+          <w:lang w:val="it-IT"/>
+        </w:rPr>
+        <w:t>alla data del volo</w:t>
+      </w:r>
+      <w:r>
+        <w:rPr>
+          <w:lang w:val="it-IT"/>
+        </w:rPr>
+        <w:t>).</w:t>
+      </w:r>
+      <w:r>
+        <w:rPr>
+          <w:lang w:val="it-IT"/>
+        </w:rPr>
+        <w:t xml:space="preserve"> A tal punto suggestions costruisce un testing set</w:t>
+      </w:r>
+      <w:r>
+        <w:rPr>
+          <w:lang w:val="it-IT"/>
+        </w:rPr>
+        <w:t xml:space="preserve"> come quello riportato nella tabella Table 2.</w:t>
+      </w:r>
+    </w:p>
+    <w:p>
+      <w:pPr>
+        <w:pStyle w:val="tablehead"/>
+      </w:pPr>
+      <w:r>
+        <w:t>Testing</w:t>
+      </w:r>
+      <w:r>
+        <w:t xml:space="preserve"> set</w:t>
+      </w:r>
+    </w:p>
+    <w:tbl>
+      <w:tblPr>
+        <w:tblStyle w:val="Grigliatabella"/>
+        <w:tblW w:w="0pt" w:type="auto"/>
+        <w:tblLook w:firstRow="1" w:lastRow="0" w:firstColumn="1" w:lastColumn="0" w:noHBand="0" w:noVBand="1"/>
+      </w:tblPr>
+      <w:tblGrid>
+        <w:gridCol w:w="918"/>
+        <w:gridCol w:w="999"/>
+        <w:gridCol w:w="940"/>
+        <w:gridCol w:w="940"/>
+        <w:gridCol w:w="1059"/>
+      </w:tblGrid>
+      <w:tr>
+        <w:tc>
+          <w:tcPr>
+            <w:tcW w:w="48.55pt" w:type="dxa"/>
+          </w:tcPr>
+          <w:p>
+            <w:pPr>
+              <w:pStyle w:val="Corpotesto"/>
+              <w:ind w:firstLine="0pt"/>
+              <w:rPr>
+                <w:b/>
+                <w:bCs/>
+                <w:sz w:val="16"/>
+                <w:szCs w:val="16"/>
+                <w:lang w:val="it-IT"/>
+              </w:rPr>
+            </w:pPr>
+            <w:r>
+              <w:rPr>
+                <w:b/>
+                <w:bCs/>
+                <w:sz w:val="16"/>
+                <w:szCs w:val="16"/>
+                <w:lang w:val="it-IT"/>
+              </w:rPr>
+              <w:t>#giorni rimanenti al volo</w:t>
             </w:r>
           </w:p>
         </w:tc>
         <w:tc>
           <w:tcPr>
-            <w:tcW w:w="45pt" w:type="dxa"/>
-            <w:vAlign w:val="center"/>
+            <w:tcW w:w="48.55pt" w:type="dxa"/>
           </w:tcPr>
           <w:p>
             <w:pPr>
-              <w:pStyle w:val="tablecolsubhead"/>
+              <w:pStyle w:val="Corpotesto"/>
+              <w:ind w:firstLine="0pt"/>
+              <w:rPr>
+                <w:b/>
+                <w:bCs/>
+                <w:sz w:val="16"/>
+                <w:szCs w:val="16"/>
+                <w:lang w:val="it-IT"/>
+              </w:rPr>
             </w:pPr>
             <w:r>
-              <w:t>Subhead</w:t>
+              <w:rPr>
+                <w:b/>
+                <w:bCs/>
+                <w:sz w:val="16"/>
+                <w:szCs w:val="16"/>
+                <w:lang w:val="it-IT"/>
+              </w:rPr>
+              <w:t>Compagnia aerea</w:t>
+            </w:r>
+            <w:r>
+              <w:rPr>
+                <w:b/>
+                <w:bCs/>
+                <w:sz w:val="16"/>
+                <w:szCs w:val="16"/>
+                <w:lang w:val="it-IT"/>
+              </w:rPr>
+              <w:t xml:space="preserve"> (fixed)</w:t>
             </w:r>
           </w:p>
         </w:tc>
         <w:tc>
           <w:tcPr>
-            <w:tcW w:w="45pt" w:type="dxa"/>
-            <w:vAlign w:val="center"/>
+            <w:tcW w:w="48.55pt" w:type="dxa"/>
           </w:tcPr>
           <w:p>
             <w:pPr>
-              <w:pStyle w:val="tablecolsubhead"/>
+              <w:pStyle w:val="Corpotesto"/>
+              <w:ind w:firstLine="0pt"/>
+              <w:rPr>
+                <w:b/>
+                <w:bCs/>
+                <w:sz w:val="16"/>
+                <w:szCs w:val="16"/>
+                <w:lang w:val="it-IT"/>
+              </w:rPr>
             </w:pPr>
             <w:r>
-              <w:t>Subhead</w:t>
+              <w:rPr>
+                <w:b/>
+                <w:bCs/>
+                <w:sz w:val="16"/>
+                <w:szCs w:val="16"/>
+                <w:lang w:val="it-IT"/>
+              </w:rPr>
+              <w:t>Aeroporto partenza</w:t>
+            </w:r>
+            <w:r>
+              <w:rPr>
+                <w:b/>
+                <w:bCs/>
+                <w:sz w:val="16"/>
+                <w:szCs w:val="16"/>
+                <w:lang w:val="it-IT"/>
+              </w:rPr>
+              <w:t xml:space="preserve"> (fixed)</w:t>
+            </w:r>
+          </w:p>
+        </w:tc>
+        <w:tc>
+          <w:tcPr>
+            <w:tcW w:w="48.55pt" w:type="dxa"/>
+          </w:tcPr>
+          <w:p>
+            <w:pPr>
+              <w:pStyle w:val="Corpotesto"/>
+              <w:ind w:firstLine="0pt"/>
+              <w:rPr>
+                <w:b/>
+                <w:bCs/>
+                <w:sz w:val="16"/>
+                <w:szCs w:val="16"/>
+                <w:lang w:val="it-IT"/>
+              </w:rPr>
+            </w:pPr>
+            <w:r>
+              <w:rPr>
+                <w:b/>
+                <w:bCs/>
+                <w:sz w:val="16"/>
+                <w:szCs w:val="16"/>
+                <w:lang w:val="it-IT"/>
+              </w:rPr>
+              <w:t>Aeroporto arrivo</w:t>
+            </w:r>
+            <w:r>
+              <w:rPr>
+                <w:b/>
+                <w:bCs/>
+                <w:sz w:val="16"/>
+                <w:szCs w:val="16"/>
+                <w:lang w:val="it-IT"/>
+              </w:rPr>
+              <w:t xml:space="preserve"> (fixed)</w:t>
+            </w:r>
+          </w:p>
+        </w:tc>
+        <w:tc>
+          <w:tcPr>
+            <w:tcW w:w="48.60pt" w:type="dxa"/>
+          </w:tcPr>
+          <w:p>
+            <w:pPr>
+              <w:pStyle w:val="Corpotesto"/>
+              <w:ind w:firstLine="0pt"/>
+              <w:rPr>
+                <w:b/>
+                <w:bCs/>
+                <w:sz w:val="16"/>
+                <w:szCs w:val="16"/>
+                <w:lang w:val="it-IT"/>
+              </w:rPr>
+            </w:pPr>
+            <w:r>
+              <w:rPr>
+                <w:b/>
+                <w:bCs/>
+                <w:sz w:val="16"/>
+                <w:szCs w:val="16"/>
+                <w:lang w:val="it-IT"/>
+              </w:rPr>
+              <w:t>Conveniente</w:t>
+            </w:r>
+            <w:r>
+              <w:rPr>
+                <w:b/>
+                <w:bCs/>
+                <w:sz w:val="16"/>
+                <w:szCs w:val="16"/>
+                <w:lang w:val="it-IT"/>
+              </w:rPr>
+              <w:t xml:space="preserve"> (</w:t>
+            </w:r>
+            <w:r>
+              <w:rPr>
+                <w:b/>
+                <w:bCs/>
+                <w:sz w:val="16"/>
+                <w:szCs w:val="16"/>
+                <w:lang w:val="it-IT"/>
+              </w:rPr>
+              <w:t>value to predict)</w:t>
             </w:r>
           </w:p>
         </w:tc>
       </w:tr>
       <w:tr>
-        <w:trPr>
-          <w:trHeight w:val="320"/>
-          <w:jc w:val="center"/>
-        </w:trPr>
         <w:tc>
           <w:tcPr>
-            <w:tcW w:w="36pt" w:type="dxa"/>
-            <w:vAlign w:val="center"/>
+            <w:tcW w:w="48.55pt" w:type="dxa"/>
           </w:tcPr>
           <w:p>
             <w:pPr>
-              <w:pStyle w:val="tablecopy"/>
-              <w:rPr>
-                <w:sz w:val="8"/>
-                <w:szCs w:val="8"/>
+              <w:pStyle w:val="Corpotesto"/>
+              <w:ind w:firstLine="0pt"/>
+              <w:rPr>
+                <w:sz w:val="16"/>
+                <w:szCs w:val="16"/>
+                <w:lang w:val="it-IT"/>
               </w:rPr>
             </w:pPr>
             <w:r>
-              <w:t>copy</w:t>
+              <w:rPr>
+                <w:rFonts w:ascii="Symbol" w:hAnsi="Symbol"/>
+                <w:sz w:val="16"/>
+                <w:szCs w:val="16"/>
+                <w:lang w:val="it-IT"/>
+              </w:rPr>
+              <w:t>D</w:t>
             </w:r>
           </w:p>
         </w:tc>
         <w:tc>
           <w:tcPr>
-            <w:tcW w:w="117pt" w:type="dxa"/>
-            <w:vAlign w:val="center"/>
+            <w:tcW w:w="48.55pt" w:type="dxa"/>
           </w:tcPr>
           <w:p>
             <w:pPr>
-              <w:pStyle w:val="tablecopy"/>
+              <w:pStyle w:val="Corpotesto"/>
+              <w:ind w:firstLine="0pt"/>
+              <w:rPr>
+                <w:sz w:val="16"/>
+                <w:szCs w:val="16"/>
+                <w:lang w:val="it-IT"/>
+              </w:rPr>
             </w:pPr>
             <w:r>
-              <w:t>More table copy</w:t>
-            </w:r>
-            <w:r>
-              <w:rPr>
-                <w:vertAlign w:val="superscript"/>
-              </w:rPr>
-              <w:t>a</w:t>
+              <w:rPr>
+                <w:sz w:val="16"/>
+                <w:szCs w:val="16"/>
+                <w:lang w:val="it-IT"/>
+              </w:rPr>
+              <w:t>Compagnia aerea X</w:t>
             </w:r>
           </w:p>
         </w:tc>
         <w:tc>
           <w:tcPr>
-            <w:tcW w:w="45pt" w:type="dxa"/>
-            <w:vAlign w:val="center"/>
+            <w:tcW w:w="48.55pt" w:type="dxa"/>
           </w:tcPr>
           <w:p>
             <w:pPr>
-              <w:rPr>
-                <w:sz w:val="16"/>
-                <w:szCs w:val="16"/>
+              <w:pStyle w:val="Corpotesto"/>
+              <w:ind w:firstLine="0pt"/>
+              <w:rPr>
+                <w:sz w:val="16"/>
+                <w:szCs w:val="16"/>
+                <w:lang w:val="it-IT"/>
               </w:rPr>
             </w:pPr>
+            <w:r>
+              <w:rPr>
+                <w:sz w:val="16"/>
+                <w:szCs w:val="16"/>
+                <w:lang w:val="it-IT"/>
+              </w:rPr>
+              <w:t>Aeroporto Y</w:t>
+            </w:r>
           </w:p>
         </w:tc>
         <w:tc>
           <w:tcPr>
-            <w:tcW w:w="45pt" w:type="dxa"/>
-            <w:vAlign w:val="center"/>
+            <w:tcW w:w="48.55pt" w:type="dxa"/>
           </w:tcPr>
           <w:p>
             <w:pPr>
-              <w:rPr>
-                <w:sz w:val="16"/>
-                <w:szCs w:val="16"/>
+              <w:pStyle w:val="Corpotesto"/>
+              <w:ind w:firstLine="0pt"/>
+              <w:rPr>
+                <w:sz w:val="16"/>
+                <w:szCs w:val="16"/>
+                <w:lang w:val="it-IT"/>
               </w:rPr>
             </w:pPr>
+            <w:r>
+              <w:rPr>
+                <w:sz w:val="16"/>
+                <w:szCs w:val="16"/>
+                <w:lang w:val="it-IT"/>
+              </w:rPr>
+              <w:t>Aeroporto Z</w:t>
+            </w:r>
+          </w:p>
+        </w:tc>
+        <w:tc>
+          <w:tcPr>
+            <w:tcW w:w="48.60pt" w:type="dxa"/>
+          </w:tcPr>
+          <w:p>
+            <w:pPr>
+              <w:pStyle w:val="Corpotesto"/>
+              <w:ind w:firstLine="0pt"/>
+              <w:rPr>
+                <w:sz w:val="16"/>
+                <w:szCs w:val="16"/>
+                <w:lang w:val="it-IT"/>
+              </w:rPr>
+            </w:pPr>
+            <w:r>
+              <w:rPr>
+                <w:sz w:val="16"/>
+                <w:szCs w:val="16"/>
+                <w:lang w:val="it-IT"/>
+              </w:rPr>
+              <w:t>{yes, no}</w:t>
+            </w:r>
+          </w:p>
+        </w:tc>
+      </w:tr>
+      <w:tr>
+        <w:tc>
+          <w:tcPr>
+            <w:tcW w:w="48.55pt" w:type="dxa"/>
+          </w:tcPr>
+          <w:p>
+            <w:pPr>
+              <w:pStyle w:val="Corpotesto"/>
+              <w:ind w:firstLine="0pt"/>
+              <w:rPr>
+                <w:sz w:val="16"/>
+                <w:szCs w:val="16"/>
+                <w:lang w:val="it-IT"/>
+              </w:rPr>
+            </w:pPr>
+            <w:r>
+              <w:rPr>
+                <w:rFonts w:ascii="Symbol" w:hAnsi="Symbol"/>
+                <w:sz w:val="16"/>
+                <w:szCs w:val="16"/>
+                <w:lang w:val="it-IT"/>
+              </w:rPr>
+              <w:t>D</w:t>
+            </w:r>
+            <w:r>
+              <w:rPr>
+                <w:sz w:val="16"/>
+                <w:szCs w:val="16"/>
+                <w:lang w:val="it-IT"/>
+              </w:rPr>
+              <w:t>-1</w:t>
+            </w:r>
+          </w:p>
+        </w:tc>
+        <w:tc>
+          <w:tcPr>
+            <w:tcW w:w="48.55pt" w:type="dxa"/>
+          </w:tcPr>
+          <w:p>
+            <w:pPr>
+              <w:pStyle w:val="Corpotesto"/>
+              <w:ind w:firstLine="0pt"/>
+              <w:rPr>
+                <w:sz w:val="16"/>
+                <w:szCs w:val="16"/>
+                <w:lang w:val="it-IT"/>
+              </w:rPr>
+            </w:pPr>
+            <w:r>
+              <w:rPr>
+                <w:sz w:val="16"/>
+                <w:szCs w:val="16"/>
+                <w:lang w:val="it-IT"/>
+              </w:rPr>
+              <w:t>Compagnia aerea X</w:t>
+            </w:r>
+          </w:p>
+        </w:tc>
+        <w:tc>
+          <w:tcPr>
+            <w:tcW w:w="48.55pt" w:type="dxa"/>
+          </w:tcPr>
+          <w:p>
+            <w:pPr>
+              <w:pStyle w:val="Corpotesto"/>
+              <w:ind w:firstLine="0pt"/>
+              <w:rPr>
+                <w:sz w:val="16"/>
+                <w:szCs w:val="16"/>
+                <w:lang w:val="it-IT"/>
+              </w:rPr>
+            </w:pPr>
+            <w:r>
+              <w:rPr>
+                <w:sz w:val="16"/>
+                <w:szCs w:val="16"/>
+                <w:lang w:val="it-IT"/>
+              </w:rPr>
+              <w:t>Aeroporto Y</w:t>
+            </w:r>
+          </w:p>
+        </w:tc>
+        <w:tc>
+          <w:tcPr>
+            <w:tcW w:w="48.55pt" w:type="dxa"/>
+          </w:tcPr>
+          <w:p>
+            <w:pPr>
+              <w:pStyle w:val="Corpotesto"/>
+              <w:ind w:firstLine="0pt"/>
+              <w:rPr>
+                <w:sz w:val="16"/>
+                <w:szCs w:val="16"/>
+                <w:lang w:val="it-IT"/>
+              </w:rPr>
+            </w:pPr>
+            <w:r>
+              <w:rPr>
+                <w:sz w:val="16"/>
+                <w:szCs w:val="16"/>
+                <w:lang w:val="it-IT"/>
+              </w:rPr>
+              <w:t>Aeroporto Z</w:t>
+            </w:r>
+          </w:p>
+        </w:tc>
+        <w:tc>
+          <w:tcPr>
+            <w:tcW w:w="48.60pt" w:type="dxa"/>
+          </w:tcPr>
+          <w:p>
+            <w:pPr>
+              <w:pStyle w:val="Corpotesto"/>
+              <w:ind w:firstLine="0pt"/>
+              <w:rPr>
+                <w:sz w:val="16"/>
+                <w:szCs w:val="16"/>
+                <w:lang w:val="it-IT"/>
+              </w:rPr>
+            </w:pPr>
+            <w:r>
+              <w:rPr>
+                <w:sz w:val="16"/>
+                <w:szCs w:val="16"/>
+                <w:lang w:val="it-IT"/>
+              </w:rPr>
+              <w:t>{yes, no}</w:t>
+            </w:r>
+          </w:p>
+        </w:tc>
+      </w:tr>
+      <w:tr>
+        <w:tc>
+          <w:tcPr>
+            <w:tcW w:w="48.55pt" w:type="dxa"/>
+          </w:tcPr>
+          <w:p>
+            <w:pPr>
+              <w:pStyle w:val="Corpotesto"/>
+              <w:ind w:firstLine="0pt"/>
+              <w:rPr>
+                <w:sz w:val="16"/>
+                <w:szCs w:val="16"/>
+                <w:lang w:val="it-IT"/>
+              </w:rPr>
+            </w:pPr>
+            <w:r>
+              <w:rPr>
+                <w:sz w:val="16"/>
+                <w:szCs w:val="16"/>
+                <w:lang w:val="it-IT"/>
+              </w:rPr>
+              <w:t>…</w:t>
+            </w:r>
+          </w:p>
+        </w:tc>
+        <w:tc>
+          <w:tcPr>
+            <w:tcW w:w="48.55pt" w:type="dxa"/>
+          </w:tcPr>
+          <w:p>
+            <w:pPr>
+              <w:pStyle w:val="Corpotesto"/>
+              <w:ind w:firstLine="0pt"/>
+              <w:rPr>
+                <w:sz w:val="16"/>
+                <w:szCs w:val="16"/>
+                <w:lang w:val="it-IT"/>
+              </w:rPr>
+            </w:pPr>
+            <w:r>
+              <w:rPr>
+                <w:sz w:val="16"/>
+                <w:szCs w:val="16"/>
+                <w:lang w:val="it-IT"/>
+              </w:rPr>
+              <w:t>…</w:t>
+            </w:r>
+          </w:p>
+        </w:tc>
+        <w:tc>
+          <w:tcPr>
+            <w:tcW w:w="48.55pt" w:type="dxa"/>
+          </w:tcPr>
+          <w:p>
+            <w:pPr>
+              <w:pStyle w:val="Corpotesto"/>
+              <w:ind w:firstLine="0pt"/>
+              <w:rPr>
+                <w:sz w:val="16"/>
+                <w:szCs w:val="16"/>
+                <w:lang w:val="it-IT"/>
+              </w:rPr>
+            </w:pPr>
+            <w:r>
+              <w:rPr>
+                <w:sz w:val="16"/>
+                <w:szCs w:val="16"/>
+                <w:lang w:val="it-IT"/>
+              </w:rPr>
+              <w:t>…</w:t>
+            </w:r>
+          </w:p>
+        </w:tc>
+        <w:tc>
+          <w:tcPr>
+            <w:tcW w:w="48.55pt" w:type="dxa"/>
+          </w:tcPr>
+          <w:p>
+            <w:pPr>
+              <w:pStyle w:val="Corpotesto"/>
+              <w:ind w:firstLine="0pt"/>
+              <w:rPr>
+                <w:sz w:val="16"/>
+                <w:szCs w:val="16"/>
+                <w:lang w:val="it-IT"/>
+              </w:rPr>
+            </w:pPr>
+            <w:r>
+              <w:rPr>
+                <w:sz w:val="16"/>
+                <w:szCs w:val="16"/>
+                <w:lang w:val="it-IT"/>
+              </w:rPr>
+              <w:t>…</w:t>
+            </w:r>
+          </w:p>
+        </w:tc>
+        <w:tc>
+          <w:tcPr>
+            <w:tcW w:w="48.60pt" w:type="dxa"/>
+          </w:tcPr>
+          <w:p>
+            <w:pPr>
+              <w:pStyle w:val="Corpotesto"/>
+              <w:ind w:firstLine="0pt"/>
+              <w:rPr>
+                <w:sz w:val="16"/>
+                <w:szCs w:val="16"/>
+                <w:lang w:val="it-IT"/>
+              </w:rPr>
+            </w:pPr>
+            <w:r>
+              <w:rPr>
+                <w:sz w:val="16"/>
+                <w:szCs w:val="16"/>
+                <w:lang w:val="it-IT"/>
+              </w:rPr>
+              <w:t>…</w:t>
+            </w:r>
+          </w:p>
+        </w:tc>
+      </w:tr>
+      <w:tr>
+        <w:tc>
+          <w:tcPr>
+            <w:tcW w:w="48.55pt" w:type="dxa"/>
+          </w:tcPr>
+          <w:p>
+            <w:pPr>
+              <w:pStyle w:val="Corpotesto"/>
+              <w:ind w:firstLine="0pt"/>
+              <w:rPr>
+                <w:sz w:val="16"/>
+                <w:szCs w:val="16"/>
+                <w:lang w:val="it-IT"/>
+              </w:rPr>
+            </w:pPr>
+            <w:r>
+              <w:rPr>
+                <w:sz w:val="16"/>
+                <w:szCs w:val="16"/>
+                <w:lang w:val="it-IT"/>
+              </w:rPr>
+              <w:t>2</w:t>
+            </w:r>
+          </w:p>
+        </w:tc>
+        <w:tc>
+          <w:tcPr>
+            <w:tcW w:w="48.55pt" w:type="dxa"/>
+          </w:tcPr>
+          <w:p>
+            <w:pPr>
+              <w:pStyle w:val="Corpotesto"/>
+              <w:ind w:firstLine="0pt"/>
+              <w:rPr>
+                <w:sz w:val="16"/>
+                <w:szCs w:val="16"/>
+                <w:lang w:val="it-IT"/>
+              </w:rPr>
+            </w:pPr>
+            <w:r>
+              <w:rPr>
+                <w:sz w:val="16"/>
+                <w:szCs w:val="16"/>
+                <w:lang w:val="it-IT"/>
+              </w:rPr>
+              <w:t>Compagnia aerea X</w:t>
+            </w:r>
+          </w:p>
+        </w:tc>
+        <w:tc>
+          <w:tcPr>
+            <w:tcW w:w="48.55pt" w:type="dxa"/>
+          </w:tcPr>
+          <w:p>
+            <w:pPr>
+              <w:pStyle w:val="Corpotesto"/>
+              <w:ind w:firstLine="0pt"/>
+              <w:rPr>
+                <w:sz w:val="16"/>
+                <w:szCs w:val="16"/>
+                <w:lang w:val="it-IT"/>
+              </w:rPr>
+            </w:pPr>
+            <w:r>
+              <w:rPr>
+                <w:sz w:val="16"/>
+                <w:szCs w:val="16"/>
+                <w:lang w:val="it-IT"/>
+              </w:rPr>
+              <w:t>Aeroporto Y</w:t>
+            </w:r>
+          </w:p>
+        </w:tc>
+        <w:tc>
+          <w:tcPr>
+            <w:tcW w:w="48.55pt" w:type="dxa"/>
+          </w:tcPr>
+          <w:p>
+            <w:pPr>
+              <w:pStyle w:val="Corpotesto"/>
+              <w:ind w:firstLine="0pt"/>
+              <w:rPr>
+                <w:sz w:val="16"/>
+                <w:szCs w:val="16"/>
+                <w:lang w:val="it-IT"/>
+              </w:rPr>
+            </w:pPr>
+            <w:r>
+              <w:rPr>
+                <w:sz w:val="16"/>
+                <w:szCs w:val="16"/>
+                <w:lang w:val="it-IT"/>
+              </w:rPr>
+              <w:t>Aeroporto Z</w:t>
+            </w:r>
+          </w:p>
+        </w:tc>
+        <w:tc>
+          <w:tcPr>
+            <w:tcW w:w="48.60pt" w:type="dxa"/>
+          </w:tcPr>
+          <w:p>
+            <w:pPr>
+              <w:pStyle w:val="Corpotesto"/>
+              <w:ind w:firstLine="0pt"/>
+              <w:rPr>
+                <w:sz w:val="16"/>
+                <w:szCs w:val="16"/>
+                <w:lang w:val="it-IT"/>
+              </w:rPr>
+            </w:pPr>
+            <w:r>
+              <w:rPr>
+                <w:sz w:val="16"/>
+                <w:szCs w:val="16"/>
+                <w:lang w:val="it-IT"/>
+              </w:rPr>
+              <w:t>{yes, no}</w:t>
+            </w:r>
+          </w:p>
+        </w:tc>
+      </w:tr>
+      <w:tr>
+        <w:tc>
+          <w:tcPr>
+            <w:tcW w:w="48.55pt" w:type="dxa"/>
+          </w:tcPr>
+          <w:p>
+            <w:pPr>
+              <w:pStyle w:val="Corpotesto"/>
+              <w:ind w:firstLine="0pt"/>
+              <w:rPr>
+                <w:sz w:val="16"/>
+                <w:szCs w:val="16"/>
+                <w:lang w:val="it-IT"/>
+              </w:rPr>
+            </w:pPr>
+            <w:r>
+              <w:rPr>
+                <w:sz w:val="16"/>
+                <w:szCs w:val="16"/>
+                <w:lang w:val="it-IT"/>
+              </w:rPr>
+              <w:t>1</w:t>
+            </w:r>
+          </w:p>
+        </w:tc>
+        <w:tc>
+          <w:tcPr>
+            <w:tcW w:w="48.55pt" w:type="dxa"/>
+          </w:tcPr>
+          <w:p>
+            <w:pPr>
+              <w:pStyle w:val="Corpotesto"/>
+              <w:ind w:firstLine="0pt"/>
+              <w:rPr>
+                <w:sz w:val="16"/>
+                <w:szCs w:val="16"/>
+                <w:lang w:val="it-IT"/>
+              </w:rPr>
+            </w:pPr>
+            <w:r>
+              <w:rPr>
+                <w:sz w:val="16"/>
+                <w:szCs w:val="16"/>
+                <w:lang w:val="it-IT"/>
+              </w:rPr>
+              <w:t>Compagnia aerea X</w:t>
+            </w:r>
+          </w:p>
+        </w:tc>
+        <w:tc>
+          <w:tcPr>
+            <w:tcW w:w="48.55pt" w:type="dxa"/>
+          </w:tcPr>
+          <w:p>
+            <w:pPr>
+              <w:pStyle w:val="Corpotesto"/>
+              <w:ind w:firstLine="0pt"/>
+              <w:rPr>
+                <w:sz w:val="16"/>
+                <w:szCs w:val="16"/>
+                <w:lang w:val="it-IT"/>
+              </w:rPr>
+            </w:pPr>
+            <w:r>
+              <w:rPr>
+                <w:sz w:val="16"/>
+                <w:szCs w:val="16"/>
+                <w:lang w:val="it-IT"/>
+              </w:rPr>
+              <w:t>Aeroporto Y</w:t>
+            </w:r>
+          </w:p>
+        </w:tc>
+        <w:tc>
+          <w:tcPr>
+            <w:tcW w:w="48.55pt" w:type="dxa"/>
+          </w:tcPr>
+          <w:p>
+            <w:pPr>
+              <w:pStyle w:val="Corpotesto"/>
+              <w:ind w:firstLine="0pt"/>
+              <w:rPr>
+                <w:sz w:val="16"/>
+                <w:szCs w:val="16"/>
+                <w:lang w:val="it-IT"/>
+              </w:rPr>
+            </w:pPr>
+            <w:r>
+              <w:rPr>
+                <w:sz w:val="16"/>
+                <w:szCs w:val="16"/>
+                <w:lang w:val="it-IT"/>
+              </w:rPr>
+              <w:t>Aeroporto Z</w:t>
+            </w:r>
+          </w:p>
+        </w:tc>
+        <w:tc>
+          <w:tcPr>
+            <w:tcW w:w="48.60pt" w:type="dxa"/>
+          </w:tcPr>
+          <w:p>
+            <w:pPr>
+              <w:pStyle w:val="Corpotesto"/>
+              <w:ind w:firstLine="0pt"/>
+              <w:rPr>
+                <w:sz w:val="16"/>
+                <w:szCs w:val="16"/>
+                <w:lang w:val="it-IT"/>
+              </w:rPr>
+            </w:pPr>
+            <w:r>
+              <w:rPr>
+                <w:sz w:val="16"/>
+                <w:szCs w:val="16"/>
+                <w:lang w:val="it-IT"/>
+              </w:rPr>
+              <w:t>{yes, no}</w:t>
+            </w:r>
           </w:p>
         </w:tc>
       </w:tr>
     </w:tbl>
     <w:p>
       <w:pPr>
-        <w:pStyle w:val="tablefootnote"/>
-      </w:pPr>
-      <w:r>
-        <w:t xml:space="preserve">Sample </w:t>
-      </w:r>
-      <w:r>
-        <w:t>of</w:t>
-      </w:r>
-      <w:r>
-        <w:t xml:space="preserve"> a </w:t>
-      </w:r>
-      <w:r>
-        <w:t>Table</w:t>
-      </w:r>
-      <w:r>
-        <w:t xml:space="preserve"> </w:t>
-      </w:r>
-      <w:r>
-        <w:t>footnote</w:t>
-      </w:r>
-      <w:r>
-        <w:t xml:space="preserve">. </w:t>
-      </w:r>
-      <w:r>
-        <w:t>(</w:t>
-      </w:r>
-      <w:r>
-        <w:rPr>
-          <w:i/>
-        </w:rPr>
-        <w:t>Table footnote</w:t>
-      </w:r>
-      <w:r>
-        <w:t>)</w:t>
-      </w:r>
+        <w:pStyle w:val="Corpotesto"/>
+        <w:ind w:firstLine="0pt"/>
+        <w:rPr>
+          <w:lang w:val="it-IT"/>
+        </w:rPr>
+      </w:pPr>
     </w:p>
     <w:p>
       <w:pPr>
-        <w:pStyle w:val="figurecaption"/>
-      </w:pPr>
-      <w:r>
-        <w:t xml:space="preserve">Example of a figure </w:t>
-      </w:r>
-      <w:r>
-        <w:t>caption</w:t>
-      </w:r>
-      <w:r>
+        <w:pStyle w:val="Corpotesto"/>
+        <w:ind w:firstLine="0pt"/>
+        <w:rPr>
+          <w:lang w:val="it-IT"/>
+        </w:rPr>
+      </w:pPr>
+      <w:r>
+        <w:rPr>
+          <w:lang w:val="it-IT"/>
+        </w:rPr>
+        <w:tab/>
+      </w:r>
+      <w:r>
+        <w:rPr>
+          <w:lang w:val="it-IT"/>
+        </w:rPr>
+        <w:t>Per generare i valori</w:t>
+      </w:r>
+      <w:r>
+        <w:rPr>
+          <w:lang w:val="it-IT"/>
+        </w:rPr>
+        <w:t xml:space="preserve"> booleani</w:t>
+      </w:r>
+      <w:r>
+        <w:rPr>
+          <w:lang w:val="it-IT"/>
+        </w:rPr>
+        <w:t xml:space="preserve"> da predire per </w:t>
+      </w:r>
+      <w:r>
+        <w:rPr>
+          <w:lang w:val="it-IT"/>
+        </w:rPr>
+        <w:t>le istanze del</w:t>
+      </w:r>
+      <w:r>
+        <w:rPr>
+          <w:lang w:val="it-IT"/>
+        </w:rPr>
+        <w:t xml:space="preserve"> testing set, </w:t>
+      </w:r>
+      <w:r>
+        <w:rPr>
+          <w:lang w:val="it-IT"/>
+        </w:rPr>
+        <w:t>si ricorre a un particolare classificatore</w:t>
+      </w:r>
+      <w:r>
+        <w:rPr>
+          <w:lang w:val="it-IT"/>
+        </w:rPr>
+        <w:t xml:space="preserve">: Random Forest. Dopo che il classificatore ha generato tutte le istanze col valore predetto, </w:t>
+      </w:r>
+      <w:r>
+        <w:rPr>
+          <w:lang w:val="it-IT"/>
+        </w:rPr>
+        <w:t>si considera quella co</w:t>
+      </w:r>
+      <w:r>
+        <w:rPr>
+          <w:lang w:val="it-IT"/>
+        </w:rPr>
+        <w:t>l numero di giorni rimanenti al volo maggiore tra tutte quelle che hanno</w:t>
+      </w:r>
+      <w:r>
+        <w:rPr>
+          <w:lang w:val="it-IT"/>
+        </w:rPr>
+        <w:t xml:space="preserve"> “Conveniente” = yes</w:t>
+      </w:r>
+      <w:r>
+        <w:rPr>
+          <w:lang w:val="it-IT"/>
+        </w:rPr>
+        <w:t>. Da tale numero di giorni rimanenti si può ottenere facilmente la corrispettiva data</w:t>
+      </w:r>
+      <w:r>
+        <w:rPr>
+          <w:lang w:val="it-IT"/>
+        </w:rPr>
+        <w:t>, e questa sarà esattamente la data consigliata per effettuare la prenotazione</w:t>
+      </w:r>
+      <w:r>
+        <w:rPr>
+          <w:lang w:val="it-IT"/>
+        </w:rPr>
         <w:t xml:space="preserve">. </w:t>
       </w:r>
       <w:r>
         <w:rPr>
-          <w:iCs/>
-        </w:rPr>
-        <w:t>(</w:t>
-      </w:r>
-      <w:r>
-        <w:rPr>
-          <w:i/>
-          <w:iCs/>
-        </w:rPr>
-        <w:t>figure caption</w:t>
-      </w:r>
-      <w:r>
-        <w:rPr>
-          <w:iCs/>
-        </w:rPr>
-        <w:t>)</w:t>
+          <w:lang w:val="it-IT"/>
+        </w:rPr>
+        <w:t>Di conseguenza, in ultima battuta, suggestions restitui</w:t>
+      </w:r>
+      <w:r>
+        <w:rPr>
+          <w:lang w:val="it-IT"/>
+        </w:rPr>
+        <w:t xml:space="preserve">sce al front-end tale data in modo tale che all’utente appaia un messaggio indicante </w:t>
+      </w:r>
+      <w:r>
+        <w:rPr>
+          <w:lang w:val="it-IT"/>
+        </w:rPr>
+        <w:t>appunto la data in cui è suggerita</w:t>
+      </w:r>
+      <w:r>
+        <w:rPr>
+          <w:lang w:val="it-IT"/>
+        </w:rPr>
+        <w:t xml:space="preserve"> la prenotazione.</w:t>
       </w:r>
     </w:p>
     <w:p>
       <w:pPr>
-        <w:pStyle w:val="Corpotesto"/>
-      </w:pPr>
-      <w:r>
-        <w:t>Figure Labels: Use 8 point Times New Roman for Figure labels. Use words rather than symbols or abbreviations when writing Figure axis labels to avoid confusing the reader. As an example, write the quantity “Magnetization”, or “Magnetization, M”, not just “M”. If including units in the label, present them within parentheses. Do not label axes only with units. In the example, write “Magnetization (A/m)” or “Magnetization {A[m(1)]}”, not just “A/m”. Do not label axes</w:t>
-      </w:r>
-      <w:r>
-        <w:t xml:space="preserve"> </w:t>
-      </w:r>
-      <w:r>
-        <w:t>with a ratio of quantities and units. For example, write “Temperature (K)”, not “Temperature/K”.</w:t>
+        <w:pStyle w:val="Titolo2"/>
+      </w:pPr>
+      <w:r>
+        <w:t>Flights management</w:t>
       </w:r>
     </w:p>
     <w:p>
       <w:pPr>
-        <w:pStyle w:val="Titolo5"/>
-      </w:pPr>
-      <w:r>
-        <w:t>Acknowledgment</w:t>
-      </w:r>
-      <w:r>
-        <w:t xml:space="preserve"> </w:t>
-      </w:r>
-      <w:r>
-        <w:rPr>
-          <w:i/>
-          <w:iCs/>
-        </w:rPr>
-        <w:t>(</w:t>
-      </w:r>
-      <w:r>
-        <w:rPr>
-          <w:i/>
-          <w:iCs/>
-          <w:smallCaps w:val="0"/>
-        </w:rPr>
-        <w:t>Heading 5</w:t>
-      </w:r>
-      <w:r>
-        <w:rPr>
-          <w:i/>
-          <w:iCs/>
-        </w:rPr>
-        <w:t>)</w:t>
+        <w:pStyle w:val="Corpotesto"/>
+        <w:ind w:firstLine="0pt"/>
+        <w:rPr>
+          <w:lang w:val="it-IT"/>
+        </w:rPr>
+      </w:pPr>
+      <w:r>
+        <w:rPr>
+          <w:lang w:val="it-IT"/>
+        </w:rPr>
+        <w:tab/>
+        <w:t>I casi d’uso propri della compagnia aerea sono</w:t>
+      </w:r>
+      <w:r>
+        <w:rPr>
+          <w:lang w:val="it-IT"/>
+        </w:rPr>
+        <w:t xml:space="preserve"> l’aggiunta di un nuovo volo, l’aggiornamento del prezzo di un volo attualmente disponibile, l’aggiornamento dei prezzi per la selezione dei posti a sedere e </w:t>
+      </w:r>
+      <w:r>
+        <w:rPr>
+          <w:lang w:val="it-IT"/>
+        </w:rPr>
+        <w:t>l’aggiornamento dei prezzi dei servizi aggiuntivi</w:t>
+      </w:r>
+      <w:r>
+        <w:rPr>
+          <w:lang w:val="it-IT"/>
+        </w:rPr>
+        <w:t>.</w:t>
       </w:r>
     </w:p>
     <w:p>
       <w:pPr>
         <w:pStyle w:val="Corpotesto"/>
-      </w:pPr>
-      <w:r>
-        <w:t>The preferred spelling of the word “acknowledgment” in America is without an “e” after the “g</w:t>
-      </w:r>
-      <w:r>
-        <w:t>”. Avoid the stilted expression “</w:t>
-      </w:r>
-      <w:r>
-        <w:rPr>
-          <w:lang w:val="en-US"/>
-        </w:rPr>
-        <w:t>o</w:t>
-      </w:r>
-      <w:r>
-        <w:t xml:space="preserve">ne of us (R. B. G.) thanks </w:t>
-      </w:r>
-      <w:r>
-        <w:t>...</w:t>
-      </w:r>
-      <w:r>
-        <w:rPr>
-          <w:lang w:val="en-US"/>
-        </w:rPr>
-        <w:t xml:space="preserve">”.  </w:t>
-      </w:r>
-      <w:r>
-        <w:t>Instead, try “R. B. G. thanks</w:t>
-      </w:r>
-      <w:r>
-        <w:t>...</w:t>
-      </w:r>
-      <w:r>
-        <w:t>”.</w:t>
-      </w:r>
-      <w:r>
-        <w:rPr>
-          <w:lang w:val="en-US"/>
-        </w:rPr>
-        <w:t xml:space="preserve"> </w:t>
-      </w:r>
-      <w:r>
-        <w:t>Put spons</w:t>
-      </w:r>
-      <w:r>
-        <w:t>or acknowledgments in the unnum</w:t>
-      </w:r>
-      <w:r>
-        <w:t>bered footnote on the first page.</w:t>
+        <w:ind w:firstLine="0pt"/>
+        <w:rPr>
+          <w:lang w:val="it-IT"/>
+        </w:rPr>
+      </w:pPr>
+      <w:r>
+        <w:rPr>
+          <w:lang w:val="it-IT"/>
+        </w:rPr>
+        <w:tab/>
+        <w:t>Per quanto riguarda</w:t>
+      </w:r>
+      <w:r>
+        <w:rPr>
+          <w:lang w:val="it-IT"/>
+        </w:rPr>
+        <w:t xml:space="preserve"> i primi due casi d’uso, che riguardano direttamente i voli, l’utente deve immettere </w:t>
+      </w:r>
+      <w:r>
+        <w:rPr>
+          <w:lang w:val="it-IT"/>
+        </w:rPr>
+        <w:t>le informazioni necessarie (</w:t>
+      </w:r>
+      <w:r>
+        <w:rPr>
+          <w:lang w:val="it-IT"/>
+        </w:rPr>
+        <w:t>id del volo, data, aeroporto di partenza, aeroporto di arrivo</w:t>
+      </w:r>
+      <w:r>
+        <w:rPr>
+          <w:lang w:val="it-IT"/>
+        </w:rPr>
+        <w:t>, orario di partenza, orario di arrivo e prezzo base nel caso di aggiunta di un nuovo volo, semplicemente id del volo e nuovo prezzo base altrimenti)</w:t>
+      </w:r>
+      <w:r>
+        <w:rPr>
+          <w:lang w:val="it-IT"/>
+        </w:rPr>
+        <w:t xml:space="preserve">. Dopodiché, il front-end manda </w:t>
+      </w:r>
+      <w:r>
+        <w:rPr>
+          <w:lang w:val="it-IT"/>
+        </w:rPr>
+        <w:t xml:space="preserve">tramite chiamata RPC </w:t>
+      </w:r>
+      <w:r>
+        <w:rPr>
+          <w:lang w:val="it-IT"/>
+        </w:rPr>
+        <w:t xml:space="preserve">tali informazioni </w:t>
+      </w:r>
+      <w:r>
+        <w:rPr>
+          <w:lang w:val="it-IT"/>
+        </w:rPr>
+        <w:t xml:space="preserve">a flights management, poiché è il microservizio che si occupa dei casi d’uso propri </w:t>
+      </w:r>
+      <w:r>
+        <w:rPr>
+          <w:lang w:val="it-IT"/>
+        </w:rPr>
+        <w:t>delle compagnie aeree. Tuttavia, le informazioni sui voli non sono memorizzate all’interno d</w:t>
+      </w:r>
+      <w:r>
+        <w:rPr>
+          <w:lang w:val="it-IT"/>
+        </w:rPr>
+        <w:t xml:space="preserve">el database relativo a flights management bensì all’interno del database relativo a booking; per questa ragione, flights management dovrà trasferire a sua volta i dati immessi in input </w:t>
+      </w:r>
+      <w:r>
+        <w:rPr>
+          <w:lang w:val="it-IT"/>
+        </w:rPr>
+        <w:t>verso il microservizio booking, ancora tramite chiamata RPC</w:t>
+      </w:r>
+      <w:r>
+        <w:rPr>
+          <w:lang w:val="it-IT"/>
+        </w:rPr>
+        <w:t>.</w:t>
+      </w:r>
+      <w:r>
+        <w:rPr>
+          <w:lang w:val="it-IT"/>
+        </w:rPr>
+        <w:t xml:space="preserve"> Solo allora booking sarà in grado di</w:t>
+      </w:r>
+      <w:r>
+        <w:rPr>
+          <w:lang w:val="it-IT"/>
+        </w:rPr>
+        <w:t xml:space="preserve"> finalizzare la memorizzazione dei dati all’interno del database.</w:t>
       </w:r>
     </w:p>
     <w:p>
       <w:pPr>
-        <w:pStyle w:val="Titolo5"/>
-      </w:pPr>
-      <w:r>
-        <w:t>References</w:t>
+        <w:pStyle w:val="Corpotesto"/>
+        <w:ind w:firstLine="0pt"/>
+        <w:rPr>
+          <w:lang w:val="it-IT"/>
+        </w:rPr>
+      </w:pPr>
+      <w:r>
+        <w:rPr>
+          <w:lang w:val="it-IT"/>
+        </w:rPr>
+        <w:tab/>
+        <w:t xml:space="preserve">Per quanto invece riguarda </w:t>
+      </w:r>
+      <w:r>
+        <w:rPr>
+          <w:lang w:val="it-IT"/>
+        </w:rPr>
+        <w:t>l’aggiornamento dei prezzi per la selezione dei posti a sedere e l’aggiornamento dei prezzi dei servizi aggiuntivi</w:t>
+      </w:r>
+      <w:r>
+        <w:rPr>
+          <w:lang w:val="it-IT"/>
+        </w:rPr>
+        <w:t>, la compagnia aerea deve semplicemente compilare un form</w:t>
+      </w:r>
+      <w:r>
+        <w:rPr>
+          <w:lang w:val="it-IT"/>
+        </w:rPr>
+        <w:t xml:space="preserve"> con i </w:t>
+      </w:r>
+      <w:r>
+        <w:rPr>
+          <w:lang w:val="it-IT"/>
+        </w:rPr>
+        <w:t xml:space="preserve">nuovi </w:t>
+      </w:r>
+      <w:r>
+        <w:rPr>
+          <w:lang w:val="it-IT"/>
+        </w:rPr>
+        <w:t>prezzi</w:t>
+      </w:r>
+      <w:r>
+        <w:rPr>
+          <w:lang w:val="it-IT"/>
+        </w:rPr>
+        <w:t xml:space="preserve"> da immettere nel sistema.</w:t>
+      </w:r>
+      <w:r>
+        <w:rPr>
+          <w:lang w:val="it-IT"/>
+        </w:rPr>
+        <w:t xml:space="preserve"> Dopodiché, questi prezzi vengono presi a carico dal front-end che li invia </w:t>
+      </w:r>
+      <w:r>
+        <w:rPr>
+          <w:lang w:val="it-IT"/>
+        </w:rPr>
+        <w:t>a flights management mediante chiamata RPC. Infine, flights management effettua lo store dei prezzi aggiornati.</w:t>
       </w:r>
     </w:p>
     <w:p>
       <w:pPr>
-        <w:pStyle w:val="Corpotesto"/>
-      </w:pPr>
-      <w:r>
-        <w:t>The template will number citations consecutively within brackets [1]. The sentence punctuation follows the bracket [2]. Refer simply to the reference number, as in [3]—do not use “Ref. [3]” or “reference [3]” except at the beginning of a sentence: “Reference [3] was the first</w:t>
-      </w:r>
-      <w:r>
-        <w:rPr>
-          <w:lang w:val="en-US"/>
-        </w:rPr>
-        <w:t xml:space="preserve"> </w:t>
-      </w:r>
-      <w:r>
-        <w:t>...</w:t>
-      </w:r>
-      <w:r>
-        <w:t>”</w:t>
+        <w:pStyle w:val="Titolo1"/>
+      </w:pPr>
+      <w:r>
+        <w:t>Limitazioni riscontrate</w:t>
       </w:r>
     </w:p>
     <w:p>
       <w:pPr>
         <w:pStyle w:val="Corpotesto"/>
-      </w:pPr>
-      <w:r>
-        <w:t xml:space="preserve">Number footnotes separately in superscripts. Place the actual footnote at the bottom of the column in which it was </w:t>
-      </w:r>
-      <w:r>
-        <w:t>cited. Do not put footnotes in the</w:t>
-      </w:r>
-      <w:r>
-        <w:rPr>
-          <w:lang w:val="en-US"/>
-        </w:rPr>
-        <w:t xml:space="preserve"> abstract or</w:t>
-      </w:r>
-      <w:r>
-        <w:t xml:space="preserve"> reference list. Use letters for table footnotes.</w:t>
+        <w:rPr>
+          <w:lang w:val="it-IT"/>
+        </w:rPr>
+      </w:pPr>
+      <w:r>
+        <w:rPr>
+          <w:lang w:val="it-IT"/>
+        </w:rPr>
+        <w:t>[TODO]</w:t>
       </w:r>
     </w:p>
     <w:p>
       <w:pPr>
-        <w:pStyle w:val="Corpotesto"/>
-      </w:pPr>
-      <w:r>
-        <w:t>Unless there are six au</w:t>
-      </w:r>
-      <w:r>
-        <w:t>thors or more give all authors</w:t>
-      </w:r>
-      <w:r>
-        <w:rPr>
-          <w:lang w:val="en-US"/>
-        </w:rPr>
-        <w:t xml:space="preserve">’ </w:t>
-      </w:r>
-      <w:r>
-        <w:t>names; do not use “et al.”. Papers that have not been published, even if they have been submitted for publication, should be cited as “unpublished” [4]. Papers that have been accepted for publication should be cited as “in press” [5]. Capitalize only the first word in a paper title, except for proper nouns and element symbols.</w:t>
+        <w:pStyle w:val="Titolo1"/>
+      </w:pPr>
+      <w:r>
+        <w:t>Piattaforme e librerie usate</w:t>
       </w:r>
     </w:p>
     <w:p>
       <w:pPr>
         <w:pStyle w:val="Corpotesto"/>
-      </w:pPr>
-      <w:r>
-        <w:t xml:space="preserve">For </w:t>
-      </w:r>
-      <w:r>
-        <w:t>papers</w:t>
-      </w:r>
-      <w:r>
-        <w:t xml:space="preserve"> published in translation journals, please give the English citation first, followed by the original foreign-language citation [6].</w:t>
-      </w:r>
-    </w:p>
-    <w:p/>
-    <w:p>
-      <w:pPr>
-        <w:pStyle w:val="references"/>
-        <w:ind w:start="17.70pt" w:hanging="17.70pt"/>
-      </w:pPr>
-      <w:r>
-        <w:t xml:space="preserve">G. Eason, B. Noble, and I. N. Sneddon, “On certain integrals of Lipschitz-Hankel type involving products of Bessel functions,” Phil. Trans. Roy. Soc. London, vol. A247, pp. 529–551, April 1955. </w:t>
-      </w:r>
-      <w:r>
-        <w:rPr>
-          <w:i/>
-          <w:iCs/>
-        </w:rPr>
-        <w:t>(references)</w:t>
-      </w:r>
-    </w:p>
-    <w:p>
-      <w:pPr>
-        <w:pStyle w:val="references"/>
-        <w:ind w:start="17.70pt" w:hanging="17.70pt"/>
-      </w:pPr>
-      <w:r>
-        <w:t>J. Clerk Maxwell, A Treatise on Electricity and Magnetism, 3rd ed., vol. 2. Oxford: Clarendon, 1892, pp.68–73.</w:t>
-      </w:r>
-    </w:p>
-    <w:p>
-      <w:pPr>
-        <w:pStyle w:val="references"/>
-        <w:ind w:start="17.70pt" w:hanging="17.70pt"/>
-      </w:pPr>
-      <w:r>
-        <w:t>I. S. Jacobs and C. P. Bean, “Fine particles, thin films and exchange anisotropy,” in Magnetism, vol. III, G. T. Rado and H. Suhl, Eds. New York: Academic, 1963, pp. 271–350.</w:t>
-      </w:r>
-    </w:p>
-    <w:p>
-      <w:pPr>
-        <w:pStyle w:val="references"/>
-        <w:ind w:start="17.70pt" w:hanging="17.70pt"/>
-      </w:pPr>
-      <w:r>
-        <w:t>K. Elissa, “Title of paper if known,” unpublished.</w:t>
-      </w:r>
-    </w:p>
-    <w:p>
-      <w:pPr>
-        <w:pStyle w:val="references"/>
-        <w:ind w:start="17.70pt" w:hanging="17.70pt"/>
-      </w:pPr>
-      <w:r>
-        <w:t>R. Nicole, “Title of paper with only first word capitalized,” J. Name Stand. Abbrev., in press.</w:t>
-      </w:r>
-    </w:p>
-    <w:p>
-      <w:pPr>
-        <w:pStyle w:val="references"/>
-        <w:ind w:start="17.70pt" w:hanging="17.70pt"/>
-      </w:pPr>
-      <w:r>
-        <w:t>Y. Yorozu, M. Hirano, K. Oka, and Y. Tagawa, “Electron spectroscopy studies on magneto-optical media and plastic substrate interface,” IEEE Transl. J. Magn. Japan, vol. 2, pp. 740–741, August 1987 [Digests 9th Annual Conf. Magnetics Japan, p. 301, 1982].</w:t>
-      </w:r>
-    </w:p>
-    <w:p>
-      <w:pPr>
-        <w:pStyle w:val="references"/>
-        <w:ind w:start="17.70pt" w:hanging="17.70pt"/>
-      </w:pPr>
-      <w:r>
-        <w:t>M. Young, The Technical Writer</w:t>
-      </w:r>
-      <w:r>
-        <w:t>’</w:t>
-      </w:r>
-      <w:r>
-        <w:t>s Handbook. Mill Valley, CA: University Science, 1989.</w:t>
-      </w:r>
-    </w:p>
-    <w:p>
-      <w:pPr>
-        <w:pStyle w:val="references"/>
-        <w:numPr>
-          <w:ilvl w:val="0"/>
-          <w:numId w:val="0"/>
-        </w:numPr>
-        <w:ind w:start="18pt" w:hanging="18pt"/>
-      </w:pPr>
+        <w:rPr>
+          <w:lang w:val="it-IT"/>
+        </w:rPr>
+      </w:pPr>
+      <w:r>
+        <w:rPr>
+          <w:lang w:val="it-IT"/>
+        </w:rPr>
+        <w:t>[TODO]</w:t>
+      </w:r>
     </w:p>
     <w:p>
       <w:pPr>
@@ -3780,8 +4884,6 @@
           <w:numId w:val="0"/>
         </w:numPr>
         <w:spacing w:line="12pt" w:lineRule="auto"/>
-        <w:ind w:start="18pt" w:hanging="18pt"/>
-        <w:jc w:val="center"/>
         <w:rPr>
           <w:rFonts w:eastAsia="SimSun"/>
           <w:b/>
@@ -3802,95 +4904,9 @@
       </w:pPr>
     </w:p>
     <w:p>
-      <w:r>
-        <w:rPr>
-          <w:noProof/>
-        </w:rPr>
-        <w:drawing>
-          <wp:anchor distT="0" distB="0" distL="114300" distR="114300" simplePos="0" relativeHeight="251657728" behindDoc="1" locked="0" layoutInCell="1" allowOverlap="1" wp14:anchorId="43124F9F" wp14:editId="43124FA0">
-            <wp:simplePos x="0" y="0"/>
-            <wp:positionH relativeFrom="margin">
-              <wp:align>left</wp:align>
-            </wp:positionH>
-            <wp:positionV relativeFrom="paragraph">
-              <wp:posOffset>251460</wp:posOffset>
-            </wp:positionV>
-            <wp:extent cx="3200400" cy="1143000"/>
-            <wp:effectExtent l="10795" t="5080" r="8255" b="13970"/>
-            <wp:wrapTight wrapText="bothSides">
-              <wp:wrapPolygon edited="0">
-                <wp:start x="-64" y="0"/>
-                <wp:lineTo x="-64" y="21600"/>
-                <wp:lineTo x="21664" y="21600"/>
-                <wp:lineTo x="21664" y="0"/>
-                <wp:lineTo x="-64" y="0"/>
-              </wp:wrapPolygon>
-            </wp:wrapTight>
-            <wp:docPr id="1" name="Text Box 8"/>
-            <wp:cNvGraphicFramePr>
-              <a:graphicFrameLocks xmlns:a="http://purl.oclc.org/ooxml/drawingml/main"/>
-            </wp:cNvGraphicFramePr>
-            <a:graphic xmlns:a="http://purl.oclc.org/ooxml/drawingml/main">
-              <a:graphicData uri="http://schemas.microsoft.com/office/word/2010/wordprocessingShape">
-                <wp:wsp>
-                  <wp:cNvSpPr txBox="1">
-                    <a:spLocks noChangeArrowheads="1"/>
-                  </wp:cNvSpPr>
-                  <wp:spPr bwMode="auto">
-                    <a:xfrm>
-                      <a:off x="0" y="0"/>
-                      <a:ext cx="3200400" cy="1143000"/>
-                    </a:xfrm>
-                    <a:prstGeom prst="rect">
-                      <a:avLst/>
-                    </a:prstGeom>
-                    <a:solidFill>
-                      <a:srgbClr val="FFFFFF"/>
-                    </a:solidFill>
-                    <a:ln w="9525">
-                      <a:solidFill>
-                        <a:srgbClr val="000000"/>
-                      </a:solidFill>
-                      <a:miter lim="800%"/>
-                      <a:headEnd/>
-                      <a:tailEnd/>
-                    </a:ln>
-                  </wp:spPr>
-                  <wp:txbx>
-                    <wne:txbxContent>
-                      <w:p>
-                        <w:pPr>
-                          <w:pStyle w:val="Corpotesto"/>
-                        </w:pPr>
-                        <w:r>
-                          <w:t>We suggest that you use a text box to insert a graphic (which is ideally a 300 dpi TIFF or EPS file, with all fonts embedded) because, in an MSW document, this method is somewhat more stable than directly inserting a picture.</w:t>
-                        </w:r>
-                      </w:p>
-                      <w:p>
-                        <w:pPr>
-                          <w:pStyle w:val="Corpotesto"/>
-                        </w:pPr>
-                        <w:r>
-                          <w:t>To have non-visible rules on your frame, use the MSWord “Format” pull-down menu, select Text Box &gt; Colors and Lines to choose No Fill and No Line.</w:t>
-                        </w:r>
-                      </w:p>
-                    </wne:txbxContent>
-                  </wp:txbx>
-                  <wp:bodyPr rot="0" vert="horz" wrap="square" lIns="91440" tIns="45720" rIns="91440" bIns="45720" anchor="t" anchorCtr="0" upright="1">
-                    <a:noAutofit/>
-                  </wp:bodyPr>
-                </wp:wsp>
-              </a:graphicData>
-            </a:graphic>
-            <wp14:sizeRelH relativeFrom="page">
-              <wp14:pctWidth>0%</wp14:pctWidth>
-            </wp14:sizeRelH>
-            <wp14:sizeRelV relativeFrom="page">
-              <wp14:pctHeight>0%</wp14:pctHeight>
-            </wp14:sizeRelV>
-          </wp:anchor>
-        </w:drawing>
-      </w:r>
+      <w:pPr>
+        <w:jc w:val="both"/>
+      </w:pPr>
     </w:p>
     <w:sectPr>
       <w:type w:val="continuous"/>
@@ -6186,6 +7202,21 @@
     <w:link w:val="Pidipagina"/>
     <w:rsid w:val="001A3B3D"/>
   </w:style>
+  <w:style w:type="table" w:styleId="Grigliatabella">
+    <w:name w:val="Table Grid"/>
+    <w:basedOn w:val="Tabellanormale"/>
+    <w:rsid w:val="000E0674"/>
+    <w:tblPr>
+      <w:tblBorders>
+        <w:top w:val="single" w:sz="4" w:space="0" w:color="auto"/>
+        <w:start w:val="single" w:sz="4" w:space="0" w:color="auto"/>
+        <w:bottom w:val="single" w:sz="4" w:space="0" w:color="auto"/>
+        <w:end w:val="single" w:sz="4" w:space="0" w:color="auto"/>
+        <w:insideH w:val="single" w:sz="4" w:space="0" w:color="auto"/>
+        <w:insideV w:val="single" w:sz="4" w:space="0" w:color="auto"/>
+      </w:tblBorders>
+    </w:tblPr>
+  </w:style>
 </w:styles>
 </file>
 

</xml_diff>

<commit_message>
Effettuata una correzione minuscola in Relazione.docx
</commit_message>
<xml_diff>
--- a/Relazione.docx
+++ b/Relazione.docx
@@ -2823,19 +2823,7 @@
         <w:rPr>
           <w:lang w:val="it-IT"/>
         </w:rPr>
-        <w:t>Una volta al giorno</w:t>
-      </w:r>
-      <w:r>
-        <w:rPr>
-          <w:lang w:val="it-IT"/>
-        </w:rPr>
-        <w:t>,</w:t>
-      </w:r>
-      <w:r>
-        <w:rPr>
-          <w:lang w:val="it-IT"/>
-        </w:rPr>
-        <w:t xml:space="preserve"> i</w:t>
+        <w:t>I</w:t>
       </w:r>
       <w:r>
         <w:rPr>
@@ -2871,61 +2859,49 @@
         <w:rPr>
           <w:lang w:val="it-IT"/>
         </w:rPr>
-        <w:t>il prezzo di ciascun volo disponibile</w:t>
-      </w:r>
-      <w:r>
-        <w:rPr>
-          <w:lang w:val="it-IT"/>
-        </w:rPr>
-        <w:t xml:space="preserve"> relativo alla giornata </w:t>
-      </w:r>
-      <w:r>
-        <w:rPr>
-          <w:lang w:val="it-IT"/>
-        </w:rPr>
-        <w:t>appena conclusa. In questo modo</w:t>
-      </w:r>
-      <w:r>
-        <w:rPr>
-          <w:lang w:val="it-IT"/>
-        </w:rPr>
-        <w:t xml:space="preserve">, </w:t>
-      </w:r>
-      <w:r>
-        <w:rPr>
-          <w:lang w:val="it-IT"/>
-        </w:rPr>
-        <w:t>suggestions ha s</w:t>
-      </w:r>
-      <w:r>
-        <w:rPr>
-          <w:lang w:val="it-IT"/>
-        </w:rPr>
-        <w:t>empre a disposizione tutti i dati aggiornati relativ</w:t>
-      </w:r>
-      <w:r>
-        <w:rPr>
-          <w:lang w:val="it-IT"/>
-        </w:rPr>
-        <w:t>i</w:t>
-      </w:r>
-      <w:r>
-        <w:rPr>
-          <w:lang w:val="it-IT"/>
-        </w:rPr>
-        <w:t xml:space="preserve"> allo storico dei prezzi di tutti i voli, sia quelli disponibili, sia quelli</w:t>
-      </w:r>
-      <w:r>
-        <w:rPr>
-          <w:lang w:val="it-IT"/>
-        </w:rPr>
-        <w:t xml:space="preserve"> tenutisi in passato</w:t>
+        <w:t>i prezzi</w:t>
+      </w:r>
+      <w:r>
+        <w:rPr>
+          <w:lang w:val="it-IT"/>
+        </w:rPr>
+        <w:t xml:space="preserve"> </w:t>
+      </w:r>
+      <w:r>
+        <w:rPr>
+          <w:lang w:val="it-IT"/>
+        </w:rPr>
+        <w:t>dei voli che si sono tenuti in passato</w:t>
       </w:r>
       <w:r>
         <w:rPr>
           <w:lang w:val="it-IT"/>
         </w:rPr>
         <w:t>.</w:t>
+      </w:r>
+      <w:r>
+        <w:rPr>
+          <w:lang w:val="it-IT"/>
+        </w:rPr>
+        <w:t xml:space="preserve"> In particolare, </w:t>
+      </w:r>
+      <w:r>
+        <w:rPr>
+          <w:lang w:val="it-IT"/>
+        </w:rPr>
+        <w:t xml:space="preserve">per ciascun volo, </w:t>
+      </w:r>
+      <w:r>
+        <w:rPr>
+          <w:lang w:val="it-IT"/>
+        </w:rPr>
+        <w:t xml:space="preserve">si tiene traccia dell’intero storico dei prezzi al variare del tempo (più precisamente un valore per </w:t>
+      </w:r>
+      <w:r>
+        <w:rPr>
+          <w:lang w:val="it-IT"/>
+        </w:rPr>
+        <w:t>ogni giorno in cui era potenzialmente possibile prenotare quel volo).</w:t>
       </w:r>
       <w:r>
         <w:rPr>
@@ -3231,7 +3207,7 @@
     <w:tbl>
       <w:tblPr>
         <w:tblStyle w:val="Grigliatabella"/>
-        <w:tblW w:w="0pt" w:type="auto"/>
+        <w:tblW w:w="0pt" w:type="dxa"/>
         <w:tblLook w:firstRow="1" w:lastRow="0" w:firstColumn="1" w:lastColumn="0" w:noHBand="0" w:noVBand="1"/>
       </w:tblPr>
       <w:tblGrid>
@@ -3297,18 +3273,7 @@
                 <w:szCs w:val="16"/>
                 <w:lang w:val="it-IT"/>
               </w:rPr>
-              <w:t>D</w:t>
-            </w:r>
-            <w:r>
-              <w:rPr>
-                <w:rFonts w:ascii="Symbol" w:hAnsi="Symbol"/>
-                <w:b/>
-                <w:bCs/>
-                <w:sz w:val="16"/>
-                <w:szCs w:val="16"/>
-                <w:lang w:val="it-IT"/>
-              </w:rPr>
-              <w:t>)</w:t>
+              <w:t>D)</w:t>
             </w:r>
           </w:p>
         </w:tc>
@@ -3623,14 +3588,7 @@
           <w:rFonts w:ascii="Symbol" w:hAnsi="Symbol"/>
           <w:lang w:val="it-IT"/>
         </w:rPr>
-        <w:t xml:space="preserve"> </w:t>
-      </w:r>
-      <w:r>
-        <w:rPr>
-          <w:rFonts w:ascii="Symbol" w:hAnsi="Symbol"/>
-          <w:lang w:val="it-IT"/>
-        </w:rPr>
-        <w:t>D</w:t>
+        <w:t xml:space="preserve"> D</w:t>
       </w:r>
       <w:r>
         <w:rPr>
@@ -3668,16 +3626,13 @@
         <w:pStyle w:val="tablehead"/>
       </w:pPr>
       <w:r>
-        <w:t>Testing</w:t>
-      </w:r>
-      <w:r>
-        <w:t xml:space="preserve"> set</w:t>
+        <w:t>Testing set</w:t>
       </w:r>
     </w:p>
     <w:tbl>
       <w:tblPr>
         <w:tblStyle w:val="Grigliatabella"/>
-        <w:tblW w:w="0pt" w:type="auto"/>
+        <w:tblW w:w="0pt" w:type="dxa"/>
         <w:tblLook w:firstRow="1" w:lastRow="0" w:firstColumn="1" w:lastColumn="0" w:noHBand="0" w:noVBand="1"/>
       </w:tblPr>
       <w:tblGrid>
@@ -3740,17 +3695,7 @@
                 <w:szCs w:val="16"/>
                 <w:lang w:val="it-IT"/>
               </w:rPr>
-              <w:t>Compagnia aerea</w:t>
-            </w:r>
-            <w:r>
-              <w:rPr>
-                <w:b/>
-                <w:bCs/>
-                <w:sz w:val="16"/>
-                <w:szCs w:val="16"/>
-                <w:lang w:val="it-IT"/>
-              </w:rPr>
-              <w:t xml:space="preserve"> (fixed)</w:t>
+              <w:t>Compagnia aerea (fixed)</w:t>
             </w:r>
           </w:p>
         </w:tc>
@@ -3778,17 +3723,7 @@
                 <w:szCs w:val="16"/>
                 <w:lang w:val="it-IT"/>
               </w:rPr>
-              <w:t>Aeroporto partenza</w:t>
-            </w:r>
-            <w:r>
-              <w:rPr>
-                <w:b/>
-                <w:bCs/>
-                <w:sz w:val="16"/>
-                <w:szCs w:val="16"/>
-                <w:lang w:val="it-IT"/>
-              </w:rPr>
-              <w:t xml:space="preserve"> (fixed)</w:t>
+              <w:t>Aeroporto partenza (fixed)</w:t>
             </w:r>
           </w:p>
         </w:tc>
@@ -3816,17 +3751,7 @@
                 <w:szCs w:val="16"/>
                 <w:lang w:val="it-IT"/>
               </w:rPr>
-              <w:t>Aeroporto arrivo</w:t>
-            </w:r>
-            <w:r>
-              <w:rPr>
-                <w:b/>
-                <w:bCs/>
-                <w:sz w:val="16"/>
-                <w:szCs w:val="16"/>
-                <w:lang w:val="it-IT"/>
-              </w:rPr>
-              <w:t xml:space="preserve"> (fixed)</w:t>
+              <w:t>Aeroporto arrivo (fixed)</w:t>
             </w:r>
           </w:p>
         </w:tc>
@@ -3854,17 +3779,7 @@
                 <w:szCs w:val="16"/>
                 <w:lang w:val="it-IT"/>
               </w:rPr>
-              <w:t>Conveniente</w:t>
-            </w:r>
-            <w:r>
-              <w:rPr>
-                <w:b/>
-                <w:bCs/>
-                <w:sz w:val="16"/>
-                <w:szCs w:val="16"/>
-                <w:lang w:val="it-IT"/>
-              </w:rPr>
-              <w:t xml:space="preserve"> (</w:t>
+              <w:t>Conveniente (</w:t>
             </w:r>
             <w:r>
               <w:rPr>
@@ -4787,13 +4702,7 @@
         <w:rPr>
           <w:lang w:val="it-IT"/>
         </w:rPr>
-        <w:t>l’aggiornamento dei prezzi per la selezione dei posti a sedere e l’aggiornamento dei prezzi dei servizi aggiuntivi</w:t>
-      </w:r>
-      <w:r>
-        <w:rPr>
-          <w:lang w:val="it-IT"/>
-        </w:rPr>
-        <w:t>, la compagnia aerea deve semplicemente compilare un form</w:t>
+        <w:t>l’aggiornamento dei prezzi per la selezione dei posti a sedere e l’aggiornamento dei prezzi dei servizi aggiuntivi, la compagnia aerea deve semplicemente compilare un form</w:t>
       </w:r>
       <w:r>
         <w:rPr>

</xml_diff>

<commit_message>
Updated Relazione.docx - 26/10/2022 - 18:17
</commit_message>
<xml_diff>
--- a/Relazione.docx
+++ b/Relazione.docx
@@ -4886,7 +4886,13 @@
         <w:rPr>
           <w:lang w:val="it-IT"/>
         </w:rPr>
-        <w:t xml:space="preserve">: Random Forest. Dopo che il classificatore ha generato tutte le istanze col valore predetto, </w:t>
+        <w:t xml:space="preserve">: Random </w:t>
+      </w:r>
+      <w:r>
+        <w:rPr>
+          <w:lang w:val="it-IT"/>
+        </w:rPr>
+        <w:t xml:space="preserve">Forest. Dopo che il classificatore ha generato tutte le istanze col valore predetto, </w:t>
       </w:r>
       <w:r>
         <w:rPr>
@@ -5189,6 +5195,14 @@
     </w:p>
     <w:p>
       <w:pPr>
+        <w:pStyle w:val="Titolo2"/>
+      </w:pPr>
+      <w:r>
+        <w:t>Database per service</w:t>
+      </w:r>
+    </w:p>
+    <w:p>
+      <w:pPr>
         <w:pStyle w:val="Corpotesto"/>
         <w:rPr>
           <w:lang w:val="it-IT"/>
@@ -5198,7 +5212,166 @@
         <w:rPr>
           <w:lang w:val="it-IT"/>
         </w:rPr>
-        <w:t>[TODO]</w:t>
+        <w:t xml:space="preserve">Un design pattern per i microservizi che avevamo inizialmente considerato per il sistema è il </w:t>
+      </w:r>
+      <w:r>
+        <w:rPr>
+          <w:b/>
+          <w:bCs/>
+          <w:lang w:val="it-IT"/>
+        </w:rPr>
+        <w:t>database per service</w:t>
+      </w:r>
+      <w:r>
+        <w:rPr>
+          <w:lang w:val="it-IT"/>
+        </w:rPr>
+        <w:t>, che consiste nell’assegnare a ciascun microservizio un proprio database privato, a cui solo lui può accedere: di fatto, è un pattern semplice da realizzare e incentiva</w:t>
+      </w:r>
+      <w:r>
+        <w:rPr>
+          <w:lang w:val="it-IT"/>
+        </w:rPr>
+        <w:t xml:space="preserve"> la protezione dei dati</w:t>
+      </w:r>
+      <w:r>
+        <w:rPr>
+          <w:lang w:val="it-IT"/>
+        </w:rPr>
+        <w:t xml:space="preserve"> (le informazioni strettamente correlate a un certo microservizio non possono essere manipolate né tantomeno accedute da altri microservizi).</w:t>
+      </w:r>
+      <w:r>
+        <w:rPr>
+          <w:lang w:val="it-IT"/>
+        </w:rPr>
+        <w:t xml:space="preserve"> Tutta</w:t>
+      </w:r>
+      <w:r>
+        <w:rPr>
+          <w:lang w:val="it-IT"/>
+        </w:rPr>
+        <w:t xml:space="preserve">via, come descritto nella sezione IV del presente documento, </w:t>
+      </w:r>
+      <w:r>
+        <w:rPr>
+          <w:lang w:val="it-IT"/>
+        </w:rPr>
+        <w:t>per tutti i servizi stateless è stata utilizzata una tecnologia (DynamoDB)</w:t>
+      </w:r>
+      <w:r>
+        <w:rPr>
+          <w:lang w:val="it-IT"/>
+        </w:rPr>
+        <w:t xml:space="preserve"> che </w:t>
+      </w:r>
+      <w:r>
+        <w:rPr>
+          <w:lang w:val="it-IT"/>
+        </w:rPr>
+        <w:t xml:space="preserve">non si sposa </w:t>
+      </w:r>
+      <w:r>
+        <w:rPr>
+          <w:lang w:val="it-IT"/>
+        </w:rPr>
+        <w:t xml:space="preserve">molto bene con l’idea di creare più di un database </w:t>
+      </w:r>
+      <w:r>
+        <w:rPr>
+          <w:lang w:val="it-IT"/>
+        </w:rPr>
+        <w:t>nell’ambito di un unico sistema software.</w:t>
+      </w:r>
+      <w:r>
+        <w:rPr>
+          <w:lang w:val="it-IT"/>
+        </w:rPr>
+        <w:t xml:space="preserve"> Per questo motivo, </w:t>
+      </w:r>
+      <w:r>
+        <w:rPr>
+          <w:lang w:val="it-IT"/>
+        </w:rPr>
+        <w:t xml:space="preserve">è stato adottato </w:t>
+      </w:r>
+      <w:r>
+        <w:rPr>
+          <w:lang w:val="it-IT"/>
+        </w:rPr>
+        <w:t xml:space="preserve">un compromesso, che consiste </w:t>
+      </w:r>
+      <w:r>
+        <w:rPr>
+          <w:lang w:val="it-IT"/>
+        </w:rPr>
+        <w:lastRenderedPageBreak/>
+        <w:t xml:space="preserve">nell’implementare </w:t>
+      </w:r>
+      <w:r>
+        <w:rPr>
+          <w:lang w:val="it-IT"/>
+        </w:rPr>
+        <w:t xml:space="preserve">un rilassamento del </w:t>
+      </w:r>
+      <w:r>
+        <w:rPr>
+          <w:lang w:val="it-IT"/>
+        </w:rPr>
+        <w:t>pattern database per service: in particolare, all’unico servizio stateful (suggestions) è stato assegnato un data</w:t>
+      </w:r>
+      <w:r>
+        <w:rPr>
+          <w:lang w:val="it-IT"/>
+        </w:rPr>
+        <w:t xml:space="preserve"> store a parte (che, per praticità, non è un database vero e proprio, bensì un file </w:t>
+      </w:r>
+      <w:r>
+        <w:rPr>
+          <w:lang w:val="it-IT"/>
+        </w:rPr>
+        <w:t>in formato .arff), mentre agli altri microservizi è stat</w:t>
+      </w:r>
+      <w:r>
+        <w:rPr>
+          <w:lang w:val="it-IT"/>
+        </w:rPr>
+        <w:t>o</w:t>
+      </w:r>
+      <w:r>
+        <w:rPr>
+          <w:lang w:val="it-IT"/>
+        </w:rPr>
+        <w:t xml:space="preserve"> associat</w:t>
+      </w:r>
+      <w:r>
+        <w:rPr>
+          <w:lang w:val="it-IT"/>
+        </w:rPr>
+        <w:t>o</w:t>
+      </w:r>
+      <w:r>
+        <w:rPr>
+          <w:lang w:val="it-IT"/>
+        </w:rPr>
+        <w:t xml:space="preserve"> un sottoinsieme di tabelle del database definito in DynamoDB</w:t>
+      </w:r>
+      <w:r>
+        <w:rPr>
+          <w:lang w:val="it-IT"/>
+        </w:rPr>
+        <w:t xml:space="preserve">. Tale configurazione, in ogni caso, mira a emulare la logica che c’è </w:t>
+      </w:r>
+      <w:r>
+        <w:rPr>
+          <w:lang w:val="it-IT"/>
+        </w:rPr>
+        <w:t>dietro al database per service</w:t>
+      </w:r>
+      <w:r>
+        <w:rPr>
+          <w:lang w:val="it-IT"/>
+        </w:rPr>
+        <w:t>: è per questo motivo che è risultato possibile implementare il pattern saga all’interno del sistema.</w:t>
       </w:r>
     </w:p>
     <w:p>

</xml_diff>

<commit_message>
Updated .gitignore and Relazione.docx
</commit_message>
<xml_diff>
--- a/Relazione.docx
+++ b/Relazione.docx
@@ -2022,7 +2022,12 @@
       </w:r>
       <w:r>
         <w:rPr>
-          <w:highlight w:val="cyan"/>
+          <w:lang w:val="it-IT"/>
+        </w:rPr>
+        <w:t>de</w:t>
+      </w:r>
+      <w:r>
+        <w:rPr>
           <w:lang w:val="it-IT"/>
         </w:rPr>
         <w:t>centralizzato</w:t>
@@ -2031,7 +2036,7 @@
         <w:rPr>
           <w:lang w:val="it-IT"/>
         </w:rPr>
-        <w:t>.</w:t>
+        <w:t>, con due discovery server.</w:t>
       </w:r>
     </w:p>
     <w:p>
@@ -2503,7 +2508,13 @@
         <w:rPr>
           <w:lang w:val="it-IT"/>
         </w:rPr>
-        <w:t xml:space="preserve"> e l’eventuale numero della carta di credito (utile nel caso in cui l’utente sia un turista)</w:t>
+        <w:t xml:space="preserve"> e l’eventuale numero della </w:t>
+      </w:r>
+      <w:r>
+        <w:rPr>
+          <w:lang w:val="it-IT"/>
+        </w:rPr>
+        <w:t>carta di credito (utile nel caso in cui l’utente sia un turista)</w:t>
       </w:r>
       <w:r>
         <w:rPr>
@@ -2515,13 +2526,7 @@
         <w:rPr>
           <w:lang w:val="it-IT"/>
         </w:rPr>
-        <w:t xml:space="preserve"> </w:t>
-      </w:r>
-      <w:r>
-        <w:rPr>
-          <w:lang w:val="it-IT"/>
-        </w:rPr>
-        <w:t xml:space="preserve">Una volta immessi questi dati, </w:t>
+        <w:t xml:space="preserve"> Una volta immessi questi dati, </w:t>
       </w:r>
       <w:r>
         <w:rPr>
@@ -5359,13 +5364,7 @@
         <w:rPr>
           <w:lang w:val="it-IT"/>
         </w:rPr>
-        <w:t xml:space="preserve">. Tale configurazione, in ogni caso, mira a emulare la logica che c’è </w:t>
-      </w:r>
-      <w:r>
-        <w:rPr>
-          <w:lang w:val="it-IT"/>
-        </w:rPr>
-        <w:t>dietro al database per service</w:t>
+        <w:t>. Tale configurazione, in ogni caso, mira a emulare la logica che c’è dietro al database per service</w:t>
       </w:r>
       <w:r>
         <w:rPr>
@@ -5384,35 +5383,1216 @@
     </w:p>
     <w:p>
       <w:pPr>
-        <w:pStyle w:val="Corpotesto"/>
-        <w:rPr>
-          <w:lang w:val="it-IT"/>
-        </w:rPr>
-      </w:pPr>
-      <w:r>
-        <w:rPr>
-          <w:lang w:val="it-IT"/>
-        </w:rPr>
-        <w:t>[TODO]</w:t>
+        <w:pStyle w:val="Titolo2"/>
+      </w:pPr>
+      <w:r>
+        <w:t>Descrizione delle piattaforme software</w:t>
       </w:r>
     </w:p>
     <w:p>
       <w:pPr>
-        <w:pStyle w:val="references"/>
-        <w:numPr>
-          <w:ilvl w:val="0"/>
-          <w:numId w:val="0"/>
-        </w:numPr>
-        <w:spacing w:line="240" w:lineRule="auto"/>
-        <w:rPr>
-          <w:rFonts w:eastAsia="SimSun"/>
+        <w:pStyle w:val="bulletlist"/>
+      </w:pPr>
+      <w:r>
+        <w:rPr>
           <w:b/>
-          <w:noProof w:val="0"/>
-          <w:color w:val="FF0000"/>
-          <w:spacing w:val="-1"/>
-          <w:sz w:val="20"/>
-          <w:szCs w:val="20"/>
-          <w:lang w:val="x-none" w:eastAsia="x-none"/>
+          <w:bCs/>
+          <w:lang w:val="it-IT"/>
+        </w:rPr>
+        <w:t>Lingua</w:t>
+      </w:r>
+      <w:r>
+        <w:rPr>
+          <w:b/>
+          <w:bCs/>
+          <w:lang w:val="it-IT"/>
+        </w:rPr>
+        <w:t>ggi di programmazione</w:t>
+      </w:r>
+      <w:r>
+        <w:rPr>
+          <w:lang w:val="it-IT"/>
+        </w:rPr>
+        <w:t xml:space="preserve">: </w:t>
+      </w:r>
+      <w:r>
+        <w:rPr>
+          <w:lang w:val="it-IT"/>
+        </w:rPr>
+        <w:t>i</w:t>
+      </w:r>
+      <w:r>
+        <w:rPr>
+          <w:lang w:val="it-IT"/>
+        </w:rPr>
+        <w:t xml:space="preserve"> microservizi front-end, </w:t>
+      </w:r>
+      <w:r>
+        <w:rPr>
+          <w:lang w:val="it-IT"/>
+        </w:rPr>
+        <w:t>registration, booking, management</w:t>
+      </w:r>
+      <w:r>
+        <w:rPr>
+          <w:lang w:val="it-IT"/>
+        </w:rPr>
+        <w:t xml:space="preserve"> e payment sono stati scritti in Python, mentre il microservizio suggestions è stato scritto in Java.</w:t>
+      </w:r>
+    </w:p>
+    <w:p>
+      <w:pPr>
+        <w:pStyle w:val="bulletlist"/>
+      </w:pPr>
+      <w:r>
+        <w:rPr>
+          <w:b/>
+          <w:bCs/>
+          <w:lang w:val="it-IT"/>
+        </w:rPr>
+        <w:t>Sviluppo del front-end</w:t>
+      </w:r>
+      <w:r>
+        <w:rPr>
+          <w:lang w:val="it-IT"/>
+        </w:rPr>
+        <w:t>:</w:t>
+      </w:r>
+      <w:r>
+        <w:rPr>
+          <w:lang w:val="it-IT"/>
+        </w:rPr>
+        <w:t xml:space="preserve"> </w:t>
+      </w:r>
+      <w:r>
+        <w:rPr>
+          <w:lang w:val="it-IT"/>
+        </w:rPr>
+        <w:t>il front-end, con la</w:t>
+      </w:r>
+      <w:r>
+        <w:rPr>
+          <w:lang w:val="it-IT"/>
+        </w:rPr>
+        <w:t xml:space="preserve"> relativa logica di navigazione tra le pagine html dell’applicazione, è stato sviluppato con Flask.</w:t>
+      </w:r>
+    </w:p>
+    <w:p>
+      <w:pPr>
+        <w:pStyle w:val="bulletlist"/>
+      </w:pPr>
+      <w:r>
+        <w:rPr>
+          <w:b/>
+          <w:bCs/>
+          <w:lang w:val="it-IT"/>
+        </w:rPr>
+        <w:t>E</w:t>
+      </w:r>
+      <w:r>
+        <w:rPr>
+          <w:b/>
+          <w:bCs/>
+          <w:lang w:val="it-IT"/>
+        </w:rPr>
+        <w:t>secuzione del codice Java</w:t>
+      </w:r>
+      <w:r>
+        <w:t>:</w:t>
+      </w:r>
+      <w:r>
+        <w:rPr>
+          <w:lang w:val="it-IT"/>
+        </w:rPr>
+        <w:t xml:space="preserve"> per generare il bytecode </w:t>
+      </w:r>
+      <w:r>
+        <w:rPr>
+          <w:lang w:val="it-IT"/>
+        </w:rPr>
+        <w:t>relativo al codice Java, si esegue una build con Maven</w:t>
+      </w:r>
+      <w:r>
+        <w:t>.</w:t>
+      </w:r>
+      <w:r>
+        <w:rPr>
+          <w:lang w:val="it-IT"/>
+        </w:rPr>
+        <w:t xml:space="preserve"> Questo</w:t>
+      </w:r>
+      <w:r>
+        <w:rPr>
+          <w:lang w:val="it-IT"/>
+        </w:rPr>
+        <w:t xml:space="preserve"> </w:t>
+      </w:r>
+      <w:r>
+        <w:rPr>
+          <w:lang w:val="it-IT"/>
+        </w:rPr>
+        <w:t>tool viene utilizzato anche per eseguire il</w:t>
+      </w:r>
+      <w:r>
+        <w:rPr>
+          <w:lang w:val="it-IT"/>
+        </w:rPr>
+        <w:t xml:space="preserve"> bytecode e, quindi, runnare il microservizio suggestio</w:t>
+      </w:r>
+      <w:r>
+        <w:rPr>
+          <w:lang w:val="it-IT"/>
+        </w:rPr>
+        <w:t>ns.</w:t>
+      </w:r>
+    </w:p>
+    <w:p>
+      <w:pPr>
+        <w:pStyle w:val="bulletlist"/>
+      </w:pPr>
+      <w:r>
+        <w:rPr>
+          <w:b/>
+          <w:bCs/>
+          <w:lang w:val="it-IT"/>
+        </w:rPr>
+        <w:t>Comunicazione RPC</w:t>
+      </w:r>
+      <w:r>
+        <w:t>:</w:t>
+      </w:r>
+      <w:r>
+        <w:rPr>
+          <w:lang w:val="it-IT"/>
+        </w:rPr>
+        <w:t xml:space="preserve"> </w:t>
+      </w:r>
+      <w:r>
+        <w:rPr>
+          <w:lang w:val="it-IT"/>
+        </w:rPr>
+        <w:t>per implementare la comunicaz</w:t>
+      </w:r>
+      <w:r>
+        <w:rPr>
+          <w:lang w:val="it-IT"/>
+        </w:rPr>
+        <w:t xml:space="preserve">ione sincrona </w:t>
+      </w:r>
+      <w:r>
+        <w:rPr>
+          <w:lang w:val="it-IT"/>
+        </w:rPr>
+        <w:t>di RPC, è stato utilizzato il gRPC, che è perfetto</w:t>
+      </w:r>
+      <w:r>
+        <w:rPr>
+          <w:lang w:val="it-IT"/>
+        </w:rPr>
+        <w:t xml:space="preserve"> quando si</w:t>
+      </w:r>
+      <w:r>
+        <w:rPr>
+          <w:lang w:val="it-IT"/>
+        </w:rPr>
+        <w:t xml:space="preserve"> vogliono far comunicare più microservizi scritti con linguaggi di programmazione qualsiasi</w:t>
+      </w:r>
+      <w:r>
+        <w:rPr>
+          <w:lang w:val="it-IT"/>
+        </w:rPr>
+        <w:t xml:space="preserve"> (eventualmente anche eterogenei, come nel nostro caso).</w:t>
+      </w:r>
+    </w:p>
+    <w:p>
+      <w:pPr>
+        <w:pStyle w:val="bulletlist"/>
+      </w:pPr>
+      <w:r>
+        <w:rPr>
+          <w:lang w:val="it-IT"/>
+        </w:rPr>
+        <w:t>C</w:t>
+      </w:r>
+      <w:r>
+        <w:rPr>
+          <w:b/>
+          <w:bCs/>
+          <w:lang w:val="it-IT"/>
+        </w:rPr>
+        <w:t>omunicazione asincrona</w:t>
+      </w:r>
+      <w:r>
+        <w:rPr>
+          <w:lang w:val="it-IT"/>
+        </w:rPr>
+        <w:t xml:space="preserve">: </w:t>
+      </w:r>
+      <w:r>
+        <w:rPr>
+          <w:lang w:val="it-IT"/>
+        </w:rPr>
+        <w:t xml:space="preserve">per implementare la </w:t>
+      </w:r>
+      <w:r>
+        <w:rPr>
+          <w:lang w:val="it-IT"/>
+        </w:rPr>
+        <w:t xml:space="preserve">comunicazione asincrona, sono state </w:t>
+      </w:r>
+      <w:r>
+        <w:rPr>
+          <w:lang w:val="it-IT"/>
+        </w:rPr>
+        <w:t>usate le code di messaggi</w:t>
+      </w:r>
+      <w:r>
+        <w:rPr>
+          <w:lang w:val="it-IT"/>
+        </w:rPr>
+        <w:t>, poiché abbiamo a che fare esclusivamente con comunicazioni di tipo one-to-one</w:t>
+      </w:r>
+      <w:r>
+        <w:rPr>
+          <w:lang w:val="it-IT"/>
+        </w:rPr>
+        <w:t>. I</w:t>
+      </w:r>
+      <w:r>
+        <w:rPr>
+          <w:lang w:val="it-IT"/>
+        </w:rPr>
+        <w:t>l tool sfruttato per mettere in piedi le code di messaggi è RabbitMQ.</w:t>
+      </w:r>
+    </w:p>
+    <w:p>
+      <w:pPr>
+        <w:pStyle w:val="bulletlist"/>
+      </w:pPr>
+      <w:r>
+        <w:rPr>
+          <w:b/>
+          <w:bCs/>
+          <w:lang w:val="it-IT"/>
+        </w:rPr>
+        <w:t>Persistenza dei microservizi stateless</w:t>
+      </w:r>
+      <w:r>
+        <w:rPr>
+          <w:lang w:val="it-IT"/>
+        </w:rPr>
+        <w:t xml:space="preserve">: </w:t>
+      </w:r>
+      <w:r>
+        <w:rPr>
+          <w:lang w:val="it-IT"/>
+        </w:rPr>
+        <w:t xml:space="preserve">i microservizi stateless non hanno un database implementato al loro interno, bensì </w:t>
+      </w:r>
+      <w:r>
+        <w:rPr>
+          <w:lang w:val="it-IT"/>
+        </w:rPr>
+        <w:t>fanno riferimento a un servizio esterno per m</w:t>
+      </w:r>
+      <w:r>
+        <w:rPr>
+          <w:lang w:val="it-IT"/>
+        </w:rPr>
+        <w:t>emorizzare le informazioni. In particolare, è stato utilizzato Dynamo</w:t>
+      </w:r>
+      <w:r>
+        <w:rPr>
+          <w:lang w:val="it-IT"/>
+        </w:rPr>
+        <w:t>DB</w:t>
+      </w:r>
+      <w:r>
+        <w:rPr>
+          <w:lang w:val="it-IT"/>
+        </w:rPr>
+        <w:t>, offerto da Amazon</w:t>
+      </w:r>
+      <w:r>
+        <w:rPr>
+          <w:lang w:val="it-IT"/>
+        </w:rPr>
+        <w:t xml:space="preserve"> EC2, per definire il database remoto</w:t>
+      </w:r>
+      <w:r>
+        <w:rPr>
+          <w:lang w:val="it-IT"/>
+        </w:rPr>
+        <w:t>. DynamoDB prevede che le tabelle che costituiscono la base di dati</w:t>
+      </w:r>
+      <w:r>
+        <w:rPr>
+          <w:lang w:val="it-IT"/>
+        </w:rPr>
+        <w:t xml:space="preserve"> siano non relazionali, bensì formate da delle coppie (chiave, valore)</w:t>
+      </w:r>
+      <w:r>
+        <w:rPr>
+          <w:lang w:val="it-IT"/>
+        </w:rPr>
+        <w:t>.</w:t>
+      </w:r>
+    </w:p>
+    <w:p>
+      <w:pPr>
+        <w:pStyle w:val="bulletlist"/>
+      </w:pPr>
+      <w:r>
+        <w:rPr>
+          <w:b/>
+          <w:bCs/>
+          <w:lang w:val="it-IT"/>
+        </w:rPr>
+        <w:t>Persistenza de</w:t>
+      </w:r>
+      <w:r>
+        <w:rPr>
+          <w:b/>
+          <w:bCs/>
+          <w:lang w:val="it-IT"/>
+        </w:rPr>
+        <w:t>l</w:t>
+      </w:r>
+      <w:r>
+        <w:rPr>
+          <w:b/>
+          <w:bCs/>
+          <w:lang w:val="it-IT"/>
+        </w:rPr>
+        <w:t xml:space="preserve"> microservizi</w:t>
+      </w:r>
+      <w:r>
+        <w:rPr>
+          <w:b/>
+          <w:bCs/>
+          <w:lang w:val="it-IT"/>
+        </w:rPr>
+        <w:t>o</w:t>
+      </w:r>
+      <w:r>
+        <w:rPr>
+          <w:b/>
+          <w:bCs/>
+          <w:lang w:val="it-IT"/>
+        </w:rPr>
+        <w:t xml:space="preserve"> stateful</w:t>
+      </w:r>
+      <w:r>
+        <w:rPr>
+          <w:lang w:val="it-IT"/>
+        </w:rPr>
+        <w:t xml:space="preserve">: </w:t>
+      </w:r>
+      <w:r>
+        <w:rPr>
+          <w:lang w:val="it-IT"/>
+        </w:rPr>
+        <w:t>il microservizio suggestions è perfetto per essere stateful</w:t>
+      </w:r>
+      <w:r>
+        <w:rPr>
+          <w:lang w:val="it-IT"/>
+        </w:rPr>
+        <w:t>, p</w:t>
+      </w:r>
+      <w:r>
+        <w:rPr>
+          <w:lang w:val="it-IT"/>
+        </w:rPr>
+        <w:t xml:space="preserve">oiché </w:t>
+      </w:r>
+      <w:r>
+        <w:rPr>
+          <w:lang w:val="it-IT"/>
+        </w:rPr>
+        <w:t>il modo più comodo e opportuno per mantenere i suoi dati è mediante un file .arff.</w:t>
+      </w:r>
+      <w:r>
+        <w:rPr>
+          <w:lang w:val="it-IT"/>
+        </w:rPr>
+        <w:t xml:space="preserve"> Di fatto, </w:t>
+      </w:r>
+      <w:r>
+        <w:rPr>
+          <w:lang w:val="it-IT"/>
+        </w:rPr>
+        <w:t xml:space="preserve">le informazioni proprie di tale servizio costituiscono proprio il training set </w:t>
+      </w:r>
+      <w:r>
+        <w:rPr>
+          <w:lang w:val="it-IT"/>
+        </w:rPr>
+        <w:t>per l’algoritmo di machine learning utilizzato</w:t>
+      </w:r>
+      <w:r>
+        <w:rPr>
+          <w:lang w:val="it-IT"/>
+        </w:rPr>
+        <w:t xml:space="preserve"> per generare il suggerimento da mostrare all’utente sulla data in cui conviene maggiormente effettuare la prenotazione</w:t>
+      </w:r>
+      <w:r>
+        <w:rPr>
+          <w:lang w:val="it-IT"/>
+        </w:rPr>
+        <w:t xml:space="preserve"> del volo.</w:t>
+      </w:r>
+    </w:p>
+    <w:p>
+      <w:pPr>
+        <w:pStyle w:val="bulletlist"/>
+      </w:pPr>
+      <w:r>
+        <w:rPr>
+          <w:b/>
+          <w:bCs/>
+          <w:lang w:val="it-IT"/>
+        </w:rPr>
+        <w:t>Containerizzazione dei microservizi</w:t>
+      </w:r>
+      <w:r>
+        <w:rPr>
+          <w:lang w:val="it-IT"/>
+        </w:rPr>
+        <w:t>:</w:t>
+      </w:r>
+      <w:r>
+        <w:rPr>
+          <w:lang w:val="it-IT"/>
+        </w:rPr>
+        <w:t xml:space="preserve"> per essere in grado </w:t>
+      </w:r>
+      <w:r>
+        <w:rPr>
+          <w:lang w:val="it-IT"/>
+        </w:rPr>
+        <w:t xml:space="preserve">di incapsulare ciascun microservizio all’interno di un container, </w:t>
+      </w:r>
+      <w:r>
+        <w:rPr>
+          <w:lang w:val="it-IT"/>
+        </w:rPr>
+        <w:t>è stato utilizzato Docker, che è il tool più famoso per la</w:t>
+      </w:r>
+      <w:r>
+        <w:rPr>
+          <w:lang w:val="it-IT"/>
+        </w:rPr>
+        <w:t xml:space="preserve"> definizione delle immagini dei container e la creazione e l’avvio dei container stessi</w:t>
+      </w:r>
+      <w:r>
+        <w:rPr>
+          <w:lang w:val="it-IT"/>
+        </w:rPr>
+        <w:t>.</w:t>
+      </w:r>
+    </w:p>
+    <w:p>
+      <w:pPr>
+        <w:pStyle w:val="bulletlist"/>
+      </w:pPr>
+      <w:r>
+        <w:rPr>
+          <w:b/>
+          <w:bCs/>
+          <w:lang w:val="it-IT"/>
+        </w:rPr>
+        <w:t>Orchestrazione dei container</w:t>
+      </w:r>
+      <w:r>
+        <w:rPr>
+          <w:lang w:val="it-IT"/>
+        </w:rPr>
+        <w:t xml:space="preserve">: poiché abbiamo deciso di far girare tutti i container Docker in locale, </w:t>
+      </w:r>
+      <w:r>
+        <w:rPr>
+          <w:lang w:val="it-IT"/>
+        </w:rPr>
+        <w:t xml:space="preserve">la loro orchestrazione può essere effettuata mediante </w:t>
+      </w:r>
+      <w:r>
+        <w:rPr>
+          <w:lang w:val="it-IT"/>
+        </w:rPr>
+        <w:t>D</w:t>
+      </w:r>
+      <w:r>
+        <w:rPr>
+          <w:lang w:val="it-IT"/>
+        </w:rPr>
+        <w:t>ocker</w:t>
+      </w:r>
+      <w:r>
+        <w:rPr>
+          <w:lang w:val="it-IT"/>
+        </w:rPr>
+        <w:t xml:space="preserve"> C</w:t>
+      </w:r>
+      <w:r>
+        <w:rPr>
+          <w:lang w:val="it-IT"/>
+        </w:rPr>
+        <w:t>ompose.</w:t>
+      </w:r>
+    </w:p>
+    <w:p>
+      <w:pPr>
+        <w:pStyle w:val="Titolo2"/>
+      </w:pPr>
+      <w:r>
+        <w:t xml:space="preserve">Descrizione delle </w:t>
+      </w:r>
+      <w:r>
+        <w:t>librerie</w:t>
+      </w:r>
+    </w:p>
+    <w:p>
+      <w:pPr>
+        <w:pStyle w:val="Corpotesto"/>
+        <w:ind w:firstLine="0"/>
+        <w:rPr>
+          <w:lang w:val="it-IT"/>
+        </w:rPr>
+      </w:pPr>
+      <w:r>
+        <w:rPr>
+          <w:lang w:val="it-IT"/>
+        </w:rPr>
+        <w:tab/>
+      </w:r>
+      <w:r>
+        <w:rPr>
+          <w:lang w:val="it-IT"/>
+        </w:rPr>
+        <w:t xml:space="preserve">Le librerie importate e utilizzate </w:t>
+      </w:r>
+      <w:r>
+        <w:rPr>
+          <w:lang w:val="it-IT"/>
+        </w:rPr>
+        <w:t>nell’applicazione</w:t>
+      </w:r>
+      <w:r>
+        <w:rPr>
+          <w:lang w:val="it-IT"/>
+        </w:rPr>
+        <w:t xml:space="preserve"> sono elencate all’interno della</w:t>
+      </w:r>
+      <w:r>
+        <w:rPr>
+          <w:lang w:val="it-IT"/>
+        </w:rPr>
+        <w:t xml:space="preserve"> tabella Table </w:t>
+      </w:r>
+      <w:r>
+        <w:rPr>
+          <w:lang w:val="it-IT"/>
+        </w:rPr>
+        <w:t>3</w:t>
+      </w:r>
+      <w:r>
+        <w:rPr>
+          <w:lang w:val="it-IT"/>
+        </w:rPr>
+        <w:t>.</w:t>
+      </w:r>
+    </w:p>
+    <w:p>
+      <w:pPr>
+        <w:pStyle w:val="tablehead"/>
+      </w:pPr>
+      <w:r>
+        <w:t>Librerie usate</w:t>
+      </w:r>
+    </w:p>
+    <w:tbl>
+      <w:tblPr>
+        <w:tblStyle w:val="Grigliatabella"/>
+        <w:tblW w:w="4957" w:type="dxa"/>
+        <w:tblLook w:val="04A0" w:firstRow="1" w:lastRow="0" w:firstColumn="1" w:lastColumn="0" w:noHBand="0" w:noVBand="1"/>
+      </w:tblPr>
+      <w:tblGrid>
+        <w:gridCol w:w="1190"/>
+        <w:gridCol w:w="3767"/>
+      </w:tblGrid>
+      <w:tr>
+        <w:tc>
+          <w:tcPr>
+            <w:tcW w:w="1129" w:type="dxa"/>
+          </w:tcPr>
+          <w:p>
+            <w:pPr>
+              <w:pStyle w:val="Corpotesto"/>
+              <w:ind w:firstLine="0"/>
+              <w:rPr>
+                <w:b/>
+                <w:bCs/>
+                <w:sz w:val="16"/>
+                <w:szCs w:val="16"/>
+                <w:lang w:val="it-IT"/>
+              </w:rPr>
+            </w:pPr>
+            <w:r>
+              <w:rPr>
+                <w:b/>
+                <w:bCs/>
+                <w:sz w:val="16"/>
+                <w:szCs w:val="16"/>
+                <w:lang w:val="it-IT"/>
+              </w:rPr>
+              <w:t>Libreria</w:t>
+            </w:r>
+          </w:p>
+        </w:tc>
+        <w:tc>
+          <w:tcPr>
+            <w:tcW w:w="3828" w:type="dxa"/>
+          </w:tcPr>
+          <w:p>
+            <w:pPr>
+              <w:pStyle w:val="Corpotesto"/>
+              <w:ind w:firstLine="0"/>
+              <w:rPr>
+                <w:b/>
+                <w:bCs/>
+                <w:sz w:val="16"/>
+                <w:szCs w:val="16"/>
+                <w:lang w:val="it-IT"/>
+              </w:rPr>
+            </w:pPr>
+            <w:r>
+              <w:rPr>
+                <w:b/>
+                <w:bCs/>
+                <w:sz w:val="16"/>
+                <w:szCs w:val="16"/>
+                <w:lang w:val="it-IT"/>
+              </w:rPr>
+              <w:t>Scopo</w:t>
+            </w:r>
+          </w:p>
+        </w:tc>
+      </w:tr>
+      <w:tr>
+        <w:tc>
+          <w:tcPr>
+            <w:tcW w:w="1129" w:type="dxa"/>
+          </w:tcPr>
+          <w:p>
+            <w:pPr>
+              <w:pStyle w:val="Corpotesto"/>
+              <w:ind w:firstLine="0"/>
+              <w:rPr>
+                <w:b/>
+                <w:bCs/>
+                <w:sz w:val="16"/>
+                <w:szCs w:val="16"/>
+                <w:lang w:val="it-IT"/>
+              </w:rPr>
+            </w:pPr>
+            <w:r>
+              <w:rPr>
+                <w:sz w:val="16"/>
+                <w:szCs w:val="16"/>
+                <w:lang w:val="it-IT"/>
+              </w:rPr>
+              <w:t>Boto3</w:t>
+            </w:r>
+            <w:r>
+              <w:rPr>
+                <w:sz w:val="16"/>
+                <w:szCs w:val="16"/>
+                <w:lang w:val="it-IT"/>
+              </w:rPr>
+              <w:t xml:space="preserve"> (Python)</w:t>
+            </w:r>
+          </w:p>
+        </w:tc>
+        <w:tc>
+          <w:tcPr>
+            <w:tcW w:w="3828" w:type="dxa"/>
+          </w:tcPr>
+          <w:p>
+            <w:pPr>
+              <w:pStyle w:val="Corpotesto"/>
+              <w:ind w:firstLine="0"/>
+              <w:rPr>
+                <w:sz w:val="16"/>
+                <w:szCs w:val="16"/>
+                <w:lang w:val="it-IT"/>
+              </w:rPr>
+            </w:pPr>
+            <w:r>
+              <w:rPr>
+                <w:sz w:val="16"/>
+                <w:szCs w:val="16"/>
+                <w:lang w:val="it-IT"/>
+              </w:rPr>
+              <w:t xml:space="preserve">Operare col database remoto </w:t>
+            </w:r>
+            <w:r>
+              <w:rPr>
+                <w:sz w:val="16"/>
+                <w:szCs w:val="16"/>
+                <w:lang w:val="it-IT"/>
+              </w:rPr>
+              <w:t>di DynamoDB offerto da Amazon.</w:t>
+            </w:r>
+          </w:p>
+        </w:tc>
+      </w:tr>
+      <w:tr>
+        <w:tc>
+          <w:tcPr>
+            <w:tcW w:w="1129" w:type="dxa"/>
+          </w:tcPr>
+          <w:p>
+            <w:pPr>
+              <w:pStyle w:val="Corpotesto"/>
+              <w:ind w:firstLine="0"/>
+              <w:rPr>
+                <w:b/>
+                <w:bCs/>
+                <w:sz w:val="16"/>
+                <w:szCs w:val="16"/>
+                <w:lang w:val="it-IT"/>
+              </w:rPr>
+            </w:pPr>
+            <w:r>
+              <w:rPr>
+                <w:sz w:val="16"/>
+                <w:szCs w:val="16"/>
+                <w:lang w:val="it-IT"/>
+              </w:rPr>
+              <w:t>Crypto (Pycryptodome</w:t>
+            </w:r>
+            <w:r>
+              <w:rPr>
+                <w:sz w:val="16"/>
+                <w:szCs w:val="16"/>
+                <w:lang w:val="it-IT"/>
+              </w:rPr>
+              <w:t xml:space="preserve"> – Python</w:t>
+            </w:r>
+            <w:r>
+              <w:rPr>
+                <w:sz w:val="16"/>
+                <w:szCs w:val="16"/>
+                <w:lang w:val="it-IT"/>
+              </w:rPr>
+              <w:t>)</w:t>
+            </w:r>
+          </w:p>
+        </w:tc>
+        <w:tc>
+          <w:tcPr>
+            <w:tcW w:w="3828" w:type="dxa"/>
+          </w:tcPr>
+          <w:p>
+            <w:pPr>
+              <w:pStyle w:val="Corpotesto"/>
+              <w:ind w:firstLine="0"/>
+              <w:rPr>
+                <w:sz w:val="16"/>
+                <w:szCs w:val="16"/>
+                <w:lang w:val="it-IT"/>
+              </w:rPr>
+            </w:pPr>
+            <w:r>
+              <w:rPr>
+                <w:sz w:val="16"/>
+                <w:szCs w:val="16"/>
+                <w:lang w:val="it-IT"/>
+              </w:rPr>
+              <w:t>Implementare la cifratura dei dati per conseguire la confidenzialità delle informazioni più sensibili (</w:t>
+            </w:r>
+            <w:r>
+              <w:rPr>
+                <w:sz w:val="16"/>
+                <w:szCs w:val="16"/>
+                <w:lang w:val="it-IT"/>
+              </w:rPr>
+              <w:t>in particolare quelle relative agli utenti, come le credenziali e il numero della carta di credito).</w:t>
+            </w:r>
+          </w:p>
+        </w:tc>
+      </w:tr>
+      <w:tr>
+        <w:tc>
+          <w:tcPr>
+            <w:tcW w:w="1129" w:type="dxa"/>
+          </w:tcPr>
+          <w:p>
+            <w:pPr>
+              <w:pStyle w:val="Corpotesto"/>
+              <w:ind w:firstLine="0"/>
+              <w:rPr>
+                <w:sz w:val="16"/>
+                <w:szCs w:val="16"/>
+                <w:lang w:val="it-IT"/>
+              </w:rPr>
+            </w:pPr>
+            <w:r>
+              <w:rPr>
+                <w:sz w:val="16"/>
+                <w:szCs w:val="16"/>
+                <w:lang w:val="it-IT"/>
+              </w:rPr>
+              <w:t>Flask</w:t>
+            </w:r>
+            <w:r>
+              <w:rPr>
+                <w:sz w:val="16"/>
+                <w:szCs w:val="16"/>
+                <w:lang w:val="it-IT"/>
+              </w:rPr>
+              <w:t xml:space="preserve"> (Python)</w:t>
+            </w:r>
+          </w:p>
+        </w:tc>
+        <w:tc>
+          <w:tcPr>
+            <w:tcW w:w="3828" w:type="dxa"/>
+          </w:tcPr>
+          <w:p>
+            <w:pPr>
+              <w:pStyle w:val="Corpotesto"/>
+              <w:ind w:firstLine="0"/>
+              <w:rPr>
+                <w:sz w:val="16"/>
+                <w:szCs w:val="16"/>
+                <w:lang w:val="it-IT"/>
+              </w:rPr>
+            </w:pPr>
+            <w:r>
+              <w:rPr>
+                <w:sz w:val="16"/>
+                <w:szCs w:val="16"/>
+                <w:lang w:val="it-IT"/>
+              </w:rPr>
+              <w:t>Sviluppare il front-end.</w:t>
+            </w:r>
+          </w:p>
+        </w:tc>
+      </w:tr>
+      <w:tr>
+        <w:tc>
+          <w:tcPr>
+            <w:tcW w:w="1129" w:type="dxa"/>
+          </w:tcPr>
+          <w:p>
+            <w:pPr>
+              <w:pStyle w:val="Corpotesto"/>
+              <w:ind w:firstLine="0"/>
+              <w:rPr>
+                <w:sz w:val="16"/>
+                <w:szCs w:val="16"/>
+                <w:lang w:val="it-IT"/>
+              </w:rPr>
+            </w:pPr>
+            <w:r>
+              <w:rPr>
+                <w:sz w:val="16"/>
+                <w:szCs w:val="16"/>
+                <w:lang w:val="it-IT"/>
+              </w:rPr>
+              <w:t>Flask Session</w:t>
+            </w:r>
+            <w:r>
+              <w:rPr>
+                <w:sz w:val="16"/>
+                <w:szCs w:val="16"/>
+                <w:lang w:val="it-IT"/>
+              </w:rPr>
+              <w:t xml:space="preserve"> (Python)</w:t>
+            </w:r>
+          </w:p>
+        </w:tc>
+        <w:tc>
+          <w:tcPr>
+            <w:tcW w:w="3828" w:type="dxa"/>
+          </w:tcPr>
+          <w:p>
+            <w:pPr>
+              <w:pStyle w:val="Corpotesto"/>
+              <w:ind w:firstLine="0"/>
+              <w:rPr>
+                <w:sz w:val="16"/>
+                <w:szCs w:val="16"/>
+                <w:lang w:val="it-IT"/>
+              </w:rPr>
+            </w:pPr>
+            <w:r>
+              <w:rPr>
+                <w:sz w:val="16"/>
+                <w:szCs w:val="16"/>
+                <w:lang w:val="it-IT"/>
+              </w:rPr>
+              <w:t>Supp</w:t>
+            </w:r>
+            <w:r>
+              <w:rPr>
+                <w:sz w:val="16"/>
+                <w:szCs w:val="16"/>
+                <w:lang w:val="it-IT"/>
+              </w:rPr>
+              <w:t>ortare Flask per mantenere le informazioni s</w:t>
+            </w:r>
+            <w:r>
+              <w:rPr>
+                <w:sz w:val="16"/>
+                <w:szCs w:val="16"/>
+                <w:lang w:val="it-IT"/>
+              </w:rPr>
+              <w:t>pecifiche della sessione di utilizzo dell’applicazione</w:t>
+            </w:r>
+            <w:r>
+              <w:rPr>
+                <w:sz w:val="16"/>
+                <w:szCs w:val="16"/>
+                <w:lang w:val="it-IT"/>
+              </w:rPr>
+              <w:t>.</w:t>
+            </w:r>
+          </w:p>
+        </w:tc>
+      </w:tr>
+      <w:tr>
+        <w:tc>
+          <w:tcPr>
+            <w:tcW w:w="1129" w:type="dxa"/>
+          </w:tcPr>
+          <w:p>
+            <w:pPr>
+              <w:pStyle w:val="Corpotesto"/>
+              <w:ind w:firstLine="0"/>
+              <w:rPr>
+                <w:sz w:val="16"/>
+                <w:szCs w:val="16"/>
+                <w:lang w:val="it-IT"/>
+              </w:rPr>
+            </w:pPr>
+            <w:r>
+              <w:rPr>
+                <w:sz w:val="16"/>
+                <w:szCs w:val="16"/>
+                <w:lang w:val="it-IT"/>
+              </w:rPr>
+              <w:t>gRPC</w:t>
+            </w:r>
+            <w:r>
+              <w:rPr>
+                <w:sz w:val="16"/>
+                <w:szCs w:val="16"/>
+                <w:lang w:val="it-IT"/>
+              </w:rPr>
+              <w:t xml:space="preserve"> (</w:t>
+            </w:r>
+            <w:r>
+              <w:rPr>
+                <w:sz w:val="16"/>
+                <w:szCs w:val="16"/>
+                <w:lang w:val="it-IT"/>
+              </w:rPr>
+              <w:t>grpcio e grpcio-tools</w:t>
+            </w:r>
+            <w:r>
+              <w:rPr>
+                <w:sz w:val="16"/>
+                <w:szCs w:val="16"/>
+                <w:lang w:val="it-IT"/>
+              </w:rPr>
+              <w:t xml:space="preserve"> per Python, io.grp</w:t>
+            </w:r>
+            <w:r>
+              <w:rPr>
+                <w:sz w:val="16"/>
+                <w:szCs w:val="16"/>
+                <w:lang w:val="it-IT"/>
+              </w:rPr>
+              <w:t>c e protobuf per Java)</w:t>
+            </w:r>
+          </w:p>
+        </w:tc>
+        <w:tc>
+          <w:tcPr>
+            <w:tcW w:w="3828" w:type="dxa"/>
+          </w:tcPr>
+          <w:p>
+            <w:pPr>
+              <w:pStyle w:val="Corpotesto"/>
+              <w:ind w:firstLine="0"/>
+              <w:rPr>
+                <w:sz w:val="16"/>
+                <w:szCs w:val="16"/>
+                <w:lang w:val="it-IT"/>
+              </w:rPr>
+            </w:pPr>
+            <w:r>
+              <w:rPr>
+                <w:sz w:val="16"/>
+                <w:szCs w:val="16"/>
+                <w:lang w:val="it-IT"/>
+              </w:rPr>
+              <w:t>Realizzare il meccanismo di Remote Procedure Call (RPC) per la comunicazione sincrona tra i microserivizi.</w:t>
+            </w:r>
+          </w:p>
+        </w:tc>
+      </w:tr>
+      <w:tr>
+        <w:tc>
+          <w:tcPr>
+            <w:tcW w:w="1129" w:type="dxa"/>
+          </w:tcPr>
+          <w:p>
+            <w:pPr>
+              <w:pStyle w:val="Corpotesto"/>
+              <w:ind w:firstLine="0"/>
+              <w:rPr>
+                <w:sz w:val="16"/>
+                <w:szCs w:val="16"/>
+                <w:lang w:val="it-IT"/>
+              </w:rPr>
+            </w:pPr>
+            <w:r>
+              <w:rPr>
+                <w:sz w:val="16"/>
+                <w:szCs w:val="16"/>
+                <w:lang w:val="it-IT"/>
+              </w:rPr>
+              <w:t>RabbitMQ</w:t>
+            </w:r>
+            <w:r>
+              <w:rPr>
+                <w:sz w:val="16"/>
+                <w:szCs w:val="16"/>
+                <w:lang w:val="it-IT"/>
+              </w:rPr>
+              <w:t xml:space="preserve"> (sia per Python che per Java)</w:t>
+            </w:r>
+          </w:p>
+        </w:tc>
+        <w:tc>
+          <w:tcPr>
+            <w:tcW w:w="3828" w:type="dxa"/>
+          </w:tcPr>
+          <w:p>
+            <w:pPr>
+              <w:pStyle w:val="Corpotesto"/>
+              <w:ind w:firstLine="0"/>
+              <w:rPr>
+                <w:sz w:val="16"/>
+                <w:szCs w:val="16"/>
+                <w:lang w:val="it-IT"/>
+              </w:rPr>
+            </w:pPr>
+            <w:r>
+              <w:rPr>
+                <w:sz w:val="16"/>
+                <w:szCs w:val="16"/>
+                <w:lang w:val="it-IT"/>
+              </w:rPr>
+              <w:t>Realizzare le code di messaggi per la comunicazione asincrona tra i microservizi.</w:t>
+            </w:r>
+          </w:p>
+        </w:tc>
+      </w:tr>
+      <w:tr>
+        <w:tc>
+          <w:tcPr>
+            <w:tcW w:w="1129" w:type="dxa"/>
+          </w:tcPr>
+          <w:p>
+            <w:pPr>
+              <w:pStyle w:val="Corpotesto"/>
+              <w:ind w:firstLine="0"/>
+              <w:rPr>
+                <w:sz w:val="16"/>
+                <w:szCs w:val="16"/>
+                <w:lang w:val="it-IT"/>
+              </w:rPr>
+            </w:pPr>
+            <w:r>
+              <w:rPr>
+                <w:sz w:val="16"/>
+                <w:szCs w:val="16"/>
+                <w:lang w:val="it-IT"/>
+              </w:rPr>
+              <w:t>Weka</w:t>
+            </w:r>
+            <w:r>
+              <w:rPr>
+                <w:sz w:val="16"/>
+                <w:szCs w:val="16"/>
+                <w:lang w:val="it-IT"/>
+              </w:rPr>
+              <w:t xml:space="preserve"> (Java)</w:t>
+            </w:r>
+          </w:p>
+        </w:tc>
+        <w:tc>
+          <w:tcPr>
+            <w:tcW w:w="3828" w:type="dxa"/>
+          </w:tcPr>
+          <w:p>
+            <w:pPr>
+              <w:pStyle w:val="Corpotesto"/>
+              <w:ind w:firstLine="0"/>
+              <w:rPr>
+                <w:sz w:val="16"/>
+                <w:szCs w:val="16"/>
+                <w:lang w:val="it-IT"/>
+              </w:rPr>
+            </w:pPr>
+            <w:r>
+              <w:rPr>
+                <w:sz w:val="16"/>
+                <w:szCs w:val="16"/>
+                <w:lang w:val="it-IT"/>
+              </w:rPr>
+              <w:t>Sfruttare un classificatore di machine learning già esistente (i.e. Random Forest)</w:t>
+            </w:r>
+            <w:r>
+              <w:rPr>
+                <w:sz w:val="16"/>
+                <w:szCs w:val="16"/>
+                <w:lang w:val="it-IT"/>
+              </w:rPr>
+              <w:t xml:space="preserve"> per far sì che il microservizio suggestions sia in grado di effettuare l</w:t>
+            </w:r>
+            <w:r>
+              <w:rPr>
+                <w:sz w:val="16"/>
+                <w:szCs w:val="16"/>
+                <w:lang w:val="it-IT"/>
+              </w:rPr>
+              <w:t>a predizione su quando possa essere conveniente prenotare ciascun volo.</w:t>
+            </w:r>
+          </w:p>
+        </w:tc>
+      </w:tr>
+    </w:tbl>
+    <w:p>
+      <w:pPr>
+        <w:pStyle w:val="Corpotesto"/>
+        <w:ind w:firstLine="0"/>
+        <w:rPr>
+          <w:lang w:val="it-IT"/>
+        </w:rPr>
+      </w:pPr>
+    </w:p>
+    <w:p>
+      <w:pPr>
+        <w:pStyle w:val="Corpotesto"/>
+        <w:ind w:firstLine="0"/>
+        <w:rPr>
+          <w:lang w:val="it-IT"/>
         </w:rPr>
         <w:sectPr>
           <w:type w:val="continuous"/>
@@ -5426,6 +6606,9 @@
     <w:p>
       <w:pPr>
         <w:jc w:val="both"/>
+        <w:rPr>
+          <w:lang w:val="it-IT"/>
+        </w:rPr>
       </w:pPr>
     </w:p>
     <w:sectPr>

</xml_diff>

<commit_message>
Migliorata la relazione e corretto il diagramma dei microservizi
</commit_message>
<xml_diff>
--- a/Relazione.docx
+++ b/Relazione.docx
@@ -391,13 +391,43 @@
         <w:pStyle w:val="Keywords"/>
       </w:pPr>
       <w:r>
-        <w:t>Keywords—</w:t>
+        <w:t>Keywords</w:t>
+      </w:r>
+      <w:r>
+        <w:t xml:space="preserve"> </w:t>
+      </w:r>
+      <w:r>
+        <w:t>—</w:t>
+      </w:r>
+      <w:r>
+        <w:t xml:space="preserve"> Comunicazione, </w:t>
+      </w:r>
+      <w:r>
+        <w:t xml:space="preserve">container, </w:t>
+      </w:r>
+      <w:r>
+        <w:t>database,</w:t>
+      </w:r>
+      <w:r>
+        <w:t xml:space="preserve"> discovery,</w:t>
+      </w:r>
+      <w:r>
+        <w:t xml:space="preserve"> </w:t>
       </w:r>
       <w:r>
         <w:t>microservizi</w:t>
       </w:r>
       <w:r>
         <w:t>o</w:t>
+      </w:r>
+      <w:r>
+        <w:t>, pattern</w:t>
+      </w:r>
+      <w:r>
+        <w:t>, testing set, training s</w:t>
+      </w:r>
+      <w:r>
+        <w:t>et</w:t>
       </w:r>
       <w:r>
         <w:t>.</w:t>
@@ -1242,7 +1272,33 @@
         <w:rPr>
           <w:lang w:val="it-IT"/>
         </w:rPr>
-        <w:t xml:space="preserve">Il microservizio di front-end </w:t>
+        <w:t>Il microservizio di front-end</w:t>
+      </w:r>
+      <w:r>
+        <w:rPr>
+          <w:lang w:val="it-IT"/>
+        </w:rPr>
+        <w:t xml:space="preserve">, che svolge anche il ruolo di </w:t>
+      </w:r>
+      <w:r>
+        <w:rPr>
+          <w:b/>
+          <w:bCs/>
+          <w:lang w:val="it-IT"/>
+        </w:rPr>
+        <w:t>API gateway</w:t>
+      </w:r>
+      <w:r>
+        <w:rPr>
+          <w:lang w:val="it-IT"/>
+        </w:rPr>
+        <w:t>,</w:t>
+      </w:r>
+      <w:r>
+        <w:rPr>
+          <w:lang w:val="it-IT"/>
+        </w:rPr>
+        <w:t xml:space="preserve"> </w:t>
       </w:r>
       <w:r>
         <w:rPr>
@@ -1503,7 +1559,19 @@
         <w:rPr>
           <w:lang w:val="it-IT"/>
         </w:rPr>
-        <w:t xml:space="preserve">; dunque booking deve inviare a suggestions il prezzo </w:t>
+        <w:t xml:space="preserve">; dunque booking deve inviare a suggestions </w:t>
+      </w:r>
+      <w:r>
+        <w:rPr>
+          <w:lang w:val="it-IT"/>
+        </w:rPr>
+        <w:t>lo storico dei prezzi</w:t>
+      </w:r>
+      <w:r>
+        <w:rPr>
+          <w:lang w:val="it-IT"/>
+        </w:rPr>
+        <w:t xml:space="preserve"> </w:t>
       </w:r>
       <w:r>
         <w:rPr>
@@ -1527,48 +1595,40 @@
         <w:rPr>
           <w:lang w:val="it-IT"/>
         </w:rPr>
-        <w:t>aggiorni il proprio storico.</w:t>
+        <w:t xml:space="preserve">aggiorni il proprio </w:t>
+      </w:r>
+      <w:r>
+        <w:rPr>
+          <w:lang w:val="it-IT"/>
+        </w:rPr>
+        <w:t>archivio</w:t>
+      </w:r>
+      <w:r>
+        <w:rPr>
+          <w:lang w:val="it-IT"/>
+        </w:rPr>
+        <w:t>.</w:t>
       </w:r>
     </w:p>
     <w:p>
       <w:pPr>
         <w:pStyle w:val="bulletlist"/>
-        <w:numPr>
-          <w:ilvl w:val="0"/>
-          <w:numId w:val="0"/>
-        </w:numPr>
-        <w:ind w:left="288"/>
-      </w:pPr>
-      <w:r>
-        <w:rPr>
-          <w:lang w:val="it-IT"/>
-        </w:rPr>
-        <w:t>Ciascun microservizio gira all’interno di un container</w:t>
-      </w:r>
-      <w:r>
-        <w:rPr>
-          <w:lang w:val="it-IT"/>
-        </w:rPr>
-        <w:t xml:space="preserve"> per </w:t>
-      </w:r>
-      <w:r>
-        <w:rPr>
-          <w:lang w:val="it-IT"/>
-        </w:rPr>
-        <w:t>facilitare il deploy dell’applicazione</w:t>
-      </w:r>
-      <w:r>
-        <w:rPr>
-          <w:lang w:val="it-IT"/>
-        </w:rPr>
-        <w:t>. Perciò, la comunicazione tra microservizi si traduce in una comunicazione tra container.</w:t>
+      </w:pPr>
+      <w:r>
+        <w:t>Ciascun microservizio gira all’interno di un container per facilitare il deploy dell’applicazione. Perciò, la comunicazione tra microservizi si traduce in una comunicazione tra container.</w:t>
       </w:r>
     </w:p>
     <w:p>
       <w:pPr>
         <w:pStyle w:val="Titolo2"/>
-      </w:pPr>
-      <w:r>
+        <w:rPr>
+          <w:lang w:val="it-IT"/>
+        </w:rPr>
+      </w:pPr>
+      <w:r>
+        <w:rPr>
+          <w:lang w:val="it-IT"/>
+        </w:rPr>
         <w:t>Descrizione delle scelte progettuali</w:t>
       </w:r>
     </w:p>
@@ -1581,9 +1641,35 @@
       </w:pPr>
       <w:r>
         <w:rPr>
-          <w:lang w:val="it-IT"/>
-        </w:rPr>
-        <w:t>La</w:t>
+          <w:b/>
+          <w:bCs/>
+          <w:i/>
+          <w:iCs/>
+          <w:lang w:val="it-IT"/>
+        </w:rPr>
+        <w:t>Comunicazione tra i microservizi</w:t>
+      </w:r>
+      <w:r>
+        <w:rPr>
+          <w:b/>
+          <w:bCs/>
+          <w:i/>
+          <w:iCs/>
+          <w:lang w:val="it-IT"/>
+        </w:rPr>
+        <w:t>:</w:t>
+      </w:r>
+      <w:r>
+        <w:rPr>
+          <w:lang w:val="it-IT"/>
+        </w:rPr>
+        <w:t xml:space="preserve"> l</w:t>
+      </w:r>
+      <w:r>
+        <w:rPr>
+          <w:lang w:val="it-IT"/>
+        </w:rPr>
+        <w:t>a</w:t>
       </w:r>
       <w:r>
         <w:rPr>
@@ -1601,7 +1687,19 @@
         <w:rPr>
           <w:lang w:val="it-IT"/>
         </w:rPr>
-        <w:t xml:space="preserve"> (Remote Procedure Call) oppure mediante cod</w:t>
+        <w:t xml:space="preserve"> (Remote Procedure Call) oppure mediante</w:t>
+      </w:r>
+      <w:r>
+        <w:rPr>
+          <w:lang w:val="it-IT"/>
+        </w:rPr>
+        <w:t xml:space="preserve"> una</w:t>
+      </w:r>
+      <w:r>
+        <w:rPr>
+          <w:lang w:val="it-IT"/>
+        </w:rPr>
+        <w:t xml:space="preserve"> cod</w:t>
       </w:r>
       <w:r>
         <w:rPr>
@@ -1631,43 +1729,13 @@
         <w:rPr>
           <w:lang w:val="it-IT"/>
         </w:rPr>
-        <w:t>inserire una coda di messaggi nell’interazione tra booking e suggestions</w:t>
-      </w:r>
-      <w:r>
-        <w:rPr>
-          <w:lang w:val="it-IT"/>
-        </w:rPr>
-        <w:t xml:space="preserve"> poiché qui è sufficiente </w:t>
-      </w:r>
-      <w:r>
-        <w:rPr>
-          <w:lang w:val="it-IT"/>
-        </w:rPr>
-        <w:t>che booking invii (attraverso un meccanismo di push) delle informazioni a suggestions</w:t>
-      </w:r>
-      <w:r>
-        <w:rPr>
-          <w:lang w:val="it-IT"/>
-        </w:rPr>
-        <w:t>, senza dover ricevere un messaggio di risposta</w:t>
-      </w:r>
-      <w:r>
-        <w:rPr>
-          <w:lang w:val="it-IT"/>
-        </w:rPr>
-        <w:t>: dunque, in questo contesto, una comunicazione one-to-one asincrona che offra disaccoppiamento temporale</w:t>
-      </w:r>
-      <w:r>
-        <w:rPr>
-          <w:lang w:val="it-IT"/>
-        </w:rPr>
-        <w:t xml:space="preserve"> è adeguata. </w:t>
-      </w:r>
-      <w:r>
-        <w:rPr>
-          <w:lang w:val="it-IT"/>
-        </w:rPr>
-        <w:t xml:space="preserve">Un secondo caso in cui viene inserita una coda di messaggi è la comunicazione tra il microservizio payment e il microservizio booking nel momento in cui devono essere registrate le informazioni relative al pagamento e alla relativa prenotazione effettuata da un certo utente. </w:t>
+        <w:t>inserire una coda di messaggi nell’interazione tra</w:t>
+      </w:r>
+      <w:r>
+        <w:rPr>
+          <w:lang w:val="it-IT"/>
+        </w:rPr>
+        <w:t xml:space="preserve"> il microservizio payment e il microservizio booking nel momento in cui devono essere registrate le informazioni relative al pagamento e alla relativa prenotazione effettuata da un certo utente. </w:t>
       </w:r>
       <w:r>
         <w:rPr>
@@ -1715,9 +1783,35 @@
       </w:pPr>
       <w:r>
         <w:rPr>
-          <w:lang w:val="it-IT"/>
-        </w:rPr>
-        <w:t xml:space="preserve">Per </w:t>
+          <w:b/>
+          <w:bCs/>
+          <w:i/>
+          <w:iCs/>
+          <w:lang w:val="it-IT"/>
+        </w:rPr>
+        <w:t>Microservizi stat</w:t>
+      </w:r>
+      <w:r>
+        <w:rPr>
+          <w:b/>
+          <w:bCs/>
+          <w:i/>
+          <w:iCs/>
+          <w:lang w:val="it-IT"/>
+        </w:rPr>
+        <w:t>eless e stateful:</w:t>
+      </w:r>
+      <w:r>
+        <w:rPr>
+          <w:lang w:val="it-IT"/>
+        </w:rPr>
+        <w:t xml:space="preserve"> p</w:t>
+      </w:r>
+      <w:r>
+        <w:rPr>
+          <w:lang w:val="it-IT"/>
+        </w:rPr>
+        <w:t xml:space="preserve">er </w:t>
       </w:r>
       <w:r>
         <w:rPr>
@@ -1760,6 +1854,66 @@
           <w:lang w:val="it-IT"/>
         </w:rPr>
         <w:t xml:space="preserve"> non sia incluso all’interno dei microservizi stessi, bensì in un ambiente esterno.</w:t>
+      </w:r>
+      <w:r>
+        <w:rPr>
+          <w:lang w:val="it-IT"/>
+        </w:rPr>
+        <w:t xml:space="preserve"> Per </w:t>
+      </w:r>
+      <w:r>
+        <w:rPr>
+          <w:lang w:val="it-IT"/>
+        </w:rPr>
+        <w:t>rendere l’unico microservizio stateful (suggestions) più scalabile e tollerante ai guasti, si è deciso di replicarlo, introducendo più precisamente due repliche che corrispondono a due diversi container funzionanti.</w:t>
+      </w:r>
+      <w:r>
+        <w:rPr>
+          <w:lang w:val="it-IT"/>
+        </w:rPr>
+        <w:t xml:space="preserve"> In particolare, si ha </w:t>
+      </w:r>
+      <w:r>
+        <w:rPr>
+          <w:lang w:val="it-IT"/>
+        </w:rPr>
+        <w:t>una replica primaria</w:t>
+      </w:r>
+      <w:r>
+        <w:rPr>
+          <w:lang w:val="it-IT"/>
+        </w:rPr>
+        <w:t xml:space="preserve"> e una replica secondaria.</w:t>
+      </w:r>
+      <w:r>
+        <w:rPr>
+          <w:lang w:val="it-IT"/>
+        </w:rPr>
+        <w:t xml:space="preserve"> La replica primaria è l’unica </w:t>
+      </w:r>
+      <w:r>
+        <w:rPr>
+          <w:lang w:val="it-IT"/>
+        </w:rPr>
+        <w:t>a comunicare direttamente con gli altri microservizi</w:t>
+      </w:r>
+      <w:r>
+        <w:rPr>
+          <w:lang w:val="it-IT"/>
+        </w:rPr>
+        <w:t xml:space="preserve"> ed è quindi quella che risponde </w:t>
+      </w:r>
+      <w:r>
+        <w:rPr>
+          <w:lang w:val="it-IT"/>
+        </w:rPr>
+        <w:t>alle query e riceve per prima agli aggiornamenti. Quando riceve nuovi aggiornamenti (i.e. nuovi dati da mandare in persistenza)</w:t>
+      </w:r>
+      <w:r>
+        <w:rPr>
+          <w:lang w:val="it-IT"/>
+        </w:rPr>
+        <w:t>, li invia a sua volta alla replica secondaria, in modo tale da averne una copia di back-up.</w:t>
       </w:r>
     </w:p>
     <w:p>
@@ -1771,9 +1925,26 @@
       </w:pPr>
       <w:r>
         <w:rPr>
-          <w:lang w:val="it-IT"/>
-        </w:rPr>
-        <w:t xml:space="preserve">Per </w:t>
+          <w:b/>
+          <w:bCs/>
+          <w:i/>
+          <w:iCs/>
+          <w:lang w:val="it-IT"/>
+        </w:rPr>
+        <w:lastRenderedPageBreak/>
+        <w:t>Disegn pattern adottati</w:t>
+      </w:r>
+      <w:r>
+        <w:rPr>
+          <w:lang w:val="it-IT"/>
+        </w:rPr>
+        <w:t>: p</w:t>
+      </w:r>
+      <w:r>
+        <w:rPr>
+          <w:lang w:val="it-IT"/>
+        </w:rPr>
+        <w:t xml:space="preserve">er </w:t>
       </w:r>
       <w:r>
         <w:rPr>
@@ -1866,14 +2037,79 @@
         <w:rPr>
           <w:lang w:val="it-IT"/>
         </w:rPr>
-        <w:t xml:space="preserve">microservizi coinvolti nel pattern saga sono payment e booking per le operazioni di store delle informazioni relative al pagamento e alla prenotazione effettuata </w:t>
-      </w:r>
-      <w:r>
-        <w:rPr>
-          <w:lang w:val="it-IT"/>
-        </w:rPr>
-        <w:lastRenderedPageBreak/>
-        <w:t>dall’utente. Il pattern è stato implementato in maniera decentralizzata per evitare il collo di bottiglia e il single point of failure e poiché sono coinvolti due soli microservizi (per cui è sufficientemente semplice coordinare i due servizi senza un componente centralizzato). È questo il motivo per cui viene utilizzata una coda di messaggi tra payment e booking: di fatto, per avere una corretta implementazione del pattern saga distribuito, i microservizi devono comunicare direttamente tra loro sfruttando un sistema a code di messaggi, che sia essa una semplice message queue (come nel nostro caso) o un sistema publish-subscribe.</w:t>
+        <w:t>microservizi coinvolti nel pattern saga sono payment e booking per le operazioni di store delle informazioni relative al pagamento e alla prenotazione effettuata dall’utente. Il pattern è stato implementato in maniera decentralizzata</w:t>
+      </w:r>
+      <w:r>
+        <w:rPr>
+          <w:lang w:val="it-IT"/>
+        </w:rPr>
+        <w:t xml:space="preserve"> (i.e. </w:t>
+      </w:r>
+      <w:r>
+        <w:rPr>
+          <w:lang w:val="it-IT"/>
+        </w:rPr>
+        <w:t>utilizzando un approccio basato sulla coreografia)</w:t>
+      </w:r>
+      <w:r>
+        <w:rPr>
+          <w:lang w:val="it-IT"/>
+        </w:rPr>
+        <w:t xml:space="preserve"> per evitare il collo di bottiglia e il single point of failure e poiché sono coinvolti due soli microservizi (per cui è sufficientemente semplice coordinare i due servizi senza un componente centralizzato). È questo il motivo per cui viene utilizzata una coda di messaggi tra payment e booking: di fatto, per avere una corretta implementazione del pattern saga distribuito, i microservizi devono comunicare direttamente tra loro sfruttando un sistema a code di messaggi, che sia essa una semplice message queue (come nel nostro caso) o un sistema publish-subscribe</w:t>
+      </w:r>
+      <w:r>
+        <w:rPr>
+          <w:lang w:val="it-IT"/>
+        </w:rPr>
+        <w:t xml:space="preserve"> (</w:t>
+      </w:r>
+      <w:r>
+        <w:rPr>
+          <w:lang w:val="it-IT"/>
+        </w:rPr>
+        <w:t>dove il sistema publish</w:t>
+      </w:r>
+      <w:r>
+        <w:rPr>
+          <w:lang w:val="it-IT"/>
+        </w:rPr>
+        <w:t>-subscribe sarebbe risultato più adeguato nel caso in cui</w:t>
+      </w:r>
+      <w:r>
+        <w:rPr>
+          <w:lang w:val="it-IT"/>
+        </w:rPr>
+        <w:t xml:space="preserve"> fosse </w:t>
+      </w:r>
+      <w:r>
+        <w:rPr>
+          <w:lang w:val="it-IT"/>
+        </w:rPr>
+        <w:t>esistito</w:t>
+      </w:r>
+      <w:r>
+        <w:rPr>
+          <w:lang w:val="it-IT"/>
+        </w:rPr>
+        <w:t xml:space="preserve"> un numero</w:t>
+      </w:r>
+      <w:r>
+        <w:rPr>
+          <w:lang w:val="it-IT"/>
+        </w:rPr>
+        <w:t xml:space="preserve"> maggiore di microservizi coinvolto nel pattern saga</w:t>
+      </w:r>
+      <w:r>
+        <w:rPr>
+          <w:lang w:val="it-IT"/>
+        </w:rPr>
+        <w:t>)</w:t>
+      </w:r>
+      <w:r>
+        <w:rPr>
+          <w:lang w:val="it-IT"/>
+        </w:rPr>
+        <w:t>.</w:t>
       </w:r>
     </w:p>
     <w:p>
@@ -1900,6 +2136,24 @@
         </w:rPr>
         <w:t>, per mantenere in modo centralizzato lo storico di tutte le operazioni che sono state eseguite all’interno del sistema, anche con lo scopo di effettuare delle attività di monitoraggio.</w:t>
       </w:r>
+      <w:r>
+        <w:rPr>
+          <w:lang w:val="it-IT"/>
+        </w:rPr>
+        <w:t xml:space="preserve"> Questo pattern </w:t>
+      </w:r>
+      <w:r>
+        <w:rPr>
+          <w:lang w:val="it-IT"/>
+        </w:rPr>
+        <w:t>risulta essere anche un aiuto importante per la fase di debugging</w:t>
+      </w:r>
+      <w:r>
+        <w:rPr>
+          <w:lang w:val="it-IT"/>
+        </w:rPr>
+        <w:t xml:space="preserve"> dell’applicazione.</w:t>
+      </w:r>
     </w:p>
     <w:p>
       <w:pPr>
@@ -1914,9 +2168,39 @@
       </w:r>
       <w:r>
         <w:rPr>
-          <w:lang w:val="it-IT"/>
-        </w:rPr>
-        <w:t>È stato inoltre implementato un meccanismo di discovery che permett</w:t>
+          <w:b/>
+          <w:bCs/>
+          <w:i/>
+          <w:iCs/>
+          <w:lang w:val="it-IT"/>
+        </w:rPr>
+        <w:t>Discovery service:</w:t>
+      </w:r>
+      <w:r>
+        <w:rPr>
+          <w:lang w:val="it-IT"/>
+        </w:rPr>
+        <w:t xml:space="preserve"> è</w:t>
+      </w:r>
+      <w:r>
+        <w:rPr>
+          <w:lang w:val="it-IT"/>
+        </w:rPr>
+        <w:t xml:space="preserve"> stato inoltre implementato un meccanismo di </w:t>
+      </w:r>
+      <w:r>
+        <w:rPr>
+          <w:b/>
+          <w:bCs/>
+          <w:lang w:val="it-IT"/>
+        </w:rPr>
+        <w:t>discovery</w:t>
+      </w:r>
+      <w:r>
+        <w:rPr>
+          <w:lang w:val="it-IT"/>
+        </w:rPr>
+        <w:t xml:space="preserve"> che permett</w:t>
       </w:r>
       <w:r>
         <w:rPr>
@@ -2018,7 +2302,19 @@
         <w:rPr>
           <w:lang w:val="it-IT"/>
         </w:rPr>
-        <w:t xml:space="preserve"> in modo </w:t>
+        <w:t xml:space="preserve"> </w:t>
+      </w:r>
+      <w:r>
+        <w:rPr>
+          <w:lang w:val="it-IT"/>
+        </w:rPr>
+        <w:t xml:space="preserve">manualmente </w:t>
+      </w:r>
+      <w:r>
+        <w:rPr>
+          <w:lang w:val="it-IT"/>
+        </w:rPr>
+        <w:t xml:space="preserve">in modo </w:t>
       </w:r>
       <w:r>
         <w:rPr>
@@ -2037,6 +2333,19 @@
           <w:lang w:val="it-IT"/>
         </w:rPr>
         <w:t>, con due discovery server.</w:t>
+      </w:r>
+      <w:r>
+        <w:rPr>
+          <w:lang w:val="it-IT"/>
+        </w:rPr>
+        <w:t xml:space="preserve"> Il funzionamento è il seguente: </w:t>
+      </w:r>
+      <w:r>
+        <w:rPr>
+          <w:highlight w:val="cyan"/>
+          <w:lang w:val="it-IT"/>
+        </w:rPr>
+        <w:t>[TODO]</w:t>
       </w:r>
     </w:p>
     <w:p>
@@ -2048,9 +2357,25 @@
       </w:pPr>
       <w:r>
         <w:rPr>
-          <w:lang w:val="it-IT"/>
-        </w:rPr>
-        <w:t xml:space="preserve">Infine, </w:t>
+          <w:b/>
+          <w:bCs/>
+          <w:i/>
+          <w:iCs/>
+          <w:lang w:val="it-IT"/>
+        </w:rPr>
+        <w:t>Meccanismi di sicurezza:</w:t>
+      </w:r>
+      <w:r>
+        <w:rPr>
+          <w:lang w:val="it-IT"/>
+        </w:rPr>
+        <w:t xml:space="preserve"> i</w:t>
+      </w:r>
+      <w:r>
+        <w:rPr>
+          <w:lang w:val="it-IT"/>
+        </w:rPr>
+        <w:t xml:space="preserve">nfine, </w:t>
       </w:r>
       <w:r>
         <w:rPr>
@@ -2123,7 +2448,19 @@
         <w:rPr>
           <w:lang w:val="it-IT"/>
         </w:rPr>
-        <w:t xml:space="preserve"> scambiati tra i container vengono cifrati per </w:t>
+        <w:t xml:space="preserve"> scambiati tra </w:t>
+      </w:r>
+      <w:r>
+        <w:rPr>
+          <w:lang w:val="it-IT"/>
+        </w:rPr>
+        <w:t xml:space="preserve">il front-end e il servizio registration </w:t>
+      </w:r>
+      <w:r>
+        <w:rPr>
+          <w:lang w:val="it-IT"/>
+        </w:rPr>
+        <w:t xml:space="preserve">vengono cifrati per </w:t>
       </w:r>
       <w:r>
         <w:rPr>
@@ -2142,6 +2479,126 @@
           <w:lang w:val="it-IT"/>
         </w:rPr>
         <w:t>la confidenzialità dei dati.</w:t>
+      </w:r>
+      <w:r>
+        <w:rPr>
+          <w:lang w:val="it-IT"/>
+        </w:rPr>
+        <w:t xml:space="preserve"> </w:t>
+      </w:r>
+      <w:r>
+        <w:rPr>
+          <w:lang w:val="it-IT"/>
+        </w:rPr>
+        <w:t>Effettivamente,</w:t>
+      </w:r>
+      <w:r>
+        <w:rPr>
+          <w:lang w:val="it-IT"/>
+        </w:rPr>
+        <w:t xml:space="preserve"> le informazioni che </w:t>
+      </w:r>
+      <w:r>
+        <w:rPr>
+          <w:lang w:val="it-IT"/>
+        </w:rPr>
+        <w:t>tali microservizi</w:t>
+      </w:r>
+      <w:r>
+        <w:rPr>
+          <w:lang w:val="it-IT"/>
+        </w:rPr>
+        <w:t xml:space="preserve"> si scambiano sono le più sensibili del sistema</w:t>
+      </w:r>
+      <w:r>
+        <w:rPr>
+          <w:lang w:val="it-IT"/>
+        </w:rPr>
+        <w:t xml:space="preserve">, poiché tra queste </w:t>
+      </w:r>
+      <w:r>
+        <w:rPr>
+          <w:lang w:val="it-IT"/>
+        </w:rPr>
+        <w:t>figurano le password di tutti gli utenti e il numero</w:t>
+      </w:r>
+      <w:r>
+        <w:rPr>
+          <w:lang w:val="it-IT"/>
+        </w:rPr>
+        <w:t xml:space="preserve"> della carta di credito dei turisti.</w:t>
+      </w:r>
+      <w:r>
+        <w:rPr>
+          <w:lang w:val="it-IT"/>
+        </w:rPr>
+        <w:t xml:space="preserve"> Poiché </w:t>
+      </w:r>
+      <w:r>
+        <w:rPr>
+          <w:lang w:val="it-IT"/>
+        </w:rPr>
+        <w:t xml:space="preserve">i dati vengono anche memorizzati nella base di dati per </w:t>
+      </w:r>
+      <w:r>
+        <w:rPr>
+          <w:lang w:val="it-IT"/>
+        </w:rPr>
+        <w:t>conseguire la</w:t>
+      </w:r>
+      <w:r>
+        <w:rPr>
+          <w:lang w:val="it-IT"/>
+        </w:rPr>
+        <w:t xml:space="preserve"> persistenza</w:t>
+      </w:r>
+      <w:r>
+        <w:rPr>
+          <w:lang w:val="it-IT"/>
+        </w:rPr>
+        <w:t xml:space="preserve">, per evitare che eventuali attacchi al database </w:t>
+      </w:r>
+      <w:r>
+        <w:rPr>
+          <w:lang w:val="it-IT"/>
+        </w:rPr>
+        <w:t>risultino eccessivamente devastanti</w:t>
+      </w:r>
+      <w:r>
+        <w:rPr>
+          <w:lang w:val="it-IT"/>
+        </w:rPr>
+        <w:t xml:space="preserve">, </w:t>
+      </w:r>
+      <w:r>
+        <w:rPr>
+          <w:lang w:val="it-IT"/>
+        </w:rPr>
+        <w:t>viene cifrato anche il contenuto</w:t>
+      </w:r>
+      <w:r>
+        <w:rPr>
+          <w:lang w:val="it-IT"/>
+        </w:rPr>
+        <w:t xml:space="preserve"> della tabella</w:t>
+      </w:r>
+      <w:r>
+        <w:rPr>
+          <w:lang w:val="it-IT"/>
+        </w:rPr>
+        <w:t xml:space="preserve"> </w:t>
+      </w:r>
+      <w:r>
+        <w:rPr>
+          <w:lang w:val="it-IT"/>
+        </w:rPr>
+        <w:t>associata alle informazioni degli utenti</w:t>
+      </w:r>
+      <w:r>
+        <w:rPr>
+          <w:lang w:val="it-IT"/>
+        </w:rPr>
+        <w:t xml:space="preserve"> che, come già detto, sono le informazioni più sensibili.</w:t>
       </w:r>
     </w:p>
     <w:p>
@@ -2154,135 +2611,10 @@
           <w:bCs/>
           <w:lang w:val="it-IT"/>
         </w:rPr>
-        <w:t>Autenticazione</w:t>
-      </w:r>
-      <w:r>
-        <w:rPr>
-          <w:b/>
-          <w:bCs/>
-          <w:lang w:val="it-IT"/>
-        </w:rPr>
-        <w:t xml:space="preserve"> dei container</w:t>
-      </w:r>
-      <w:r>
-        <w:rPr>
-          <w:lang w:val="it-IT"/>
-        </w:rPr>
-        <w:t>: ogni volta che due container devono comunicare tra loro</w:t>
-      </w:r>
-      <w:r>
-        <w:rPr>
-          <w:lang w:val="it-IT"/>
-        </w:rPr>
-        <w:t>, s</w:t>
-      </w:r>
-      <w:r>
-        <w:rPr>
-          <w:lang w:val="it-IT"/>
-        </w:rPr>
-        <w:t>eguono il protocollo di autenticazione CHAP</w:t>
-      </w:r>
-      <w:r>
-        <w:rPr>
-          <w:lang w:val="it-IT"/>
-        </w:rPr>
-        <w:t xml:space="preserve"> (Challenge Handshake Authentication Protocol)</w:t>
-      </w:r>
-      <w:r>
-        <w:rPr>
-          <w:lang w:val="it-IT"/>
-        </w:rPr>
-        <w:t xml:space="preserve">: </w:t>
-      </w:r>
-      <w:r>
-        <w:rPr>
-          <w:lang w:val="it-IT"/>
-        </w:rPr>
-        <w:t>sia</w:t>
-      </w:r>
-      <w:r>
-        <w:rPr>
-          <w:lang w:val="it-IT"/>
-        </w:rPr>
-        <w:t xml:space="preserve"> A il container </w:t>
-      </w:r>
-      <w:r>
-        <w:rPr>
-          <w:lang w:val="it-IT"/>
-        </w:rPr>
-        <w:t>che si deve autenticare e sia B il container autenticatore.</w:t>
-      </w:r>
-      <w:r>
-        <w:rPr>
-          <w:lang w:val="it-IT"/>
-        </w:rPr>
-        <w:t xml:space="preserve"> Allora, B invia ad A </w:t>
-      </w:r>
-      <w:r>
-        <w:rPr>
-          <w:lang w:val="it-IT"/>
-        </w:rPr>
-        <w:t>un nonce</w:t>
-      </w:r>
-      <w:r>
-        <w:rPr>
-          <w:lang w:val="it-IT"/>
-        </w:rPr>
-        <w:t xml:space="preserve"> n, ed A dovrà rispondere con </w:t>
-      </w:r>
-      <w:r>
-        <w:rPr>
-          <w:lang w:val="it-IT"/>
-        </w:rPr>
-        <w:t>F</w:t>
-      </w:r>
-      <w:r>
-        <w:rPr>
-          <w:lang w:val="it-IT"/>
-        </w:rPr>
-        <w:t>(</w:t>
-      </w:r>
-      <w:r>
-        <w:rPr>
-          <w:lang w:val="it-IT"/>
-        </w:rPr>
-        <w:t xml:space="preserve">pwd, n), dove pwd è la password </w:t>
-      </w:r>
-      <w:r>
-        <w:rPr>
-          <w:lang w:val="it-IT"/>
-        </w:rPr>
-        <w:t>necessaria per A per autenticarsi</w:t>
-      </w:r>
-      <w:r>
-        <w:rPr>
-          <w:lang w:val="it-IT"/>
-        </w:rPr>
-        <w:t>,</w:t>
-      </w:r>
-      <w:r>
-        <w:rPr>
-          <w:lang w:val="it-IT"/>
-        </w:rPr>
-        <w:t xml:space="preserve"> e F() è </w:t>
-      </w:r>
-      <w:r>
-        <w:rPr>
-          <w:lang w:val="it-IT"/>
-        </w:rPr>
-        <w:t>una funzione hash crittografica.</w:t>
-      </w:r>
-      <w:r>
-        <w:rPr>
-          <w:lang w:val="it-IT"/>
-        </w:rPr>
-        <w:t xml:space="preserve"> La password è memorizzata </w:t>
-      </w:r>
-      <w:r>
-        <w:rPr>
-          <w:lang w:val="it-IT"/>
-        </w:rPr>
-        <w:t>in chiaro</w:t>
+        <w:t>Autenticazione dell’utente</w:t>
+      </w:r>
+      <w:r>
+        <w:t>:</w:t>
       </w:r>
       <w:r>
         <w:rPr>
@@ -2294,141 +2626,199 @@
         <w:rPr>
           <w:lang w:val="it-IT"/>
         </w:rPr>
-        <w:t>tra le variabili d’ambiente del</w:t>
-      </w:r>
-      <w:r>
-        <w:rPr>
-          <w:lang w:val="it-IT"/>
-        </w:rPr>
-        <w:t xml:space="preserve"> container B.</w:t>
-      </w:r>
-      <w:r>
-        <w:rPr>
-          <w:lang w:val="it-IT"/>
-        </w:rPr>
-        <w:t xml:space="preserve"> Quest’ultimo, per verificare la correttezza delle credenziali immesse da A, </w:t>
-      </w:r>
-      <w:r>
-        <w:rPr>
-          <w:lang w:val="it-IT"/>
-        </w:rPr>
-        <w:t>dovrà calcolare a sua volta F(real</w:t>
-      </w:r>
-      <w:r>
-        <w:rPr>
-          <w:lang w:val="it-IT"/>
-        </w:rPr>
-        <w:t>_</w:t>
-      </w:r>
-      <w:r>
-        <w:rPr>
-          <w:lang w:val="it-IT"/>
-        </w:rPr>
-        <w:t>pwd, n)</w:t>
-      </w:r>
-      <w:r>
-        <w:rPr>
-          <w:lang w:val="it-IT"/>
-        </w:rPr>
-        <w:t xml:space="preserve"> (dove real_pwd è la password corretta memorizzata </w:t>
-      </w:r>
-      <w:r>
-        <w:rPr>
-          <w:lang w:val="it-IT"/>
-        </w:rPr>
-        <w:t>tra le variabili d’ambiente</w:t>
-      </w:r>
-      <w:r>
-        <w:rPr>
-          <w:lang w:val="it-IT"/>
-        </w:rPr>
-        <w:t>) e confrontare il valore ottenuto con quello ricevuto dal container A.</w:t>
+        <w:t xml:space="preserve">come già </w:t>
+      </w:r>
+      <w:r>
+        <w:rPr>
+          <w:lang w:val="it-IT"/>
+        </w:rPr>
+        <w:t>accennato</w:t>
+      </w:r>
+      <w:r>
+        <w:rPr>
+          <w:lang w:val="it-IT"/>
+        </w:rPr>
+        <w:t xml:space="preserve"> in precedenza, </w:t>
+      </w:r>
+      <w:r>
+        <w:rPr>
+          <w:lang w:val="it-IT"/>
+        </w:rPr>
+        <w:t>l’utente, per poter usufruire dell’applicazione, ha bisogno di registrarsi al sistema.</w:t>
+      </w:r>
+      <w:r>
+        <w:rPr>
+          <w:lang w:val="it-IT"/>
+        </w:rPr>
+        <w:t xml:space="preserve"> Tuttavia, è stato necessario</w:t>
+      </w:r>
+      <w:r>
+        <w:rPr>
+          <w:lang w:val="it-IT"/>
+        </w:rPr>
+        <w:t xml:space="preserve"> adottare dei particolari meccanismi aggiuntivi che non consentano all’utente </w:t>
+      </w:r>
+      <w:r>
+        <w:rPr>
+          <w:lang w:val="it-IT"/>
+        </w:rPr>
+        <w:t xml:space="preserve">di </w:t>
+      </w:r>
+      <w:r>
+        <w:rPr>
+          <w:lang w:val="it-IT"/>
+        </w:rPr>
+        <w:t xml:space="preserve">bypassare il login / l’iscrizione </w:t>
+      </w:r>
+      <w:r>
+        <w:rPr>
+          <w:lang w:val="it-IT"/>
+        </w:rPr>
+        <w:t xml:space="preserve">giungendo direttamente a una qualunque </w:t>
+      </w:r>
+      <w:r>
+        <w:rPr>
+          <w:lang w:val="it-IT"/>
+        </w:rPr>
+        <w:t>schermata dell’applicazione semplicemente digitando il relativo URL sul browser.</w:t>
       </w:r>
     </w:p>
     <w:p>
       <w:pPr>
-        <w:pStyle w:val="bulletlist"/>
-      </w:pPr>
-      <w:r>
-        <w:rPr>
-          <w:b/>
-          <w:bCs/>
-          <w:lang w:val="it-IT"/>
-        </w:rPr>
-        <w:t>Autenticazione dell’utente</w:t>
-      </w:r>
-      <w:r>
-        <w:t>:</w:t>
-      </w:r>
-      <w:r>
-        <w:rPr>
-          <w:lang w:val="it-IT"/>
-        </w:rPr>
-        <w:t xml:space="preserve"> </w:t>
-      </w:r>
-      <w:r>
-        <w:rPr>
-          <w:lang w:val="it-IT"/>
-        </w:rPr>
-        <w:t xml:space="preserve">come già detto in precedenza, </w:t>
-      </w:r>
-      <w:r>
-        <w:rPr>
-          <w:lang w:val="it-IT"/>
-        </w:rPr>
-        <w:t>l’utente, per poter usufruire dell’applicazione, ha bisogno di registrarsi al sistema.</w:t>
-      </w:r>
-      <w:r>
-        <w:rPr>
-          <w:lang w:val="it-IT"/>
-        </w:rPr>
-        <w:t xml:space="preserve"> Tuttavia, è stato necessario</w:t>
-      </w:r>
-      <w:r>
-        <w:rPr>
-          <w:lang w:val="it-IT"/>
-        </w:rPr>
-        <w:t xml:space="preserve"> adottare dei particolari meccanismi aggiuntivi che non consentano all’utente di </w:t>
-      </w:r>
-      <w:r>
-        <w:rPr>
-          <w:lang w:val="it-IT"/>
-        </w:rPr>
-        <w:t xml:space="preserve">bypassare il login / l’iscrizione </w:t>
-      </w:r>
-      <w:r>
-        <w:rPr>
-          <w:lang w:val="it-IT"/>
-        </w:rPr>
-        <w:t xml:space="preserve">giungendo direttamente a una qualunque </w:t>
-      </w:r>
-      <w:r>
-        <w:rPr>
-          <w:lang w:val="it-IT"/>
-        </w:rPr>
-        <w:t>schermata dell’applicazione semplicemente digitando il relativo URL sul browser.</w:t>
+        <w:pStyle w:val="Titolo1"/>
+        <w:rPr>
+          <w:lang w:val="it-IT"/>
+        </w:rPr>
+      </w:pPr>
+      <w:r>
+        <w:rPr>
+          <w:lang w:val="it-IT"/>
+        </w:rPr>
+        <w:t>Implementazione realizzata</w:t>
       </w:r>
     </w:p>
     <w:p>
       <w:pPr>
-        <w:pStyle w:val="Titolo1"/>
-        <w:rPr>
-          <w:lang w:val="it-IT"/>
-        </w:rPr>
-      </w:pPr>
-      <w:r>
-        <w:rPr>
-          <w:lang w:val="it-IT"/>
-        </w:rPr>
-        <w:t>Implementazione realizzata</w:t>
+        <w:pStyle w:val="Titolo2"/>
+      </w:pPr>
+      <w:r>
+        <w:t>Registration</w:t>
       </w:r>
     </w:p>
     <w:p>
       <w:pPr>
-        <w:pStyle w:val="Titolo2"/>
-      </w:pPr>
-      <w:r>
-        <w:t>Registration</w:t>
+        <w:pStyle w:val="Corpotesto"/>
+        <w:rPr>
+          <w:lang w:val="it-IT"/>
+        </w:rPr>
+      </w:pPr>
+      <w:r>
+        <w:rPr>
+          <w:lang w:val="it-IT"/>
+        </w:rPr>
+        <w:t>Nel momento</w:t>
+      </w:r>
+      <w:r>
+        <w:rPr>
+          <w:lang w:val="it-IT"/>
+        </w:rPr>
+        <w:t xml:space="preserve"> in cui</w:t>
+      </w:r>
+      <w:r>
+        <w:rPr>
+          <w:lang w:val="it-IT"/>
+        </w:rPr>
+        <w:t xml:space="preserve"> l’utente deve registrarsi per la prima volta all’interno del sistema</w:t>
+      </w:r>
+      <w:r>
+        <w:rPr>
+          <w:lang w:val="it-IT"/>
+        </w:rPr>
+        <w:t xml:space="preserve">, </w:t>
+      </w:r>
+      <w:r>
+        <w:rPr>
+          <w:lang w:val="it-IT"/>
+        </w:rPr>
+        <w:t xml:space="preserve">deve compilare un form con </w:t>
+      </w:r>
+      <w:r>
+        <w:rPr>
+          <w:lang w:val="it-IT"/>
+        </w:rPr>
+        <w:t>lo username</w:t>
+      </w:r>
+      <w:r>
+        <w:rPr>
+          <w:lang w:val="it-IT"/>
+        </w:rPr>
+        <w:t>, la password scelta</w:t>
+      </w:r>
+      <w:r>
+        <w:rPr>
+          <w:lang w:val="it-IT"/>
+        </w:rPr>
+        <w:t>, la tipologia di utente (turista o compagnia aerea)</w:t>
+      </w:r>
+      <w:r>
+        <w:rPr>
+          <w:lang w:val="it-IT"/>
+        </w:rPr>
+        <w:t xml:space="preserve">, </w:t>
+      </w:r>
+      <w:r>
+        <w:rPr>
+          <w:lang w:val="it-IT"/>
+        </w:rPr>
+        <w:t xml:space="preserve">l’eventuale compagnia aerea per conto della quale </w:t>
+      </w:r>
+      <w:r>
+        <w:rPr>
+          <w:lang w:val="it-IT"/>
+        </w:rPr>
+        <w:t>si vuole loggare</w:t>
+      </w:r>
+      <w:r>
+        <w:rPr>
+          <w:lang w:val="it-IT"/>
+        </w:rPr>
+        <w:t xml:space="preserve"> e l’eventuale numero della carta di credito (utile nel caso in cui l’utente sia un turista)</w:t>
+      </w:r>
+      <w:r>
+        <w:rPr>
+          <w:lang w:val="it-IT"/>
+        </w:rPr>
+        <w:t>.</w:t>
+      </w:r>
+      <w:r>
+        <w:rPr>
+          <w:lang w:val="it-IT"/>
+        </w:rPr>
+        <w:t xml:space="preserve"> Una volta immessi questi dati, </w:t>
+      </w:r>
+      <w:r>
+        <w:rPr>
+          <w:lang w:val="it-IT"/>
+        </w:rPr>
+        <w:t xml:space="preserve">il microservizio front-end si occupa di inviarli a </w:t>
+      </w:r>
+      <w:r>
+        <w:rPr>
+          <w:lang w:val="it-IT"/>
+        </w:rPr>
+        <w:t>registration mediante chiamata RPC</w:t>
+      </w:r>
+      <w:r>
+        <w:rPr>
+          <w:lang w:val="it-IT"/>
+        </w:rPr>
+        <w:t>, cosicché registration possa memorizzarli all’interno della tabella</w:t>
+      </w:r>
+      <w:r>
+        <w:rPr>
+          <w:lang w:val="it-IT"/>
+        </w:rPr>
+        <w:t xml:space="preserve"> del database che tiene traccia di tutti gli utenti iscritti al sistema.</w:t>
       </w:r>
     </w:p>
     <w:p>
@@ -2442,774 +2832,712 @@
         <w:rPr>
           <w:lang w:val="it-IT"/>
         </w:rPr>
-        <w:t>Nel momento</w:t>
-      </w:r>
-      <w:r>
-        <w:rPr>
-          <w:lang w:val="it-IT"/>
-        </w:rPr>
-        <w:t xml:space="preserve"> in cui</w:t>
-      </w:r>
-      <w:r>
-        <w:rPr>
-          <w:lang w:val="it-IT"/>
-        </w:rPr>
-        <w:t xml:space="preserve"> l’utente deve registrarsi per la prima volta all’interno del sistema</w:t>
-      </w:r>
-      <w:r>
-        <w:rPr>
-          <w:lang w:val="it-IT"/>
-        </w:rPr>
-        <w:t xml:space="preserve">, </w:t>
-      </w:r>
-      <w:r>
-        <w:rPr>
-          <w:lang w:val="it-IT"/>
-        </w:rPr>
-        <w:t xml:space="preserve">deve compilare un form con </w:t>
-      </w:r>
-      <w:r>
-        <w:rPr>
-          <w:lang w:val="it-IT"/>
-        </w:rPr>
-        <w:t>lo username</w:t>
-      </w:r>
-      <w:r>
-        <w:rPr>
-          <w:lang w:val="it-IT"/>
-        </w:rPr>
-        <w:t>, la email, la password scelta</w:t>
-      </w:r>
-      <w:r>
-        <w:rPr>
-          <w:lang w:val="it-IT"/>
-        </w:rPr>
-        <w:t>, la tipologia di utente (turista o compagnia aerea)</w:t>
-      </w:r>
-      <w:r>
-        <w:rPr>
-          <w:lang w:val="it-IT"/>
-        </w:rPr>
-        <w:t xml:space="preserve">, </w:t>
-      </w:r>
-      <w:r>
-        <w:rPr>
-          <w:lang w:val="it-IT"/>
-        </w:rPr>
-        <w:t xml:space="preserve">l’eventuale compagnia aerea per conto della quale </w:t>
-      </w:r>
-      <w:r>
-        <w:rPr>
-          <w:lang w:val="it-IT"/>
-        </w:rPr>
-        <w:t>si vuole loggare</w:t>
-      </w:r>
-      <w:r>
-        <w:rPr>
-          <w:lang w:val="it-IT"/>
-        </w:rPr>
-        <w:t xml:space="preserve"> e l’eventuale numero della </w:t>
-      </w:r>
-      <w:r>
-        <w:rPr>
-          <w:lang w:val="it-IT"/>
-        </w:rPr>
-        <w:t>carta di credito (utile nel caso in cui l’utente sia un turista)</w:t>
-      </w:r>
-      <w:r>
-        <w:rPr>
-          <w:lang w:val="it-IT"/>
-        </w:rPr>
-        <w:t>.</w:t>
-      </w:r>
-      <w:r>
-        <w:rPr>
-          <w:lang w:val="it-IT"/>
-        </w:rPr>
-        <w:t xml:space="preserve"> Una volta immessi questi dati, </w:t>
-      </w:r>
-      <w:r>
-        <w:rPr>
-          <w:lang w:val="it-IT"/>
-        </w:rPr>
-        <w:t xml:space="preserve">il microservizio front-end si occupa di inviarli a </w:t>
-      </w:r>
-      <w:r>
-        <w:rPr>
-          <w:lang w:val="it-IT"/>
-        </w:rPr>
-        <w:t>registration mediante chiamata RPC</w:t>
-      </w:r>
-      <w:r>
-        <w:rPr>
-          <w:lang w:val="it-IT"/>
-        </w:rPr>
-        <w:t>, cosicché registration possa memorizzarli all’interno della tabella</w:t>
-      </w:r>
-      <w:r>
-        <w:rPr>
-          <w:lang w:val="it-IT"/>
-        </w:rPr>
-        <w:t xml:space="preserve"> del database che tiene traccia di tutti gli utenti iscritti al sistema.</w:t>
+        <w:t>Nel momento in cui l’utente deve accedere al sistema</w:t>
+      </w:r>
+      <w:r>
+        <w:rPr>
+          <w:lang w:val="it-IT"/>
+        </w:rPr>
+        <w:t xml:space="preserve"> le volte successive alla prima, deve semplicemente inserire </w:t>
+      </w:r>
+      <w:r>
+        <w:rPr>
+          <w:lang w:val="it-IT"/>
+        </w:rPr>
+        <w:t>username</w:t>
+      </w:r>
+      <w:r>
+        <w:rPr>
+          <w:lang w:val="it-IT"/>
+        </w:rPr>
+        <w:t xml:space="preserve"> e password. Dopodiché</w:t>
+      </w:r>
+      <w:r>
+        <w:rPr>
+          <w:lang w:val="it-IT"/>
+        </w:rPr>
+        <w:t xml:space="preserve"> il front-end </w:t>
+      </w:r>
+      <w:r>
+        <w:rPr>
+          <w:lang w:val="it-IT"/>
+        </w:rPr>
+        <w:t>li invia a registration mediante</w:t>
+      </w:r>
+      <w:r>
+        <w:rPr>
+          <w:lang w:val="it-IT"/>
+        </w:rPr>
+        <w:t xml:space="preserve"> chiamata RPC</w:t>
+      </w:r>
+      <w:r>
+        <w:rPr>
+          <w:lang w:val="it-IT"/>
+        </w:rPr>
+        <w:t>, in modo tale che regitration confronti le credenziali immesse dall’utente con le informazioni memorizzate nel database: se corrispondono</w:t>
+      </w:r>
+      <w:r>
+        <w:rPr>
+          <w:lang w:val="it-IT"/>
+        </w:rPr>
+        <w:t xml:space="preserve"> allora</w:t>
+      </w:r>
+      <w:r>
+        <w:rPr>
+          <w:lang w:val="it-IT"/>
+        </w:rPr>
+        <w:t xml:space="preserve"> il login ha successo, altrimenti</w:t>
+      </w:r>
+      <w:r>
+        <w:rPr>
+          <w:lang w:val="it-IT"/>
+        </w:rPr>
+        <w:t xml:space="preserve"> regitration dovrà comunicare (sempre tramite RPC)</w:t>
+      </w:r>
+      <w:r>
+        <w:rPr>
+          <w:lang w:val="it-IT"/>
+        </w:rPr>
+        <w:t xml:space="preserve"> al front-end che si è verificato un errore, cosicché il front-end potrà restituire al client </w:t>
+      </w:r>
+      <w:r>
+        <w:rPr>
+          <w:lang w:val="it-IT"/>
+        </w:rPr>
+        <w:t>una pagina di errore.</w:t>
       </w:r>
     </w:p>
     <w:p>
       <w:pPr>
-        <w:pStyle w:val="Corpotesto"/>
-        <w:rPr>
-          <w:lang w:val="it-IT"/>
-        </w:rPr>
-      </w:pPr>
-      <w:r>
-        <w:rPr>
-          <w:lang w:val="it-IT"/>
-        </w:rPr>
-        <w:t>Nel momento in cui l’utente deve accedere al sistema</w:t>
-      </w:r>
-      <w:r>
-        <w:rPr>
-          <w:lang w:val="it-IT"/>
-        </w:rPr>
-        <w:t xml:space="preserve"> le volte successive alla prima, deve semplicemente inserire </w:t>
-      </w:r>
-      <w:r>
-        <w:rPr>
-          <w:lang w:val="it-IT"/>
-        </w:rPr>
-        <w:t>username</w:t>
-      </w:r>
-      <w:r>
-        <w:rPr>
-          <w:lang w:val="it-IT"/>
-        </w:rPr>
-        <w:t xml:space="preserve"> e password. Dopodiché</w:t>
-      </w:r>
-      <w:r>
-        <w:rPr>
-          <w:lang w:val="it-IT"/>
-        </w:rPr>
-        <w:t xml:space="preserve"> il front-end </w:t>
-      </w:r>
-      <w:r>
-        <w:rPr>
-          <w:lang w:val="it-IT"/>
-        </w:rPr>
-        <w:t>li invia a registration mediante</w:t>
-      </w:r>
-      <w:r>
-        <w:rPr>
-          <w:lang w:val="it-IT"/>
-        </w:rPr>
-        <w:t xml:space="preserve"> chiamata RPC</w:t>
-      </w:r>
-      <w:r>
-        <w:rPr>
-          <w:lang w:val="it-IT"/>
-        </w:rPr>
-        <w:t>, in modo tale che regitration confronti le credenziali immesse dall’utente con le informazioni memorizzate nel database: se corrispondono</w:t>
-      </w:r>
-      <w:r>
-        <w:rPr>
-          <w:lang w:val="it-IT"/>
-        </w:rPr>
-        <w:t xml:space="preserve"> allora</w:t>
-      </w:r>
-      <w:r>
-        <w:rPr>
-          <w:lang w:val="it-IT"/>
-        </w:rPr>
-        <w:t xml:space="preserve"> il login ha successo, altrimenti</w:t>
-      </w:r>
-      <w:r>
-        <w:rPr>
-          <w:lang w:val="it-IT"/>
-        </w:rPr>
-        <w:t xml:space="preserve"> regitration dovrà comunicare (sempre tramite RPC)</w:t>
-      </w:r>
-      <w:r>
-        <w:rPr>
-          <w:lang w:val="it-IT"/>
-        </w:rPr>
-        <w:t xml:space="preserve"> al front-end che si è verificato un errore, cosicché il front-end potrà restituire al client </w:t>
-      </w:r>
-      <w:r>
-        <w:rPr>
-          <w:lang w:val="it-IT"/>
-        </w:rPr>
-        <w:t>una pagina di errore.</w:t>
+        <w:pStyle w:val="Titolo2"/>
+      </w:pPr>
+      <w:r>
+        <w:t>Booking</w:t>
       </w:r>
     </w:p>
     <w:p>
       <w:pPr>
-        <w:pStyle w:val="Titolo2"/>
-      </w:pPr>
-      <w:r>
-        <w:t>Booking</w:t>
+        <w:pStyle w:val="Corpotesto"/>
+        <w:rPr>
+          <w:lang w:val="it-IT"/>
+        </w:rPr>
+      </w:pPr>
+      <w:r>
+        <w:rPr>
+          <w:lang w:val="it-IT"/>
+        </w:rPr>
+        <w:t xml:space="preserve">Il caso d’uso </w:t>
+      </w:r>
+      <w:r>
+        <w:rPr>
+          <w:lang w:val="it-IT"/>
+        </w:rPr>
+        <w:t>proprio del turista è l’acquisto dei biglietti aerei. In particolare, il turista deve</w:t>
+      </w:r>
+      <w:r>
+        <w:rPr>
+          <w:lang w:val="it-IT"/>
+        </w:rPr>
+        <w:t xml:space="preserve"> inserire la data del volo che vuole prenotare, l’aeroporto di partenza</w:t>
+      </w:r>
+      <w:r>
+        <w:rPr>
+          <w:lang w:val="it-IT"/>
+        </w:rPr>
+        <w:t xml:space="preserve"> e</w:t>
+      </w:r>
+      <w:r>
+        <w:rPr>
+          <w:lang w:val="it-IT"/>
+        </w:rPr>
+        <w:t xml:space="preserve"> l’aeroporto di arrivo</w:t>
+      </w:r>
+      <w:r>
+        <w:rPr>
+          <w:lang w:val="it-IT"/>
+        </w:rPr>
+        <w:t xml:space="preserve">. </w:t>
+      </w:r>
+      <w:r>
+        <w:rPr>
+          <w:lang w:val="it-IT"/>
+        </w:rPr>
+        <w:t>Dopodiché</w:t>
+      </w:r>
+      <w:r>
+        <w:rPr>
+          <w:lang w:val="it-IT"/>
+        </w:rPr>
+        <w:t>,</w:t>
+      </w:r>
+      <w:r>
+        <w:rPr>
+          <w:lang w:val="it-IT"/>
+        </w:rPr>
+        <w:t xml:space="preserve"> il front-end </w:t>
+      </w:r>
+      <w:r>
+        <w:rPr>
+          <w:lang w:val="it-IT"/>
+        </w:rPr>
+        <w:t>invia i dati a booking, il quale va a recuperare</w:t>
+      </w:r>
+      <w:r>
+        <w:rPr>
+          <w:lang w:val="it-IT"/>
+        </w:rPr>
+        <w:t xml:space="preserve"> tutti i voli che matchano con </w:t>
+      </w:r>
+      <w:r>
+        <w:rPr>
+          <w:lang w:val="it-IT"/>
+        </w:rPr>
+        <w:t xml:space="preserve">le informazioni </w:t>
+      </w:r>
+      <w:r>
+        <w:rPr>
+          <w:lang w:val="it-IT"/>
+        </w:rPr>
+        <w:t>immesse dall’utente</w:t>
+      </w:r>
+      <w:r>
+        <w:rPr>
+          <w:lang w:val="it-IT"/>
+        </w:rPr>
+        <w:t xml:space="preserve"> </w:t>
+      </w:r>
+      <w:r>
+        <w:rPr>
+          <w:lang w:val="it-IT"/>
+        </w:rPr>
+        <w:t>e li restituisce a sua volta al front-end.</w:t>
+      </w:r>
+      <w:r>
+        <w:rPr>
+          <w:lang w:val="it-IT"/>
+        </w:rPr>
+        <w:t xml:space="preserve"> A questo punto</w:t>
+      </w:r>
+      <w:r>
+        <w:rPr>
+          <w:lang w:val="it-IT"/>
+        </w:rPr>
+        <w:t xml:space="preserve">, </w:t>
+      </w:r>
+      <w:r>
+        <w:rPr>
+          <w:lang w:val="it-IT"/>
+        </w:rPr>
+        <w:t xml:space="preserve">il </w:t>
+      </w:r>
+      <w:r>
+        <w:rPr>
+          <w:lang w:val="it-IT"/>
+        </w:rPr>
+        <w:t>turista</w:t>
+      </w:r>
+      <w:r>
+        <w:rPr>
+          <w:lang w:val="it-IT"/>
+        </w:rPr>
+        <w:t xml:space="preserve"> </w:t>
+      </w:r>
+      <w:r>
+        <w:rPr>
+          <w:lang w:val="it-IT"/>
+        </w:rPr>
+        <w:t>deve selezionare il volo</w:t>
+      </w:r>
+      <w:r>
+        <w:rPr>
+          <w:lang w:val="it-IT"/>
+        </w:rPr>
+        <w:t xml:space="preserve"> che preferisce</w:t>
+      </w:r>
+      <w:r>
+        <w:rPr>
+          <w:lang w:val="it-IT"/>
+        </w:rPr>
+        <w:t xml:space="preserve"> e deve comunicare al sistema</w:t>
+      </w:r>
+      <w:r>
+        <w:rPr>
+          <w:lang w:val="it-IT"/>
+        </w:rPr>
+        <w:t xml:space="preserve"> se </w:t>
+      </w:r>
+      <w:r>
+        <w:rPr>
+          <w:lang w:val="it-IT"/>
+        </w:rPr>
+        <w:t xml:space="preserve">vuole scegliere i </w:t>
+      </w:r>
+      <w:r>
+        <w:rPr>
+          <w:lang w:val="it-IT"/>
+        </w:rPr>
+        <w:t>posti a sedere</w:t>
+      </w:r>
+      <w:r>
+        <w:rPr>
+          <w:lang w:val="it-IT"/>
+        </w:rPr>
+        <w:t xml:space="preserve"> (ed eventualmente quali)</w:t>
+      </w:r>
+      <w:r>
+        <w:rPr>
+          <w:lang w:val="it-IT"/>
+        </w:rPr>
+        <w:t xml:space="preserve"> e di quali servizi aggiuntivi vuole usufruire.</w:t>
+      </w:r>
+      <w:r>
+        <w:rPr>
+          <w:lang w:val="it-IT"/>
+        </w:rPr>
+        <w:t xml:space="preserve"> Se non vuole scegliere i posti a sedere e i servizi aggiuntivi, deve solo limitarsi a selezionare il numero di biglietti da acquistare </w:t>
+      </w:r>
+      <w:r>
+        <w:rPr>
+          <w:lang w:val="it-IT"/>
+        </w:rPr>
+        <w:t>(chiaramente è possibile acquistare più biglietti insieme per agevolare la prenotazione dei voli per gruppi di persone).</w:t>
+      </w:r>
+      <w:r>
+        <w:rPr>
+          <w:lang w:val="it-IT"/>
+        </w:rPr>
+        <w:t xml:space="preserve"> </w:t>
+      </w:r>
+      <w:r>
+        <w:rPr>
+          <w:lang w:val="it-IT"/>
+        </w:rPr>
+        <w:t>In caso contrario</w:t>
+      </w:r>
+      <w:r>
+        <w:rPr>
+          <w:lang w:val="it-IT"/>
+        </w:rPr>
+        <w:t xml:space="preserve">, </w:t>
+      </w:r>
+      <w:r>
+        <w:rPr>
+          <w:lang w:val="it-IT"/>
+        </w:rPr>
+        <w:t>all’utente devono essere mostrati i prezzi relativi ai posti a sedere e ai servizi extra:</w:t>
+      </w:r>
+      <w:r>
+        <w:rPr>
+          <w:lang w:val="it-IT"/>
+        </w:rPr>
+        <w:t xml:space="preserve"> perciò, il microservizio booking,</w:t>
+      </w:r>
+      <w:r>
+        <w:rPr>
+          <w:lang w:val="it-IT"/>
+        </w:rPr>
+        <w:t xml:space="preserve"> </w:t>
+      </w:r>
+      <w:r>
+        <w:rPr>
+          <w:lang w:val="it-IT"/>
+        </w:rPr>
+        <w:t xml:space="preserve">affinché possa restituire al front-end </w:t>
+      </w:r>
+      <w:r>
+        <w:rPr>
+          <w:lang w:val="it-IT"/>
+        </w:rPr>
+        <w:t>questi prezzi</w:t>
+      </w:r>
+      <w:r>
+        <w:rPr>
+          <w:lang w:val="it-IT"/>
+        </w:rPr>
+        <w:t>,</w:t>
+      </w:r>
+      <w:r>
+        <w:rPr>
+          <w:lang w:val="it-IT"/>
+        </w:rPr>
+        <w:t xml:space="preserve"> </w:t>
+      </w:r>
+      <w:r>
+        <w:rPr>
+          <w:lang w:val="it-IT"/>
+        </w:rPr>
+        <w:t>deve contattare a sua volta flights management</w:t>
+      </w:r>
+      <w:r>
+        <w:rPr>
+          <w:lang w:val="it-IT"/>
+        </w:rPr>
+        <w:t xml:space="preserve"> mediante chiamata RPC, poiché </w:t>
+      </w:r>
+      <w:r>
+        <w:rPr>
+          <w:lang w:val="it-IT"/>
+        </w:rPr>
+        <w:t>le</w:t>
+      </w:r>
+      <w:r>
+        <w:rPr>
+          <w:lang w:val="it-IT"/>
+        </w:rPr>
+        <w:t xml:space="preserve"> informazioni sono memorizzate all’interno del</w:t>
+      </w:r>
+      <w:r>
+        <w:rPr>
+          <w:lang w:val="it-IT"/>
+        </w:rPr>
+        <w:t xml:space="preserve">le tabelle </w:t>
+      </w:r>
+      <w:r>
+        <w:rPr>
+          <w:lang w:val="it-IT"/>
+        </w:rPr>
+        <w:t>detenut</w:t>
+      </w:r>
+      <w:r>
+        <w:rPr>
+          <w:lang w:val="it-IT"/>
+        </w:rPr>
+        <w:t>e</w:t>
+      </w:r>
+      <w:r>
+        <w:rPr>
+          <w:lang w:val="it-IT"/>
+        </w:rPr>
+        <w:t xml:space="preserve"> da</w:t>
+      </w:r>
+      <w:r>
+        <w:rPr>
+          <w:lang w:val="it-IT"/>
+        </w:rPr>
+        <w:t xml:space="preserve"> flights management.</w:t>
+      </w:r>
+      <w:r>
+        <w:rPr>
+          <w:lang w:val="it-IT"/>
+        </w:rPr>
+        <w:t xml:space="preserve"> Ricapitolando, il flusso logico </w:t>
+      </w:r>
+      <w:r>
+        <w:rPr>
+          <w:lang w:val="it-IT"/>
+        </w:rPr>
+        <w:t xml:space="preserve">completo </w:t>
+      </w:r>
+      <w:r>
+        <w:rPr>
+          <w:lang w:val="it-IT"/>
+        </w:rPr>
+        <w:t>per</w:t>
+      </w:r>
+      <w:r>
+        <w:rPr>
+          <w:lang w:val="it-IT"/>
+        </w:rPr>
+        <w:t xml:space="preserve"> ottenere e mostrare all’utente i prezzi dei posti a sedere e i servizi extra è il seguente:</w:t>
+      </w:r>
+      <w:r>
+        <w:rPr>
+          <w:lang w:val="it-IT"/>
+        </w:rPr>
+        <w:t xml:space="preserve"> il front-e</w:t>
+      </w:r>
+      <w:r>
+        <w:rPr>
+          <w:lang w:val="it-IT"/>
+        </w:rPr>
+        <w:t xml:space="preserve">nd </w:t>
+      </w:r>
+      <w:r>
+        <w:rPr>
+          <w:lang w:val="it-IT"/>
+        </w:rPr>
+        <w:t>invia una query a</w:t>
+      </w:r>
+      <w:r>
+        <w:rPr>
+          <w:lang w:val="it-IT"/>
+        </w:rPr>
+        <w:t xml:space="preserve"> booking</w:t>
+      </w:r>
+      <w:r>
+        <w:rPr>
+          <w:lang w:val="it-IT"/>
+        </w:rPr>
+        <w:t xml:space="preserve"> poiché è quest’ultimo che si occupa del caso d’uso “</w:t>
+      </w:r>
+      <w:r>
+        <w:rPr>
+          <w:lang w:val="it-IT"/>
+        </w:rPr>
+        <w:t>a</w:t>
+      </w:r>
+      <w:r>
+        <w:rPr>
+          <w:lang w:val="it-IT"/>
+        </w:rPr>
+        <w:t>cquisto biglietti”</w:t>
+      </w:r>
+      <w:r>
+        <w:rPr>
+          <w:lang w:val="it-IT"/>
+        </w:rPr>
+        <w:t>; booking, a sua volta, per poter rispondere al front-end, invia una query a flights management</w:t>
+      </w:r>
+      <w:r>
+        <w:rPr>
+          <w:lang w:val="it-IT"/>
+        </w:rPr>
+        <w:t>; quest’ultimo va a leggere i prezzi sul database</w:t>
+      </w:r>
+      <w:r>
+        <w:rPr>
+          <w:lang w:val="it-IT"/>
+        </w:rPr>
+        <w:t xml:space="preserve"> e li restituisce a booking; infine, </w:t>
+      </w:r>
+      <w:r>
+        <w:rPr>
+          <w:lang w:val="it-IT"/>
+        </w:rPr>
+        <w:t>booking</w:t>
+      </w:r>
+      <w:r>
+        <w:rPr>
+          <w:lang w:val="it-IT"/>
+        </w:rPr>
+        <w:t xml:space="preserve"> invia i prezzi al front-end</w:t>
+      </w:r>
+      <w:r>
+        <w:rPr>
+          <w:lang w:val="it-IT"/>
+        </w:rPr>
+        <w:t xml:space="preserve"> in modo tale che, in ultima istanza</w:t>
+      </w:r>
+      <w:r>
+        <w:rPr>
+          <w:lang w:val="it-IT"/>
+        </w:rPr>
+        <w:t xml:space="preserve">, vengano </w:t>
+      </w:r>
+      <w:r>
+        <w:rPr>
+          <w:lang w:val="it-IT"/>
+        </w:rPr>
+        <w:t>mostrati all’utente tramite una stampa a schermo.</w:t>
       </w:r>
     </w:p>
     <w:p>
       <w:pPr>
-        <w:pStyle w:val="Corpotesto"/>
-        <w:rPr>
-          <w:lang w:val="it-IT"/>
-        </w:rPr>
-      </w:pPr>
-      <w:r>
-        <w:rPr>
-          <w:lang w:val="it-IT"/>
-        </w:rPr>
-        <w:t xml:space="preserve">Il caso d’uso </w:t>
-      </w:r>
-      <w:r>
-        <w:rPr>
-          <w:lang w:val="it-IT"/>
-        </w:rPr>
-        <w:t>proprio del turista è l’acquisto dei biglietti aerei. In particolare, il turista deve</w:t>
-      </w:r>
-      <w:r>
-        <w:rPr>
-          <w:lang w:val="it-IT"/>
-        </w:rPr>
-        <w:t xml:space="preserve"> inserire la data del volo che vuole prenotare, l’aeroporto di partenza, l’aeroporto di arrivo</w:t>
-      </w:r>
-      <w:r>
-        <w:rPr>
-          <w:lang w:val="it-IT"/>
-        </w:rPr>
-        <w:t xml:space="preserve"> e il numero di biglietti da acquistare</w:t>
-      </w:r>
-      <w:r>
-        <w:rPr>
-          <w:lang w:val="it-IT"/>
-        </w:rPr>
-        <w:t xml:space="preserve"> (chiaramente è possibile acquistare più biglietti insieme per agevolare </w:t>
-      </w:r>
-      <w:r>
-        <w:rPr>
-          <w:lang w:val="it-IT"/>
-        </w:rPr>
-        <w:t>la prenotazione dei voli per gruppi di persone)</w:t>
-      </w:r>
-      <w:r>
-        <w:rPr>
-          <w:lang w:val="it-IT"/>
-        </w:rPr>
-        <w:t>. Dopodiché</w:t>
-      </w:r>
-      <w:r>
-        <w:rPr>
-          <w:lang w:val="it-IT"/>
-        </w:rPr>
-        <w:t>,</w:t>
-      </w:r>
-      <w:r>
-        <w:rPr>
-          <w:lang w:val="it-IT"/>
-        </w:rPr>
-        <w:t xml:space="preserve"> il front-end </w:t>
-      </w:r>
-      <w:r>
-        <w:rPr>
-          <w:lang w:val="it-IT"/>
-        </w:rPr>
-        <w:t>invia i dati a booking, il quale va a recuperare</w:t>
-      </w:r>
-      <w:r>
-        <w:rPr>
-          <w:lang w:val="it-IT"/>
-        </w:rPr>
-        <w:t xml:space="preserve"> tutti i voli che matchano con </w:t>
-      </w:r>
-      <w:r>
-        <w:rPr>
-          <w:lang w:val="it-IT"/>
-        </w:rPr>
-        <w:t xml:space="preserve">le informazioni </w:t>
-      </w:r>
-      <w:r>
-        <w:rPr>
-          <w:lang w:val="it-IT"/>
-        </w:rPr>
-        <w:t xml:space="preserve">immesse dall’utente </w:t>
-      </w:r>
-      <w:r>
-        <w:rPr>
-          <w:lang w:val="it-IT"/>
-        </w:rPr>
-        <w:t xml:space="preserve">e che hanno un numero di posti disponibili non minore del numero di biglietti da acquistare, </w:t>
-      </w:r>
-      <w:r>
-        <w:rPr>
-          <w:lang w:val="it-IT"/>
-        </w:rPr>
-        <w:t>e li restituisce a sua volta al front-end.</w:t>
-      </w:r>
-      <w:r>
-        <w:rPr>
-          <w:lang w:val="it-IT"/>
-        </w:rPr>
-        <w:t xml:space="preserve"> A questo punto</w:t>
-      </w:r>
-      <w:r>
-        <w:rPr>
-          <w:lang w:val="it-IT"/>
-        </w:rPr>
-        <w:t xml:space="preserve">, </w:t>
-      </w:r>
-      <w:r>
-        <w:rPr>
-          <w:lang w:val="it-IT"/>
-        </w:rPr>
-        <w:t xml:space="preserve">il </w:t>
-      </w:r>
-      <w:r>
-        <w:rPr>
-          <w:lang w:val="it-IT"/>
-        </w:rPr>
-        <w:t>turista</w:t>
-      </w:r>
-      <w:r>
-        <w:rPr>
-          <w:lang w:val="it-IT"/>
-        </w:rPr>
-        <w:t xml:space="preserve"> </w:t>
-      </w:r>
-      <w:r>
-        <w:rPr>
-          <w:lang w:val="it-IT"/>
-        </w:rPr>
-        <w:t>deve selezionare il volo</w:t>
-      </w:r>
-      <w:r>
-        <w:rPr>
-          <w:lang w:val="it-IT"/>
-        </w:rPr>
-        <w:t xml:space="preserve"> che preferisce</w:t>
-      </w:r>
-      <w:r>
-        <w:rPr>
-          <w:lang w:val="it-IT"/>
-        </w:rPr>
-        <w:t xml:space="preserve"> e deve comunicare al sistema</w:t>
-      </w:r>
-      <w:r>
-        <w:rPr>
-          <w:lang w:val="it-IT"/>
-        </w:rPr>
-        <w:t xml:space="preserve"> se </w:t>
-      </w:r>
-      <w:r>
-        <w:rPr>
-          <w:lang w:val="it-IT"/>
-        </w:rPr>
-        <w:t xml:space="preserve">vuole scegliere i </w:t>
-      </w:r>
-      <w:r>
-        <w:rPr>
-          <w:lang w:val="it-IT"/>
-        </w:rPr>
-        <w:t>posti a sedere</w:t>
-      </w:r>
-      <w:r>
-        <w:rPr>
-          <w:lang w:val="it-IT"/>
-        </w:rPr>
-        <w:t xml:space="preserve"> (ed eventualmente quali)</w:t>
-      </w:r>
-      <w:r>
-        <w:rPr>
-          <w:lang w:val="it-IT"/>
-        </w:rPr>
-        <w:t xml:space="preserve"> e di quali servizi aggiuntivi vuole usufruire.</w:t>
-      </w:r>
-      <w:r>
-        <w:rPr>
-          <w:lang w:val="it-IT"/>
-        </w:rPr>
-        <w:t xml:space="preserve"> Tuttavia, </w:t>
-      </w:r>
-      <w:r>
-        <w:rPr>
-          <w:lang w:val="it-IT"/>
-        </w:rPr>
-        <w:t>affinché possa restituire al front-end le informazioni</w:t>
-      </w:r>
-      <w:r>
-        <w:rPr>
-          <w:lang w:val="it-IT"/>
-        </w:rPr>
-        <w:t xml:space="preserve"> (i.e. i prezzi)</w:t>
-      </w:r>
-      <w:r>
-        <w:rPr>
-          <w:lang w:val="it-IT"/>
-        </w:rPr>
-        <w:t xml:space="preserve"> relative a</w:t>
-      </w:r>
-      <w:r>
-        <w:rPr>
-          <w:lang w:val="it-IT"/>
-        </w:rPr>
-        <w:t>i posti a sedere e ai servizi extra, il microservizio booking</w:t>
-      </w:r>
-      <w:r>
-        <w:rPr>
-          <w:lang w:val="it-IT"/>
-        </w:rPr>
-        <w:t xml:space="preserve"> deve contattare a sua volta flights management</w:t>
-      </w:r>
-      <w:r>
-        <w:rPr>
-          <w:lang w:val="it-IT"/>
-        </w:rPr>
-        <w:t xml:space="preserve"> mediante chiamata RPC, poiché tali informazioni sono memorizzate all’interno del</w:t>
-      </w:r>
-      <w:r>
-        <w:rPr>
-          <w:lang w:val="it-IT"/>
-        </w:rPr>
-        <w:t xml:space="preserve">le tabelle </w:t>
-      </w:r>
-      <w:r>
-        <w:rPr>
-          <w:lang w:val="it-IT"/>
-        </w:rPr>
-        <w:t>detenut</w:t>
-      </w:r>
-      <w:r>
-        <w:rPr>
-          <w:lang w:val="it-IT"/>
-        </w:rPr>
-        <w:t>e</w:t>
-      </w:r>
-      <w:r>
-        <w:rPr>
-          <w:lang w:val="it-IT"/>
-        </w:rPr>
-        <w:t xml:space="preserve"> da</w:t>
-      </w:r>
-      <w:r>
-        <w:rPr>
-          <w:lang w:val="it-IT"/>
-        </w:rPr>
-        <w:t xml:space="preserve"> flights management.</w:t>
-      </w:r>
-      <w:r>
-        <w:rPr>
-          <w:lang w:val="it-IT"/>
-        </w:rPr>
-        <w:t xml:space="preserve"> Ricapitolando, il flusso logico </w:t>
-      </w:r>
-      <w:r>
-        <w:rPr>
-          <w:lang w:val="it-IT"/>
-        </w:rPr>
-        <w:t xml:space="preserve">completo </w:t>
-      </w:r>
-      <w:r>
-        <w:rPr>
-          <w:lang w:val="it-IT"/>
-        </w:rPr>
-        <w:t>per</w:t>
-      </w:r>
-      <w:r>
-        <w:rPr>
-          <w:lang w:val="it-IT"/>
-        </w:rPr>
-        <w:t xml:space="preserve"> ottenere e mostrare all’utente i prezzi dei posti a sedere e i servizi extra è il seguente:</w:t>
-      </w:r>
-      <w:r>
-        <w:rPr>
-          <w:lang w:val="it-IT"/>
-        </w:rPr>
-        <w:t xml:space="preserve"> il front-e</w:t>
-      </w:r>
-      <w:r>
-        <w:rPr>
-          <w:lang w:val="it-IT"/>
-        </w:rPr>
-        <w:t xml:space="preserve">nd </w:t>
-      </w:r>
-      <w:r>
-        <w:rPr>
-          <w:lang w:val="it-IT"/>
-        </w:rPr>
-        <w:t>invia una query a</w:t>
-      </w:r>
-      <w:r>
-        <w:rPr>
-          <w:lang w:val="it-IT"/>
-        </w:rPr>
-        <w:t xml:space="preserve"> booking</w:t>
-      </w:r>
-      <w:r>
-        <w:rPr>
-          <w:lang w:val="it-IT"/>
-        </w:rPr>
-        <w:t xml:space="preserve"> poiché è quest’ultimo che si occupa del caso d’uso “</w:t>
-      </w:r>
-      <w:r>
-        <w:rPr>
-          <w:lang w:val="it-IT"/>
-        </w:rPr>
-        <w:t>a</w:t>
-      </w:r>
-      <w:r>
-        <w:rPr>
-          <w:lang w:val="it-IT"/>
-        </w:rPr>
-        <w:t>cquisto biglietti”</w:t>
-      </w:r>
-      <w:r>
-        <w:rPr>
-          <w:lang w:val="it-IT"/>
-        </w:rPr>
-        <w:t>; booking, a sua volta, per poter rispondere al front-end, invia una query a flights management</w:t>
-      </w:r>
-      <w:r>
-        <w:rPr>
-          <w:lang w:val="it-IT"/>
-        </w:rPr>
-        <w:t>; quest’ultimo va a leggere i prezzi sul database</w:t>
-      </w:r>
-      <w:r>
-        <w:rPr>
-          <w:lang w:val="it-IT"/>
-        </w:rPr>
-        <w:t xml:space="preserve"> e li restituisce a booking; infine, </w:t>
-      </w:r>
-      <w:r>
-        <w:rPr>
-          <w:lang w:val="it-IT"/>
-        </w:rPr>
-        <w:t>booking</w:t>
-      </w:r>
-      <w:r>
-        <w:rPr>
-          <w:lang w:val="it-IT"/>
-        </w:rPr>
-        <w:t xml:space="preserve"> invia i prezzi al front-end</w:t>
-      </w:r>
-      <w:r>
-        <w:rPr>
-          <w:lang w:val="it-IT"/>
-        </w:rPr>
-        <w:t xml:space="preserve"> in modo tale che, in ultima istanza</w:t>
-      </w:r>
-      <w:r>
-        <w:rPr>
-          <w:lang w:val="it-IT"/>
-        </w:rPr>
-        <w:t xml:space="preserve">, vengano </w:t>
-      </w:r>
-      <w:r>
-        <w:rPr>
-          <w:lang w:val="it-IT"/>
-        </w:rPr>
-        <w:t>mostrati all’utente tramite una stampa a schermo.</w:t>
+        <w:pStyle w:val="Titolo2"/>
+      </w:pPr>
+      <w:r>
+        <w:t>Payment</w:t>
       </w:r>
     </w:p>
     <w:p>
       <w:pPr>
-        <w:pStyle w:val="Titolo2"/>
-      </w:pPr>
-      <w:r>
-        <w:t>Payment</w:t>
+        <w:pStyle w:val="Corpotesto"/>
+        <w:rPr>
+          <w:lang w:val="it-IT"/>
+        </w:rPr>
+      </w:pPr>
+      <w:r>
+        <w:rPr>
+          <w:lang w:val="it-IT"/>
+        </w:rPr>
+        <w:t>Dopo aver immesso tutte le informazioni necessarie per prenotare il volo,</w:t>
+      </w:r>
+      <w:r>
+        <w:rPr>
+          <w:lang w:val="it-IT"/>
+        </w:rPr>
+        <w:t xml:space="preserve"> l’utente </w:t>
+      </w:r>
+      <w:r>
+        <w:rPr>
+          <w:lang w:val="it-IT"/>
+        </w:rPr>
+        <w:t>vedrà</w:t>
+      </w:r>
+      <w:r>
+        <w:rPr>
+          <w:lang w:val="it-IT"/>
+        </w:rPr>
+        <w:t xml:space="preserve"> una schermata con i dettagli di pag</w:t>
+      </w:r>
+      <w:r>
+        <w:rPr>
+          <w:lang w:val="it-IT"/>
+        </w:rPr>
+        <w:t>amento dei biglietti. Da qui può decidere di confermare il pagamento</w:t>
+      </w:r>
+      <w:r>
+        <w:rPr>
+          <w:lang w:val="it-IT"/>
+        </w:rPr>
+        <w:t xml:space="preserve">. In tal caso, </w:t>
+      </w:r>
+      <w:r>
+        <w:rPr>
+          <w:lang w:val="it-IT"/>
+        </w:rPr>
+        <w:t>il front-end</w:t>
+      </w:r>
+      <w:r>
+        <w:rPr>
+          <w:lang w:val="it-IT"/>
+        </w:rPr>
+        <w:t xml:space="preserve"> deve contattare il </w:t>
+      </w:r>
+      <w:r>
+        <w:rPr>
+          <w:lang w:val="it-IT"/>
+        </w:rPr>
+        <w:lastRenderedPageBreak/>
+        <w:t>microservizio payment</w:t>
+      </w:r>
+      <w:r>
+        <w:rPr>
+          <w:lang w:val="it-IT"/>
+        </w:rPr>
+        <w:t xml:space="preserve"> per inviarvi</w:t>
+      </w:r>
+      <w:r>
+        <w:rPr>
+          <w:lang w:val="it-IT"/>
+        </w:rPr>
+        <w:t xml:space="preserve"> tutti i dettagli relativi al pagamento e alla prenotazione effettuata</w:t>
+      </w:r>
+      <w:r>
+        <w:rPr>
+          <w:lang w:val="it-IT"/>
+        </w:rPr>
+        <w:t xml:space="preserve">. A tal punto interviene il pattern saga dei microservizi: </w:t>
+      </w:r>
+      <w:r>
+        <w:rPr>
+          <w:lang w:val="it-IT"/>
+        </w:rPr>
+        <w:t xml:space="preserve">è necessario </w:t>
+      </w:r>
+      <w:r>
+        <w:rPr>
+          <w:lang w:val="it-IT"/>
+        </w:rPr>
+        <w:t>definire una transazione</w:t>
+      </w:r>
+      <w:r>
+        <w:rPr>
+          <w:lang w:val="it-IT"/>
+        </w:rPr>
+        <w:t xml:space="preserve"> con semantica all-or-nothing</w:t>
+      </w:r>
+      <w:r>
+        <w:rPr>
+          <w:lang w:val="it-IT"/>
+        </w:rPr>
+        <w:t xml:space="preserve"> che </w:t>
+      </w:r>
+      <w:r>
+        <w:rPr>
+          <w:lang w:val="it-IT"/>
+        </w:rPr>
+        <w:t>effettui una store sia de</w:t>
+      </w:r>
+      <w:r>
+        <w:rPr>
+          <w:lang w:val="it-IT"/>
+        </w:rPr>
+        <w:t>lle informazioni strettamente relative al pagamento effettuato dall’utente</w:t>
+      </w:r>
+      <w:r>
+        <w:rPr>
+          <w:lang w:val="it-IT"/>
+        </w:rPr>
+        <w:t xml:space="preserve"> (e.g. </w:t>
+      </w:r>
+      <w:r>
+        <w:rPr>
+          <w:lang w:val="it-IT"/>
+        </w:rPr>
+        <w:t>subtotale del pagamento)</w:t>
+      </w:r>
+      <w:r>
+        <w:rPr>
+          <w:lang w:val="it-IT"/>
+        </w:rPr>
+        <w:t xml:space="preserve">, sia </w:t>
+      </w:r>
+      <w:r>
+        <w:rPr>
+          <w:lang w:val="it-IT"/>
+        </w:rPr>
+        <w:t xml:space="preserve">delle informazioni strettamente correlate </w:t>
+      </w:r>
+      <w:r>
+        <w:rPr>
+          <w:lang w:val="it-IT"/>
+        </w:rPr>
+        <w:t>al volo che è stato prenotato</w:t>
+      </w:r>
+      <w:r>
+        <w:rPr>
+          <w:lang w:val="it-IT"/>
+        </w:rPr>
+        <w:t xml:space="preserve"> (e.g. </w:t>
+      </w:r>
+      <w:r>
+        <w:rPr>
+          <w:lang w:val="it-IT"/>
+        </w:rPr>
+        <w:t>quali posti a sedere sono stati occupati</w:t>
+      </w:r>
+      <w:r>
+        <w:rPr>
+          <w:lang w:val="it-IT"/>
+        </w:rPr>
+        <w:t xml:space="preserve"> dalla prenotazione</w:t>
+      </w:r>
+      <w:r>
+        <w:rPr>
+          <w:lang w:val="it-IT"/>
+        </w:rPr>
+        <w:t>)</w:t>
+      </w:r>
+      <w:r>
+        <w:rPr>
+          <w:lang w:val="it-IT"/>
+        </w:rPr>
+        <w:t>.</w:t>
+      </w:r>
+      <w:r>
+        <w:rPr>
+          <w:lang w:val="it-IT"/>
+        </w:rPr>
+        <w:t xml:space="preserve"> Di conseguenza, è necessario che payment e booking si coordinino</w:t>
+      </w:r>
+      <w:r>
+        <w:rPr>
+          <w:lang w:val="it-IT"/>
+        </w:rPr>
+        <w:t xml:space="preserve"> per portare a termine la transazione.</w:t>
       </w:r>
     </w:p>
     <w:p>
       <w:pPr>
-        <w:pStyle w:val="Corpotesto"/>
-        <w:rPr>
-          <w:lang w:val="it-IT"/>
-        </w:rPr>
-      </w:pPr>
-      <w:r>
-        <w:rPr>
-          <w:lang w:val="it-IT"/>
-        </w:rPr>
-        <w:t>Dopo aver immesso tutte le informazioni necessarie per prenotare il volo,</w:t>
-      </w:r>
-      <w:r>
-        <w:rPr>
-          <w:lang w:val="it-IT"/>
-        </w:rPr>
-        <w:t xml:space="preserve"> l’utente </w:t>
-      </w:r>
-      <w:r>
-        <w:rPr>
-          <w:lang w:val="it-IT"/>
-        </w:rPr>
-        <w:t>vedrà</w:t>
-      </w:r>
-      <w:r>
-        <w:rPr>
-          <w:lang w:val="it-IT"/>
-        </w:rPr>
-        <w:t xml:space="preserve"> una schermata con i dettagli di pag</w:t>
-      </w:r>
-      <w:r>
-        <w:rPr>
-          <w:lang w:val="it-IT"/>
-        </w:rPr>
-        <w:t>amento dei biglietti. Da qui può decidere di confermare il pagamento</w:t>
-      </w:r>
-      <w:r>
-        <w:rPr>
-          <w:lang w:val="it-IT"/>
-        </w:rPr>
-        <w:t xml:space="preserve">. In tal caso, </w:t>
-      </w:r>
-      <w:r>
-        <w:rPr>
-          <w:lang w:val="it-IT"/>
-        </w:rPr>
-        <w:t>il front-end</w:t>
-      </w:r>
-      <w:r>
-        <w:rPr>
-          <w:lang w:val="it-IT"/>
-        </w:rPr>
-        <w:t xml:space="preserve"> deve contattare il microservizio payment</w:t>
-      </w:r>
-      <w:r>
-        <w:rPr>
-          <w:lang w:val="it-IT"/>
-        </w:rPr>
-        <w:t xml:space="preserve"> per inviarvi</w:t>
-      </w:r>
-      <w:r>
-        <w:rPr>
-          <w:lang w:val="it-IT"/>
-        </w:rPr>
-        <w:t xml:space="preserve"> tutti i dettagli relativi al pagamento e alla prenotazione effettuata</w:t>
-      </w:r>
-      <w:r>
-        <w:rPr>
-          <w:lang w:val="it-IT"/>
-        </w:rPr>
-        <w:t xml:space="preserve">. A tal punto interviene il pattern saga dei microservizi: </w:t>
-      </w:r>
-      <w:r>
-        <w:rPr>
-          <w:lang w:val="it-IT"/>
-        </w:rPr>
-        <w:t xml:space="preserve">è necessario </w:t>
-      </w:r>
-      <w:r>
-        <w:rPr>
-          <w:lang w:val="it-IT"/>
-        </w:rPr>
-        <w:t>definire una transazione</w:t>
-      </w:r>
-      <w:r>
-        <w:rPr>
-          <w:lang w:val="it-IT"/>
-        </w:rPr>
-        <w:t xml:space="preserve"> con semantica all-or-nothing</w:t>
-      </w:r>
-      <w:r>
-        <w:rPr>
-          <w:lang w:val="it-IT"/>
-        </w:rPr>
-        <w:t xml:space="preserve"> che </w:t>
-      </w:r>
-      <w:r>
-        <w:rPr>
-          <w:lang w:val="it-IT"/>
-        </w:rPr>
-        <w:t>effettui una store sia de</w:t>
-      </w:r>
-      <w:r>
-        <w:rPr>
-          <w:lang w:val="it-IT"/>
-        </w:rPr>
-        <w:t>lle informazioni strettamente relative al pagamento effettuato dall’utente</w:t>
-      </w:r>
-      <w:r>
-        <w:rPr>
-          <w:lang w:val="it-IT"/>
-        </w:rPr>
-        <w:t xml:space="preserve"> (e.g. </w:t>
-      </w:r>
-      <w:r>
-        <w:rPr>
-          <w:lang w:val="it-IT"/>
-        </w:rPr>
-        <w:t>subtotale del pagamento)</w:t>
-      </w:r>
-      <w:r>
-        <w:rPr>
-          <w:lang w:val="it-IT"/>
-        </w:rPr>
-        <w:t xml:space="preserve">, sia </w:t>
-      </w:r>
-      <w:r>
-        <w:rPr>
-          <w:lang w:val="it-IT"/>
-        </w:rPr>
-        <w:t xml:space="preserve">delle informazioni strettamente correlate </w:t>
-      </w:r>
-      <w:r>
-        <w:rPr>
-          <w:lang w:val="it-IT"/>
-        </w:rPr>
-        <w:t>al volo che è stato prenotato</w:t>
-      </w:r>
-      <w:r>
-        <w:rPr>
-          <w:lang w:val="it-IT"/>
-        </w:rPr>
-        <w:t xml:space="preserve"> (e.g. </w:t>
-      </w:r>
-      <w:r>
-        <w:rPr>
-          <w:lang w:val="it-IT"/>
-        </w:rPr>
-        <w:t>quali posti a sedere sono stati occupati</w:t>
-      </w:r>
-      <w:r>
-        <w:rPr>
-          <w:lang w:val="it-IT"/>
-        </w:rPr>
-        <w:t xml:space="preserve"> dalla prenotazione</w:t>
-      </w:r>
-      <w:r>
-        <w:rPr>
-          <w:lang w:val="it-IT"/>
-        </w:rPr>
-        <w:t>)</w:t>
-      </w:r>
-      <w:r>
-        <w:rPr>
-          <w:lang w:val="it-IT"/>
-        </w:rPr>
-        <w:t>.</w:t>
-      </w:r>
-      <w:r>
-        <w:rPr>
-          <w:lang w:val="it-IT"/>
-        </w:rPr>
-        <w:t xml:space="preserve"> Di conseguenza, è necessario che payment e booking si coordinino</w:t>
-      </w:r>
-      <w:r>
-        <w:rPr>
-          <w:lang w:val="it-IT"/>
-        </w:rPr>
-        <w:t xml:space="preserve"> per portare a termine la transazione.</w:t>
+        <w:pStyle w:val="Titolo2"/>
+      </w:pPr>
+      <w:r>
+        <w:t>Suggestions</w:t>
       </w:r>
     </w:p>
     <w:p>
       <w:pPr>
-        <w:pStyle w:val="Titolo2"/>
-      </w:pPr>
-      <w:r>
-        <w:lastRenderedPageBreak/>
-        <w:t>Suggestions</w:t>
-      </w:r>
-    </w:p>
-    <w:p>
-      <w:pPr>
         <w:pStyle w:val="Corpotesto"/>
         <w:rPr>
           <w:lang w:val="it-IT"/>
@@ -3237,7 +3565,25 @@
         <w:rPr>
           <w:lang w:val="it-IT"/>
         </w:rPr>
-        <w:t>, sfruttando una coda di messaggi,</w:t>
+        <w:t xml:space="preserve">, </w:t>
+      </w:r>
+      <w:r>
+        <w:rPr>
+          <w:lang w:val="it-IT"/>
+        </w:rPr>
+        <w:t>tramite</w:t>
+      </w:r>
+      <w:r>
+        <w:rPr>
+          <w:lang w:val="it-IT"/>
+        </w:rPr>
+        <w:t xml:space="preserve"> RPC</w:t>
+      </w:r>
+      <w:r>
+        <w:rPr>
+          <w:lang w:val="it-IT"/>
+        </w:rPr>
+        <w:t>,</w:t>
       </w:r>
       <w:r>
         <w:rPr>
@@ -3994,13 +4340,6 @@
           <w:rFonts w:ascii="Symbol" w:hAnsi="Symbol"/>
           <w:lang w:val="it-IT"/>
         </w:rPr>
-        <w:t xml:space="preserve"> </w:t>
-      </w:r>
-      <w:r>
-        <w:rPr>
-          <w:rFonts w:ascii="Symbol" w:hAnsi="Symbol"/>
-          <w:lang w:val="it-IT"/>
-        </w:rPr>
         <w:t xml:space="preserve"> D</w:t>
       </w:r>
       <w:r>
@@ -4891,13 +5230,13 @@
         <w:rPr>
           <w:lang w:val="it-IT"/>
         </w:rPr>
-        <w:t xml:space="preserve">: Random </w:t>
-      </w:r>
-      <w:r>
-        <w:rPr>
-          <w:lang w:val="it-IT"/>
-        </w:rPr>
-        <w:t xml:space="preserve">Forest. Dopo che il classificatore ha generato tutte le istanze col valore predetto, </w:t>
+        <w:t xml:space="preserve"> già esistente</w:t>
+      </w:r>
+      <w:r>
+        <w:rPr>
+          <w:lang w:val="it-IT"/>
+        </w:rPr>
+        <w:t xml:space="preserve">: Random Forest. Dopo che il classificatore ha generato tutte le istanze col valore predetto, </w:t>
       </w:r>
       <w:r>
         <w:rPr>
@@ -5217,7 +5556,19 @@
         <w:rPr>
           <w:lang w:val="it-IT"/>
         </w:rPr>
-        <w:t xml:space="preserve">Un design pattern per i microservizi che avevamo inizialmente considerato per il sistema è il </w:t>
+        <w:t xml:space="preserve">Un design pattern per i microservizi che </w:t>
+      </w:r>
+      <w:r>
+        <w:rPr>
+          <w:lang w:val="it-IT"/>
+        </w:rPr>
+        <w:t>era stato</w:t>
+      </w:r>
+      <w:r>
+        <w:rPr>
+          <w:lang w:val="it-IT"/>
+        </w:rPr>
+        <w:t xml:space="preserve"> inizialmente considerato per il sistema è il </w:t>
       </w:r>
       <w:r>
         <w:rPr>
@@ -5225,7 +5576,16 @@
           <w:bCs/>
           <w:lang w:val="it-IT"/>
         </w:rPr>
-        <w:t>database per service</w:t>
+        <w:t xml:space="preserve">database per </w:t>
+      </w:r>
+      <w:r>
+        <w:rPr>
+          <w:b/>
+          <w:bCs/>
+          <w:lang w:val="it-IT"/>
+        </w:rPr>
+        <w:lastRenderedPageBreak/>
+        <w:t>service</w:t>
       </w:r>
       <w:r>
         <w:rPr>
@@ -5243,7 +5603,13 @@
         <w:rPr>
           <w:lang w:val="it-IT"/>
         </w:rPr>
-        <w:t xml:space="preserve"> (le informazioni strettamente correlate a un certo microservizio non possono essere manipolate né tantomeno accedute da altri microservizi).</w:t>
+        <w:t xml:space="preserve">; infatti, </w:t>
+      </w:r>
+      <w:r>
+        <w:rPr>
+          <w:lang w:val="it-IT"/>
+        </w:rPr>
+        <w:t>le informazioni strettamente correlate a un certo microservizio non possono essere manipolate né tantomeno accedute da altri microservizi.</w:t>
       </w:r>
       <w:r>
         <w:rPr>
@@ -5303,14 +5669,7 @@
         <w:rPr>
           <w:lang w:val="it-IT"/>
         </w:rPr>
-        <w:t xml:space="preserve">un compromesso, che consiste </w:t>
-      </w:r>
-      <w:r>
-        <w:rPr>
-          <w:lang w:val="it-IT"/>
-        </w:rPr>
-        <w:lastRenderedPageBreak/>
-        <w:t xml:space="preserve">nell’implementare </w:t>
+        <w:t xml:space="preserve">un compromesso, che consiste nell’implementare </w:t>
       </w:r>
       <w:r>
         <w:rPr>
@@ -5328,7 +5687,19 @@
         <w:rPr>
           <w:lang w:val="it-IT"/>
         </w:rPr>
-        <w:t xml:space="preserve"> store a parte (che, per praticità, non è un database vero e proprio, bensì un file </w:t>
+        <w:t xml:space="preserve"> store a parte </w:t>
+      </w:r>
+      <w:r>
+        <w:rPr>
+          <w:lang w:val="it-IT"/>
+        </w:rPr>
+        <w:t>(</w:t>
+      </w:r>
+      <w:r>
+        <w:rPr>
+          <w:lang w:val="it-IT"/>
+        </w:rPr>
+        <w:t xml:space="preserve">che, per praticità, non è un database vero e proprio, bensì un file </w:t>
       </w:r>
       <w:r>
         <w:rPr>
@@ -5439,6 +5810,24 @@
         </w:rPr>
         <w:t xml:space="preserve"> e payment sono stati scritti in Python, mentre il microservizio suggestions è stato scritto in Java.</w:t>
       </w:r>
+      <w:r>
+        <w:rPr>
+          <w:lang w:val="it-IT"/>
+        </w:rPr>
+        <w:t xml:space="preserve"> Anche i servizi</w:t>
+      </w:r>
+      <w:r>
+        <w:rPr>
+          <w:lang w:val="it-IT"/>
+        </w:rPr>
+        <w:t xml:space="preserve"> e i meccanismi</w:t>
+      </w:r>
+      <w:r>
+        <w:rPr>
+          <w:lang w:val="it-IT"/>
+        </w:rPr>
+        <w:t xml:space="preserve"> ausiliari come il discovery e il logging sono stati implementati in Python.</w:t>
+      </w:r>
     </w:p>
     <w:p>
       <w:pPr>
@@ -5693,7 +6082,13 @@
         <w:rPr>
           <w:lang w:val="it-IT"/>
         </w:rPr>
-        <w:t>fanno riferimento a un servizio esterno per m</w:t>
+        <w:t xml:space="preserve">fanno riferimento a un servizio esterno </w:t>
+      </w:r>
+      <w:r>
+        <w:rPr>
+          <w:lang w:val="it-IT"/>
+        </w:rPr>
+        <w:t>per m</w:t>
       </w:r>
       <w:r>
         <w:rPr>
@@ -5717,7 +6112,7 @@
         <w:rPr>
           <w:lang w:val="it-IT"/>
         </w:rPr>
-        <w:t xml:space="preserve"> EC2, per definire il database remoto</w:t>
+        <w:t>, per definire il database remoto</w:t>
       </w:r>
       <w:r>
         <w:rPr>
@@ -5729,7 +6124,31 @@
         <w:rPr>
           <w:lang w:val="it-IT"/>
         </w:rPr>
-        <w:t xml:space="preserve"> siano non relazionali, bensì formate da delle coppie (chiave, valore)</w:t>
+        <w:t xml:space="preserve"> non</w:t>
+      </w:r>
+      <w:r>
+        <w:rPr>
+          <w:lang w:val="it-IT"/>
+        </w:rPr>
+        <w:t xml:space="preserve"> siano relazionali, bensì formate da delle coppie </w:t>
+      </w:r>
+      <w:r>
+        <w:rPr>
+          <w:lang w:val="it-IT"/>
+        </w:rPr>
+        <w:t>{</w:t>
+      </w:r>
+      <w:r>
+        <w:rPr>
+          <w:lang w:val="it-IT"/>
+        </w:rPr>
+        <w:t>chiave, valore</w:t>
+      </w:r>
+      <w:r>
+        <w:rPr>
+          <w:lang w:val="it-IT"/>
+        </w:rPr>
+        <w:t>}</w:t>
       </w:r>
       <w:r>
         <w:rPr>
@@ -5982,25 +6401,7 @@
         <w:rPr>
           <w:lang w:val="it-IT"/>
         </w:rPr>
-        <w:t xml:space="preserve"> sono elencate all’interno della</w:t>
-      </w:r>
-      <w:r>
-        <w:rPr>
-          <w:lang w:val="it-IT"/>
-        </w:rPr>
-        <w:t xml:space="preserve"> tabella Table </w:t>
-      </w:r>
-      <w:r>
-        <w:rPr>
-          <w:lang w:val="it-IT"/>
-        </w:rPr>
-        <w:t>3</w:t>
-      </w:r>
-      <w:r>
-        <w:rPr>
-          <w:lang w:val="it-IT"/>
-        </w:rPr>
-        <w:t>.</w:t>
+        <w:t xml:space="preserve"> sono elencate all’interno della tabella Table 3.</w:t>
       </w:r>
     </w:p>
     <w:p>
@@ -6018,13 +6419,13 @@
         <w:tblLook w:val="04A0" w:firstRow="1" w:lastRow="0" w:firstColumn="1" w:lastColumn="0" w:noHBand="0" w:noVBand="1"/>
       </w:tblPr>
       <w:tblGrid>
-        <w:gridCol w:w="1190"/>
-        <w:gridCol w:w="3767"/>
+        <w:gridCol w:w="1271"/>
+        <w:gridCol w:w="3686"/>
       </w:tblGrid>
       <w:tr>
         <w:tc>
           <w:tcPr>
-            <w:tcW w:w="1129" w:type="dxa"/>
+            <w:tcW w:w="1271" w:type="dxa"/>
           </w:tcPr>
           <w:p>
             <w:pPr>
@@ -6052,7 +6453,7 @@
         </w:tc>
         <w:tc>
           <w:tcPr>
-            <w:tcW w:w="3828" w:type="dxa"/>
+            <w:tcW w:w="3686" w:type="dxa"/>
           </w:tcPr>
           <w:p>
             <w:pPr>
@@ -6082,7 +6483,7 @@
       <w:tr>
         <w:tc>
           <w:tcPr>
-            <w:tcW w:w="1129" w:type="dxa"/>
+            <w:tcW w:w="1271" w:type="dxa"/>
           </w:tcPr>
           <w:p>
             <w:pPr>
@@ -6116,7 +6517,7 @@
         </w:tc>
         <w:tc>
           <w:tcPr>
-            <w:tcW w:w="3828" w:type="dxa"/>
+            <w:tcW w:w="3686" w:type="dxa"/>
           </w:tcPr>
           <w:p>
             <w:pPr>
@@ -6150,7 +6551,7 @@
       <w:tr>
         <w:tc>
           <w:tcPr>
-            <w:tcW w:w="1129" w:type="dxa"/>
+            <w:tcW w:w="1271" w:type="dxa"/>
           </w:tcPr>
           <w:p>
             <w:pPr>
@@ -6192,7 +6593,7 @@
         </w:tc>
         <w:tc>
           <w:tcPr>
-            <w:tcW w:w="3828" w:type="dxa"/>
+            <w:tcW w:w="3686" w:type="dxa"/>
           </w:tcPr>
           <w:p>
             <w:pPr>
@@ -6226,7 +6627,7 @@
       <w:tr>
         <w:tc>
           <w:tcPr>
-            <w:tcW w:w="1129" w:type="dxa"/>
+            <w:tcW w:w="1271" w:type="dxa"/>
           </w:tcPr>
           <w:p>
             <w:pPr>
@@ -6258,7 +6659,7 @@
         </w:tc>
         <w:tc>
           <w:tcPr>
-            <w:tcW w:w="3828" w:type="dxa"/>
+            <w:tcW w:w="3686" w:type="dxa"/>
           </w:tcPr>
           <w:p>
             <w:pPr>
@@ -6284,7 +6685,7 @@
       <w:tr>
         <w:tc>
           <w:tcPr>
-            <w:tcW w:w="1129" w:type="dxa"/>
+            <w:tcW w:w="1271" w:type="dxa"/>
           </w:tcPr>
           <w:p>
             <w:pPr>
@@ -6316,7 +6717,7 @@
         </w:tc>
         <w:tc>
           <w:tcPr>
-            <w:tcW w:w="3828" w:type="dxa"/>
+            <w:tcW w:w="3686" w:type="dxa"/>
           </w:tcPr>
           <w:p>
             <w:pPr>
@@ -6366,7 +6767,7 @@
       <w:tr>
         <w:tc>
           <w:tcPr>
-            <w:tcW w:w="1129" w:type="dxa"/>
+            <w:tcW w:w="1271" w:type="dxa"/>
           </w:tcPr>
           <w:p>
             <w:pPr>
@@ -6422,7 +6823,7 @@
         </w:tc>
         <w:tc>
           <w:tcPr>
-            <w:tcW w:w="3828" w:type="dxa"/>
+            <w:tcW w:w="3686" w:type="dxa"/>
           </w:tcPr>
           <w:p>
             <w:pPr>
@@ -6448,7 +6849,7 @@
       <w:tr>
         <w:tc>
           <w:tcPr>
-            <w:tcW w:w="1129" w:type="dxa"/>
+            <w:tcW w:w="1271" w:type="dxa"/>
           </w:tcPr>
           <w:p>
             <w:pPr>
@@ -6474,13 +6875,29 @@
                 <w:szCs w:val="16"/>
                 <w:lang w:val="it-IT"/>
               </w:rPr>
-              <w:t xml:space="preserve"> (sia per Python che per Java)</w:t>
+              <w:t xml:space="preserve"> (</w:t>
+            </w:r>
+            <w:r>
+              <w:rPr>
+                <w:sz w:val="16"/>
+                <w:szCs w:val="16"/>
+                <w:lang w:val="it-IT"/>
+              </w:rPr>
+              <w:t>pika - Python</w:t>
+            </w:r>
+            <w:r>
+              <w:rPr>
+                <w:sz w:val="16"/>
+                <w:szCs w:val="16"/>
+                <w:lang w:val="it-IT"/>
+              </w:rPr>
+              <w:t>)</w:t>
             </w:r>
           </w:p>
         </w:tc>
         <w:tc>
           <w:tcPr>
-            <w:tcW w:w="3828" w:type="dxa"/>
+            <w:tcW w:w="3686" w:type="dxa"/>
           </w:tcPr>
           <w:p>
             <w:pPr>
@@ -6506,7 +6923,7 @@
       <w:tr>
         <w:tc>
           <w:tcPr>
-            <w:tcW w:w="1129" w:type="dxa"/>
+            <w:tcW w:w="1271" w:type="dxa"/>
           </w:tcPr>
           <w:p>
             <w:pPr>
@@ -6538,7 +6955,7 @@
         </w:tc>
         <w:tc>
           <w:tcPr>
-            <w:tcW w:w="3828" w:type="dxa"/>
+            <w:tcW w:w="3686" w:type="dxa"/>
           </w:tcPr>
           <w:p>
             <w:pPr>

</xml_diff>

<commit_message>
Little fixes on Relazione.docx
</commit_message>
<xml_diff>
--- a/Relazione.docx
+++ b/Relazione.docx
@@ -1045,37 +1045,13 @@
         <w:rPr>
           <w:lang w:val="it-IT"/>
         </w:rPr>
-        <w:t>, dove ciascun microservizio mira a risolvere un</w:t>
-      </w:r>
-      <w:r>
-        <w:rPr>
-          <w:lang w:val="it-IT"/>
-        </w:rPr>
-        <w:t>o specifico</w:t>
-      </w:r>
-      <w:r>
-        <w:rPr>
-          <w:lang w:val="it-IT"/>
-        </w:rPr>
-        <w:t xml:space="preserve"> sottoproblema</w:t>
-      </w:r>
-      <w:r>
-        <w:rPr>
-          <w:lang w:val="it-IT"/>
-        </w:rPr>
-        <w:t xml:space="preserve"> </w:t>
-      </w:r>
-      <w:r>
-        <w:rPr>
-          <w:lang w:val="it-IT"/>
-        </w:rPr>
-        <w:t>relativo al</w:t>
-      </w:r>
-      <w:r>
-        <w:rPr>
-          <w:lang w:val="it-IT"/>
-        </w:rPr>
-        <w:t xml:space="preserve"> funzionamento</w:t>
+        <w:t xml:space="preserve">, dove ciascun microservizio </w:t>
+      </w:r>
+      <w:r>
+        <w:rPr>
+          <w:lang w:val="it-IT"/>
+        </w:rPr>
+        <w:t>implementa una specifica funzionalità</w:t>
       </w:r>
       <w:r>
         <w:rPr>
@@ -1310,25 +1286,13 @@
         <w:rPr>
           <w:lang w:val="it-IT"/>
         </w:rPr>
-        <w:t xml:space="preserve">direttamente con tutti gli altri microservizi in modo tale da poter </w:t>
-      </w:r>
-      <w:r>
-        <w:rPr>
-          <w:lang w:val="it-IT"/>
-        </w:rPr>
-        <w:t>visualizzare a schermo</w:t>
-      </w:r>
-      <w:r>
-        <w:rPr>
-          <w:lang w:val="it-IT"/>
-        </w:rPr>
-        <w:t xml:space="preserve"> tutte le informazioni necessarie</w:t>
-      </w:r>
-      <w:r>
-        <w:rPr>
-          <w:lang w:val="it-IT"/>
-        </w:rPr>
-        <w:t xml:space="preserve"> e, in generale, </w:t>
+        <w:t xml:space="preserve">direttamente con tutti gli altri microservizi in modo tale </w:t>
+      </w:r>
+      <w:r>
+        <w:rPr>
+          <w:lang w:val="it-IT"/>
+        </w:rPr>
+        <w:t xml:space="preserve">da </w:t>
       </w:r>
       <w:r>
         <w:rPr>
@@ -1559,13 +1523,31 @@
         <w:rPr>
           <w:lang w:val="it-IT"/>
         </w:rPr>
-        <w:t xml:space="preserve">; dunque booking deve inviare a suggestions </w:t>
-      </w:r>
-      <w:r>
-        <w:rPr>
-          <w:lang w:val="it-IT"/>
-        </w:rPr>
-        <w:t>lo storico dei prezzi</w:t>
+        <w:t xml:space="preserve">; dunque booking deve </w:t>
+      </w:r>
+      <w:r>
+        <w:rPr>
+          <w:lang w:val="it-IT"/>
+        </w:rPr>
+        <w:t xml:space="preserve">aggiornare volta per volta </w:t>
+      </w:r>
+      <w:r>
+        <w:rPr>
+          <w:lang w:val="it-IT"/>
+        </w:rPr>
+        <w:t xml:space="preserve">suggestions </w:t>
+      </w:r>
+      <w:r>
+        <w:rPr>
+          <w:lang w:val="it-IT"/>
+        </w:rPr>
+        <w:t>sui</w:t>
+      </w:r>
+      <w:r>
+        <w:rPr>
+          <w:lang w:val="it-IT"/>
+        </w:rPr>
+        <w:t xml:space="preserve"> prezzi</w:t>
       </w:r>
       <w:r>
         <w:rPr>
@@ -1577,25 +1559,37 @@
         <w:rPr>
           <w:lang w:val="it-IT"/>
         </w:rPr>
-        <w:t>di tutti i voli che si tengono n</w:t>
-      </w:r>
-      <w:r>
-        <w:rPr>
-          <w:lang w:val="it-IT"/>
-        </w:rPr>
-        <w:t>ella giornata odierna</w:t>
-      </w:r>
-      <w:r>
-        <w:rPr>
-          <w:lang w:val="it-IT"/>
-        </w:rPr>
-        <w:t xml:space="preserve"> in modo tale che suggestions </w:t>
-      </w:r>
-      <w:r>
-        <w:rPr>
-          <w:lang w:val="it-IT"/>
-        </w:rPr>
-        <w:t xml:space="preserve">aggiorni il proprio </w:t>
+        <w:t xml:space="preserve">di tutti i voli </w:t>
+      </w:r>
+      <w:r>
+        <w:rPr>
+          <w:lang w:val="it-IT"/>
+        </w:rPr>
+        <w:t xml:space="preserve">in modo tale che suggestions </w:t>
+      </w:r>
+      <w:r>
+        <w:rPr>
+          <w:lang w:val="it-IT"/>
+        </w:rPr>
+        <w:t>possa</w:t>
+      </w:r>
+      <w:r>
+        <w:rPr>
+          <w:lang w:val="it-IT"/>
+        </w:rPr>
+        <w:t xml:space="preserve"> </w:t>
+      </w:r>
+      <w:r>
+        <w:rPr>
+          <w:lang w:val="it-IT"/>
+        </w:rPr>
+        <w:t>mantenere</w:t>
+      </w:r>
+      <w:r>
+        <w:rPr>
+          <w:lang w:val="it-IT"/>
+        </w:rPr>
+        <w:t xml:space="preserve"> il proprio </w:t>
       </w:r>
       <w:r>
         <w:rPr>
@@ -1607,7 +1601,7 @@
         <w:rPr>
           <w:lang w:val="it-IT"/>
         </w:rPr>
-        <w:t>.</w:t>
+        <w:t xml:space="preserve"> aggiornato.</w:t>
       </w:r>
     </w:p>
     <w:p>
@@ -1859,13 +1853,7 @@
         <w:rPr>
           <w:lang w:val="it-IT"/>
         </w:rPr>
-        <w:t xml:space="preserve"> Per </w:t>
-      </w:r>
-      <w:r>
-        <w:rPr>
-          <w:lang w:val="it-IT"/>
-        </w:rPr>
-        <w:t>rendere l’unico microservizio stateful (suggestions) più scalabile e tollerante ai guasti, si è deciso di replicarlo, introducendo più precisamente due repliche che corrispondono a due diversi container funzionanti.</w:t>
+        <w:t xml:space="preserve"> Per rendere l’unico microservizio stateful (suggestions) più scalabile e tollerante ai guasti, si è deciso di replicarlo, introducendo più precisamente due repliche che corrispondono a due diversi container funzionanti.</w:t>
       </w:r>
       <w:r>
         <w:rPr>
@@ -1907,7 +1895,7 @@
         <w:rPr>
           <w:lang w:val="it-IT"/>
         </w:rPr>
-        <w:t>alle query e riceve per prima agli aggiornamenti. Quando riceve nuovi aggiornamenti (i.e. nuovi dati da mandare in persistenza)</w:t>
+        <w:t>alle query e riceve per prima gli aggiornamenti. Quando riceve nuovi aggiornamenti (i.e. nuovi dati da mandare in persistenza)</w:t>
       </w:r>
       <w:r>
         <w:rPr>
@@ -1931,7 +1919,6 @@
           <w:iCs/>
           <w:lang w:val="it-IT"/>
         </w:rPr>
-        <w:lastRenderedPageBreak/>
         <w:t>Disegn pattern adottati</w:t>
       </w:r>
       <w:r>
@@ -1991,6 +1978,7 @@
         <w:rPr>
           <w:lang w:val="it-IT"/>
         </w:rPr>
+        <w:lastRenderedPageBreak/>
         <w:t xml:space="preserve">Il pattern </w:t>
       </w:r>
       <w:r>
@@ -2520,13 +2508,49 @@
         <w:rPr>
           <w:lang w:val="it-IT"/>
         </w:rPr>
-        <w:t>figurano le password di tutti gli utenti e il numero</w:t>
-      </w:r>
-      <w:r>
-        <w:rPr>
-          <w:lang w:val="it-IT"/>
-        </w:rPr>
-        <w:t xml:space="preserve"> della carta di credito dei turisti.</w:t>
+        <w:t>figurano le password e il numero</w:t>
+      </w:r>
+      <w:r>
+        <w:rPr>
+          <w:lang w:val="it-IT"/>
+        </w:rPr>
+        <w:t xml:space="preserve"> dell</w:t>
+      </w:r>
+      <w:r>
+        <w:rPr>
+          <w:lang w:val="it-IT"/>
+        </w:rPr>
+        <w:t>e</w:t>
+      </w:r>
+      <w:r>
+        <w:rPr>
+          <w:lang w:val="it-IT"/>
+        </w:rPr>
+        <w:t xml:space="preserve"> cart</w:t>
+      </w:r>
+      <w:r>
+        <w:rPr>
+          <w:lang w:val="it-IT"/>
+        </w:rPr>
+        <w:t>e</w:t>
+      </w:r>
+      <w:r>
+        <w:rPr>
+          <w:lang w:val="it-IT"/>
+        </w:rPr>
+        <w:t xml:space="preserve"> di credito </w:t>
+      </w:r>
+      <w:r>
+        <w:rPr>
+          <w:lang w:val="it-IT"/>
+        </w:rPr>
+        <w:t>degli utenti</w:t>
+      </w:r>
+      <w:r>
+        <w:rPr>
+          <w:lang w:val="it-IT"/>
+        </w:rPr>
+        <w:t>.</w:t>
       </w:r>
       <w:r>
         <w:rPr>
@@ -2656,13 +2680,7 @@
         <w:rPr>
           <w:lang w:val="it-IT"/>
         </w:rPr>
-        <w:t xml:space="preserve"> adottare dei particolari meccanismi aggiuntivi che non consentano all’utente </w:t>
-      </w:r>
-      <w:r>
-        <w:rPr>
-          <w:lang w:val="it-IT"/>
-        </w:rPr>
-        <w:t xml:space="preserve">di </w:t>
+        <w:t xml:space="preserve"> adottare dei particolari meccanismi aggiuntivi che non consentano all’utente di </w:t>
       </w:r>
       <w:r>
         <w:rPr>
@@ -3094,13 +3112,31 @@
         <w:rPr>
           <w:lang w:val="it-IT"/>
         </w:rPr>
-        <w:t xml:space="preserve"> Se non vuole scegliere i posti a sedere e i servizi aggiuntivi, deve solo limitarsi a selezionare il numero di biglietti da acquistare </w:t>
-      </w:r>
-      <w:r>
-        <w:rPr>
-          <w:lang w:val="it-IT"/>
-        </w:rPr>
-        <w:t>(chiaramente è possibile acquistare più biglietti insieme per agevolare la prenotazione dei voli per gruppi di persone).</w:t>
+        <w:t xml:space="preserve"> Se non vuole scegliere i posti a sedere e i servizi aggiuntivi, deve solo limitarsi a selezionare il numero di biglietti da acquistare (chiaramente è possibile acquistare più biglietti insieme per agevolare la prenotazione dei voli per gruppi di persone). </w:t>
+      </w:r>
+      <w:r>
+        <w:rPr>
+          <w:lang w:val="it-IT"/>
+        </w:rPr>
+        <w:t>In caso contrario</w:t>
+      </w:r>
+      <w:r>
+        <w:rPr>
+          <w:lang w:val="it-IT"/>
+        </w:rPr>
+        <w:t xml:space="preserve">, </w:t>
+      </w:r>
+      <w:r>
+        <w:rPr>
+          <w:lang w:val="it-IT"/>
+        </w:rPr>
+        <w:t>all’utente devono essere mostrati i prezzi relativi ai posti a sedere e ai servizi extra:</w:t>
+      </w:r>
+      <w:r>
+        <w:rPr>
+          <w:lang w:val="it-IT"/>
+        </w:rPr>
+        <w:t xml:space="preserve"> perciò, il microservizio booking,</w:t>
       </w:r>
       <w:r>
         <w:rPr>
@@ -3112,25 +3148,19 @@
         <w:rPr>
           <w:lang w:val="it-IT"/>
         </w:rPr>
-        <w:t>In caso contrario</w:t>
-      </w:r>
-      <w:r>
-        <w:rPr>
-          <w:lang w:val="it-IT"/>
-        </w:rPr>
-        <w:t xml:space="preserve">, </w:t>
-      </w:r>
-      <w:r>
-        <w:rPr>
-          <w:lang w:val="it-IT"/>
-        </w:rPr>
-        <w:t>all’utente devono essere mostrati i prezzi relativi ai posti a sedere e ai servizi extra:</w:t>
-      </w:r>
-      <w:r>
-        <w:rPr>
-          <w:lang w:val="it-IT"/>
-        </w:rPr>
-        <w:t xml:space="preserve"> perciò, il microservizio booking,</w:t>
+        <w:t xml:space="preserve">affinché possa restituire al front-end </w:t>
+      </w:r>
+      <w:r>
+        <w:rPr>
+          <w:lang w:val="it-IT"/>
+        </w:rPr>
+        <w:t>questi prezzi</w:t>
+      </w:r>
+      <w:r>
+        <w:rPr>
+          <w:lang w:val="it-IT"/>
+        </w:rPr>
+        <w:t>,</w:t>
       </w:r>
       <w:r>
         <w:rPr>
@@ -3142,30 +3172,6 @@
         <w:rPr>
           <w:lang w:val="it-IT"/>
         </w:rPr>
-        <w:t xml:space="preserve">affinché possa restituire al front-end </w:t>
-      </w:r>
-      <w:r>
-        <w:rPr>
-          <w:lang w:val="it-IT"/>
-        </w:rPr>
-        <w:t>questi prezzi</w:t>
-      </w:r>
-      <w:r>
-        <w:rPr>
-          <w:lang w:val="it-IT"/>
-        </w:rPr>
-        <w:t>,</w:t>
-      </w:r>
-      <w:r>
-        <w:rPr>
-          <w:lang w:val="it-IT"/>
-        </w:rPr>
-        <w:t xml:space="preserve"> </w:t>
-      </w:r>
-      <w:r>
-        <w:rPr>
-          <w:lang w:val="it-IT"/>
-        </w:rPr>
         <w:t>deve contattare a sua volta flights management</w:t>
       </w:r>
       <w:r>
@@ -3328,7 +3334,7 @@
         <w:rPr>
           <w:lang w:val="it-IT"/>
         </w:rPr>
-        <w:t>mostrati all’utente tramite una stampa a schermo.</w:t>
+        <w:t>comunicati all’utente.</w:t>
       </w:r>
     </w:p>
     <w:p>
@@ -3392,80 +3398,80 @@
         <w:rPr>
           <w:lang w:val="it-IT"/>
         </w:rPr>
-        <w:t xml:space="preserve"> deve contattare il </w:t>
+        <w:t xml:space="preserve"> deve contattare il microservizio payment</w:t>
+      </w:r>
+      <w:r>
+        <w:rPr>
+          <w:lang w:val="it-IT"/>
+        </w:rPr>
+        <w:t xml:space="preserve"> per inviarvi</w:t>
+      </w:r>
+      <w:r>
+        <w:rPr>
+          <w:lang w:val="it-IT"/>
+        </w:rPr>
+        <w:t xml:space="preserve"> tutti i dettagli relativi al pagamento e alla prenotazione effettuata</w:t>
+      </w:r>
+      <w:r>
+        <w:rPr>
+          <w:lang w:val="it-IT"/>
+        </w:rPr>
+        <w:t xml:space="preserve">. A tal punto interviene il pattern saga dei microservizi: </w:t>
+      </w:r>
+      <w:r>
+        <w:rPr>
+          <w:lang w:val="it-IT"/>
+        </w:rPr>
+        <w:t xml:space="preserve">è necessario </w:t>
+      </w:r>
+      <w:r>
+        <w:rPr>
+          <w:lang w:val="it-IT"/>
+        </w:rPr>
+        <w:t>definire una transazione</w:t>
+      </w:r>
+      <w:r>
+        <w:rPr>
+          <w:lang w:val="it-IT"/>
+        </w:rPr>
+        <w:t xml:space="preserve"> con semantica all-or-nothing</w:t>
+      </w:r>
+      <w:r>
+        <w:rPr>
+          <w:lang w:val="it-IT"/>
+        </w:rPr>
+        <w:t xml:space="preserve"> che </w:t>
+      </w:r>
+      <w:r>
+        <w:rPr>
+          <w:lang w:val="it-IT"/>
+        </w:rPr>
+        <w:t>effettui una store sia de</w:t>
+      </w:r>
+      <w:r>
+        <w:rPr>
+          <w:lang w:val="it-IT"/>
+        </w:rPr>
+        <w:t>lle informazioni strettamente relative al pagamento effettuato dall’utente</w:t>
+      </w:r>
+      <w:r>
+        <w:rPr>
+          <w:lang w:val="it-IT"/>
+        </w:rPr>
+        <w:t xml:space="preserve"> (e.g. </w:t>
+      </w:r>
+      <w:r>
+        <w:rPr>
+          <w:lang w:val="it-IT"/>
+        </w:rPr>
+        <w:t xml:space="preserve">subtotale del </w:t>
       </w:r>
       <w:r>
         <w:rPr>
           <w:lang w:val="it-IT"/>
         </w:rPr>
         <w:lastRenderedPageBreak/>
-        <w:t>microservizio payment</w:t>
-      </w:r>
-      <w:r>
-        <w:rPr>
-          <w:lang w:val="it-IT"/>
-        </w:rPr>
-        <w:t xml:space="preserve"> per inviarvi</w:t>
-      </w:r>
-      <w:r>
-        <w:rPr>
-          <w:lang w:val="it-IT"/>
-        </w:rPr>
-        <w:t xml:space="preserve"> tutti i dettagli relativi al pagamento e alla prenotazione effettuata</w:t>
-      </w:r>
-      <w:r>
-        <w:rPr>
-          <w:lang w:val="it-IT"/>
-        </w:rPr>
-        <w:t xml:space="preserve">. A tal punto interviene il pattern saga dei microservizi: </w:t>
-      </w:r>
-      <w:r>
-        <w:rPr>
-          <w:lang w:val="it-IT"/>
-        </w:rPr>
-        <w:t xml:space="preserve">è necessario </w:t>
-      </w:r>
-      <w:r>
-        <w:rPr>
-          <w:lang w:val="it-IT"/>
-        </w:rPr>
-        <w:t>definire una transazione</w:t>
-      </w:r>
-      <w:r>
-        <w:rPr>
-          <w:lang w:val="it-IT"/>
-        </w:rPr>
-        <w:t xml:space="preserve"> con semantica all-or-nothing</w:t>
-      </w:r>
-      <w:r>
-        <w:rPr>
-          <w:lang w:val="it-IT"/>
-        </w:rPr>
-        <w:t xml:space="preserve"> che </w:t>
-      </w:r>
-      <w:r>
-        <w:rPr>
-          <w:lang w:val="it-IT"/>
-        </w:rPr>
-        <w:t>effettui una store sia de</w:t>
-      </w:r>
-      <w:r>
-        <w:rPr>
-          <w:lang w:val="it-IT"/>
-        </w:rPr>
-        <w:t>lle informazioni strettamente relative al pagamento effettuato dall’utente</w:t>
-      </w:r>
-      <w:r>
-        <w:rPr>
-          <w:lang w:val="it-IT"/>
-        </w:rPr>
-        <w:t xml:space="preserve"> (e.g. </w:t>
-      </w:r>
-      <w:r>
-        <w:rPr>
-          <w:lang w:val="it-IT"/>
-        </w:rPr>
-        <w:t>subtotale del pagamento)</w:t>
+        <w:t>pagamento)</w:t>
       </w:r>
       <w:r>
         <w:rPr>
@@ -5531,22 +5537,83 @@
     </w:p>
     <w:p>
       <w:pPr>
-        <w:pStyle w:val="Titolo1"/>
-      </w:pPr>
-      <w:r>
-        <w:t>Limitazioni riscontrate</w:t>
+        <w:pStyle w:val="Titolo2"/>
+      </w:pPr>
+      <w:r>
+        <w:t>Log aggregation</w:t>
       </w:r>
     </w:p>
     <w:p>
       <w:pPr>
-        <w:pStyle w:val="Titolo2"/>
-      </w:pPr>
-      <w:r>
-        <w:t>Database per service</w:t>
+        <w:pStyle w:val="Corpotesto"/>
+        <w:ind w:left="288" w:firstLine="0"/>
+        <w:rPr>
+          <w:lang w:val="it-IT"/>
+        </w:rPr>
+      </w:pPr>
+      <w:r>
+        <w:rPr>
+          <w:highlight w:val="cyan"/>
+          <w:lang w:val="it-IT"/>
+        </w:rPr>
+        <w:t>[TODO]</w:t>
       </w:r>
     </w:p>
     <w:p>
       <w:pPr>
+        <w:pStyle w:val="Titolo2"/>
+      </w:pPr>
+      <w:r>
+        <w:t>Discovery</w:t>
+      </w:r>
+      <w:r>
+        <w:t xml:space="preserve"> service</w:t>
+      </w:r>
+    </w:p>
+    <w:p>
+      <w:pPr>
+        <w:pStyle w:val="Corpotesto"/>
+        <w:ind w:left="288" w:firstLine="0"/>
+        <w:rPr>
+          <w:lang w:val="it-IT"/>
+        </w:rPr>
+      </w:pPr>
+      <w:r>
+        <w:rPr>
+          <w:highlight w:val="cyan"/>
+          <w:lang w:val="it-IT"/>
+        </w:rPr>
+        <w:t>[TODO]</w:t>
+      </w:r>
+    </w:p>
+    <w:p>
+      <w:pPr>
+        <w:pStyle w:val="Corpotesto"/>
+        <w:ind w:left="288" w:firstLine="0"/>
+        <w:rPr>
+          <w:lang w:val="it-IT"/>
+        </w:rPr>
+      </w:pPr>
+    </w:p>
+    <w:p>
+      <w:pPr>
+        <w:pStyle w:val="Titolo1"/>
+      </w:pPr>
+      <w:r>
+        <w:lastRenderedPageBreak/>
+        <w:t>Limitazioni riscontrate</w:t>
+      </w:r>
+    </w:p>
+    <w:p>
+      <w:pPr>
+        <w:pStyle w:val="Titolo2"/>
+      </w:pPr>
+      <w:r>
+        <w:t>Database per service</w:t>
+      </w:r>
+    </w:p>
+    <w:p>
+      <w:pPr>
         <w:pStyle w:val="Corpotesto"/>
         <w:rPr>
           <w:lang w:val="it-IT"/>
@@ -5576,188 +5643,354 @@
           <w:bCs/>
           <w:lang w:val="it-IT"/>
         </w:rPr>
-        <w:t xml:space="preserve">database per </w:t>
-      </w:r>
+        <w:t>database per service</w:t>
+      </w:r>
+      <w:r>
+        <w:rPr>
+          <w:lang w:val="it-IT"/>
+        </w:rPr>
+        <w:t>, che consiste nell’assegnare a ciascun microservizio un proprio database privato, a cui solo lui può accedere: di fatto, è un pattern semplice da realizzare e incentiva</w:t>
+      </w:r>
+      <w:r>
+        <w:rPr>
+          <w:lang w:val="it-IT"/>
+        </w:rPr>
+        <w:t xml:space="preserve"> la protezione dei dati</w:t>
+      </w:r>
+      <w:r>
+        <w:rPr>
+          <w:lang w:val="it-IT"/>
+        </w:rPr>
+        <w:t xml:space="preserve">; infatti, </w:t>
+      </w:r>
+      <w:r>
+        <w:rPr>
+          <w:lang w:val="it-IT"/>
+        </w:rPr>
+        <w:t>le informazioni strettamente correlate a un certo microservizio non possono essere manipolate né tantomeno accedute da altri microservizi.</w:t>
+      </w:r>
+      <w:r>
+        <w:rPr>
+          <w:lang w:val="it-IT"/>
+        </w:rPr>
+        <w:t xml:space="preserve"> Tutta</w:t>
+      </w:r>
+      <w:r>
+        <w:rPr>
+          <w:lang w:val="it-IT"/>
+        </w:rPr>
+        <w:t xml:space="preserve">via, come descritto nella sezione IV del presente documento, </w:t>
+      </w:r>
+      <w:r>
+        <w:rPr>
+          <w:lang w:val="it-IT"/>
+        </w:rPr>
+        <w:t>per tutti i servizi stateless è stata utilizzata una tecnologia (DynamoDB)</w:t>
+      </w:r>
+      <w:r>
+        <w:rPr>
+          <w:lang w:val="it-IT"/>
+        </w:rPr>
+        <w:t xml:space="preserve"> che </w:t>
+      </w:r>
+      <w:r>
+        <w:rPr>
+          <w:lang w:val="it-IT"/>
+        </w:rPr>
+        <w:t xml:space="preserve">non si sposa </w:t>
+      </w:r>
+      <w:r>
+        <w:rPr>
+          <w:lang w:val="it-IT"/>
+        </w:rPr>
+        <w:t xml:space="preserve">molto bene con l’idea di creare più di un database </w:t>
+      </w:r>
+      <w:r>
+        <w:rPr>
+          <w:lang w:val="it-IT"/>
+        </w:rPr>
+        <w:t>nell’ambito di un unico sistema software.</w:t>
+      </w:r>
+      <w:r>
+        <w:rPr>
+          <w:lang w:val="it-IT"/>
+        </w:rPr>
+        <w:t xml:space="preserve"> Per questo motivo, </w:t>
+      </w:r>
+      <w:r>
+        <w:rPr>
+          <w:lang w:val="it-IT"/>
+        </w:rPr>
+        <w:t xml:space="preserve">è stato adottato </w:t>
+      </w:r>
+      <w:r>
+        <w:rPr>
+          <w:lang w:val="it-IT"/>
+        </w:rPr>
+        <w:t xml:space="preserve">un compromesso, che consiste nell’implementare </w:t>
+      </w:r>
+      <w:r>
+        <w:rPr>
+          <w:lang w:val="it-IT"/>
+        </w:rPr>
+        <w:t xml:space="preserve">un rilassamento del </w:t>
+      </w:r>
+      <w:r>
+        <w:rPr>
+          <w:lang w:val="it-IT"/>
+        </w:rPr>
+        <w:t>pattern database per service: in particolare, all’unico servizio stateful (suggestions) è stato assegnato un data</w:t>
+      </w:r>
+      <w:r>
+        <w:rPr>
+          <w:lang w:val="it-IT"/>
+        </w:rPr>
+        <w:t xml:space="preserve"> store a parte </w:t>
+      </w:r>
+      <w:r>
+        <w:rPr>
+          <w:lang w:val="it-IT"/>
+        </w:rPr>
+        <w:t>(</w:t>
+      </w:r>
+      <w:r>
+        <w:rPr>
+          <w:lang w:val="it-IT"/>
+        </w:rPr>
+        <w:t xml:space="preserve">che, per praticità, non è un database vero e proprio, bensì un file </w:t>
+      </w:r>
+      <w:r>
+        <w:rPr>
+          <w:lang w:val="it-IT"/>
+        </w:rPr>
+        <w:t>in formato .arff), mentre agli altri microservizi è stat</w:t>
+      </w:r>
+      <w:r>
+        <w:rPr>
+          <w:lang w:val="it-IT"/>
+        </w:rPr>
+        <w:t>o</w:t>
+      </w:r>
+      <w:r>
+        <w:rPr>
+          <w:lang w:val="it-IT"/>
+        </w:rPr>
+        <w:t xml:space="preserve"> associat</w:t>
+      </w:r>
+      <w:r>
+        <w:rPr>
+          <w:lang w:val="it-IT"/>
+        </w:rPr>
+        <w:t>o</w:t>
+      </w:r>
+      <w:r>
+        <w:rPr>
+          <w:lang w:val="it-IT"/>
+        </w:rPr>
+        <w:t xml:space="preserve"> un sottoinsieme di tabelle del database definito in DynamoDB</w:t>
+      </w:r>
+      <w:r>
+        <w:rPr>
+          <w:lang w:val="it-IT"/>
+        </w:rPr>
+        <w:t>. Tale configurazione, in ogni caso, mira a emulare la logica che c’è dietro al database per service</w:t>
+      </w:r>
+      <w:r>
+        <w:rPr>
+          <w:lang w:val="it-IT"/>
+        </w:rPr>
+        <w:t>: è per questo motivo che è risultato possibile implementare il pattern saga all’interno del sistema.</w:t>
+      </w:r>
+    </w:p>
+    <w:p>
+      <w:pPr>
+        <w:pStyle w:val="Titolo1"/>
+      </w:pPr>
+      <w:r>
+        <w:t>Piattaforme e librerie usate</w:t>
+      </w:r>
+    </w:p>
+    <w:p>
+      <w:pPr>
+        <w:pStyle w:val="Titolo2"/>
+      </w:pPr>
+      <w:r>
+        <w:t>Descrizione delle piattaforme software</w:t>
+      </w:r>
+    </w:p>
+    <w:p>
+      <w:pPr>
+        <w:pStyle w:val="bulletlist"/>
+      </w:pPr>
       <w:r>
         <w:rPr>
           <w:b/>
           <w:bCs/>
           <w:lang w:val="it-IT"/>
         </w:rPr>
-        <w:lastRenderedPageBreak/>
-        <w:t>service</w:t>
-      </w:r>
-      <w:r>
-        <w:rPr>
-          <w:lang w:val="it-IT"/>
-        </w:rPr>
-        <w:t>, che consiste nell’assegnare a ciascun microservizio un proprio database privato, a cui solo lui può accedere: di fatto, è un pattern semplice da realizzare e incentiva</w:t>
-      </w:r>
-      <w:r>
-        <w:rPr>
-          <w:lang w:val="it-IT"/>
-        </w:rPr>
-        <w:t xml:space="preserve"> la protezione dei dati</w:t>
-      </w:r>
-      <w:r>
-        <w:rPr>
-          <w:lang w:val="it-IT"/>
-        </w:rPr>
-        <w:t xml:space="preserve">; infatti, </w:t>
-      </w:r>
-      <w:r>
-        <w:rPr>
-          <w:lang w:val="it-IT"/>
-        </w:rPr>
-        <w:t>le informazioni strettamente correlate a un certo microservizio non possono essere manipolate né tantomeno accedute da altri microservizi.</w:t>
-      </w:r>
-      <w:r>
-        <w:rPr>
-          <w:lang w:val="it-IT"/>
-        </w:rPr>
-        <w:t xml:space="preserve"> Tutta</w:t>
-      </w:r>
-      <w:r>
-        <w:rPr>
-          <w:lang w:val="it-IT"/>
-        </w:rPr>
-        <w:t xml:space="preserve">via, come descritto nella sezione IV del presente documento, </w:t>
-      </w:r>
-      <w:r>
-        <w:rPr>
-          <w:lang w:val="it-IT"/>
-        </w:rPr>
-        <w:t>per tutti i servizi stateless è stata utilizzata una tecnologia (DynamoDB)</w:t>
-      </w:r>
-      <w:r>
-        <w:rPr>
-          <w:lang w:val="it-IT"/>
-        </w:rPr>
-        <w:t xml:space="preserve"> che </w:t>
-      </w:r>
-      <w:r>
-        <w:rPr>
-          <w:lang w:val="it-IT"/>
-        </w:rPr>
-        <w:t xml:space="preserve">non si sposa </w:t>
-      </w:r>
-      <w:r>
-        <w:rPr>
-          <w:lang w:val="it-IT"/>
-        </w:rPr>
-        <w:t xml:space="preserve">molto bene con l’idea di creare più di un database </w:t>
-      </w:r>
-      <w:r>
-        <w:rPr>
-          <w:lang w:val="it-IT"/>
-        </w:rPr>
-        <w:t>nell’ambito di un unico sistema software.</w:t>
-      </w:r>
-      <w:r>
-        <w:rPr>
-          <w:lang w:val="it-IT"/>
-        </w:rPr>
-        <w:t xml:space="preserve"> Per questo motivo, </w:t>
-      </w:r>
-      <w:r>
-        <w:rPr>
-          <w:lang w:val="it-IT"/>
-        </w:rPr>
-        <w:t xml:space="preserve">è stato adottato </w:t>
-      </w:r>
-      <w:r>
-        <w:rPr>
-          <w:lang w:val="it-IT"/>
-        </w:rPr>
-        <w:t xml:space="preserve">un compromesso, che consiste nell’implementare </w:t>
-      </w:r>
-      <w:r>
-        <w:rPr>
-          <w:lang w:val="it-IT"/>
-        </w:rPr>
-        <w:t xml:space="preserve">un rilassamento del </w:t>
-      </w:r>
-      <w:r>
-        <w:rPr>
-          <w:lang w:val="it-IT"/>
-        </w:rPr>
-        <w:t>pattern database per service: in particolare, all’unico servizio stateful (suggestions) è stato assegnato un data</w:t>
-      </w:r>
-      <w:r>
-        <w:rPr>
-          <w:lang w:val="it-IT"/>
-        </w:rPr>
-        <w:t xml:space="preserve"> store a parte </w:t>
-      </w:r>
-      <w:r>
-        <w:rPr>
-          <w:lang w:val="it-IT"/>
-        </w:rPr>
-        <w:t>(</w:t>
-      </w:r>
-      <w:r>
-        <w:rPr>
-          <w:lang w:val="it-IT"/>
-        </w:rPr>
-        <w:t xml:space="preserve">che, per praticità, non è un database vero e proprio, bensì un file </w:t>
-      </w:r>
-      <w:r>
-        <w:rPr>
-          <w:lang w:val="it-IT"/>
-        </w:rPr>
-        <w:t>in formato .arff), mentre agli altri microservizi è stat</w:t>
-      </w:r>
-      <w:r>
-        <w:rPr>
-          <w:lang w:val="it-IT"/>
-        </w:rPr>
-        <w:t>o</w:t>
-      </w:r>
-      <w:r>
-        <w:rPr>
-          <w:lang w:val="it-IT"/>
-        </w:rPr>
-        <w:t xml:space="preserve"> associat</w:t>
-      </w:r>
-      <w:r>
-        <w:rPr>
-          <w:lang w:val="it-IT"/>
-        </w:rPr>
-        <w:t>o</w:t>
-      </w:r>
-      <w:r>
-        <w:rPr>
-          <w:lang w:val="it-IT"/>
-        </w:rPr>
-        <w:t xml:space="preserve"> un sottoinsieme di tabelle del database definito in DynamoDB</w:t>
-      </w:r>
-      <w:r>
-        <w:rPr>
-          <w:lang w:val="it-IT"/>
-        </w:rPr>
-        <w:t>. Tale configurazione, in ogni caso, mira a emulare la logica che c’è dietro al database per service</w:t>
-      </w:r>
-      <w:r>
-        <w:rPr>
-          <w:lang w:val="it-IT"/>
-        </w:rPr>
-        <w:t>: è per questo motivo che è risultato possibile implementare il pattern saga all’interno del sistema.</w:t>
+        <w:t>Lingua</w:t>
+      </w:r>
+      <w:r>
+        <w:rPr>
+          <w:b/>
+          <w:bCs/>
+          <w:lang w:val="it-IT"/>
+        </w:rPr>
+        <w:t>ggi di programmazione</w:t>
+      </w:r>
+      <w:r>
+        <w:rPr>
+          <w:lang w:val="it-IT"/>
+        </w:rPr>
+        <w:t xml:space="preserve">: </w:t>
+      </w:r>
+      <w:r>
+        <w:rPr>
+          <w:lang w:val="it-IT"/>
+        </w:rPr>
+        <w:t>i</w:t>
+      </w:r>
+      <w:r>
+        <w:rPr>
+          <w:lang w:val="it-IT"/>
+        </w:rPr>
+        <w:t xml:space="preserve"> microservizi front-end, </w:t>
+      </w:r>
+      <w:r>
+        <w:rPr>
+          <w:lang w:val="it-IT"/>
+        </w:rPr>
+        <w:t>registration, booking, management</w:t>
+      </w:r>
+      <w:r>
+        <w:rPr>
+          <w:lang w:val="it-IT"/>
+        </w:rPr>
+        <w:t xml:space="preserve"> e payment sono stati scritti in Python, mentre il microservizio suggestions è stato scritto in Java.</w:t>
+      </w:r>
+      <w:r>
+        <w:rPr>
+          <w:lang w:val="it-IT"/>
+        </w:rPr>
+        <w:t xml:space="preserve"> Anche i servizi</w:t>
+      </w:r>
+      <w:r>
+        <w:rPr>
+          <w:lang w:val="it-IT"/>
+        </w:rPr>
+        <w:t xml:space="preserve"> e i meccanismi</w:t>
+      </w:r>
+      <w:r>
+        <w:rPr>
+          <w:lang w:val="it-IT"/>
+        </w:rPr>
+        <w:t xml:space="preserve"> ausiliari come il discovery e il logging sono stati implementati in Python.</w:t>
       </w:r>
     </w:p>
     <w:p>
       <w:pPr>
-        <w:pStyle w:val="Titolo1"/>
-      </w:pPr>
-      <w:r>
-        <w:t>Piattaforme e librerie usate</w:t>
+        <w:pStyle w:val="bulletlist"/>
+      </w:pPr>
+      <w:r>
+        <w:rPr>
+          <w:b/>
+          <w:bCs/>
+          <w:lang w:val="it-IT"/>
+        </w:rPr>
+        <w:t>Sviluppo del front-end</w:t>
+      </w:r>
+      <w:r>
+        <w:rPr>
+          <w:lang w:val="it-IT"/>
+        </w:rPr>
+        <w:t>:</w:t>
+      </w:r>
+      <w:r>
+        <w:rPr>
+          <w:lang w:val="it-IT"/>
+        </w:rPr>
+        <w:t xml:space="preserve"> </w:t>
+      </w:r>
+      <w:r>
+        <w:rPr>
+          <w:lang w:val="it-IT"/>
+        </w:rPr>
+        <w:t>il front-end, con la</w:t>
+      </w:r>
+      <w:r>
+        <w:rPr>
+          <w:lang w:val="it-IT"/>
+        </w:rPr>
+        <w:t xml:space="preserve"> relativa logica di navigazione tra le pagine html dell’applicazione, è stato sviluppato con Flask.</w:t>
       </w:r>
     </w:p>
     <w:p>
       <w:pPr>
-        <w:pStyle w:val="Titolo2"/>
-      </w:pPr>
-      <w:r>
-        <w:t>Descrizione delle piattaforme software</w:t>
+        <w:pStyle w:val="bulletlist"/>
+      </w:pPr>
+      <w:r>
+        <w:rPr>
+          <w:b/>
+          <w:bCs/>
+          <w:lang w:val="it-IT"/>
+        </w:rPr>
+        <w:t>E</w:t>
+      </w:r>
+      <w:r>
+        <w:rPr>
+          <w:b/>
+          <w:bCs/>
+          <w:lang w:val="it-IT"/>
+        </w:rPr>
+        <w:t>secuzione del codice Java</w:t>
+      </w:r>
+      <w:r>
+        <w:t>:</w:t>
+      </w:r>
+      <w:r>
+        <w:rPr>
+          <w:lang w:val="it-IT"/>
+        </w:rPr>
+        <w:t xml:space="preserve"> per generare il bytecode </w:t>
+      </w:r>
+      <w:r>
+        <w:rPr>
+          <w:lang w:val="it-IT"/>
+        </w:rPr>
+        <w:t>relativo al codice Java, si esegue una build con Maven</w:t>
+      </w:r>
+      <w:r>
+        <w:t>.</w:t>
+      </w:r>
+      <w:r>
+        <w:rPr>
+          <w:lang w:val="it-IT"/>
+        </w:rPr>
+        <w:t xml:space="preserve"> Questo</w:t>
+      </w:r>
+      <w:r>
+        <w:rPr>
+          <w:lang w:val="it-IT"/>
+        </w:rPr>
+        <w:t xml:space="preserve"> </w:t>
+      </w:r>
+      <w:r>
+        <w:rPr>
+          <w:lang w:val="it-IT"/>
+        </w:rPr>
+        <w:t>tool viene utilizzato anche per eseguire il</w:t>
+      </w:r>
+      <w:r>
+        <w:rPr>
+          <w:lang w:val="it-IT"/>
+        </w:rPr>
+        <w:t xml:space="preserve"> bytecode e, quindi, runnare il microservizio suggestio</w:t>
+      </w:r>
+      <w:r>
+        <w:rPr>
+          <w:lang w:val="it-IT"/>
+        </w:rPr>
+        <w:t>ns.</w:t>
       </w:r>
     </w:p>
     <w:p>
@@ -5770,7 +6003,63 @@
           <w:bCs/>
           <w:lang w:val="it-IT"/>
         </w:rPr>
-        <w:t>Lingua</w:t>
+        <w:t>Comunicazione RPC</w:t>
+      </w:r>
+      <w:r>
+        <w:t>:</w:t>
+      </w:r>
+      <w:r>
+        <w:rPr>
+          <w:lang w:val="it-IT"/>
+        </w:rPr>
+        <w:t xml:space="preserve"> </w:t>
+      </w:r>
+      <w:r>
+        <w:rPr>
+          <w:lang w:val="it-IT"/>
+        </w:rPr>
+        <w:t>per implementare la comunicaz</w:t>
+      </w:r>
+      <w:r>
+        <w:rPr>
+          <w:lang w:val="it-IT"/>
+        </w:rPr>
+        <w:t xml:space="preserve">ione sincrona </w:t>
+      </w:r>
+      <w:r>
+        <w:rPr>
+          <w:lang w:val="it-IT"/>
+        </w:rPr>
+        <w:t>di RPC, è stato utilizzato il gRPC, che è perfetto</w:t>
+      </w:r>
+      <w:r>
+        <w:rPr>
+          <w:lang w:val="it-IT"/>
+        </w:rPr>
+        <w:t xml:space="preserve"> quando si</w:t>
+      </w:r>
+      <w:r>
+        <w:rPr>
+          <w:lang w:val="it-IT"/>
+        </w:rPr>
+        <w:t xml:space="preserve"> vogliono far comunicare più microservizi scritti con linguaggi di programmazione qualsiasi</w:t>
+      </w:r>
+      <w:r>
+        <w:rPr>
+          <w:lang w:val="it-IT"/>
+        </w:rPr>
+        <w:t xml:space="preserve"> (eventualmente anche eterogenei, come nel nostro caso).</w:t>
+      </w:r>
+    </w:p>
+    <w:p>
+      <w:pPr>
+        <w:pStyle w:val="bulletlist"/>
+      </w:pPr>
+      <w:r>
+        <w:rPr>
+          <w:lang w:val="it-IT"/>
+        </w:rPr>
+        <w:t>C</w:t>
       </w:r>
       <w:r>
         <w:rPr>
@@ -5778,7 +6067,7 @@
           <w:bCs/>
           <w:lang w:val="it-IT"/>
         </w:rPr>
-        <w:t>ggi di programmazione</w:t>
+        <w:t>omunicazione asincrona</w:t>
       </w:r>
       <w:r>
         <w:rPr>
@@ -5790,43 +6079,37 @@
         <w:rPr>
           <w:lang w:val="it-IT"/>
         </w:rPr>
-        <w:t>i</w:t>
-      </w:r>
-      <w:r>
-        <w:rPr>
-          <w:lang w:val="it-IT"/>
-        </w:rPr>
-        <w:t xml:space="preserve"> microservizi front-end, </w:t>
-      </w:r>
-      <w:r>
-        <w:rPr>
-          <w:lang w:val="it-IT"/>
-        </w:rPr>
-        <w:t>registration, booking, management</w:t>
-      </w:r>
-      <w:r>
-        <w:rPr>
-          <w:lang w:val="it-IT"/>
-        </w:rPr>
-        <w:t xml:space="preserve"> e payment sono stati scritti in Python, mentre il microservizio suggestions è stato scritto in Java.</w:t>
-      </w:r>
-      <w:r>
-        <w:rPr>
-          <w:lang w:val="it-IT"/>
-        </w:rPr>
-        <w:t xml:space="preserve"> Anche i servizi</w:t>
-      </w:r>
-      <w:r>
-        <w:rPr>
-          <w:lang w:val="it-IT"/>
-        </w:rPr>
-        <w:t xml:space="preserve"> e i meccanismi</w:t>
-      </w:r>
-      <w:r>
-        <w:rPr>
-          <w:lang w:val="it-IT"/>
-        </w:rPr>
-        <w:t xml:space="preserve"> ausiliari come il discovery e il logging sono stati implementati in Python.</w:t>
+        <w:t xml:space="preserve">per implementare la </w:t>
+      </w:r>
+      <w:r>
+        <w:rPr>
+          <w:lang w:val="it-IT"/>
+        </w:rPr>
+        <w:t xml:space="preserve">comunicazione asincrona, sono state </w:t>
+      </w:r>
+      <w:r>
+        <w:rPr>
+          <w:lang w:val="it-IT"/>
+        </w:rPr>
+        <w:t>usate le code di messaggi</w:t>
+      </w:r>
+      <w:r>
+        <w:rPr>
+          <w:lang w:val="it-IT"/>
+        </w:rPr>
+        <w:t>, poiché abbiamo a che fare esclusivamente con comunicazioni di tipo one-to-one</w:t>
+      </w:r>
+      <w:r>
+        <w:rPr>
+          <w:lang w:val="it-IT"/>
+        </w:rPr>
+        <w:t>. I</w:t>
+      </w:r>
+      <w:r>
+        <w:rPr>
+          <w:lang w:val="it-IT"/>
+        </w:rPr>
+        <w:t>l tool sfruttato per mettere in piedi le code di messaggi è RabbitMQ.</w:t>
       </w:r>
     </w:p>
     <w:p>
@@ -5839,31 +6122,91 @@
           <w:bCs/>
           <w:lang w:val="it-IT"/>
         </w:rPr>
-        <w:t>Sviluppo del front-end</w:t>
-      </w:r>
-      <w:r>
-        <w:rPr>
-          <w:lang w:val="it-IT"/>
-        </w:rPr>
-        <w:t>:</w:t>
-      </w:r>
-      <w:r>
-        <w:rPr>
-          <w:lang w:val="it-IT"/>
-        </w:rPr>
-        <w:t xml:space="preserve"> </w:t>
-      </w:r>
-      <w:r>
-        <w:rPr>
-          <w:lang w:val="it-IT"/>
-        </w:rPr>
-        <w:t>il front-end, con la</w:t>
-      </w:r>
-      <w:r>
-        <w:rPr>
-          <w:lang w:val="it-IT"/>
-        </w:rPr>
-        <w:t xml:space="preserve"> relativa logica di navigazione tra le pagine html dell’applicazione, è stato sviluppato con Flask.</w:t>
+        <w:t>Persistenza dei microservizi stateless</w:t>
+      </w:r>
+      <w:r>
+        <w:rPr>
+          <w:lang w:val="it-IT"/>
+        </w:rPr>
+        <w:t xml:space="preserve">: </w:t>
+      </w:r>
+      <w:r>
+        <w:rPr>
+          <w:lang w:val="it-IT"/>
+        </w:rPr>
+        <w:t xml:space="preserve">i microservizi stateless non hanno un database implementato al loro interno, bensì </w:t>
+      </w:r>
+      <w:r>
+        <w:rPr>
+          <w:lang w:val="it-IT"/>
+        </w:rPr>
+        <w:t>fanno riferimento a un servizio esterno per m</w:t>
+      </w:r>
+      <w:r>
+        <w:rPr>
+          <w:lang w:val="it-IT"/>
+        </w:rPr>
+        <w:t>emorizzare le informazioni. In particolare, è stato utilizzato Dynamo</w:t>
+      </w:r>
+      <w:r>
+        <w:rPr>
+          <w:lang w:val="it-IT"/>
+        </w:rPr>
+        <w:t>DB</w:t>
+      </w:r>
+      <w:r>
+        <w:rPr>
+          <w:lang w:val="it-IT"/>
+        </w:rPr>
+        <w:t>, offerto da Amazon</w:t>
+      </w:r>
+      <w:r>
+        <w:rPr>
+          <w:lang w:val="it-IT"/>
+        </w:rPr>
+        <w:t>, per definire il database remoto</w:t>
+      </w:r>
+      <w:r>
+        <w:rPr>
+          <w:lang w:val="it-IT"/>
+        </w:rPr>
+        <w:t>. DynamoDB prevede che le tabelle che costituiscono la base di dati</w:t>
+      </w:r>
+      <w:r>
+        <w:rPr>
+          <w:lang w:val="it-IT"/>
+        </w:rPr>
+        <w:t xml:space="preserve"> non</w:t>
+      </w:r>
+      <w:r>
+        <w:rPr>
+          <w:lang w:val="it-IT"/>
+        </w:rPr>
+        <w:t xml:space="preserve"> siano relazionali, bensì formate da delle coppie </w:t>
+      </w:r>
+      <w:r>
+        <w:rPr>
+          <w:lang w:val="it-IT"/>
+        </w:rPr>
+        <w:t>{</w:t>
+      </w:r>
+      <w:r>
+        <w:rPr>
+          <w:lang w:val="it-IT"/>
+        </w:rPr>
+        <w:t>chiave, valore</w:t>
+      </w:r>
+      <w:r>
+        <w:rPr>
+          <w:lang w:val="it-IT"/>
+        </w:rPr>
+        <w:t>}</w:t>
+      </w:r>
+      <w:r>
+        <w:rPr>
+          <w:lang w:val="it-IT"/>
+        </w:rPr>
+        <w:t>.</w:t>
       </w:r>
     </w:p>
     <w:p>
@@ -5876,7 +6219,7 @@
           <w:bCs/>
           <w:lang w:val="it-IT"/>
         </w:rPr>
-        <w:t>E</w:t>
+        <w:t>Persistenza de</w:t>
       </w:r>
       <w:r>
         <w:rPr>
@@ -5884,55 +6227,91 @@
           <w:bCs/>
           <w:lang w:val="it-IT"/>
         </w:rPr>
-        <w:t>secuzione del codice Java</w:t>
-      </w:r>
-      <w:r>
-        <w:t>:</w:t>
-      </w:r>
-      <w:r>
-        <w:rPr>
-          <w:lang w:val="it-IT"/>
-        </w:rPr>
-        <w:t xml:space="preserve"> per generare il bytecode </w:t>
-      </w:r>
-      <w:r>
-        <w:rPr>
-          <w:lang w:val="it-IT"/>
-        </w:rPr>
-        <w:t>relativo al codice Java, si esegue una build con Maven</w:t>
-      </w:r>
-      <w:r>
-        <w:t>.</w:t>
-      </w:r>
-      <w:r>
-        <w:rPr>
-          <w:lang w:val="it-IT"/>
-        </w:rPr>
-        <w:t xml:space="preserve"> Questo</w:t>
-      </w:r>
-      <w:r>
-        <w:rPr>
-          <w:lang w:val="it-IT"/>
-        </w:rPr>
-        <w:t xml:space="preserve"> </w:t>
-      </w:r>
-      <w:r>
-        <w:rPr>
-          <w:lang w:val="it-IT"/>
-        </w:rPr>
-        <w:t>tool viene utilizzato anche per eseguire il</w:t>
-      </w:r>
-      <w:r>
-        <w:rPr>
-          <w:lang w:val="it-IT"/>
-        </w:rPr>
-        <w:t xml:space="preserve"> bytecode e, quindi, runnare il microservizio suggestio</w:t>
-      </w:r>
-      <w:r>
-        <w:rPr>
-          <w:lang w:val="it-IT"/>
-        </w:rPr>
-        <w:t>ns.</w:t>
+        <w:t>l</w:t>
+      </w:r>
+      <w:r>
+        <w:rPr>
+          <w:b/>
+          <w:bCs/>
+          <w:lang w:val="it-IT"/>
+        </w:rPr>
+        <w:t xml:space="preserve"> microservizi</w:t>
+      </w:r>
+      <w:r>
+        <w:rPr>
+          <w:b/>
+          <w:bCs/>
+          <w:lang w:val="it-IT"/>
+        </w:rPr>
+        <w:t>o</w:t>
+      </w:r>
+      <w:r>
+        <w:rPr>
+          <w:b/>
+          <w:bCs/>
+          <w:lang w:val="it-IT"/>
+        </w:rPr>
+        <w:t xml:space="preserve"> stateful</w:t>
+      </w:r>
+      <w:r>
+        <w:rPr>
+          <w:lang w:val="it-IT"/>
+        </w:rPr>
+        <w:t xml:space="preserve">: </w:t>
+      </w:r>
+      <w:r>
+        <w:rPr>
+          <w:lang w:val="it-IT"/>
+        </w:rPr>
+        <w:t>il microservizio suggestions è perfetto per essere stateful</w:t>
+      </w:r>
+      <w:r>
+        <w:rPr>
+          <w:lang w:val="it-IT"/>
+        </w:rPr>
+        <w:t>, p</w:t>
+      </w:r>
+      <w:r>
+        <w:rPr>
+          <w:lang w:val="it-IT"/>
+        </w:rPr>
+        <w:t xml:space="preserve">oiché </w:t>
+      </w:r>
+      <w:r>
+        <w:rPr>
+          <w:lang w:val="it-IT"/>
+        </w:rPr>
+        <w:t>il modo più comodo e opportuno per mantenere i suoi dati è mediante un file .arff.</w:t>
+      </w:r>
+      <w:r>
+        <w:rPr>
+          <w:lang w:val="it-IT"/>
+        </w:rPr>
+        <w:t xml:space="preserve"> Di fatto, </w:t>
+      </w:r>
+      <w:r>
+        <w:rPr>
+          <w:lang w:val="it-IT"/>
+        </w:rPr>
+        <w:t xml:space="preserve">le informazioni proprie di tale servizio costituiscono proprio il training set </w:t>
+      </w:r>
+      <w:r>
+        <w:rPr>
+          <w:lang w:val="it-IT"/>
+        </w:rPr>
+        <w:t>per l’algoritmo di machine learning utilizzato</w:t>
+      </w:r>
+      <w:r>
+        <w:rPr>
+          <w:lang w:val="it-IT"/>
+        </w:rPr>
+        <w:t xml:space="preserve"> per generare il suggerimento da mostrare all’utente sulla data in cui conviene maggiormente effettuare la prenotazione</w:t>
+      </w:r>
+      <w:r>
+        <w:rPr>
+          <w:lang w:val="it-IT"/>
+        </w:rPr>
+        <w:t xml:space="preserve"> del volo.</w:t>
       </w:r>
     </w:p>
     <w:p>
@@ -5945,345 +6324,18 @@
           <w:bCs/>
           <w:lang w:val="it-IT"/>
         </w:rPr>
-        <w:t>Comunicazione RPC</w:t>
-      </w:r>
-      <w:r>
+        <w:t>Containerizzazione dei microservizi</w:t>
+      </w:r>
+      <w:r>
+        <w:rPr>
+          <w:lang w:val="it-IT"/>
+        </w:rPr>
         <w:t>:</w:t>
       </w:r>
       <w:r>
         <w:rPr>
           <w:lang w:val="it-IT"/>
         </w:rPr>
-        <w:t xml:space="preserve"> </w:t>
-      </w:r>
-      <w:r>
-        <w:rPr>
-          <w:lang w:val="it-IT"/>
-        </w:rPr>
-        <w:t>per implementare la comunicaz</w:t>
-      </w:r>
-      <w:r>
-        <w:rPr>
-          <w:lang w:val="it-IT"/>
-        </w:rPr>
-        <w:t xml:space="preserve">ione sincrona </w:t>
-      </w:r>
-      <w:r>
-        <w:rPr>
-          <w:lang w:val="it-IT"/>
-        </w:rPr>
-        <w:t>di RPC, è stato utilizzato il gRPC, che è perfetto</w:t>
-      </w:r>
-      <w:r>
-        <w:rPr>
-          <w:lang w:val="it-IT"/>
-        </w:rPr>
-        <w:t xml:space="preserve"> quando si</w:t>
-      </w:r>
-      <w:r>
-        <w:rPr>
-          <w:lang w:val="it-IT"/>
-        </w:rPr>
-        <w:t xml:space="preserve"> vogliono far comunicare più microservizi scritti con linguaggi di programmazione qualsiasi</w:t>
-      </w:r>
-      <w:r>
-        <w:rPr>
-          <w:lang w:val="it-IT"/>
-        </w:rPr>
-        <w:t xml:space="preserve"> (eventualmente anche eterogenei, come nel nostro caso).</w:t>
-      </w:r>
-    </w:p>
-    <w:p>
-      <w:pPr>
-        <w:pStyle w:val="bulletlist"/>
-      </w:pPr>
-      <w:r>
-        <w:rPr>
-          <w:lang w:val="it-IT"/>
-        </w:rPr>
-        <w:t>C</w:t>
-      </w:r>
-      <w:r>
-        <w:rPr>
-          <w:b/>
-          <w:bCs/>
-          <w:lang w:val="it-IT"/>
-        </w:rPr>
-        <w:t>omunicazione asincrona</w:t>
-      </w:r>
-      <w:r>
-        <w:rPr>
-          <w:lang w:val="it-IT"/>
-        </w:rPr>
-        <w:t xml:space="preserve">: </w:t>
-      </w:r>
-      <w:r>
-        <w:rPr>
-          <w:lang w:val="it-IT"/>
-        </w:rPr>
-        <w:t xml:space="preserve">per implementare la </w:t>
-      </w:r>
-      <w:r>
-        <w:rPr>
-          <w:lang w:val="it-IT"/>
-        </w:rPr>
-        <w:t xml:space="preserve">comunicazione asincrona, sono state </w:t>
-      </w:r>
-      <w:r>
-        <w:rPr>
-          <w:lang w:val="it-IT"/>
-        </w:rPr>
-        <w:t>usate le code di messaggi</w:t>
-      </w:r>
-      <w:r>
-        <w:rPr>
-          <w:lang w:val="it-IT"/>
-        </w:rPr>
-        <w:t>, poiché abbiamo a che fare esclusivamente con comunicazioni di tipo one-to-one</w:t>
-      </w:r>
-      <w:r>
-        <w:rPr>
-          <w:lang w:val="it-IT"/>
-        </w:rPr>
-        <w:t>. I</w:t>
-      </w:r>
-      <w:r>
-        <w:rPr>
-          <w:lang w:val="it-IT"/>
-        </w:rPr>
-        <w:t>l tool sfruttato per mettere in piedi le code di messaggi è RabbitMQ.</w:t>
-      </w:r>
-    </w:p>
-    <w:p>
-      <w:pPr>
-        <w:pStyle w:val="bulletlist"/>
-      </w:pPr>
-      <w:r>
-        <w:rPr>
-          <w:b/>
-          <w:bCs/>
-          <w:lang w:val="it-IT"/>
-        </w:rPr>
-        <w:t>Persistenza dei microservizi stateless</w:t>
-      </w:r>
-      <w:r>
-        <w:rPr>
-          <w:lang w:val="it-IT"/>
-        </w:rPr>
-        <w:t xml:space="preserve">: </w:t>
-      </w:r>
-      <w:r>
-        <w:rPr>
-          <w:lang w:val="it-IT"/>
-        </w:rPr>
-        <w:t xml:space="preserve">i microservizi stateless non hanno un database implementato al loro interno, bensì </w:t>
-      </w:r>
-      <w:r>
-        <w:rPr>
-          <w:lang w:val="it-IT"/>
-        </w:rPr>
-        <w:t xml:space="preserve">fanno riferimento a un servizio esterno </w:t>
-      </w:r>
-      <w:r>
-        <w:rPr>
-          <w:lang w:val="it-IT"/>
-        </w:rPr>
-        <w:t>per m</w:t>
-      </w:r>
-      <w:r>
-        <w:rPr>
-          <w:lang w:val="it-IT"/>
-        </w:rPr>
-        <w:t>emorizzare le informazioni. In particolare, è stato utilizzato Dynamo</w:t>
-      </w:r>
-      <w:r>
-        <w:rPr>
-          <w:lang w:val="it-IT"/>
-        </w:rPr>
-        <w:t>DB</w:t>
-      </w:r>
-      <w:r>
-        <w:rPr>
-          <w:lang w:val="it-IT"/>
-        </w:rPr>
-        <w:t>, offerto da Amazon</w:t>
-      </w:r>
-      <w:r>
-        <w:rPr>
-          <w:lang w:val="it-IT"/>
-        </w:rPr>
-        <w:t>, per definire il database remoto</w:t>
-      </w:r>
-      <w:r>
-        <w:rPr>
-          <w:lang w:val="it-IT"/>
-        </w:rPr>
-        <w:t>. DynamoDB prevede che le tabelle che costituiscono la base di dati</w:t>
-      </w:r>
-      <w:r>
-        <w:rPr>
-          <w:lang w:val="it-IT"/>
-        </w:rPr>
-        <w:t xml:space="preserve"> non</w:t>
-      </w:r>
-      <w:r>
-        <w:rPr>
-          <w:lang w:val="it-IT"/>
-        </w:rPr>
-        <w:t xml:space="preserve"> siano relazionali, bensì formate da delle coppie </w:t>
-      </w:r>
-      <w:r>
-        <w:rPr>
-          <w:lang w:val="it-IT"/>
-        </w:rPr>
-        <w:t>{</w:t>
-      </w:r>
-      <w:r>
-        <w:rPr>
-          <w:lang w:val="it-IT"/>
-        </w:rPr>
-        <w:t>chiave, valore</w:t>
-      </w:r>
-      <w:r>
-        <w:rPr>
-          <w:lang w:val="it-IT"/>
-        </w:rPr>
-        <w:t>}</w:t>
-      </w:r>
-      <w:r>
-        <w:rPr>
-          <w:lang w:val="it-IT"/>
-        </w:rPr>
-        <w:t>.</w:t>
-      </w:r>
-    </w:p>
-    <w:p>
-      <w:pPr>
-        <w:pStyle w:val="bulletlist"/>
-      </w:pPr>
-      <w:r>
-        <w:rPr>
-          <w:b/>
-          <w:bCs/>
-          <w:lang w:val="it-IT"/>
-        </w:rPr>
-        <w:t>Persistenza de</w:t>
-      </w:r>
-      <w:r>
-        <w:rPr>
-          <w:b/>
-          <w:bCs/>
-          <w:lang w:val="it-IT"/>
-        </w:rPr>
-        <w:t>l</w:t>
-      </w:r>
-      <w:r>
-        <w:rPr>
-          <w:b/>
-          <w:bCs/>
-          <w:lang w:val="it-IT"/>
-        </w:rPr>
-        <w:t xml:space="preserve"> microservizi</w:t>
-      </w:r>
-      <w:r>
-        <w:rPr>
-          <w:b/>
-          <w:bCs/>
-          <w:lang w:val="it-IT"/>
-        </w:rPr>
-        <w:t>o</w:t>
-      </w:r>
-      <w:r>
-        <w:rPr>
-          <w:b/>
-          <w:bCs/>
-          <w:lang w:val="it-IT"/>
-        </w:rPr>
-        <w:t xml:space="preserve"> stateful</w:t>
-      </w:r>
-      <w:r>
-        <w:rPr>
-          <w:lang w:val="it-IT"/>
-        </w:rPr>
-        <w:t xml:space="preserve">: </w:t>
-      </w:r>
-      <w:r>
-        <w:rPr>
-          <w:lang w:val="it-IT"/>
-        </w:rPr>
-        <w:t>il microservizio suggestions è perfetto per essere stateful</w:t>
-      </w:r>
-      <w:r>
-        <w:rPr>
-          <w:lang w:val="it-IT"/>
-        </w:rPr>
-        <w:t>, p</w:t>
-      </w:r>
-      <w:r>
-        <w:rPr>
-          <w:lang w:val="it-IT"/>
-        </w:rPr>
-        <w:t xml:space="preserve">oiché </w:t>
-      </w:r>
-      <w:r>
-        <w:rPr>
-          <w:lang w:val="it-IT"/>
-        </w:rPr>
-        <w:t>il modo più comodo e opportuno per mantenere i suoi dati è mediante un file .arff.</w:t>
-      </w:r>
-      <w:r>
-        <w:rPr>
-          <w:lang w:val="it-IT"/>
-        </w:rPr>
-        <w:t xml:space="preserve"> Di fatto, </w:t>
-      </w:r>
-      <w:r>
-        <w:rPr>
-          <w:lang w:val="it-IT"/>
-        </w:rPr>
-        <w:t xml:space="preserve">le informazioni proprie di tale servizio costituiscono proprio il training set </w:t>
-      </w:r>
-      <w:r>
-        <w:rPr>
-          <w:lang w:val="it-IT"/>
-        </w:rPr>
-        <w:t>per l’algoritmo di machine learning utilizzato</w:t>
-      </w:r>
-      <w:r>
-        <w:rPr>
-          <w:lang w:val="it-IT"/>
-        </w:rPr>
-        <w:t xml:space="preserve"> per generare il suggerimento da mostrare all’utente sulla data in cui conviene maggiormente effettuare la prenotazione</w:t>
-      </w:r>
-      <w:r>
-        <w:rPr>
-          <w:lang w:val="it-IT"/>
-        </w:rPr>
-        <w:t xml:space="preserve"> del volo.</w:t>
-      </w:r>
-    </w:p>
-    <w:p>
-      <w:pPr>
-        <w:pStyle w:val="bulletlist"/>
-      </w:pPr>
-      <w:r>
-        <w:rPr>
-          <w:b/>
-          <w:bCs/>
-          <w:lang w:val="it-IT"/>
-        </w:rPr>
-        <w:t>Containerizzazione dei microservizi</w:t>
-      </w:r>
-      <w:r>
-        <w:rPr>
-          <w:lang w:val="it-IT"/>
-        </w:rPr>
-        <w:t>:</w:t>
-      </w:r>
-      <w:r>
-        <w:rPr>
-          <w:lang w:val="it-IT"/>
-        </w:rPr>
         <w:t xml:space="preserve"> per essere in grado </w:t>
       </w:r>
       <w:r>
@@ -6296,13 +6348,7 @@
         <w:rPr>
           <w:lang w:val="it-IT"/>
         </w:rPr>
-        <w:t>è stato utilizzato Docker, che è il tool più famoso per la</w:t>
-      </w:r>
-      <w:r>
-        <w:rPr>
-          <w:lang w:val="it-IT"/>
-        </w:rPr>
-        <w:t xml:space="preserve"> definizione delle immagini dei container e la creazione e l’avvio dei container stessi</w:t>
+        <w:t>è stato utilizzato Docker</w:t>
       </w:r>
       <w:r>
         <w:rPr>

</xml_diff>

<commit_message>
Aggiornata la sezione della relazione relativa alle limitazioni riscontrate
</commit_message>
<xml_diff>
--- a/Relazione.docx
+++ b/Relazione.docx
@@ -5236,240 +5236,330 @@
     </w:p>
     <w:p>
       <w:pPr>
-        <w:pStyle w:val="Corpotesto"/>
-        <w:ind w:left="288" w:firstLine="0"/>
-        <w:rPr>
-          <w:lang w:val="it-IT"/>
-        </w:rPr>
-      </w:pPr>
+        <w:pStyle w:val="Titolo1"/>
+      </w:pPr>
+      <w:r>
+        <w:t>Limitazioni riscontrate</w:t>
+      </w:r>
     </w:p>
     <w:p>
       <w:pPr>
-        <w:pStyle w:val="Titolo1"/>
-      </w:pPr>
-      <w:r>
-        <w:t>Limitazioni riscontrate</w:t>
+        <w:pStyle w:val="Titolo2"/>
+      </w:pPr>
+      <w:r>
+        <w:t xml:space="preserve">Funzionalità </w:t>
+      </w:r>
+      <w:r>
+        <w:t>“</w:t>
+      </w:r>
+      <w:r>
+        <w:t>coming soon</w:t>
+      </w:r>
+      <w:r>
+        <w:t>”</w:t>
       </w:r>
     </w:p>
     <w:p>
       <w:pPr>
-        <w:pStyle w:val="Titolo2"/>
-      </w:pPr>
-      <w:r>
-        <w:t>Database per service</w:t>
+        <w:pStyle w:val="Corpotesto"/>
+        <w:rPr>
+          <w:lang w:val="it-IT"/>
+        </w:rPr>
+      </w:pPr>
+      <w:r>
+        <w:rPr>
+          <w:lang w:val="it-IT"/>
+        </w:rPr>
+        <w:t xml:space="preserve">A causa della quantità limitata di tempo a disposizione per lo sviluppo </w:t>
+      </w:r>
+      <w:r>
+        <w:rPr>
+          <w:lang w:val="it-IT"/>
+        </w:rPr>
+        <w:t>di Fly on the Cloud</w:t>
+      </w:r>
+      <w:r>
+        <w:rPr>
+          <w:lang w:val="it-IT"/>
+        </w:rPr>
+        <w:t>, sono state implementate solo le funzionalità</w:t>
+      </w:r>
+      <w:r>
+        <w:rPr>
+          <w:lang w:val="it-IT"/>
+        </w:rPr>
+        <w:t xml:space="preserve"> fondamentali che rend</w:t>
+      </w:r>
+      <w:r>
+        <w:rPr>
+          <w:lang w:val="it-IT"/>
+        </w:rPr>
+        <w:t>o</w:t>
+      </w:r>
+      <w:r>
+        <w:rPr>
+          <w:lang w:val="it-IT"/>
+        </w:rPr>
+        <w:t>no l’applicazione</w:t>
+      </w:r>
+      <w:r>
+        <w:rPr>
+          <w:lang w:val="it-IT"/>
+        </w:rPr>
+        <w:t xml:space="preserve"> effettivamente</w:t>
+      </w:r>
+      <w:r>
+        <w:rPr>
+          <w:lang w:val="it-IT"/>
+        </w:rPr>
+        <w:t xml:space="preserve"> </w:t>
+      </w:r>
+      <w:r>
+        <w:rPr>
+          <w:lang w:val="it-IT"/>
+        </w:rPr>
+        <w:t>utilizzabile.</w:t>
+      </w:r>
+      <w:r>
+        <w:rPr>
+          <w:lang w:val="it-IT"/>
+        </w:rPr>
+        <w:t xml:space="preserve"> Di seguito è riportato un elenco di funzionalità che possono essere</w:t>
+      </w:r>
+      <w:r>
+        <w:rPr>
+          <w:lang w:val="it-IT"/>
+        </w:rPr>
+        <w:t xml:space="preserve"> </w:t>
+      </w:r>
+      <w:r>
+        <w:rPr>
+          <w:lang w:val="it-IT"/>
+        </w:rPr>
+        <w:t>potenzialmente inserite in ipotetiche release future dell’applicazione.</w:t>
       </w:r>
     </w:p>
     <w:p>
       <w:pPr>
-        <w:pStyle w:val="Corpotesto"/>
-        <w:rPr>
-          <w:lang w:val="it-IT"/>
-        </w:rPr>
-      </w:pPr>
-      <w:r>
-        <w:rPr>
-          <w:lang w:val="it-IT"/>
-        </w:rPr>
-        <w:t xml:space="preserve">Un design pattern per i microservizi che </w:t>
-      </w:r>
-      <w:r>
-        <w:rPr>
-          <w:lang w:val="it-IT"/>
-        </w:rPr>
-        <w:t>era stato</w:t>
-      </w:r>
-      <w:r>
-        <w:rPr>
-          <w:lang w:val="it-IT"/>
-        </w:rPr>
-        <w:t xml:space="preserve"> inizialmente considerato per il sistema è il </w:t>
-      </w:r>
+        <w:pStyle w:val="bulletlist"/>
+      </w:pPr>
       <w:r>
         <w:rPr>
           <w:b/>
           <w:bCs/>
           <w:lang w:val="it-IT"/>
         </w:rPr>
-        <w:t>database per service</w:t>
-      </w:r>
-      <w:r>
-        <w:rPr>
-          <w:lang w:val="it-IT"/>
-        </w:rPr>
-        <w:t xml:space="preserve">, che consiste nell’assegnare a ciascun microservizio un proprio database privato, a cui solo lui può accedere: di </w:t>
-      </w:r>
-      <w:r>
-        <w:rPr>
-          <w:lang w:val="it-IT"/>
-        </w:rPr>
         <w:lastRenderedPageBreak/>
-        <w:t>fatto, è un pattern semplice da realizzare e incentiva</w:t>
-      </w:r>
-      <w:r>
-        <w:rPr>
-          <w:lang w:val="it-IT"/>
-        </w:rPr>
-        <w:t xml:space="preserve"> la protezione dei dati</w:t>
-      </w:r>
-      <w:r>
-        <w:rPr>
-          <w:lang w:val="it-IT"/>
-        </w:rPr>
-        <w:t xml:space="preserve">; infatti, </w:t>
-      </w:r>
-      <w:r>
-        <w:rPr>
-          <w:lang w:val="it-IT"/>
-        </w:rPr>
-        <w:t>le informazioni strettamente correlate a un certo microservizio non possono essere manipolate né tantomeno accedute da altri microservizi.</w:t>
-      </w:r>
-      <w:r>
-        <w:rPr>
-          <w:lang w:val="it-IT"/>
-        </w:rPr>
-        <w:t xml:space="preserve"> Tutta</w:t>
-      </w:r>
-      <w:r>
-        <w:rPr>
-          <w:lang w:val="it-IT"/>
-        </w:rPr>
-        <w:t xml:space="preserve">via, come descritto nella sezione IV del presente documento, </w:t>
-      </w:r>
-      <w:r>
-        <w:rPr>
-          <w:lang w:val="it-IT"/>
-        </w:rPr>
-        <w:t>per tutti i servizi stateless è stata utilizzata una tecnologia (DynamoDB)</w:t>
-      </w:r>
-      <w:r>
-        <w:rPr>
-          <w:lang w:val="it-IT"/>
-        </w:rPr>
-        <w:t xml:space="preserve"> che </w:t>
-      </w:r>
-      <w:r>
-        <w:rPr>
-          <w:lang w:val="it-IT"/>
-        </w:rPr>
-        <w:t xml:space="preserve">non si sposa </w:t>
-      </w:r>
-      <w:r>
-        <w:rPr>
-          <w:lang w:val="it-IT"/>
-        </w:rPr>
-        <w:t xml:space="preserve">molto bene con l’idea di creare più di un database </w:t>
-      </w:r>
-      <w:r>
-        <w:rPr>
-          <w:lang w:val="it-IT"/>
-        </w:rPr>
-        <w:t>nell’ambito di un unico sistema software.</w:t>
-      </w:r>
-      <w:r>
-        <w:rPr>
-          <w:lang w:val="it-IT"/>
-        </w:rPr>
-        <w:t xml:space="preserve"> Per questo motivo, </w:t>
-      </w:r>
-      <w:r>
-        <w:rPr>
-          <w:lang w:val="it-IT"/>
-        </w:rPr>
-        <w:t xml:space="preserve">è stato adottato </w:t>
-      </w:r>
-      <w:r>
-        <w:rPr>
-          <w:lang w:val="it-IT"/>
-        </w:rPr>
-        <w:t xml:space="preserve">un compromesso, che consiste nell’implementare </w:t>
-      </w:r>
-      <w:r>
-        <w:rPr>
-          <w:lang w:val="it-IT"/>
-        </w:rPr>
-        <w:t xml:space="preserve">un rilassamento del </w:t>
-      </w:r>
-      <w:r>
-        <w:rPr>
-          <w:lang w:val="it-IT"/>
-        </w:rPr>
-        <w:t>pattern database per service: in particolare, all’unico servizio stateful (suggestions) è stato assegnato un data</w:t>
-      </w:r>
-      <w:r>
-        <w:rPr>
-          <w:lang w:val="it-IT"/>
-        </w:rPr>
-        <w:t xml:space="preserve"> store a parte </w:t>
-      </w:r>
-      <w:r>
-        <w:rPr>
-          <w:lang w:val="it-IT"/>
-        </w:rPr>
-        <w:t>(</w:t>
-      </w:r>
-      <w:r>
-        <w:rPr>
-          <w:lang w:val="it-IT"/>
-        </w:rPr>
-        <w:t xml:space="preserve">che, per praticità, non è un database vero e proprio, bensì un file </w:t>
-      </w:r>
-      <w:r>
-        <w:rPr>
-          <w:lang w:val="it-IT"/>
-        </w:rPr>
-        <w:t>in formato .arff), mentre agli altri microservizi è stat</w:t>
-      </w:r>
-      <w:r>
-        <w:rPr>
-          <w:lang w:val="it-IT"/>
-        </w:rPr>
-        <w:t>o</w:t>
-      </w:r>
-      <w:r>
-        <w:rPr>
-          <w:lang w:val="it-IT"/>
-        </w:rPr>
-        <w:t xml:space="preserve"> associat</w:t>
-      </w:r>
-      <w:r>
-        <w:rPr>
-          <w:lang w:val="it-IT"/>
-        </w:rPr>
-        <w:t>o</w:t>
-      </w:r>
-      <w:r>
-        <w:rPr>
-          <w:lang w:val="it-IT"/>
-        </w:rPr>
-        <w:t xml:space="preserve"> un sottoinsieme di tabelle del database definito in DynamoDB</w:t>
-      </w:r>
-      <w:r>
-        <w:rPr>
-          <w:lang w:val="it-IT"/>
-        </w:rPr>
-        <w:t>. Tale configurazione, in ogni caso, mira a emulare la logica che c’è dietro al database per service</w:t>
-      </w:r>
-      <w:r>
-        <w:rPr>
-          <w:lang w:val="it-IT"/>
-        </w:rPr>
-        <w:t>: è per questo motivo che è risultato possibile implementare il pattern saga all’interno del sistema.</w:t>
+        <w:t>Cancellazione della prenotazione di un volo</w:t>
+      </w:r>
+      <w:r>
+        <w:rPr>
+          <w:lang w:val="it-IT"/>
+        </w:rPr>
+        <w:t xml:space="preserve">: </w:t>
+      </w:r>
+      <w:r>
+        <w:rPr>
+          <w:lang w:val="it-IT"/>
+        </w:rPr>
+        <w:t xml:space="preserve">molto spesso </w:t>
+      </w:r>
+      <w:r>
+        <w:rPr>
+          <w:lang w:val="it-IT"/>
+        </w:rPr>
+        <w:t xml:space="preserve">le compagnie aeree offrono la possibilità di annullare una prenotazione </w:t>
+      </w:r>
+      <w:r>
+        <w:rPr>
+          <w:lang w:val="it-IT"/>
+        </w:rPr>
+        <w:t>e di rimborsare i relativi biglietti. Questa funzionalità non è attualmente presente in Fly on the Cloud</w:t>
+      </w:r>
+      <w:r>
+        <w:rPr>
+          <w:lang w:val="it-IT"/>
+        </w:rPr>
+        <w:t xml:space="preserve"> ma può essere aggiunta </w:t>
+      </w:r>
+      <w:r>
+        <w:rPr>
+          <w:lang w:val="it-IT"/>
+        </w:rPr>
+        <w:t xml:space="preserve">definendo nel pattern </w:t>
+      </w:r>
+      <w:r>
+        <w:rPr>
+          <w:lang w:val="it-IT"/>
+        </w:rPr>
+        <w:t>s</w:t>
+      </w:r>
+      <w:r>
+        <w:rPr>
+          <w:lang w:val="it-IT"/>
+        </w:rPr>
+        <w:t xml:space="preserve">aga </w:t>
+      </w:r>
+      <w:r>
+        <w:rPr>
+          <w:lang w:val="it-IT"/>
+        </w:rPr>
+        <w:t>la cancellazione di un’istanza dalla tabella Pagamento</w:t>
+      </w:r>
+      <w:r>
+        <w:rPr>
+          <w:lang w:val="it-IT"/>
+        </w:rPr>
+        <w:t xml:space="preserve"> e</w:t>
+      </w:r>
+      <w:r>
+        <w:rPr>
+          <w:lang w:val="it-IT"/>
+        </w:rPr>
+        <w:t xml:space="preserve"> l’aggiornamento</w:t>
+      </w:r>
+      <w:r>
+        <w:rPr>
+          <w:lang w:val="it-IT"/>
+        </w:rPr>
+        <w:t xml:space="preserve"> di un’istanza della tabella PostiOccupati</w:t>
+      </w:r>
+      <w:r>
+        <w:rPr>
+          <w:lang w:val="it-IT"/>
+        </w:rPr>
+        <w:t xml:space="preserve"> e di un’istanza della tabella Volo.</w:t>
       </w:r>
     </w:p>
     <w:p>
       <w:pPr>
-        <w:pStyle w:val="Titolo1"/>
-      </w:pPr>
-      <w:r>
-        <w:t>Piattaforme e librerie usate</w:t>
+        <w:pStyle w:val="bulletlist"/>
+      </w:pPr>
+      <w:r>
+        <w:rPr>
+          <w:b/>
+          <w:bCs/>
+          <w:lang w:val="it-IT"/>
+        </w:rPr>
+        <w:t>Modifica di ulteriori informazioni di un volo</w:t>
+      </w:r>
+      <w:r>
+        <w:t>:</w:t>
+      </w:r>
+      <w:r>
+        <w:rPr>
+          <w:lang w:val="it-IT"/>
+        </w:rPr>
+        <w:t xml:space="preserve"> </w:t>
+      </w:r>
+      <w:r>
+        <w:rPr>
+          <w:lang w:val="it-IT"/>
+        </w:rPr>
+        <w:t xml:space="preserve">nell’implementazione attuale di Fly on the Cloud, </w:t>
+      </w:r>
+      <w:r>
+        <w:rPr>
+          <w:lang w:val="it-IT"/>
+        </w:rPr>
+        <w:t xml:space="preserve">ciascuna compagnia aerea, quando avvia il caso d’uso </w:t>
+      </w:r>
+      <w:r>
+        <w:rPr>
+          <w:lang w:val="it-IT"/>
+        </w:rPr>
+        <w:t>associato alla modifica di un volo, può aggiornare soltanto il prezzo del volo</w:t>
+      </w:r>
+      <w:r>
+        <w:rPr>
+          <w:lang w:val="it-IT"/>
+        </w:rPr>
+        <w:t xml:space="preserve">. Perciò, può essere una buona idea </w:t>
+      </w:r>
+      <w:r>
+        <w:rPr>
+          <w:lang w:val="it-IT"/>
+        </w:rPr>
+        <w:t>introdurre la possibilità di modificare anche altre informazioni relative al volo, come ad esempio l’orario di partenza e di arrivo</w:t>
+      </w:r>
+      <w:r>
+        <w:rPr>
+          <w:lang w:val="it-IT"/>
+        </w:rPr>
+        <w:t xml:space="preserve">, in modo tale da </w:t>
+      </w:r>
+      <w:r>
+        <w:rPr>
+          <w:lang w:val="it-IT"/>
+        </w:rPr>
+        <w:t xml:space="preserve">mantenere </w:t>
+      </w:r>
+      <w:r>
+        <w:rPr>
+          <w:lang w:val="it-IT"/>
+        </w:rPr>
+        <w:t>i dati dell’applicazione correttamente aggiornati anche a seguito di eventuali cambi di programma.</w:t>
       </w:r>
     </w:p>
     <w:p>
       <w:pPr>
-        <w:pStyle w:val="Titolo2"/>
-      </w:pPr>
-      <w:r>
-        <w:t>Descrizione delle piattaforme software</w:t>
+        <w:pStyle w:val="bulletlist"/>
+      </w:pPr>
+      <w:r>
+        <w:rPr>
+          <w:b/>
+          <w:bCs/>
+          <w:lang w:val="it-IT"/>
+        </w:rPr>
+        <w:t>Possibilità di leggere le informazioni relative ai pagamenti</w:t>
+      </w:r>
+      <w:r>
+        <w:rPr>
+          <w:lang w:val="it-IT"/>
+        </w:rPr>
+        <w:t xml:space="preserve">: </w:t>
+      </w:r>
+      <w:r>
+        <w:rPr>
+          <w:lang w:val="it-IT"/>
+        </w:rPr>
+        <w:t>è possibile permettere all</w:t>
+      </w:r>
+      <w:r>
+        <w:rPr>
+          <w:lang w:val="it-IT"/>
+        </w:rPr>
+        <w:t>e compagnie aeree di visualizzare i dettagli di pagamento di una certa prenotazione</w:t>
+      </w:r>
+      <w:r>
+        <w:rPr>
+          <w:lang w:val="it-IT"/>
+        </w:rPr>
+        <w:t xml:space="preserve">, in modo tale da </w:t>
+      </w:r>
+      <w:r>
+        <w:rPr>
+          <w:lang w:val="it-IT"/>
+        </w:rPr>
+        <w:t>conoscere</w:t>
+      </w:r>
+      <w:r>
+        <w:rPr>
+          <w:lang w:val="it-IT"/>
+        </w:rPr>
+        <w:t xml:space="preserve"> quali posti a sedere devono essere assegnati a ciascuna persona e quali sono gli eventuali servizi aggiuntivi</w:t>
+      </w:r>
+      <w:r>
+        <w:rPr>
+          <w:lang w:val="it-IT"/>
+        </w:rPr>
+        <w:t xml:space="preserve"> </w:t>
+      </w:r>
+      <w:r>
+        <w:rPr>
+          <w:lang w:val="it-IT"/>
+        </w:rPr>
+        <w:t>selezionati da ogni utente.</w:t>
       </w:r>
     </w:p>
     <w:p>
@@ -5482,14 +5572,207 @@
           <w:bCs/>
           <w:lang w:val="it-IT"/>
         </w:rPr>
-        <w:t>Lingua</w:t>
-      </w:r>
+        <w:t>CHAP e integrità dei messaggi</w:t>
+      </w:r>
+      <w:r>
+        <w:t>:</w:t>
+      </w:r>
+      <w:r>
+        <w:rPr>
+          <w:lang w:val="it-IT"/>
+        </w:rPr>
+        <w:t xml:space="preserve"> oltre ai meccanismi di sicurezza descritti nella sezione “Descrizione de</w:t>
+      </w:r>
+      <w:r>
+        <w:rPr>
+          <w:lang w:val="it-IT"/>
+        </w:rPr>
+        <w:t>lle scelte progettuali</w:t>
+      </w:r>
+      <w:r>
+        <w:rPr>
+          <w:lang w:val="it-IT"/>
+        </w:rPr>
+        <w:t xml:space="preserve">” del presente documento, </w:t>
+      </w:r>
+      <w:r>
+        <w:rPr>
+          <w:lang w:val="it-IT"/>
+        </w:rPr>
+        <w:t>è possibile introdurre anche CHAP (per l’autenticazione dei container)</w:t>
+      </w:r>
+      <w:r>
+        <w:rPr>
+          <w:lang w:val="it-IT"/>
+        </w:rPr>
+        <w:t xml:space="preserve"> e una funzione hash crittografica che </w:t>
+      </w:r>
+      <w:r>
+        <w:rPr>
+          <w:lang w:val="it-IT"/>
+        </w:rPr>
+        <w:t xml:space="preserve">permetta di </w:t>
+      </w:r>
+      <w:r>
+        <w:rPr>
+          <w:lang w:val="it-IT"/>
+        </w:rPr>
+        <w:t>conseguire l’integrità dei messaggi.</w:t>
+      </w:r>
+    </w:p>
+    <w:p>
+      <w:pPr>
+        <w:pStyle w:val="Titolo2"/>
+      </w:pPr>
+      <w:r>
+        <w:t>Assenza dei Docker volumes</w:t>
+      </w:r>
+    </w:p>
+    <w:p>
+      <w:pPr>
+        <w:pStyle w:val="Corpotesto"/>
+        <w:ind w:firstLine="0"/>
+        <w:rPr>
+          <w:lang w:val="it-IT"/>
+        </w:rPr>
+      </w:pPr>
+      <w:r>
+        <w:rPr>
+          <w:lang w:val="it-IT"/>
+        </w:rPr>
+        <w:tab/>
+      </w:r>
+      <w:r>
+        <w:rPr>
+          <w:lang w:val="it-IT"/>
+        </w:rPr>
+        <w:t xml:space="preserve">La replicazione del microservizio </w:t>
+      </w:r>
+      <w:r>
+        <w:rPr>
+          <w:lang w:val="it-IT"/>
+        </w:rPr>
+        <w:t>s</w:t>
+      </w:r>
+      <w:r>
+        <w:rPr>
+          <w:lang w:val="it-IT"/>
+        </w:rPr>
+        <w:t>uggestions porta a un vantaggio importante: nel caso</w:t>
+      </w:r>
+      <w:r>
+        <w:rPr>
+          <w:lang w:val="it-IT"/>
+        </w:rPr>
+        <w:t xml:space="preserve"> in cui una delle repliche (i.e. uno dei container) di </w:t>
+      </w:r>
+      <w:r>
+        <w:rPr>
+          <w:lang w:val="it-IT"/>
+        </w:rPr>
+        <w:t>s</w:t>
+      </w:r>
+      <w:r>
+        <w:rPr>
+          <w:lang w:val="it-IT"/>
+        </w:rPr>
+        <w:t xml:space="preserve">uggestions </w:t>
+      </w:r>
+      <w:r>
+        <w:rPr>
+          <w:lang w:val="it-IT"/>
+        </w:rPr>
+        <w:t xml:space="preserve">dovesse essere eliminata, lo stato del microservizio verrebbe comunque conservato dalle repliche rimanenti. </w:t>
+      </w:r>
+      <w:r>
+        <w:rPr>
+          <w:lang w:val="it-IT"/>
+        </w:rPr>
+        <w:t xml:space="preserve">Grazie a questa caratteristica, per semplicità, </w:t>
+      </w:r>
+      <w:r>
+        <w:rPr>
+          <w:lang w:val="it-IT"/>
+        </w:rPr>
+        <w:t xml:space="preserve">si è deciso di non utilizzare </w:t>
+      </w:r>
+      <w:r>
+        <w:rPr>
+          <w:lang w:val="it-IT"/>
+        </w:rPr>
+        <w:t xml:space="preserve">un volume Docker per mantenere lo stato di </w:t>
+      </w:r>
+      <w:r>
+        <w:rPr>
+          <w:lang w:val="it-IT"/>
+        </w:rPr>
+        <w:t>s</w:t>
+      </w:r>
+      <w:r>
+        <w:rPr>
+          <w:lang w:val="it-IT"/>
+        </w:rPr>
+        <w:t>uggestions</w:t>
+      </w:r>
+      <w:r>
+        <w:rPr>
+          <w:lang w:val="it-IT"/>
+        </w:rPr>
+        <w:t>. Tale scelta lascia comunque spazio alla possibilità di perdere lo stato del microservizio nel caso in cui</w:t>
+      </w:r>
+      <w:r>
+        <w:rPr>
+          <w:lang w:val="it-IT"/>
+        </w:rPr>
+        <w:t xml:space="preserve"> tutti i container relativi a </w:t>
+      </w:r>
+      <w:r>
+        <w:rPr>
+          <w:lang w:val="it-IT"/>
+        </w:rPr>
+        <w:t>s</w:t>
+      </w:r>
+      <w:r>
+        <w:rPr>
+          <w:lang w:val="it-IT"/>
+        </w:rPr>
+        <w:t>uggestions dovessero essere eliminati.</w:t>
+      </w:r>
+    </w:p>
+    <w:p>
+      <w:pPr>
+        <w:pStyle w:val="Titolo1"/>
+      </w:pPr>
+      <w:r>
+        <w:t>Piattaforme e librerie usate</w:t>
+      </w:r>
+    </w:p>
+    <w:p>
+      <w:pPr>
+        <w:pStyle w:val="Titolo2"/>
+      </w:pPr>
+      <w:r>
+        <w:t>Descrizione delle piattaforme software</w:t>
+      </w:r>
+    </w:p>
+    <w:p>
+      <w:pPr>
+        <w:pStyle w:val="bulletlist"/>
+      </w:pPr>
       <w:r>
         <w:rPr>
           <w:b/>
           <w:bCs/>
           <w:lang w:val="it-IT"/>
         </w:rPr>
+        <w:t>Lingua</w:t>
+      </w:r>
+      <w:r>
+        <w:rPr>
+          <w:b/>
+          <w:bCs/>
+          <w:lang w:val="it-IT"/>
+        </w:rPr>
         <w:t>ggi di programmazione</w:t>
       </w:r>
       <w:r>
@@ -5638,7 +5921,13 @@
         <w:rPr>
           <w:lang w:val="it-IT"/>
         </w:rPr>
-        <w:t xml:space="preserve"> bytecode e, quindi, runnare il microservizio suggestio</w:t>
+        <w:t xml:space="preserve"> </w:t>
+      </w:r>
+      <w:r>
+        <w:rPr>
+          <w:lang w:val="it-IT"/>
+        </w:rPr>
+        <w:t>bytecode e, quindi, runnare il microservizio suggestio</w:t>
       </w:r>
       <w:r>
         <w:rPr>
@@ -5794,13 +6083,7 @@
         <w:rPr>
           <w:lang w:val="it-IT"/>
         </w:rPr>
-        <w:t xml:space="preserve">fanno riferimento a un servizio esterno </w:t>
-      </w:r>
-      <w:r>
-        <w:rPr>
-          <w:lang w:val="it-IT"/>
-        </w:rPr>
-        <w:t>per m</w:t>
+        <w:t>fanno riferimento a un servizio esterno per m</w:t>
       </w:r>
       <w:r>
         <w:rPr>
@@ -6647,6 +6930,7 @@
                 <w:szCs w:val="16"/>
                 <w:lang w:val="it-IT"/>
               </w:rPr>
+              <w:lastRenderedPageBreak/>
               <w:t>Weka</w:t>
             </w:r>
             <w:r>
@@ -6695,7 +6979,15 @@
                 <w:szCs w:val="16"/>
                 <w:lang w:val="it-IT"/>
               </w:rPr>
-              <w:t>a predizione su quando possa essere conveniente prenotare ciascun volo.</w:t>
+              <w:t xml:space="preserve">a </w:t>
+            </w:r>
+            <w:r>
+              <w:rPr>
+                <w:sz w:val="16"/>
+                <w:szCs w:val="16"/>
+                <w:lang w:val="it-IT"/>
+              </w:rPr>
+              <w:t>predizione su quando possa essere conveniente prenotare ciascun volo.</w:t>
             </w:r>
           </w:p>
         </w:tc>

</xml_diff>

<commit_message>
Scritto nella relazione la parte del discovery e la parte del logging
</commit_message>
<xml_diff>
--- a/Relazione.docx
+++ b/Relazione.docx
@@ -1523,7 +1523,19 @@
         <w:rPr>
           <w:lang w:val="it-IT"/>
         </w:rPr>
-        <w:t xml:space="preserve">; dunque booking deve </w:t>
+        <w:t>; dunque</w:t>
+      </w:r>
+      <w:r>
+        <w:rPr>
+          <w:lang w:val="it-IT"/>
+        </w:rPr>
+        <w:t>,</w:t>
+      </w:r>
+      <w:r>
+        <w:rPr>
+          <w:lang w:val="it-IT"/>
+        </w:rPr>
+        <w:t xml:space="preserve"> booking deve </w:t>
       </w:r>
       <w:r>
         <w:rPr>
@@ -1711,7 +1723,19 @@
         <w:rPr>
           <w:lang w:val="it-IT"/>
         </w:rPr>
-        <w:t>. In particolare si è scelto</w:t>
+        <w:t xml:space="preserve">. </w:t>
+      </w:r>
+      <w:r>
+        <w:rPr>
+          <w:lang w:val="it-IT"/>
+        </w:rPr>
+        <w:t>In particolare,</w:t>
+      </w:r>
+      <w:r>
+        <w:rPr>
+          <w:lang w:val="it-IT"/>
+        </w:rPr>
+        <w:t xml:space="preserve"> si è scelto</w:t>
       </w:r>
       <w:r>
         <w:rPr>
@@ -2168,172 +2192,73 @@
         <w:rPr>
           <w:lang w:val="it-IT"/>
         </w:rPr>
-        <w:t xml:space="preserve"> è</w:t>
-      </w:r>
-      <w:r>
-        <w:rPr>
-          <w:lang w:val="it-IT"/>
-        </w:rPr>
-        <w:t xml:space="preserve"> stato inoltre implementato un meccanismo di </w:t>
-      </w:r>
-      <w:r>
-        <w:rPr>
-          <w:b/>
-          <w:bCs/>
-          <w:lang w:val="it-IT"/>
-        </w:rPr>
-        <w:t>discovery</w:t>
-      </w:r>
-      <w:r>
-        <w:rPr>
-          <w:lang w:val="it-IT"/>
-        </w:rPr>
-        <w:t xml:space="preserve"> che permett</w:t>
-      </w:r>
-      <w:r>
-        <w:rPr>
-          <w:lang w:val="it-IT"/>
-        </w:rPr>
-        <w:t>e</w:t>
-      </w:r>
-      <w:r>
-        <w:rPr>
-          <w:lang w:val="it-IT"/>
-        </w:rPr>
         <w:t xml:space="preserve"> </w:t>
       </w:r>
       <w:r>
         <w:rPr>
           <w:lang w:val="it-IT"/>
         </w:rPr>
-        <w:t xml:space="preserve">a ciascun container di identificare </w:t>
-      </w:r>
-      <w:r>
-        <w:rPr>
-          <w:lang w:val="it-IT"/>
-        </w:rPr>
-        <w:t>il numero di porta</w:t>
-      </w:r>
-      <w:r>
-        <w:rPr>
-          <w:lang w:val="it-IT"/>
-        </w:rPr>
-        <w:t xml:space="preserve"> </w:t>
-      </w:r>
-      <w:r>
-        <w:rPr>
-          <w:lang w:val="it-IT"/>
-        </w:rPr>
-        <w:t xml:space="preserve">sulla quale </w:t>
-      </w:r>
-      <w:r>
-        <w:rPr>
-          <w:lang w:val="it-IT"/>
-        </w:rPr>
-        <w:t>un altro</w:t>
-      </w:r>
-      <w:r>
-        <w:rPr>
-          <w:lang w:val="it-IT"/>
-        </w:rPr>
-        <w:t xml:space="preserve"> container </w:t>
-      </w:r>
-      <w:r>
-        <w:rPr>
-          <w:lang w:val="it-IT"/>
-        </w:rPr>
-        <w:t xml:space="preserve">si </w:t>
-      </w:r>
-      <w:r>
-        <w:rPr>
-          <w:lang w:val="it-IT"/>
-        </w:rPr>
-        <w:t>è messo in ascolto</w:t>
-      </w:r>
-      <w:r>
-        <w:rPr>
-          <w:lang w:val="it-IT"/>
-        </w:rPr>
-        <w:t>, in modo tale che sia possibile i</w:t>
-      </w:r>
-      <w:r>
-        <w:rPr>
-          <w:lang w:val="it-IT"/>
-        </w:rPr>
-        <w:t>nstaurare un’interazione tra i</w:t>
-      </w:r>
-      <w:r>
-        <w:rPr>
-          <w:lang w:val="it-IT"/>
-        </w:rPr>
-        <w:t xml:space="preserve"> </w:t>
-      </w:r>
-      <w:r>
-        <w:rPr>
-          <w:lang w:val="it-IT"/>
-        </w:rPr>
-        <w:t>container e, quindi, tra i microservizi</w:t>
-      </w:r>
-      <w:r>
-        <w:rPr>
-          <w:lang w:val="it-IT"/>
-        </w:rPr>
-        <w:t>. Tale meccanismo di discovery</w:t>
-      </w:r>
-      <w:r>
-        <w:rPr>
-          <w:lang w:val="it-IT"/>
-        </w:rPr>
-        <w:t xml:space="preserve"> è stato implementato</w:t>
-      </w:r>
-      <w:r>
-        <w:rPr>
-          <w:lang w:val="it-IT"/>
-        </w:rPr>
-        <w:t xml:space="preserve"> </w:t>
-      </w:r>
-      <w:r>
-        <w:rPr>
-          <w:lang w:val="it-IT"/>
-        </w:rPr>
-        <w:t xml:space="preserve">manualmente </w:t>
-      </w:r>
-      <w:r>
-        <w:rPr>
-          <w:lang w:val="it-IT"/>
-        </w:rPr>
-        <w:t xml:space="preserve">in modo </w:t>
-      </w:r>
-      <w:r>
-        <w:rPr>
-          <w:lang w:val="it-IT"/>
-        </w:rPr>
-        <w:t>de</w:t>
-      </w:r>
-      <w:r>
-        <w:rPr>
-          <w:lang w:val="it-IT"/>
-        </w:rPr>
-        <w:t>centralizzato</w:t>
-      </w:r>
-      <w:r>
-        <w:rPr>
-          <w:lang w:val="it-IT"/>
-        </w:rPr>
-        <w:t>, con due discovery server.</w:t>
-      </w:r>
-      <w:r>
-        <w:rPr>
-          <w:lang w:val="it-IT"/>
-        </w:rPr>
-        <w:t xml:space="preserve"> Il funzionamento è il seguente: </w:t>
-      </w:r>
-      <w:r>
-        <w:rPr>
-          <w:highlight w:val="cyan"/>
-          <w:lang w:val="it-IT"/>
-        </w:rPr>
-        <w:t>[TODO]</w:t>
+        <w:t xml:space="preserve">è stato implementato un servizio di Discovery che permette ai microservizi </w:t>
+      </w:r>
+      <w:r>
+        <w:rPr>
+          <w:lang w:val="it-IT"/>
+        </w:rPr>
+        <w:t xml:space="preserve">dell’applicazione </w:t>
+      </w:r>
+      <w:r>
+        <w:rPr>
+          <w:lang w:val="it-IT"/>
+        </w:rPr>
+        <w:t xml:space="preserve">di recuperare l’informazione relativa alla porta su cui </w:t>
+      </w:r>
+      <w:r>
+        <w:rPr>
+          <w:lang w:val="it-IT"/>
+        </w:rPr>
+        <w:t xml:space="preserve">gli </w:t>
+      </w:r>
+      <w:r>
+        <w:rPr>
+          <w:lang w:val="it-IT"/>
+        </w:rPr>
+        <w:t xml:space="preserve">altri microservizi offrono il proprio servizio. In questo modo, </w:t>
+      </w:r>
+      <w:r>
+        <w:rPr>
+          <w:lang w:val="it-IT"/>
+        </w:rPr>
+        <w:t xml:space="preserve">per ogni microservizio </w:t>
+      </w:r>
+      <w:r>
+        <w:rPr>
+          <w:lang w:val="it-IT"/>
+        </w:rPr>
+        <w:t xml:space="preserve">evitiamo di scrivere hard-coded le porte su cui contattare </w:t>
+      </w:r>
+      <w:r>
+        <w:rPr>
+          <w:lang w:val="it-IT"/>
+        </w:rPr>
+        <w:t>gli altri microservizi dell’applicazione</w:t>
+      </w:r>
+      <w:r>
+        <w:rPr>
+          <w:lang w:val="it-IT"/>
+        </w:rPr>
+        <w:t xml:space="preserve"> con cui esso deve interagire. Il servizio </w:t>
+      </w:r>
+      <w:r>
+        <w:rPr>
+          <w:lang w:val="it-IT"/>
+        </w:rPr>
+        <w:t xml:space="preserve">di </w:t>
+      </w:r>
+      <w:r>
+        <w:rPr>
+          <w:lang w:val="it-IT"/>
+        </w:rPr>
+        <w:t>Discovery è stato implementato in modo decentralizzato con l’utilizzo di due Discovery Server distinti.</w:t>
       </w:r>
     </w:p>
     <w:p>
@@ -2698,7 +2623,13 @@
         <w:rPr>
           <w:lang w:val="it-IT"/>
         </w:rPr>
-        <w:t>schermata dell’applicazione semplicemente digitando il relativo URL sul browser.</w:t>
+        <w:t xml:space="preserve">schermata </w:t>
+      </w:r>
+      <w:r>
+        <w:rPr>
+          <w:lang w:val="it-IT"/>
+        </w:rPr>
+        <w:t>dell’applicazione semplicemente digitando il relativo URL sul browser.</w:t>
       </w:r>
     </w:p>
     <w:p>
@@ -3404,7 +3335,19 @@
         <w:rPr>
           <w:lang w:val="it-IT"/>
         </w:rPr>
-        <w:t xml:space="preserve"> per inviarvi</w:t>
+        <w:t xml:space="preserve"> per inviar</w:t>
+      </w:r>
+      <w:r>
+        <w:rPr>
+          <w:lang w:val="it-IT"/>
+        </w:rPr>
+        <w:t>gl</w:t>
+      </w:r>
+      <w:r>
+        <w:rPr>
+          <w:lang w:val="it-IT"/>
+        </w:rPr>
+        <w:t>i</w:t>
       </w:r>
       <w:r>
         <w:rPr>
@@ -3428,6 +3371,7 @@
         <w:rPr>
           <w:lang w:val="it-IT"/>
         </w:rPr>
+        <w:lastRenderedPageBreak/>
         <w:t>definire una transazione</w:t>
       </w:r>
       <w:r>
@@ -3464,14 +3408,7 @@
         <w:rPr>
           <w:lang w:val="it-IT"/>
         </w:rPr>
-        <w:t xml:space="preserve">subtotale del </w:t>
-      </w:r>
-      <w:r>
-        <w:rPr>
-          <w:lang w:val="it-IT"/>
-        </w:rPr>
-        <w:lastRenderedPageBreak/>
-        <w:t>pagamento)</w:t>
+        <w:t>subtotale del pagamento)</w:t>
       </w:r>
       <w:r>
         <w:rPr>
@@ -5122,7 +5059,13 @@
         <w:rPr>
           <w:lang w:val="it-IT"/>
         </w:rPr>
-        <w:t xml:space="preserve"> finalizzare la memorizzazione dei dati all’interno del database.</w:t>
+        <w:t xml:space="preserve"> finalizzare la memorizzazione dei dati all’interno del database</w:t>
+      </w:r>
+      <w:r>
+        <w:rPr>
+          <w:lang w:val="it-IT"/>
+        </w:rPr>
+        <w:t>.</w:t>
       </w:r>
     </w:p>
     <w:p>
@@ -5138,7 +5081,25 @@
           <w:lang w:val="it-IT"/>
         </w:rPr>
         <w:tab/>
-        <w:t xml:space="preserve">Per quanto invece riguarda </w:t>
+        <w:t>Per quanto riguarda</w:t>
+      </w:r>
+      <w:r>
+        <w:rPr>
+          <w:lang w:val="it-IT"/>
+        </w:rPr>
+        <w:t xml:space="preserve"> </w:t>
+      </w:r>
+      <w:r>
+        <w:rPr>
+          <w:lang w:val="it-IT"/>
+        </w:rPr>
+        <w:t>invece</w:t>
+      </w:r>
+      <w:r>
+        <w:rPr>
+          <w:lang w:val="it-IT"/>
+        </w:rPr>
+        <w:t xml:space="preserve"> </w:t>
       </w:r>
       <w:r>
         <w:rPr>
@@ -5201,10 +5162,106 @@
       </w:pPr>
       <w:r>
         <w:rPr>
-          <w:highlight w:val="cyan"/>
-          <w:lang w:val="it-IT"/>
-        </w:rPr>
-        <w:t>[TODO]</w:t>
+          <w:lang w:val="it-IT"/>
+        </w:rPr>
+        <w:t xml:space="preserve">Inizialmente, il server </w:t>
+      </w:r>
+      <w:r>
+        <w:rPr>
+          <w:lang w:val="it-IT"/>
+        </w:rPr>
+        <w:t xml:space="preserve">di log centralizzato </w:t>
+      </w:r>
+      <w:r>
+        <w:rPr>
+          <w:lang w:val="it-IT"/>
+        </w:rPr>
+        <w:t xml:space="preserve">crea il proprio file di log per registrare gli eventi che </w:t>
+      </w:r>
+      <w:r>
+        <w:rPr>
+          <w:lang w:val="it-IT"/>
+        </w:rPr>
+        <w:t>verranno</w:t>
+      </w:r>
+      <w:r>
+        <w:rPr>
+          <w:lang w:val="it-IT"/>
+        </w:rPr>
+        <w:t xml:space="preserve"> generati. Successivamente, </w:t>
+      </w:r>
+      <w:r>
+        <w:rPr>
+          <w:lang w:val="it-IT"/>
+        </w:rPr>
+        <w:t>tramite le due repliche di Discovery Server</w:t>
+      </w:r>
+      <w:r>
+        <w:rPr>
+          <w:lang w:val="it-IT"/>
+        </w:rPr>
+        <w:t xml:space="preserve">, </w:t>
+      </w:r>
+      <w:r>
+        <w:rPr>
+          <w:lang w:val="it-IT"/>
+        </w:rPr>
+        <w:t xml:space="preserve">recupera le porte su cui i microservizi dell’applicazione che devono essere monitorati sono in ascolto. Una volta recuperate le porte su cui i microservizi sono in ascolto, il server stabilisce le connessioni con </w:t>
+      </w:r>
+      <w:r>
+        <w:rPr>
+          <w:lang w:val="it-IT"/>
+        </w:rPr>
+        <w:t>tal</w:t>
+      </w:r>
+      <w:r>
+        <w:rPr>
+          <w:lang w:val="it-IT"/>
+        </w:rPr>
+        <w:t xml:space="preserve">i microservizi in modo da poter successivamente richiedere i dati da inserire all’interno dei file di log. Una volta stabilite le connessioni con i microservizi, il server crea un </w:t>
+      </w:r>
+      <w:r>
+        <w:rPr>
+          <w:lang w:val="it-IT"/>
+        </w:rPr>
+        <w:lastRenderedPageBreak/>
+        <w:t>file di log per ognuno di questi microservizi in modo da poterci scrivere le informazioni di logging</w:t>
+      </w:r>
+      <w:r>
+        <w:rPr>
+          <w:lang w:val="it-IT"/>
+        </w:rPr>
+        <w:t>.</w:t>
+      </w:r>
+      <w:r>
+        <w:rPr>
+          <w:lang w:val="it-IT"/>
+        </w:rPr>
+        <w:t xml:space="preserve"> A questo punto, il server inizia un ciclo infinito in cui periodicamente richiede le informazioni di logging</w:t>
+      </w:r>
+      <w:r>
+        <w:rPr>
+          <w:lang w:val="it-IT"/>
+        </w:rPr>
+        <w:t xml:space="preserve"> ai microservizi dell’applicazione per poi scriverle all’interno dei loro rispettivi file di log. Nel momento in cui un microservizio riceve la richiesta delle informazioni di logging dal server, esso</w:t>
+      </w:r>
+      <w:r>
+        <w:rPr>
+          <w:lang w:val="it-IT"/>
+        </w:rPr>
+        <w:t xml:space="preserve"> invia al server le informazioni presenti all’interno del proprio file di log che non sono state ancora inviate. Di conseguenza, il microservizio invia al server di log solamente i nuovi dati presenti all’interno del file. Nel momento in cui il contenuto da inviare è di grande dimensione, allora il microservizio lo suddivide in chunk che verranno poi inviati al server. Il server di log va a scrivere nel corretto ordine i dati che gli vengono inviati andandoli ad appendere all’interno del file di log relativo al microservizio da cui sta ricevendo le informazioni. Nell’implementazione è stato affrontato anche il problema relativo all’overflow. Infatti, viene utilizzata una variabile che memorizza al suo interno il numero di bytes che sono stati inviati dal microservizio verso il server di log. Grazie a questa variabile è possibile inviare al server solamente le nuove informazioni</w:t>
+      </w:r>
+      <w:r>
+        <w:rPr>
+          <w:lang w:val="it-IT"/>
+        </w:rPr>
+        <w:t xml:space="preserve"> poiché si tiene traccia dei dati che sono stati già inviati</w:t>
+      </w:r>
+      <w:r>
+        <w:rPr>
+          <w:lang w:val="it-IT"/>
+        </w:rPr>
+        <w:t>.</w:t>
       </w:r>
     </w:p>
     <w:p>
@@ -5228,119 +5285,340 @@
       </w:pPr>
       <w:r>
         <w:rPr>
-          <w:highlight w:val="cyan"/>
-          <w:lang w:val="it-IT"/>
-        </w:rPr>
-        <w:t>[TODO]</w:t>
+          <w:lang w:val="it-IT"/>
+        </w:rPr>
+        <w:t>All’avvio dell’applicazione, ogni microservizio è a conoscenza solamente della porta su cui esso è in ascolto. Tuttavia, la logica dell’applicazione prevede la comunicazione sincrona e/o asincron</w:t>
+      </w:r>
+      <w:r>
+        <w:rPr>
+          <w:lang w:val="it-IT"/>
+        </w:rPr>
+        <w:t>a</w:t>
+      </w:r>
+      <w:r>
+        <w:rPr>
+          <w:lang w:val="it-IT"/>
+        </w:rPr>
+        <w:t xml:space="preserve"> tra specifici microservizi. Di conseguenza, un microservizio qualsiasi</w:t>
+      </w:r>
+      <w:r>
+        <w:rPr>
+          <w:lang w:val="it-IT"/>
+        </w:rPr>
+        <w:t>,</w:t>
+      </w:r>
+      <w:r>
+        <w:rPr>
+          <w:lang w:val="it-IT"/>
+        </w:rPr>
+        <w:t xml:space="preserve"> che necessita di comunicare con altri microservizi dell’applicazione per implementare nell’insieme uno specifico caso d’uso</w:t>
+      </w:r>
+      <w:r>
+        <w:rPr>
+          <w:lang w:val="it-IT"/>
+        </w:rPr>
+        <w:t>,</w:t>
+      </w:r>
+      <w:r>
+        <w:rPr>
+          <w:lang w:val="it-IT"/>
+        </w:rPr>
+        <w:t xml:space="preserve"> deve recuperare le informazioni relative alla porta e all’indirizzo per poter contattare tali microservizi target. Per quanto riguarda l’indirizzo del container su cui i microservizi sono in esecuzione, è possibile sfruttare il nome del microservizio all’interno della rete creata direttamente da Docker Compose. Per il recupero della porta dei microservizi, abbiamo implementato una architettura di Discovery distribuita. Più precisamente, essendo l’applicazione di piccole dimensioni, abbiamo utilizzato due Discovery Server distinti che espongono ai microservizi una interfaccia definita da:</w:t>
       </w:r>
     </w:p>
     <w:p>
       <w:pPr>
-        <w:pStyle w:val="Titolo1"/>
-      </w:pPr>
-      <w:r>
-        <w:t>Limitazioni riscontrate</w:t>
+        <w:pStyle w:val="Corpotesto"/>
+        <w:ind w:left="288" w:firstLine="0"/>
+        <w:rPr>
+          <w:lang w:val="it-IT"/>
+        </w:rPr>
+      </w:pPr>
+      <w:r>
+        <w:rPr>
+          <w:lang w:val="it-IT"/>
+        </w:rPr>
+        <w:t>- GET: permette ad un microservizio di recuperare la porta relativa ad un altro specifico microservizio.</w:t>
       </w:r>
     </w:p>
     <w:p>
       <w:pPr>
-        <w:pStyle w:val="Titolo2"/>
-      </w:pPr>
-      <w:r>
-        <w:t xml:space="preserve">Funzionalità </w:t>
-      </w:r>
-      <w:r>
-        <w:t>“</w:t>
-      </w:r>
-      <w:r>
-        <w:t>coming soon</w:t>
-      </w:r>
-      <w:r>
-        <w:t>”</w:t>
+        <w:pStyle w:val="Corpotesto"/>
+        <w:ind w:left="288" w:firstLine="0"/>
+        <w:rPr>
+          <w:lang w:val="it-IT"/>
+        </w:rPr>
+      </w:pPr>
+      <w:r>
+        <w:rPr>
+          <w:lang w:val="it-IT"/>
+        </w:rPr>
+        <w:t>- PUT: permette ad un microservizio di registrare la porta su cui esso offre il servizio.</w:t>
       </w:r>
     </w:p>
     <w:p>
       <w:pPr>
         <w:pStyle w:val="Corpotesto"/>
-        <w:rPr>
-          <w:lang w:val="it-IT"/>
-        </w:rPr>
-      </w:pPr>
-      <w:r>
-        <w:rPr>
-          <w:lang w:val="it-IT"/>
-        </w:rPr>
-        <w:t xml:space="preserve">A causa della quantità limitata di tempo a disposizione per lo sviluppo </w:t>
-      </w:r>
-      <w:r>
-        <w:rPr>
-          <w:lang w:val="it-IT"/>
-        </w:rPr>
-        <w:t>di Fly on the Cloud</w:t>
-      </w:r>
-      <w:r>
-        <w:rPr>
-          <w:lang w:val="it-IT"/>
-        </w:rPr>
-        <w:t>, sono state implementate solo le funzionalità</w:t>
-      </w:r>
-      <w:r>
-        <w:rPr>
-          <w:lang w:val="it-IT"/>
-        </w:rPr>
-        <w:t xml:space="preserve"> fondamentali che rend</w:t>
-      </w:r>
-      <w:r>
-        <w:rPr>
-          <w:lang w:val="it-IT"/>
-        </w:rPr>
-        <w:t>o</w:t>
-      </w:r>
-      <w:r>
-        <w:rPr>
-          <w:lang w:val="it-IT"/>
-        </w:rPr>
-        <w:t>no l’applicazione</w:t>
-      </w:r>
-      <w:r>
-        <w:rPr>
-          <w:lang w:val="it-IT"/>
-        </w:rPr>
-        <w:t xml:space="preserve"> effettivamente</w:t>
-      </w:r>
-      <w:r>
-        <w:rPr>
-          <w:lang w:val="it-IT"/>
-        </w:rPr>
-        <w:t xml:space="preserve"> </w:t>
-      </w:r>
-      <w:r>
-        <w:rPr>
-          <w:lang w:val="it-IT"/>
-        </w:rPr>
-        <w:t>utilizzabile.</w:t>
-      </w:r>
-      <w:r>
-        <w:rPr>
-          <w:lang w:val="it-IT"/>
-        </w:rPr>
-        <w:t xml:space="preserve"> Di seguito è riportato un elenco di funzionalità che possono essere</w:t>
-      </w:r>
-      <w:r>
-        <w:rPr>
-          <w:lang w:val="it-IT"/>
-        </w:rPr>
-        <w:t xml:space="preserve"> </w:t>
-      </w:r>
-      <w:r>
-        <w:rPr>
-          <w:lang w:val="it-IT"/>
-        </w:rPr>
-        <w:t>potenzialmente inserite in ipotetiche release future dell’applicazione.</w:t>
+        <w:ind w:left="288" w:firstLine="0"/>
+        <w:rPr>
+          <w:lang w:val="it-IT"/>
+        </w:rPr>
+      </w:pPr>
+      <w:r>
+        <w:rPr>
+          <w:lang w:val="it-IT"/>
+        </w:rPr>
+        <w:t>I microservizi dell’applicazione sono stati suddivisi in due differenti gruppi in modo tale da inviare le richieste di GET e di PUT ad uno specifico Discovery Server. Più precisamente:</w:t>
       </w:r>
     </w:p>
     <w:p>
       <w:pPr>
+        <w:pStyle w:val="Corpotesto"/>
+        <w:ind w:left="288" w:firstLine="0"/>
+        <w:rPr>
+          <w:lang w:val="it-IT"/>
+        </w:rPr>
+      </w:pPr>
+      <w:r>
+        <w:rPr>
+          <w:lang w:val="it-IT"/>
+        </w:rPr>
+        <w:t>- La prima replica del Discover</w:t>
+      </w:r>
+      <w:r>
+        <w:rPr>
+          <w:lang w:val="it-IT"/>
+        </w:rPr>
+        <w:t>y</w:t>
+      </w:r>
+      <w:r>
+        <w:rPr>
+          <w:lang w:val="it-IT"/>
+        </w:rPr>
+        <w:t xml:space="preserve"> Server risulta essere la replica di default per i microservizi </w:t>
+      </w:r>
+      <w:r>
+        <w:rPr>
+          <w:lang w:val="it-IT"/>
+        </w:rPr>
+        <w:t>Booking</w:t>
+      </w:r>
+      <w:r>
+        <w:rPr>
+          <w:lang w:val="it-IT"/>
+        </w:rPr>
+        <w:t xml:space="preserve">, </w:t>
+      </w:r>
+      <w:r>
+        <w:rPr>
+          <w:lang w:val="it-IT"/>
+        </w:rPr>
+        <w:t>Management</w:t>
+      </w:r>
+      <w:r>
+        <w:rPr>
+          <w:lang w:val="it-IT"/>
+        </w:rPr>
+        <w:t xml:space="preserve"> e </w:t>
+      </w:r>
+      <w:r>
+        <w:rPr>
+          <w:lang w:val="it-IT"/>
+        </w:rPr>
+        <w:t>Suggestions</w:t>
+      </w:r>
+      <w:r>
+        <w:rPr>
+          <w:lang w:val="it-IT"/>
+        </w:rPr>
+        <w:t>.</w:t>
+      </w:r>
+    </w:p>
+    <w:p>
+      <w:pPr>
+        <w:pStyle w:val="Corpotesto"/>
+        <w:ind w:left="288" w:firstLine="0"/>
+        <w:rPr>
+          <w:lang w:val="it-IT"/>
+        </w:rPr>
+      </w:pPr>
+      <w:r>
+        <w:rPr>
+          <w:lang w:val="it-IT"/>
+        </w:rPr>
+        <w:t xml:space="preserve">- La seconda replica del Discovery Server risulta essere la replica di default per i microservizi </w:t>
+      </w:r>
+      <w:r>
+        <w:rPr>
+          <w:lang w:val="it-IT"/>
+        </w:rPr>
+        <w:t>Payment e Registration</w:t>
+      </w:r>
+      <w:r>
+        <w:rPr>
+          <w:lang w:val="it-IT"/>
+        </w:rPr>
+        <w:t>.</w:t>
+      </w:r>
+    </w:p>
+    <w:p>
+      <w:pPr>
+        <w:pStyle w:val="Corpotesto"/>
+        <w:ind w:left="288" w:firstLine="0"/>
+        <w:rPr>
+          <w:lang w:val="it-IT"/>
+        </w:rPr>
+      </w:pPr>
+      <w:r>
+        <w:rPr>
+          <w:lang w:val="it-IT"/>
+        </w:rPr>
+        <w:t xml:space="preserve">Per diffondere le informazioni relative ai microservizi, le due repliche di Discovery Server si scambiano periodicamente le informazioni. I Discovery Server </w:t>
+      </w:r>
+      <w:r>
+        <w:rPr>
+          <w:lang w:val="it-IT"/>
+        </w:rPr>
+        <w:t>utilizzano delle cache per memorizzare le informazioni ricevute dai microservizi. In questo modo, si evita un eccessivo numero di richieste al servizio DynamoDB per recuperare le informazioni necessarie a servire le richieste da parte dei microservizi. Tuttavia, nel momento in cui le due repliche di Discovery si scambiano le informazioni, esse accedono al Database su Cloud per recuperare le informazioni aggiornate. Allo startup, il Discovery Server non è a conoscenza di alcuna informazione relativa ai microservizi. Le due repliche apprendono le informazioni relative ai microservizi nel momento in cui ricevono una richiesta di PUT</w:t>
+      </w:r>
+      <w:r>
+        <w:rPr>
+          <w:lang w:val="it-IT"/>
+        </w:rPr>
+        <w:t>,</w:t>
+      </w:r>
+      <w:r>
+        <w:rPr>
+          <w:lang w:val="it-IT"/>
+        </w:rPr>
+        <w:t xml:space="preserve"> che permette ad un microservizio dell’applicazione di registrare la propria porta</w:t>
+      </w:r>
+      <w:r>
+        <w:rPr>
+          <w:lang w:val="it-IT"/>
+        </w:rPr>
+        <w:t>,</w:t>
+      </w:r>
+      <w:r>
+        <w:rPr>
+          <w:lang w:val="it-IT"/>
+        </w:rPr>
+        <w:t xml:space="preserve"> </w:t>
+      </w:r>
+      <w:r>
+        <w:rPr>
+          <w:lang w:val="it-IT"/>
+        </w:rPr>
+        <w:t>oppure nel momento in cui si manifesta uno scambio di informazioni non nulle tra le due repliche. Allo startup dei microservizi, essi registrano la propria porta sul Discovery Server di default. Inizialmente, i microservizi sono a conoscenza di un solo Discovery Server. Tuttavia, nel momento in cui registrano la propria porta, ottengono l’informazione relativa anche all’altra replica di Discovery Server. In questo modo, nel caso in cui la replica di default non dovesse rispondere alle richieste del microservizio, quest’ultimo tenta di contattare l’altra replica di Discovery Server.</w:t>
+      </w:r>
+    </w:p>
+    <w:p>
+      <w:pPr>
+        <w:pStyle w:val="Titolo1"/>
+      </w:pPr>
+      <w:r>
+        <w:t>Limitazioni riscontrate</w:t>
+      </w:r>
+    </w:p>
+    <w:p>
+      <w:pPr>
+        <w:pStyle w:val="Titolo2"/>
+      </w:pPr>
+      <w:r>
+        <w:t xml:space="preserve">Funzionalità </w:t>
+      </w:r>
+      <w:r>
+        <w:t>“</w:t>
+      </w:r>
+      <w:r>
+        <w:t>coming soon</w:t>
+      </w:r>
+      <w:r>
+        <w:t>”</w:t>
+      </w:r>
+    </w:p>
+    <w:p>
+      <w:pPr>
+        <w:pStyle w:val="Corpotesto"/>
+        <w:rPr>
+          <w:lang w:val="it-IT"/>
+        </w:rPr>
+      </w:pPr>
+      <w:r>
+        <w:rPr>
+          <w:lang w:val="it-IT"/>
+        </w:rPr>
+        <w:t xml:space="preserve">A causa della quantità limitata di tempo a disposizione per lo sviluppo </w:t>
+      </w:r>
+      <w:r>
+        <w:rPr>
+          <w:lang w:val="it-IT"/>
+        </w:rPr>
+        <w:t>di Fly on the Cloud</w:t>
+      </w:r>
+      <w:r>
+        <w:rPr>
+          <w:lang w:val="it-IT"/>
+        </w:rPr>
+        <w:t>, sono state implementate solo le funzionalità</w:t>
+      </w:r>
+      <w:r>
+        <w:rPr>
+          <w:lang w:val="it-IT"/>
+        </w:rPr>
+        <w:t xml:space="preserve"> fondamentali che rend</w:t>
+      </w:r>
+      <w:r>
+        <w:rPr>
+          <w:lang w:val="it-IT"/>
+        </w:rPr>
+        <w:t>o</w:t>
+      </w:r>
+      <w:r>
+        <w:rPr>
+          <w:lang w:val="it-IT"/>
+        </w:rPr>
+        <w:t>no l’applicazione</w:t>
+      </w:r>
+      <w:r>
+        <w:rPr>
+          <w:lang w:val="it-IT"/>
+        </w:rPr>
+        <w:t xml:space="preserve"> effettivamente</w:t>
+      </w:r>
+      <w:r>
+        <w:rPr>
+          <w:lang w:val="it-IT"/>
+        </w:rPr>
+        <w:t xml:space="preserve"> </w:t>
+      </w:r>
+      <w:r>
+        <w:rPr>
+          <w:lang w:val="it-IT"/>
+        </w:rPr>
+        <w:t>utilizzabile.</w:t>
+      </w:r>
+      <w:r>
+        <w:rPr>
+          <w:lang w:val="it-IT"/>
+        </w:rPr>
+        <w:t xml:space="preserve"> Di seguito è riportato un elenco di funzionalità che possono essere</w:t>
+      </w:r>
+      <w:r>
+        <w:rPr>
+          <w:lang w:val="it-IT"/>
+        </w:rPr>
+        <w:t xml:space="preserve"> </w:t>
+      </w:r>
+      <w:r>
+        <w:rPr>
+          <w:lang w:val="it-IT"/>
+        </w:rPr>
+        <w:t>potenzialmente inserite in ipotetiche release future dell’applicazione.</w:t>
+      </w:r>
+    </w:p>
+    <w:p>
+      <w:pPr>
         <w:pStyle w:val="bulletlist"/>
       </w:pPr>
       <w:r>
@@ -5349,7 +5627,6 @@
           <w:bCs/>
           <w:lang w:val="it-IT"/>
         </w:rPr>
-        <w:lastRenderedPageBreak/>
         <w:t>Cancellazione della prenotazione di un volo</w:t>
       </w:r>
       <w:r>
@@ -5587,7 +5864,14 @@
         <w:rPr>
           <w:lang w:val="it-IT"/>
         </w:rPr>
-        <w:t>lle scelte progettuali</w:t>
+        <w:t xml:space="preserve">lle </w:t>
+      </w:r>
+      <w:r>
+        <w:rPr>
+          <w:lang w:val="it-IT"/>
+        </w:rPr>
+        <w:lastRenderedPageBreak/>
+        <w:t>scelte progettuali</w:t>
       </w:r>
       <w:r>
         <w:rPr>
@@ -5641,11 +5925,6 @@
           <w:lang w:val="it-IT"/>
         </w:rPr>
         <w:tab/>
-      </w:r>
-      <w:r>
-        <w:rPr>
-          <w:lang w:val="it-IT"/>
-        </w:rPr>
         <w:t xml:space="preserve">La replicazione del microservizio </w:t>
       </w:r>
       <w:r>
@@ -5921,13 +6200,7 @@
         <w:rPr>
           <w:lang w:val="it-IT"/>
         </w:rPr>
-        <w:t xml:space="preserve"> </w:t>
-      </w:r>
-      <w:r>
-        <w:rPr>
-          <w:lang w:val="it-IT"/>
-        </w:rPr>
-        <w:t>bytecode e, quindi, runnare il microservizio suggestio</w:t>
+        <w:t xml:space="preserve"> bytecode e, quindi, runnare il microservizio suggestio</w:t>
       </w:r>
       <w:r>
         <w:rPr>
@@ -6089,7 +6362,13 @@
         <w:rPr>
           <w:lang w:val="it-IT"/>
         </w:rPr>
-        <w:t>emorizzare le informazioni. In particolare, è stato utilizzato Dynamo</w:t>
+        <w:t xml:space="preserve">emorizzare le informazioni. In particolare, è stato </w:t>
+      </w:r>
+      <w:r>
+        <w:rPr>
+          <w:lang w:val="it-IT"/>
+        </w:rPr>
+        <w:t>utilizzato Dynamo</w:t>
       </w:r>
       <w:r>
         <w:rPr>
@@ -6930,7 +7209,6 @@
                 <w:szCs w:val="16"/>
                 <w:lang w:val="it-IT"/>
               </w:rPr>
-              <w:lastRenderedPageBreak/>
               <w:t>Weka</w:t>
             </w:r>
             <w:r>
@@ -6979,15 +7257,7 @@
                 <w:szCs w:val="16"/>
                 <w:lang w:val="it-IT"/>
               </w:rPr>
-              <w:t xml:space="preserve">a </w:t>
-            </w:r>
-            <w:r>
-              <w:rPr>
-                <w:sz w:val="16"/>
-                <w:szCs w:val="16"/>
-                <w:lang w:val="it-IT"/>
-              </w:rPr>
-              <w:t>predizione su quando possa essere conveniente prenotare ciascun volo.</w:t>
+              <w:t>a predizione su quando possa essere conveniente prenotare ciascun volo.</w:t>
             </w:r>
           </w:p>
         </w:tc>

</xml_diff>